<commit_message>
Practiced node and express.
Worked with movie api
</commit_message>
<xml_diff>
--- a/Node Cheat Sheet.docx
+++ b/Node Cheat Sheet.docx
@@ -17,12 +17,14 @@
       <w:tblPr>
         <w:tblStyle w:val="GridTable1Light-Accent5"/>
         <w:tblW w:w="0" w:type="auto"/>
+        <w:tblInd w:w="-545" w:type="dxa"/>
+        <w:tblLayout w:type="fixed"/>
         <w:tblLook w:val="04A0" w:firstRow="1" w:lastRow="0" w:firstColumn="1" w:lastColumn="0" w:noHBand="0" w:noVBand="1"/>
       </w:tblPr>
       <w:tblGrid>
-        <w:gridCol w:w="1271"/>
-        <w:gridCol w:w="2774"/>
-        <w:gridCol w:w="5305"/>
+        <w:gridCol w:w="1260"/>
+        <w:gridCol w:w="2430"/>
+        <w:gridCol w:w="6205"/>
       </w:tblGrid>
       <w:tr>
         <w:trPr>
@@ -31,7 +33,7 @@
         <w:tc>
           <w:tcPr>
             <w:cnfStyle w:val="001000000000" w:firstRow="0" w:lastRow="0" w:firstColumn="1" w:lastColumn="0" w:oddVBand="0" w:evenVBand="0" w:oddHBand="0" w:evenHBand="0" w:firstRowFirstColumn="0" w:firstRowLastColumn="0" w:lastRowFirstColumn="0" w:lastRowLastColumn="0"/>
-            <w:tcW w:w="1271" w:type="dxa"/>
+            <w:tcW w:w="1260" w:type="dxa"/>
           </w:tcPr>
           <w:p>
             <w:pPr>
@@ -44,7 +46,7 @@
         </w:tc>
         <w:tc>
           <w:tcPr>
-            <w:tcW w:w="2774" w:type="dxa"/>
+            <w:tcW w:w="2430" w:type="dxa"/>
           </w:tcPr>
           <w:p>
             <w:pPr>
@@ -58,7 +60,7 @@
         </w:tc>
         <w:tc>
           <w:tcPr>
-            <w:tcW w:w="5305" w:type="dxa"/>
+            <w:tcW w:w="6205" w:type="dxa"/>
           </w:tcPr>
           <w:p>
             <w:pPr>
@@ -75,7 +77,7 @@
         <w:tc>
           <w:tcPr>
             <w:cnfStyle w:val="001000000000" w:firstRow="0" w:lastRow="0" w:firstColumn="1" w:lastColumn="0" w:oddVBand="0" w:evenVBand="0" w:oddHBand="0" w:evenHBand="0" w:firstRowFirstColumn="0" w:firstRowLastColumn="0" w:lastRowFirstColumn="0" w:lastRowLastColumn="0"/>
-            <w:tcW w:w="1271" w:type="dxa"/>
+            <w:tcW w:w="1260" w:type="dxa"/>
           </w:tcPr>
           <w:p>
             <w:pPr>
@@ -89,7 +91,7 @@
         </w:tc>
         <w:tc>
           <w:tcPr>
-            <w:tcW w:w="2774" w:type="dxa"/>
+            <w:tcW w:w="2430" w:type="dxa"/>
           </w:tcPr>
           <w:p>
             <w:pPr>
@@ -102,7 +104,7 @@
         </w:tc>
         <w:tc>
           <w:tcPr>
-            <w:tcW w:w="5305" w:type="dxa"/>
+            <w:tcW w:w="6205" w:type="dxa"/>
           </w:tcPr>
           <w:p>
             <w:pPr>
@@ -190,51 +192,51 @@
                 <w:i/>
                 <w:iCs/>
               </w:rPr>
-              <w:t>Rm -rf  (</w:t>
-            </w:r>
-            <w:r>
-              <w:t>rf is a flag = recursive force</w:t>
-            </w:r>
+              <w:t>Rm -</w:t>
+            </w:r>
+            <w:proofErr w:type="gramStart"/>
             <w:r>
               <w:rPr>
                 <w:i/>
                 <w:iCs/>
               </w:rPr>
-              <w:t>) =</w:t>
-            </w:r>
-            <w:r>
-              <w:t xml:space="preserve"> Removing entire directory</w:t>
-            </w:r>
-          </w:p>
-          <w:p>
-            <w:pPr>
-              <w:cnfStyle w:val="000000000000" w:firstRow="0" w:lastRow="0" w:firstColumn="0" w:lastColumn="0" w:oddVBand="0" w:evenVBand="0" w:oddHBand="0" w:evenHBand="0" w:firstRowFirstColumn="0" w:firstRowLastColumn="0" w:lastRowFirstColumn="0" w:lastRowLastColumn="0"/>
-            </w:pPr>
-          </w:p>
-          <w:p>
-            <w:pPr>
-              <w:cnfStyle w:val="000000000000" w:firstRow="0" w:lastRow="0" w:firstColumn="0" w:lastColumn="0" w:oddVBand="0" w:evenVBand="0" w:oddHBand="0" w:evenHBand="0" w:firstRowFirstColumn="0" w:firstRowLastColumn="0" w:lastRowFirstColumn="0" w:lastRowLastColumn="0"/>
+              <w:t>rf  (</w:t>
+            </w:r>
+            <w:proofErr w:type="gramEnd"/>
+            <w:r>
+              <w:t>rf is a flag = recursive force</w:t>
+            </w:r>
+            <w:r>
               <w:rPr>
                 <w:i/>
                 <w:iCs/>
               </w:rPr>
-            </w:pPr>
-            <w:r>
+              <w:t>) =</w:t>
+            </w:r>
+            <w:r>
+              <w:t xml:space="preserve"> Removing entire directory</w:t>
+            </w:r>
+          </w:p>
+          <w:p>
+            <w:pPr>
+              <w:cnfStyle w:val="000000000000" w:firstRow="0" w:lastRow="0" w:firstColumn="0" w:lastColumn="0" w:oddVBand="0" w:evenVBand="0" w:oddHBand="0" w:evenHBand="0" w:firstRowFirstColumn="0" w:firstRowLastColumn="0" w:lastRowFirstColumn="0" w:lastRowLastColumn="0"/>
+            </w:pPr>
+          </w:p>
+          <w:p>
+            <w:pPr>
+              <w:cnfStyle w:val="000000000000" w:firstRow="0" w:lastRow="0" w:firstColumn="0" w:lastColumn="0" w:oddVBand="0" w:evenVBand="0" w:oddHBand="0" w:evenHBand="0" w:firstRowFirstColumn="0" w:firstRowLastColumn="0" w:lastRowFirstColumn="0" w:lastRowLastColumn="0"/>
               <w:rPr>
                 <w:i/>
                 <w:iCs/>
               </w:rPr>
-              <w:t>Node -v</w:t>
-            </w:r>
-          </w:p>
-          <w:p>
-            <w:pPr>
-              <w:cnfStyle w:val="000000000000" w:firstRow="0" w:lastRow="0" w:firstColumn="0" w:lastColumn="0" w:oddVBand="0" w:evenVBand="0" w:oddHBand="0" w:evenHBand="0" w:firstRowFirstColumn="0" w:firstRowLastColumn="0" w:lastRowFirstColumn="0" w:lastRowLastColumn="0"/>
+            </w:pPr>
+            <w:r>
               <w:rPr>
                 <w:i/>
                 <w:iCs/>
               </w:rPr>
-            </w:pPr>
+              <w:t>Node -v</w:t>
+            </w:r>
           </w:p>
           <w:p>
             <w:pPr>
@@ -244,31 +246,31 @@
                 <w:iCs/>
               </w:rPr>
             </w:pPr>
-            <w:proofErr w:type="spellStart"/>
-            <w:r>
+          </w:p>
+          <w:p>
+            <w:pPr>
+              <w:cnfStyle w:val="000000000000" w:firstRow="0" w:lastRow="0" w:firstColumn="0" w:lastColumn="0" w:oddVBand="0" w:evenVBand="0" w:oddHBand="0" w:evenHBand="0" w:firstRowFirstColumn="0" w:firstRowLastColumn="0" w:lastRowFirstColumn="0" w:lastRowLastColumn="0"/>
               <w:rPr>
                 <w:i/>
                 <w:iCs/>
               </w:rPr>
-              <w:t>Npm</w:t>
-            </w:r>
-            <w:proofErr w:type="spellEnd"/>
+            </w:pPr>
+            <w:proofErr w:type="spellStart"/>
             <w:r>
               <w:rPr>
                 <w:i/>
                 <w:iCs/>
               </w:rPr>
-              <w:t xml:space="preserve"> -v</w:t>
-            </w:r>
-          </w:p>
-          <w:p>
-            <w:pPr>
-              <w:cnfStyle w:val="000000000000" w:firstRow="0" w:lastRow="0" w:firstColumn="0" w:lastColumn="0" w:oddVBand="0" w:evenVBand="0" w:oddHBand="0" w:evenHBand="0" w:firstRowFirstColumn="0" w:firstRowLastColumn="0" w:lastRowFirstColumn="0" w:lastRowLastColumn="0"/>
+              <w:t>Npm</w:t>
+            </w:r>
+            <w:proofErr w:type="spellEnd"/>
+            <w:r>
               <w:rPr>
                 <w:i/>
                 <w:iCs/>
               </w:rPr>
-            </w:pPr>
+              <w:t xml:space="preserve"> -v</w:t>
+            </w:r>
           </w:p>
           <w:p>
             <w:pPr>
@@ -278,22 +280,22 @@
                 <w:iCs/>
               </w:rPr>
             </w:pPr>
-            <w:r>
+          </w:p>
+          <w:p>
+            <w:pPr>
+              <w:cnfStyle w:val="000000000000" w:firstRow="0" w:lastRow="0" w:firstColumn="0" w:lastColumn="0" w:oddVBand="0" w:evenVBand="0" w:oddHBand="0" w:evenHBand="0" w:firstRowFirstColumn="0" w:firstRowLastColumn="0" w:lastRowFirstColumn="0" w:lastRowLastColumn="0"/>
               <w:rPr>
                 <w:i/>
                 <w:iCs/>
               </w:rPr>
-              <w:t>Cd</w:t>
-            </w:r>
-          </w:p>
-          <w:p>
-            <w:pPr>
-              <w:cnfStyle w:val="000000000000" w:firstRow="0" w:lastRow="0" w:firstColumn="0" w:lastColumn="0" w:oddVBand="0" w:evenVBand="0" w:oddHBand="0" w:evenHBand="0" w:firstRowFirstColumn="0" w:firstRowLastColumn="0" w:lastRowFirstColumn="0" w:lastRowLastColumn="0"/>
+            </w:pPr>
+            <w:r>
               <w:rPr>
                 <w:i/>
                 <w:iCs/>
               </w:rPr>
-            </w:pPr>
+              <w:t>Cd</w:t>
+            </w:r>
           </w:p>
           <w:p>
             <w:pPr>
@@ -303,21 +305,39 @@
                 <w:iCs/>
               </w:rPr>
             </w:pPr>
-            <w:r>
+          </w:p>
+          <w:p>
+            <w:pPr>
+              <w:cnfStyle w:val="000000000000" w:firstRow="0" w:lastRow="0" w:firstColumn="0" w:lastColumn="0" w:oddVBand="0" w:evenVBand="0" w:oddHBand="0" w:evenHBand="0" w:firstRowFirstColumn="0" w:firstRowLastColumn="0" w:lastRowFirstColumn="0" w:lastRowLastColumn="0"/>
               <w:rPr>
                 <w:i/>
                 <w:iCs/>
               </w:rPr>
-              <w:t>Cd ..</w:t>
-            </w:r>
-          </w:p>
-          <w:p>
-            <w:pPr>
-              <w:cnfStyle w:val="000000000000" w:firstRow="0" w:lastRow="0" w:firstColumn="0" w:lastColumn="0" w:oddVBand="0" w:evenVBand="0" w:oddHBand="0" w:evenHBand="0" w:firstRowFirstColumn="0" w:firstRowLastColumn="0" w:lastRowFirstColumn="0" w:lastRowLastColumn="0"/>
+            </w:pPr>
+            <w:r>
               <w:rPr>
                 <w:i/>
                 <w:iCs/>
               </w:rPr>
+              <w:t>Cd</w:t>
+            </w:r>
+            <w:proofErr w:type="gramStart"/>
+            <w:r>
+              <w:rPr>
+                <w:i/>
+                <w:iCs/>
+              </w:rPr>
+              <w:t xml:space="preserve"> ..</w:t>
+            </w:r>
+            <w:proofErr w:type="gramEnd"/>
+          </w:p>
+          <w:p>
+            <w:pPr>
+              <w:cnfStyle w:val="000000000000" w:firstRow="0" w:lastRow="0" w:firstColumn="0" w:lastColumn="0" w:oddVBand="0" w:evenVBand="0" w:oddHBand="0" w:evenHBand="0" w:firstRowFirstColumn="0" w:firstRowLastColumn="0" w:lastRowFirstColumn="0" w:lastRowLastColumn="0"/>
+              <w:rPr>
+                <w:i/>
+                <w:iCs/>
+              </w:rPr>
             </w:pPr>
           </w:p>
         </w:tc>
@@ -326,7 +346,7 @@
         <w:tc>
           <w:tcPr>
             <w:cnfStyle w:val="001000000000" w:firstRow="0" w:lastRow="0" w:firstColumn="1" w:lastColumn="0" w:oddVBand="0" w:evenVBand="0" w:oddHBand="0" w:evenHBand="0" w:firstRowFirstColumn="0" w:firstRowLastColumn="0" w:lastRowFirstColumn="0" w:lastRowLastColumn="0"/>
-            <w:tcW w:w="1271" w:type="dxa"/>
+            <w:tcW w:w="1260" w:type="dxa"/>
           </w:tcPr>
           <w:p>
             <w:pPr>
@@ -344,7 +364,7 @@
         </w:tc>
         <w:tc>
           <w:tcPr>
-            <w:tcW w:w="2774" w:type="dxa"/>
+            <w:tcW w:w="2430" w:type="dxa"/>
           </w:tcPr>
           <w:p>
             <w:pPr>
@@ -357,7 +377,7 @@
         </w:tc>
         <w:tc>
           <w:tcPr>
-            <w:tcW w:w="5305" w:type="dxa"/>
+            <w:tcW w:w="6205" w:type="dxa"/>
           </w:tcPr>
           <w:p>
             <w:pPr>
@@ -378,7 +398,7 @@
         <w:tc>
           <w:tcPr>
             <w:cnfStyle w:val="001000000000" w:firstRow="0" w:lastRow="0" w:firstColumn="1" w:lastColumn="0" w:oddVBand="0" w:evenVBand="0" w:oddHBand="0" w:evenHBand="0" w:firstRowFirstColumn="0" w:firstRowLastColumn="0" w:lastRowFirstColumn="0" w:lastRowLastColumn="0"/>
-            <w:tcW w:w="1271" w:type="dxa"/>
+            <w:tcW w:w="1260" w:type="dxa"/>
           </w:tcPr>
           <w:p>
             <w:pPr>
@@ -396,7 +416,7 @@
         </w:tc>
         <w:tc>
           <w:tcPr>
-            <w:tcW w:w="2774" w:type="dxa"/>
+            <w:tcW w:w="2430" w:type="dxa"/>
           </w:tcPr>
           <w:p>
             <w:pPr>
@@ -409,7 +429,7 @@
         </w:tc>
         <w:tc>
           <w:tcPr>
-            <w:tcW w:w="5305" w:type="dxa"/>
+            <w:tcW w:w="6205" w:type="dxa"/>
           </w:tcPr>
           <w:p>
             <w:pPr>
@@ -433,7 +453,7 @@
         <w:tc>
           <w:tcPr>
             <w:cnfStyle w:val="001000000000" w:firstRow="0" w:lastRow="0" w:firstColumn="1" w:lastColumn="0" w:oddVBand="0" w:evenVBand="0" w:oddHBand="0" w:evenHBand="0" w:firstRowFirstColumn="0" w:firstRowLastColumn="0" w:lastRowFirstColumn="0" w:lastRowLastColumn="0"/>
-            <w:tcW w:w="1271" w:type="dxa"/>
+            <w:tcW w:w="1260" w:type="dxa"/>
           </w:tcPr>
           <w:p>
             <w:pPr>
@@ -451,7 +471,7 @@
         </w:tc>
         <w:tc>
           <w:tcPr>
-            <w:tcW w:w="2774" w:type="dxa"/>
+            <w:tcW w:w="2430" w:type="dxa"/>
           </w:tcPr>
           <w:p>
             <w:pPr>
@@ -469,7 +489,7 @@
         </w:tc>
         <w:tc>
           <w:tcPr>
-            <w:tcW w:w="5305" w:type="dxa"/>
+            <w:tcW w:w="6205" w:type="dxa"/>
           </w:tcPr>
           <w:p>
             <w:pPr>
@@ -518,28 +538,52 @@
             </w:r>
             <w:proofErr w:type="spellEnd"/>
             <w:r>
-              <w:t>. Its contains the files of that package.</w:t>
-            </w:r>
-          </w:p>
-          <w:p>
-            <w:pPr>
-              <w:cnfStyle w:val="000000000000" w:firstRow="0" w:lastRow="0" w:firstColumn="0" w:lastColumn="0" w:oddVBand="0" w:evenVBand="0" w:oddHBand="0" w:evenHBand="0" w:firstRowFirstColumn="0" w:firstRowLastColumn="0" w:lastRowFirstColumn="0" w:lastRowLastColumn="0"/>
-            </w:pPr>
-          </w:p>
-          <w:p>
-            <w:pPr>
-              <w:cnfStyle w:val="000000000000" w:firstRow="0" w:lastRow="0" w:firstColumn="0" w:lastColumn="0" w:oddVBand="0" w:evenVBand="0" w:oddHBand="0" w:evenHBand="0" w:firstRowFirstColumn="0" w:firstRowLastColumn="0" w:lastRowFirstColumn="0" w:lastRowLastColumn="0"/>
-            </w:pPr>
-            <w:r>
-              <w:t>When we want to use that package we just create a variable and store it inside it. EX:</w:t>
-            </w:r>
-          </w:p>
-          <w:p>
-            <w:pPr>
-              <w:cnfStyle w:val="000000000000" w:firstRow="0" w:lastRow="0" w:firstColumn="0" w:lastColumn="0" w:oddVBand="0" w:evenVBand="0" w:oddHBand="0" w:evenHBand="0" w:firstRowFirstColumn="0" w:firstRowLastColumn="0" w:lastRowFirstColumn="0" w:lastRowLastColumn="0"/>
-            </w:pPr>
-            <w:r>
-              <w:t>Var something  = require(“package name”);</w:t>
+              <w:t xml:space="preserve">. </w:t>
+            </w:r>
+            <w:proofErr w:type="gramStart"/>
+            <w:r>
+              <w:t>Its</w:t>
+            </w:r>
+            <w:proofErr w:type="gramEnd"/>
+            <w:r>
+              <w:t xml:space="preserve"> contains the files of that package.</w:t>
+            </w:r>
+          </w:p>
+          <w:p>
+            <w:pPr>
+              <w:cnfStyle w:val="000000000000" w:firstRow="0" w:lastRow="0" w:firstColumn="0" w:lastColumn="0" w:oddVBand="0" w:evenVBand="0" w:oddHBand="0" w:evenHBand="0" w:firstRowFirstColumn="0" w:firstRowLastColumn="0" w:lastRowFirstColumn="0" w:lastRowLastColumn="0"/>
+            </w:pPr>
+          </w:p>
+          <w:p>
+            <w:pPr>
+              <w:cnfStyle w:val="000000000000" w:firstRow="0" w:lastRow="0" w:firstColumn="0" w:lastColumn="0" w:oddVBand="0" w:evenVBand="0" w:oddHBand="0" w:evenHBand="0" w:firstRowFirstColumn="0" w:firstRowLastColumn="0" w:lastRowFirstColumn="0" w:lastRowLastColumn="0"/>
+            </w:pPr>
+            <w:r>
+              <w:t xml:space="preserve">When we want to use that </w:t>
+            </w:r>
+            <w:proofErr w:type="gramStart"/>
+            <w:r>
+              <w:t>package</w:t>
+            </w:r>
+            <w:proofErr w:type="gramEnd"/>
+            <w:r>
+              <w:t xml:space="preserve"> we just create a variable and store it inside it. EX:</w:t>
+            </w:r>
+          </w:p>
+          <w:p>
+            <w:pPr>
+              <w:cnfStyle w:val="000000000000" w:firstRow="0" w:lastRow="0" w:firstColumn="0" w:lastColumn="0" w:oddVBand="0" w:evenVBand="0" w:oddHBand="0" w:evenHBand="0" w:firstRowFirstColumn="0" w:firstRowLastColumn="0" w:lastRowFirstColumn="0" w:lastRowLastColumn="0"/>
+            </w:pPr>
+            <w:r>
+              <w:t xml:space="preserve">Var </w:t>
+            </w:r>
+            <w:proofErr w:type="gramStart"/>
+            <w:r>
+              <w:t>something  =</w:t>
+            </w:r>
+            <w:proofErr w:type="gramEnd"/>
+            <w:r>
+              <w:t xml:space="preserve"> require(“package name”);</w:t>
             </w:r>
           </w:p>
         </w:tc>
@@ -548,7 +592,7 @@
         <w:tc>
           <w:tcPr>
             <w:cnfStyle w:val="001000000000" w:firstRow="0" w:lastRow="0" w:firstColumn="1" w:lastColumn="0" w:oddVBand="0" w:evenVBand="0" w:oddHBand="0" w:evenHBand="0" w:firstRowFirstColumn="0" w:firstRowLastColumn="0" w:lastRowFirstColumn="0" w:lastRowLastColumn="0"/>
-            <w:tcW w:w="1271" w:type="dxa"/>
+            <w:tcW w:w="1260" w:type="dxa"/>
           </w:tcPr>
           <w:p>
             <w:pPr>
@@ -566,20 +610,7 @@
         </w:tc>
         <w:tc>
           <w:tcPr>
-            <w:tcW w:w="2774" w:type="dxa"/>
-          </w:tcPr>
-          <w:p>
-            <w:pPr>
-              <w:cnfStyle w:val="000000000000" w:firstRow="0" w:lastRow="0" w:firstColumn="0" w:lastColumn="0" w:oddVBand="0" w:evenVBand="0" w:oddHBand="0" w:evenHBand="0" w:firstRowFirstColumn="0" w:firstRowLastColumn="0" w:lastRowFirstColumn="0" w:lastRowLastColumn="0"/>
-            </w:pPr>
-            <w:r>
-              <w:t>Express</w:t>
-            </w:r>
-          </w:p>
-        </w:tc>
-        <w:tc>
-          <w:tcPr>
-            <w:tcW w:w="5305" w:type="dxa"/>
+            <w:tcW w:w="2430" w:type="dxa"/>
           </w:tcPr>
           <w:p>
             <w:pPr>
@@ -591,37 +622,33 @@
             </w:r>
             <w:proofErr w:type="spellEnd"/>
             <w:r>
-              <w:t xml:space="preserve"> install -express</w:t>
-            </w:r>
-          </w:p>
-          <w:p>
-            <w:pPr>
-              <w:cnfStyle w:val="000000000000" w:firstRow="0" w:lastRow="0" w:firstColumn="0" w:lastColumn="0" w:oddVBand="0" w:evenVBand="0" w:oddHBand="0" w:evenHBand="0" w:firstRowFirstColumn="0" w:firstRowLastColumn="0" w:lastRowFirstColumn="0" w:lastRowLastColumn="0"/>
-            </w:pPr>
-            <w:r>
-              <w:t>Require(“express”)</w:t>
-            </w:r>
-          </w:p>
-          <w:p>
-            <w:pPr>
-              <w:cnfStyle w:val="000000000000" w:firstRow="0" w:lastRow="0" w:firstColumn="0" w:lastColumn="0" w:oddVBand="0" w:evenVBand="0" w:oddHBand="0" w:evenHBand="0" w:firstRowFirstColumn="0" w:firstRowLastColumn="0" w:lastRowFirstColumn="0" w:lastRowLastColumn="0"/>
-            </w:pPr>
-          </w:p>
-          <w:p>
-            <w:pPr>
-              <w:cnfStyle w:val="000000000000" w:firstRow="0" w:lastRow="0" w:firstColumn="0" w:lastColumn="0" w:oddVBand="0" w:evenVBand="0" w:oddHBand="0" w:evenHBand="0" w:firstRowFirstColumn="0" w:firstRowLastColumn="0" w:lastRowFirstColumn="0" w:lastRowLastColumn="0"/>
-            </w:pPr>
-            <w:r>
-              <w:t>Now express has a lot of methods so just calling express(); wouldn’t do we call this method and store it inside a variable.</w:t>
-            </w:r>
-          </w:p>
-          <w:p>
-            <w:pPr>
-              <w:cnfStyle w:val="000000000000" w:firstRow="0" w:lastRow="0" w:firstColumn="0" w:lastColumn="0" w:oddVBand="0" w:evenVBand="0" w:oddHBand="0" w:evenHBand="0" w:firstRowFirstColumn="0" w:firstRowLastColumn="0" w:lastRowFirstColumn="0" w:lastRowLastColumn="0"/>
-            </w:pPr>
-            <w:r>
-              <w:t>Var app = express();</w:t>
-            </w:r>
+              <w:t xml:space="preserve"> </w:t>
+            </w:r>
+            <w:proofErr w:type="spellStart"/>
+            <w:r>
+              <w:t>init</w:t>
+            </w:r>
+            <w:proofErr w:type="spellEnd"/>
+          </w:p>
+        </w:tc>
+        <w:tc>
+          <w:tcPr>
+            <w:tcW w:w="6205" w:type="dxa"/>
+          </w:tcPr>
+          <w:p>
+            <w:pPr>
+              <w:cnfStyle w:val="000000000000" w:firstRow="0" w:lastRow="0" w:firstColumn="0" w:lastColumn="0" w:oddVBand="0" w:evenVBand="0" w:oddHBand="0" w:evenHBand="0" w:firstRowFirstColumn="0" w:firstRowLastColumn="0" w:lastRowFirstColumn="0" w:lastRowLastColumn="0"/>
+            </w:pPr>
+            <w:r>
+              <w:t xml:space="preserve">Creates </w:t>
+            </w:r>
+            <w:proofErr w:type="spellStart"/>
+            <w:proofErr w:type="gramStart"/>
+            <w:r>
+              <w:t>package.json</w:t>
+            </w:r>
+            <w:proofErr w:type="spellEnd"/>
+            <w:proofErr w:type="gramEnd"/>
           </w:p>
         </w:tc>
       </w:tr>
@@ -629,7 +656,7 @@
         <w:tc>
           <w:tcPr>
             <w:cnfStyle w:val="001000000000" w:firstRow="0" w:lastRow="0" w:firstColumn="1" w:lastColumn="0" w:oddVBand="0" w:evenVBand="0" w:oddHBand="0" w:evenHBand="0" w:firstRowFirstColumn="0" w:firstRowLastColumn="0" w:lastRowFirstColumn="0" w:lastRowLastColumn="0"/>
-            <w:tcW w:w="1271" w:type="dxa"/>
+            <w:tcW w:w="1260" w:type="dxa"/>
           </w:tcPr>
           <w:p>
             <w:pPr>
@@ -643,18 +670,115 @@
                 <w:bCs w:val="0"/>
               </w:rPr>
             </w:pPr>
-            <w:r>
+          </w:p>
+        </w:tc>
+        <w:tc>
+          <w:tcPr>
+            <w:tcW w:w="2430" w:type="dxa"/>
+          </w:tcPr>
+          <w:p>
+            <w:pPr>
+              <w:cnfStyle w:val="000000000000" w:firstRow="0" w:lastRow="0" w:firstColumn="0" w:lastColumn="0" w:oddVBand="0" w:evenVBand="0" w:oddHBand="0" w:evenHBand="0" w:firstRowFirstColumn="0" w:firstRowLastColumn="0" w:lastRowFirstColumn="0" w:lastRowLastColumn="0"/>
+            </w:pPr>
+            <w:r>
+              <w:t>Express</w:t>
+            </w:r>
+          </w:p>
+        </w:tc>
+        <w:tc>
+          <w:tcPr>
+            <w:tcW w:w="6205" w:type="dxa"/>
+          </w:tcPr>
+          <w:p>
+            <w:pPr>
+              <w:cnfStyle w:val="000000000000" w:firstRow="0" w:lastRow="0" w:firstColumn="0" w:lastColumn="0" w:oddVBand="0" w:evenVBand="0" w:oddHBand="0" w:evenHBand="0" w:firstRowFirstColumn="0" w:firstRowLastColumn="0" w:lastRowFirstColumn="0" w:lastRowLastColumn="0"/>
+            </w:pPr>
+            <w:proofErr w:type="spellStart"/>
+            <w:r>
+              <w:t>Npm</w:t>
+            </w:r>
+            <w:proofErr w:type="spellEnd"/>
+            <w:r>
+              <w:t xml:space="preserve"> install -express</w:t>
+            </w:r>
+          </w:p>
+          <w:p>
+            <w:pPr>
+              <w:cnfStyle w:val="000000000000" w:firstRow="0" w:lastRow="0" w:firstColumn="0" w:lastColumn="0" w:oddVBand="0" w:evenVBand="0" w:oddHBand="0" w:evenHBand="0" w:firstRowFirstColumn="0" w:firstRowLastColumn="0" w:lastRowFirstColumn="0" w:lastRowLastColumn="0"/>
+            </w:pPr>
+            <w:r>
+              <w:t>Require(“express”)</w:t>
+            </w:r>
+          </w:p>
+          <w:p>
+            <w:pPr>
+              <w:cnfStyle w:val="000000000000" w:firstRow="0" w:lastRow="0" w:firstColumn="0" w:lastColumn="0" w:oddVBand="0" w:evenVBand="0" w:oddHBand="0" w:evenHBand="0" w:firstRowFirstColumn="0" w:firstRowLastColumn="0" w:lastRowFirstColumn="0" w:lastRowLastColumn="0"/>
+            </w:pPr>
+          </w:p>
+          <w:p>
+            <w:pPr>
+              <w:cnfStyle w:val="000000000000" w:firstRow="0" w:lastRow="0" w:firstColumn="0" w:lastColumn="0" w:oddVBand="0" w:evenVBand="0" w:oddHBand="0" w:evenHBand="0" w:firstRowFirstColumn="0" w:firstRowLastColumn="0" w:lastRowFirstColumn="0" w:lastRowLastColumn="0"/>
+            </w:pPr>
+            <w:r>
+              <w:t xml:space="preserve">Now express has a lot of methods so just calling </w:t>
+            </w:r>
+            <w:proofErr w:type="gramStart"/>
+            <w:r>
+              <w:t>express(</w:t>
+            </w:r>
+            <w:proofErr w:type="gramEnd"/>
+            <w:r>
+              <w:t>); wouldn’t do we call this method and store it inside a variable.</w:t>
+            </w:r>
+          </w:p>
+          <w:p>
+            <w:pPr>
+              <w:cnfStyle w:val="000000000000" w:firstRow="0" w:lastRow="0" w:firstColumn="0" w:lastColumn="0" w:oddVBand="0" w:evenVBand="0" w:oddHBand="0" w:evenHBand="0" w:firstRowFirstColumn="0" w:firstRowLastColumn="0" w:lastRowFirstColumn="0" w:lastRowLastColumn="0"/>
+            </w:pPr>
+            <w:r>
+              <w:t xml:space="preserve">Var app = </w:t>
+            </w:r>
+            <w:proofErr w:type="gramStart"/>
+            <w:r>
+              <w:t>express(</w:t>
+            </w:r>
+            <w:proofErr w:type="gramEnd"/>
+            <w:r>
+              <w:t>);</w:t>
+            </w:r>
+          </w:p>
+        </w:tc>
+      </w:tr>
+      <w:tr>
+        <w:tc>
+          <w:tcPr>
+            <w:cnfStyle w:val="001000000000" w:firstRow="0" w:lastRow="0" w:firstColumn="1" w:lastColumn="0" w:oddVBand="0" w:evenVBand="0" w:oddHBand="0" w:evenHBand="0" w:firstRowFirstColumn="0" w:firstRowLastColumn="0" w:lastRowFirstColumn="0" w:lastRowLastColumn="0"/>
+            <w:tcW w:w="1260" w:type="dxa"/>
+          </w:tcPr>
+          <w:p>
+            <w:pPr>
+              <w:pStyle w:val="ListParagraph"/>
+              <w:numPr>
+                <w:ilvl w:val="0"/>
+                <w:numId w:val="1"/>
+              </w:numPr>
               <w:rPr>
                 <w:b w:val="0"/>
                 <w:bCs w:val="0"/>
               </w:rPr>
+            </w:pPr>
+            <w:r>
+              <w:rPr>
+                <w:b w:val="0"/>
+                <w:bCs w:val="0"/>
+              </w:rPr>
               <w:t>268</w:t>
             </w:r>
           </w:p>
         </w:tc>
         <w:tc>
           <w:tcPr>
-            <w:tcW w:w="2774" w:type="dxa"/>
+            <w:tcW w:w="2430" w:type="dxa"/>
           </w:tcPr>
           <w:p>
             <w:pPr>
@@ -667,23 +791,1455 @@
         </w:tc>
         <w:tc>
           <w:tcPr>
-            <w:tcW w:w="5305" w:type="dxa"/>
-          </w:tcPr>
-          <w:p>
-            <w:pPr>
-              <w:cnfStyle w:val="000000000000" w:firstRow="0" w:lastRow="0" w:firstColumn="0" w:lastColumn="0" w:oddVBand="0" w:evenVBand="0" w:oddHBand="0" w:evenHBand="0" w:firstRowFirstColumn="0" w:firstRowLastColumn="0" w:lastRowFirstColumn="0" w:lastRowLastColumn="0"/>
-            </w:pPr>
-            <w:proofErr w:type="spellStart"/>
+            <w:tcW w:w="6205" w:type="dxa"/>
+          </w:tcPr>
+          <w:p>
+            <w:pPr>
+              <w:cnfStyle w:val="000000000000" w:firstRow="0" w:lastRow="0" w:firstColumn="0" w:lastColumn="0" w:oddVBand="0" w:evenVBand="0" w:oddHBand="0" w:evenHBand="0" w:firstRowFirstColumn="0" w:firstRowLastColumn="0" w:lastRowFirstColumn="0" w:lastRowLastColumn="0"/>
+            </w:pPr>
+            <w:proofErr w:type="spellStart"/>
+            <w:proofErr w:type="gramStart"/>
             <w:r>
               <w:t>app.get</w:t>
             </w:r>
             <w:proofErr w:type="spellEnd"/>
             <w:r>
-              <w:t>("/", function(</w:t>
+              <w:t>(</w:t>
+            </w:r>
+            <w:proofErr w:type="gramEnd"/>
+            <w:r>
+              <w:t>"/", function(</w:t>
             </w:r>
             <w:proofErr w:type="spellStart"/>
             <w:r>
               <w:t>req,res</w:t>
+            </w:r>
+            <w:proofErr w:type="spellEnd"/>
+            <w:r>
+              <w:t>){</w:t>
+            </w:r>
+          </w:p>
+          <w:p>
+            <w:pPr>
+              <w:cnfStyle w:val="000000000000" w:firstRow="0" w:lastRow="0" w:firstColumn="0" w:lastColumn="0" w:oddVBand="0" w:evenVBand="0" w:oddHBand="0" w:evenHBand="0" w:firstRowFirstColumn="0" w:firstRowLastColumn="0" w:lastRowFirstColumn="0" w:lastRowLastColumn="0"/>
+            </w:pPr>
+          </w:p>
+          <w:p>
+            <w:pPr>
+              <w:cnfStyle w:val="000000000000" w:firstRow="0" w:lastRow="0" w:firstColumn="0" w:lastColumn="0" w:oddVBand="0" w:evenVBand="0" w:oddHBand="0" w:evenHBand="0" w:firstRowFirstColumn="0" w:firstRowLastColumn="0" w:lastRowFirstColumn="0" w:lastRowLastColumn="0"/>
+            </w:pPr>
+            <w:r>
+              <w:t>})</w:t>
+            </w:r>
+          </w:p>
+          <w:p>
+            <w:pPr>
+              <w:cnfStyle w:val="000000000000" w:firstRow="0" w:lastRow="0" w:firstColumn="0" w:lastColumn="0" w:oddVBand="0" w:evenVBand="0" w:oddHBand="0" w:evenHBand="0" w:firstRowFirstColumn="0" w:firstRowLastColumn="0" w:lastRowFirstColumn="0" w:lastRowLastColumn="0"/>
+            </w:pPr>
+            <w:r>
+              <w:t>Req is for request.</w:t>
+            </w:r>
+            <w:r>
+              <w:t xml:space="preserve"> What information was it requested </w:t>
+            </w:r>
+            <w:proofErr w:type="gramStart"/>
+            <w:r>
+              <w:t>with.</w:t>
+            </w:r>
+            <w:proofErr w:type="gramEnd"/>
+          </w:p>
+          <w:p>
+            <w:pPr>
+              <w:cnfStyle w:val="000000000000" w:firstRow="0" w:lastRow="0" w:firstColumn="0" w:lastColumn="0" w:oddVBand="0" w:evenVBand="0" w:oddHBand="0" w:evenHBand="0" w:firstRowFirstColumn="0" w:firstRowLastColumn="0" w:lastRowFirstColumn="0" w:lastRowLastColumn="0"/>
+            </w:pPr>
+            <w:r>
+              <w:lastRenderedPageBreak/>
+              <w:t>Res is for respond.</w:t>
+            </w:r>
+            <w:r>
+              <w:t xml:space="preserve"> With what </w:t>
+            </w:r>
+            <w:r>
+              <w:t>information</w:t>
+            </w:r>
+            <w:r>
+              <w:t xml:space="preserve"> re you going to respond with.</w:t>
+            </w:r>
+          </w:p>
+          <w:p>
+            <w:pPr>
+              <w:cnfStyle w:val="000000000000" w:firstRow="0" w:lastRow="0" w:firstColumn="0" w:lastColumn="0" w:oddVBand="0" w:evenVBand="0" w:oddHBand="0" w:evenHBand="0" w:firstRowFirstColumn="0" w:firstRowLastColumn="0" w:lastRowFirstColumn="0" w:lastRowLastColumn="0"/>
+            </w:pPr>
+            <w:r>
+              <w:t>These are objects</w:t>
+            </w:r>
+          </w:p>
+          <w:p>
+            <w:pPr>
+              <w:cnfStyle w:val="000000000000" w:firstRow="0" w:lastRow="0" w:firstColumn="0" w:lastColumn="0" w:oddVBand="0" w:evenVBand="0" w:oddHBand="0" w:evenHBand="0" w:firstRowFirstColumn="0" w:firstRowLastColumn="0" w:lastRowFirstColumn="0" w:lastRowLastColumn="0"/>
+            </w:pPr>
+            <w:r>
+              <w:t>This code is for creating routes.</w:t>
+            </w:r>
+          </w:p>
+          <w:p>
+            <w:pPr>
+              <w:cnfStyle w:val="000000000000" w:firstRow="0" w:lastRow="0" w:firstColumn="0" w:lastColumn="0" w:oddVBand="0" w:evenVBand="0" w:oddHBand="0" w:evenHBand="0" w:firstRowFirstColumn="0" w:firstRowLastColumn="0" w:lastRowFirstColumn="0" w:lastRowLastColumn="0"/>
+            </w:pPr>
+          </w:p>
+          <w:p>
+            <w:pPr>
+              <w:cnfStyle w:val="000000000000" w:firstRow="0" w:lastRow="0" w:firstColumn="0" w:lastColumn="0" w:oddVBand="0" w:evenVBand="0" w:oddHBand="0" w:evenHBand="0" w:firstRowFirstColumn="0" w:firstRowLastColumn="0" w:lastRowFirstColumn="0" w:lastRowLastColumn="0"/>
+            </w:pPr>
+            <w:proofErr w:type="spellStart"/>
+            <w:proofErr w:type="gramStart"/>
+            <w:r>
+              <w:t>app.listen</w:t>
+            </w:r>
+            <w:proofErr w:type="spellEnd"/>
+            <w:proofErr w:type="gramEnd"/>
+            <w:r>
+              <w:t>(</w:t>
+            </w:r>
+            <w:r>
+              <w:t>port</w:t>
+            </w:r>
+            <w:r>
+              <w:t>,"</w:t>
+            </w:r>
+            <w:proofErr w:type="spellStart"/>
+            <w:r>
+              <w:t>ip</w:t>
+            </w:r>
+            <w:proofErr w:type="spellEnd"/>
+            <w:r>
+              <w:t xml:space="preserve"> </w:t>
+            </w:r>
+            <w:r>
+              <w:t>address</w:t>
+            </w:r>
+            <w:r>
+              <w:t>”</w:t>
+            </w:r>
+            <w:r>
+              <w:t>, function(){</w:t>
+            </w:r>
+          </w:p>
+          <w:p>
+            <w:pPr>
+              <w:cnfStyle w:val="000000000000" w:firstRow="0" w:lastRow="0" w:firstColumn="0" w:lastColumn="0" w:oddVBand="0" w:evenVBand="0" w:oddHBand="0" w:evenHBand="0" w:firstRowFirstColumn="0" w:firstRowLastColumn="0" w:lastRowFirstColumn="0" w:lastRowLastColumn="0"/>
+            </w:pPr>
+            <w:r>
+              <w:t>}</w:t>
+            </w:r>
+            <w:r>
+              <w:t>)</w:t>
+            </w:r>
+          </w:p>
+          <w:p>
+            <w:pPr>
+              <w:cnfStyle w:val="000000000000" w:firstRow="0" w:lastRow="0" w:firstColumn="0" w:lastColumn="0" w:oddVBand="0" w:evenVBand="0" w:oddHBand="0" w:evenHBand="0" w:firstRowFirstColumn="0" w:firstRowLastColumn="0" w:lastRowFirstColumn="0" w:lastRowLastColumn="0"/>
+            </w:pPr>
+            <w:r>
+              <w:t>we have to tell it to listen for particular request</w:t>
+            </w:r>
+          </w:p>
+        </w:tc>
+      </w:tr>
+      <w:tr>
+        <w:tc>
+          <w:tcPr>
+            <w:cnfStyle w:val="001000000000" w:firstRow="0" w:lastRow="0" w:firstColumn="1" w:lastColumn="0" w:oddVBand="0" w:evenVBand="0" w:oddHBand="0" w:evenHBand="0" w:firstRowFirstColumn="0" w:firstRowLastColumn="0" w:lastRowFirstColumn="0" w:lastRowLastColumn="0"/>
+            <w:tcW w:w="1260" w:type="dxa"/>
+          </w:tcPr>
+          <w:p>
+            <w:pPr>
+              <w:pStyle w:val="ListParagraph"/>
+              <w:numPr>
+                <w:ilvl w:val="0"/>
+                <w:numId w:val="1"/>
+              </w:numPr>
+            </w:pPr>
+            <w:r>
+              <w:lastRenderedPageBreak/>
+              <w:t>269</w:t>
+            </w:r>
+          </w:p>
+        </w:tc>
+        <w:tc>
+          <w:tcPr>
+            <w:tcW w:w="2430" w:type="dxa"/>
+          </w:tcPr>
+          <w:p>
+            <w:pPr>
+              <w:cnfStyle w:val="000000000000" w:firstRow="0" w:lastRow="0" w:firstColumn="0" w:lastColumn="0" w:oddVBand="0" w:evenVBand="0" w:oddHBand="0" w:evenHBand="0" w:firstRowFirstColumn="0" w:firstRowLastColumn="0" w:lastRowFirstColumn="0" w:lastRowLastColumn="0"/>
+            </w:pPr>
+            <w:proofErr w:type="spellStart"/>
+            <w:r>
+              <w:t>Package.json</w:t>
+            </w:r>
+            <w:proofErr w:type="spellEnd"/>
+          </w:p>
+        </w:tc>
+        <w:tc>
+          <w:tcPr>
+            <w:tcW w:w="6205" w:type="dxa"/>
+          </w:tcPr>
+          <w:p>
+            <w:pPr>
+              <w:cnfStyle w:val="000000000000" w:firstRow="0" w:lastRow="0" w:firstColumn="0" w:lastColumn="0" w:oddVBand="0" w:evenVBand="0" w:oddHBand="0" w:evenHBand="0" w:firstRowFirstColumn="0" w:firstRowLastColumn="0" w:lastRowFirstColumn="0" w:lastRowLastColumn="0"/>
+            </w:pPr>
+            <w:r>
+              <w:t>Contains all the meta data of that corresponding package. Includes authors, tags and dependencies that are related to the project.</w:t>
+            </w:r>
+          </w:p>
+        </w:tc>
+      </w:tr>
+      <w:tr>
+        <w:tc>
+          <w:tcPr>
+            <w:cnfStyle w:val="001000000000" w:firstRow="0" w:lastRow="0" w:firstColumn="1" w:lastColumn="0" w:oddVBand="0" w:evenVBand="0" w:oddHBand="0" w:evenHBand="0" w:firstRowFirstColumn="0" w:firstRowLastColumn="0" w:lastRowFirstColumn="0" w:lastRowLastColumn="0"/>
+            <w:tcW w:w="1260" w:type="dxa"/>
+          </w:tcPr>
+          <w:p>
+            <w:pPr>
+              <w:pStyle w:val="ListParagraph"/>
+              <w:numPr>
+                <w:ilvl w:val="0"/>
+                <w:numId w:val="1"/>
+              </w:numPr>
+            </w:pPr>
+            <w:r>
+              <w:t>269</w:t>
+            </w:r>
+          </w:p>
+        </w:tc>
+        <w:tc>
+          <w:tcPr>
+            <w:tcW w:w="2430" w:type="dxa"/>
+          </w:tcPr>
+          <w:p>
+            <w:pPr>
+              <w:cnfStyle w:val="000000000000" w:firstRow="0" w:lastRow="0" w:firstColumn="0" w:lastColumn="0" w:oddVBand="0" w:evenVBand="0" w:oddHBand="0" w:evenHBand="0" w:firstRowFirstColumn="0" w:firstRowLastColumn="0" w:lastRowFirstColumn="0" w:lastRowLastColumn="0"/>
+            </w:pPr>
+            <w:r>
+              <w:t>--save</w:t>
+            </w:r>
+          </w:p>
+        </w:tc>
+        <w:tc>
+          <w:tcPr>
+            <w:tcW w:w="6205" w:type="dxa"/>
+          </w:tcPr>
+          <w:p>
+            <w:pPr>
+              <w:cnfStyle w:val="000000000000" w:firstRow="0" w:lastRow="0" w:firstColumn="0" w:lastColumn="0" w:oddVBand="0" w:evenVBand="0" w:oddHBand="0" w:evenHBand="0" w:firstRowFirstColumn="0" w:firstRowLastColumn="0" w:lastRowFirstColumn="0" w:lastRowLastColumn="0"/>
+            </w:pPr>
+            <w:r>
+              <w:t>Adds dependencies.</w:t>
+            </w:r>
+          </w:p>
+        </w:tc>
+      </w:tr>
+      <w:tr>
+        <w:tc>
+          <w:tcPr>
+            <w:cnfStyle w:val="001000000000" w:firstRow="0" w:lastRow="0" w:firstColumn="1" w:lastColumn="0" w:oddVBand="0" w:evenVBand="0" w:oddHBand="0" w:evenHBand="0" w:firstRowFirstColumn="0" w:firstRowLastColumn="0" w:lastRowFirstColumn="0" w:lastRowLastColumn="0"/>
+            <w:tcW w:w="1260" w:type="dxa"/>
+          </w:tcPr>
+          <w:p>
+            <w:pPr>
+              <w:pStyle w:val="ListParagraph"/>
+              <w:numPr>
+                <w:ilvl w:val="0"/>
+                <w:numId w:val="1"/>
+              </w:numPr>
+            </w:pPr>
+            <w:r>
+              <w:t>270</w:t>
+            </w:r>
+          </w:p>
+        </w:tc>
+        <w:tc>
+          <w:tcPr>
+            <w:tcW w:w="2430" w:type="dxa"/>
+          </w:tcPr>
+          <w:p>
+            <w:pPr>
+              <w:cnfStyle w:val="000000000000" w:firstRow="0" w:lastRow="0" w:firstColumn="0" w:lastColumn="0" w:oddVBand="0" w:evenVBand="0" w:oddHBand="0" w:evenHBand="0" w:firstRowFirstColumn="0" w:firstRowLastColumn="0" w:lastRowFirstColumn="0" w:lastRowLastColumn="0"/>
+            </w:pPr>
+            <w:r>
+              <w:t>Keeping your servers on all the time</w:t>
+            </w:r>
+          </w:p>
+        </w:tc>
+        <w:tc>
+          <w:tcPr>
+            <w:tcW w:w="6205" w:type="dxa"/>
+          </w:tcPr>
+          <w:p>
+            <w:pPr>
+              <w:cnfStyle w:val="000000000000" w:firstRow="0" w:lastRow="0" w:firstColumn="0" w:lastColumn="0" w:oddVBand="0" w:evenVBand="0" w:oddHBand="0" w:evenHBand="0" w:firstRowFirstColumn="0" w:firstRowLastColumn="0" w:lastRowFirstColumn="0" w:lastRowLastColumn="0"/>
+            </w:pPr>
+            <w:r>
+              <w:t xml:space="preserve">Installing: </w:t>
+            </w:r>
+            <w:proofErr w:type="spellStart"/>
+            <w:r>
+              <w:t>npm</w:t>
+            </w:r>
+            <w:proofErr w:type="spellEnd"/>
+            <w:r>
+              <w:t xml:space="preserve"> I -g </w:t>
+            </w:r>
+            <w:proofErr w:type="spellStart"/>
+            <w:r>
+              <w:t>nodemon</w:t>
+            </w:r>
+            <w:proofErr w:type="spellEnd"/>
+            <w:r>
+              <w:t xml:space="preserve"> ()</w:t>
+            </w:r>
+          </w:p>
+          <w:p>
+            <w:pPr>
+              <w:cnfStyle w:val="000000000000" w:firstRow="0" w:lastRow="0" w:firstColumn="0" w:lastColumn="0" w:oddVBand="0" w:evenVBand="0" w:oddHBand="0" w:evenHBand="0" w:firstRowFirstColumn="0" w:firstRowLastColumn="0" w:lastRowFirstColumn="0" w:lastRowLastColumn="0"/>
+            </w:pPr>
+            <w:r>
+              <w:t xml:space="preserve">Then </w:t>
+            </w:r>
+            <w:proofErr w:type="spellStart"/>
+            <w:r>
+              <w:t>nodemon</w:t>
+            </w:r>
+            <w:proofErr w:type="spellEnd"/>
+            <w:r>
+              <w:t xml:space="preserve"> app name</w:t>
+            </w:r>
+          </w:p>
+        </w:tc>
+      </w:tr>
+      <w:tr>
+        <w:tc>
+          <w:tcPr>
+            <w:cnfStyle w:val="001000000000" w:firstRow="0" w:lastRow="0" w:firstColumn="1" w:lastColumn="0" w:oddVBand="0" w:evenVBand="0" w:oddHBand="0" w:evenHBand="0" w:firstRowFirstColumn="0" w:firstRowLastColumn="0" w:lastRowFirstColumn="0" w:lastRowLastColumn="0"/>
+            <w:tcW w:w="1260" w:type="dxa"/>
+          </w:tcPr>
+          <w:p>
+            <w:pPr>
+              <w:pStyle w:val="ListParagraph"/>
+              <w:numPr>
+                <w:ilvl w:val="0"/>
+                <w:numId w:val="1"/>
+              </w:numPr>
+            </w:pPr>
+            <w:r>
+              <w:t>271</w:t>
+            </w:r>
+          </w:p>
+        </w:tc>
+        <w:tc>
+          <w:tcPr>
+            <w:tcW w:w="2430" w:type="dxa"/>
+          </w:tcPr>
+          <w:p>
+            <w:pPr>
+              <w:cnfStyle w:val="000000000000" w:firstRow="0" w:lastRow="0" w:firstColumn="0" w:lastColumn="0" w:oddVBand="0" w:evenVBand="0" w:oddHBand="0" w:evenHBand="0" w:firstRowFirstColumn="0" w:firstRowLastColumn="0" w:lastRowFirstColumn="0" w:lastRowLastColumn="0"/>
+            </w:pPr>
+            <w:r>
+              <w:t>For other undefined routes</w:t>
+            </w:r>
+          </w:p>
+        </w:tc>
+        <w:tc>
+          <w:tcPr>
+            <w:tcW w:w="6205" w:type="dxa"/>
+          </w:tcPr>
+          <w:p>
+            <w:pPr>
+              <w:cnfStyle w:val="000000000000" w:firstRow="0" w:lastRow="0" w:firstColumn="0" w:lastColumn="0" w:oddVBand="0" w:evenVBand="0" w:oddHBand="0" w:evenHBand="0" w:firstRowFirstColumn="0" w:firstRowLastColumn="0" w:lastRowFirstColumn="0" w:lastRowLastColumn="0"/>
+            </w:pPr>
+            <w:r>
+              <w:t>We use *.</w:t>
+            </w:r>
+          </w:p>
+          <w:p>
+            <w:pPr>
+              <w:cnfStyle w:val="000000000000" w:firstRow="0" w:lastRow="0" w:firstColumn="0" w:lastColumn="0" w:oddVBand="0" w:evenVBand="0" w:oddHBand="0" w:evenHBand="0" w:firstRowFirstColumn="0" w:firstRowLastColumn="0" w:lastRowFirstColumn="0" w:lastRowLastColumn="0"/>
+            </w:pPr>
+            <w:proofErr w:type="spellStart"/>
+            <w:r>
+              <w:t>app.get</w:t>
+            </w:r>
+            <w:proofErr w:type="spellEnd"/>
+            <w:r>
+              <w:t>("*</w:t>
+            </w:r>
+            <w:proofErr w:type="gramStart"/>
+            <w:r>
+              <w:t>",function</w:t>
+            </w:r>
+            <w:proofErr w:type="gramEnd"/>
+            <w:r>
+              <w:t>(</w:t>
+            </w:r>
+            <w:proofErr w:type="spellStart"/>
+            <w:r>
+              <w:t>req,res</w:t>
+            </w:r>
+            <w:proofErr w:type="spellEnd"/>
+            <w:r>
+              <w:t>){</w:t>
+            </w:r>
+          </w:p>
+          <w:p>
+            <w:pPr>
+              <w:cnfStyle w:val="000000000000" w:firstRow="0" w:lastRow="0" w:firstColumn="0" w:lastColumn="0" w:oddVBand="0" w:evenVBand="0" w:oddHBand="0" w:evenHBand="0" w:firstRowFirstColumn="0" w:firstRowLastColumn="0" w:lastRowFirstColumn="0" w:lastRowLastColumn="0"/>
+            </w:pPr>
+            <w:r>
+              <w:t xml:space="preserve">    </w:t>
+            </w:r>
+            <w:proofErr w:type="spellStart"/>
+            <w:proofErr w:type="gramStart"/>
+            <w:r>
+              <w:t>res.send</w:t>
+            </w:r>
+            <w:proofErr w:type="spellEnd"/>
+            <w:proofErr w:type="gramEnd"/>
+            <w:r>
+              <w:t>("doesn’t exist");</w:t>
+            </w:r>
+          </w:p>
+          <w:p>
+            <w:pPr>
+              <w:cnfStyle w:val="000000000000" w:firstRow="0" w:lastRow="0" w:firstColumn="0" w:lastColumn="0" w:oddVBand="0" w:evenVBand="0" w:oddHBand="0" w:evenHBand="0" w:firstRowFirstColumn="0" w:firstRowLastColumn="0" w:lastRowFirstColumn="0" w:lastRowLastColumn="0"/>
+            </w:pPr>
+            <w:r>
+              <w:t>})</w:t>
+            </w:r>
+          </w:p>
+          <w:p>
+            <w:pPr>
+              <w:cnfStyle w:val="000000000000" w:firstRow="0" w:lastRow="0" w:firstColumn="0" w:lastColumn="0" w:oddVBand="0" w:evenVBand="0" w:oddHBand="0" w:evenHBand="0" w:firstRowFirstColumn="0" w:firstRowLastColumn="0" w:lastRowFirstColumn="0" w:lastRowLastColumn="0"/>
+            </w:pPr>
+          </w:p>
+          <w:p>
+            <w:pPr>
+              <w:cnfStyle w:val="000000000000" w:firstRow="0" w:lastRow="0" w:firstColumn="0" w:lastColumn="0" w:oddVBand="0" w:evenVBand="0" w:oddHBand="0" w:evenHBand="0" w:firstRowFirstColumn="0" w:firstRowLastColumn="0" w:lastRowFirstColumn="0" w:lastRowLastColumn="0"/>
+            </w:pPr>
+            <w:r>
+              <w:t>REMEMBER ORDER MATTERS HERE. SHOULD ALWAYS BE IN THE END.</w:t>
+            </w:r>
+          </w:p>
+        </w:tc>
+      </w:tr>
+      <w:tr>
+        <w:tc>
+          <w:tcPr>
+            <w:cnfStyle w:val="001000000000" w:firstRow="0" w:lastRow="0" w:firstColumn="1" w:lastColumn="0" w:oddVBand="0" w:evenVBand="0" w:oddHBand="0" w:evenHBand="0" w:firstRowFirstColumn="0" w:firstRowLastColumn="0" w:lastRowFirstColumn="0" w:lastRowLastColumn="0"/>
+            <w:tcW w:w="1260" w:type="dxa"/>
+          </w:tcPr>
+          <w:p>
+            <w:pPr>
+              <w:pStyle w:val="ListParagraph"/>
+              <w:numPr>
+                <w:ilvl w:val="0"/>
+                <w:numId w:val="1"/>
+              </w:numPr>
+            </w:pPr>
+          </w:p>
+        </w:tc>
+        <w:tc>
+          <w:tcPr>
+            <w:tcW w:w="2430" w:type="dxa"/>
+          </w:tcPr>
+          <w:p>
+            <w:pPr>
+              <w:cnfStyle w:val="000000000000" w:firstRow="0" w:lastRow="0" w:firstColumn="0" w:lastColumn="0" w:oddVBand="0" w:evenVBand="0" w:oddHBand="0" w:evenHBand="0" w:firstRowFirstColumn="0" w:firstRowLastColumn="0" w:lastRowFirstColumn="0" w:lastRowLastColumn="0"/>
+            </w:pPr>
+            <w:r>
+              <w:t>/:</w:t>
+            </w:r>
+            <w:r>
+              <w:t>name</w:t>
+            </w:r>
+          </w:p>
+        </w:tc>
+        <w:tc>
+          <w:tcPr>
+            <w:tcW w:w="6205" w:type="dxa"/>
+          </w:tcPr>
+          <w:p>
+            <w:pPr>
+              <w:cnfStyle w:val="000000000000" w:firstRow="0" w:lastRow="0" w:firstColumn="0" w:lastColumn="0" w:oddVBand="0" w:evenVBand="0" w:oddHBand="0" w:evenHBand="0" w:firstRowFirstColumn="0" w:firstRowLastColumn="0" w:lastRowFirstColumn="0" w:lastRowLastColumn="0"/>
+            </w:pPr>
+            <w:r>
+              <w:t>Match with anything that comes after /</w:t>
+            </w:r>
+          </w:p>
+          <w:p>
+            <w:pPr>
+              <w:cnfStyle w:val="000000000000" w:firstRow="0" w:lastRow="0" w:firstColumn="0" w:lastColumn="0" w:oddVBand="0" w:evenVBand="0" w:oddHBand="0" w:evenHBand="0" w:firstRowFirstColumn="0" w:firstRowLastColumn="0" w:lastRowFirstColumn="0" w:lastRowLastColumn="0"/>
+            </w:pPr>
+            <w:r>
+              <w:t>Get access to the value that was replaced with a user given value (r/:name =&gt; r/puppy)</w:t>
+            </w:r>
+            <w:r>
+              <w:t xml:space="preserve"> via </w:t>
+            </w:r>
+            <w:proofErr w:type="spellStart"/>
+            <w:proofErr w:type="gramStart"/>
+            <w:r>
+              <w:t>req.params</w:t>
+            </w:r>
+            <w:proofErr w:type="spellEnd"/>
+            <w:proofErr w:type="gramEnd"/>
+            <w:r>
+              <w:t xml:space="preserve"> this would return an object with attributes and values so for the given example we would get</w:t>
+            </w:r>
+          </w:p>
+          <w:p>
+            <w:pPr>
+              <w:cnfStyle w:val="000000000000" w:firstRow="0" w:lastRow="0" w:firstColumn="0" w:lastColumn="0" w:oddVBand="0" w:evenVBand="0" w:oddHBand="0" w:evenHBand="0" w:firstRowFirstColumn="0" w:firstRowLastColumn="0" w:lastRowFirstColumn="0" w:lastRowLastColumn="0"/>
+            </w:pPr>
+            <w:r>
+              <w:t>{</w:t>
+            </w:r>
+          </w:p>
+          <w:p>
+            <w:pPr>
+              <w:cnfStyle w:val="000000000000" w:firstRow="0" w:lastRow="0" w:firstColumn="0" w:lastColumn="0" w:oddVBand="0" w:evenVBand="0" w:oddHBand="0" w:evenHBand="0" w:firstRowFirstColumn="0" w:firstRowLastColumn="0" w:lastRowFirstColumn="0" w:lastRowLastColumn="0"/>
+            </w:pPr>
+            <w:r>
+              <w:t>Name: “puppy”</w:t>
+            </w:r>
+          </w:p>
+          <w:p>
+            <w:pPr>
+              <w:cnfStyle w:val="000000000000" w:firstRow="0" w:lastRow="0" w:firstColumn="0" w:lastColumn="0" w:oddVBand="0" w:evenVBand="0" w:oddHBand="0" w:evenHBand="0" w:firstRowFirstColumn="0" w:firstRowLastColumn="0" w:lastRowFirstColumn="0" w:lastRowLastColumn="0"/>
+            </w:pPr>
+            <w:r>
+              <w:t xml:space="preserve">} </w:t>
+            </w:r>
+          </w:p>
+          <w:p>
+            <w:pPr>
+              <w:cnfStyle w:val="000000000000" w:firstRow="0" w:lastRow="0" w:firstColumn="0" w:lastColumn="0" w:oddVBand="0" w:evenVBand="0" w:oddHBand="0" w:evenHBand="0" w:firstRowFirstColumn="0" w:firstRowLastColumn="0" w:lastRowFirstColumn="0" w:lastRowLastColumn="0"/>
+            </w:pPr>
+            <w:r>
+              <w:t>Directly getting the value req.params.name</w:t>
+            </w:r>
+          </w:p>
+        </w:tc>
+      </w:tr>
+      <w:tr>
+        <w:tc>
+          <w:tcPr>
+            <w:cnfStyle w:val="001000000000" w:firstRow="0" w:lastRow="0" w:firstColumn="1" w:lastColumn="0" w:oddVBand="0" w:evenVBand="0" w:oddHBand="0" w:evenHBand="0" w:firstRowFirstColumn="0" w:firstRowLastColumn="0" w:lastRowFirstColumn="0" w:lastRowLastColumn="0"/>
+            <w:tcW w:w="1260" w:type="dxa"/>
+          </w:tcPr>
+          <w:p>
+            <w:pPr>
+              <w:pStyle w:val="ListParagraph"/>
+              <w:numPr>
+                <w:ilvl w:val="0"/>
+                <w:numId w:val="1"/>
+              </w:numPr>
+            </w:pPr>
+            <w:r>
+              <w:t>275</w:t>
+            </w:r>
+          </w:p>
+        </w:tc>
+        <w:tc>
+          <w:tcPr>
+            <w:tcW w:w="2430" w:type="dxa"/>
+          </w:tcPr>
+          <w:p>
+            <w:pPr>
+              <w:cnfStyle w:val="000000000000" w:firstRow="0" w:lastRow="0" w:firstColumn="0" w:lastColumn="0" w:oddVBand="0" w:evenVBand="0" w:oddHBand="0" w:evenHBand="0" w:firstRowFirstColumn="0" w:firstRowLastColumn="0" w:lastRowFirstColumn="0" w:lastRowLastColumn="0"/>
+            </w:pPr>
+            <w:proofErr w:type="spellStart"/>
+            <w:r>
+              <w:t>Res.render</w:t>
+            </w:r>
+            <w:proofErr w:type="spellEnd"/>
+            <w:r>
+              <w:t>(“filename”</w:t>
+            </w:r>
+            <w:r>
+              <w:t>, {object Type so key value pair}</w:t>
+            </w:r>
+            <w:r>
+              <w:t>)</w:t>
+            </w:r>
+          </w:p>
+        </w:tc>
+        <w:tc>
+          <w:tcPr>
+            <w:tcW w:w="6205" w:type="dxa"/>
+          </w:tcPr>
+          <w:p>
+            <w:pPr>
+              <w:cnfStyle w:val="000000000000" w:firstRow="0" w:lastRow="0" w:firstColumn="0" w:lastColumn="0" w:oddVBand="0" w:evenVBand="0" w:oddHBand="0" w:evenHBand="0" w:firstRowFirstColumn="0" w:firstRowLastColumn="0" w:lastRowFirstColumn="0" w:lastRowLastColumn="0"/>
+            </w:pPr>
+            <w:r>
+              <w:t>Renders HTML file</w:t>
+            </w:r>
+            <w:r>
+              <w:t>/EJS</w:t>
+            </w:r>
+            <w:r>
+              <w:t xml:space="preserve"> (embedded JS)</w:t>
+            </w:r>
+            <w:r>
+              <w:t xml:space="preserve"> file</w:t>
+            </w:r>
+          </w:p>
+          <w:p>
+            <w:pPr>
+              <w:cnfStyle w:val="000000000000" w:firstRow="0" w:lastRow="0" w:firstColumn="0" w:lastColumn="0" w:oddVBand="0" w:evenVBand="0" w:oddHBand="0" w:evenHBand="0" w:firstRowFirstColumn="0" w:firstRowLastColumn="0" w:lastRowFirstColumn="0" w:lastRowLastColumn="0"/>
+            </w:pPr>
+            <w:r>
+              <w:t xml:space="preserve">Has to be inside views directory. For </w:t>
+            </w:r>
+            <w:proofErr w:type="spellStart"/>
+            <w:r>
+              <w:t>ejs</w:t>
+            </w:r>
+            <w:proofErr w:type="spellEnd"/>
+            <w:r>
+              <w:t xml:space="preserve"> files have to have that </w:t>
+            </w:r>
+            <w:proofErr w:type="spellStart"/>
+            <w:r>
+              <w:t>pacakage</w:t>
+            </w:r>
+            <w:proofErr w:type="spellEnd"/>
+            <w:r>
+              <w:t>.</w:t>
+            </w:r>
+          </w:p>
+          <w:p>
+            <w:pPr>
+              <w:cnfStyle w:val="000000000000" w:firstRow="0" w:lastRow="0" w:firstColumn="0" w:lastColumn="0" w:oddVBand="0" w:evenVBand="0" w:oddHBand="0" w:evenHBand="0" w:firstRowFirstColumn="0" w:firstRowLastColumn="0" w:lastRowFirstColumn="0" w:lastRowLastColumn="0"/>
+            </w:pPr>
+            <w:r>
+              <w:t>EX:</w:t>
+            </w:r>
+          </w:p>
+          <w:p>
+            <w:pPr>
+              <w:cnfStyle w:val="000000000000" w:firstRow="0" w:lastRow="0" w:firstColumn="0" w:lastColumn="0" w:oddVBand="0" w:evenVBand="0" w:oddHBand="0" w:evenHBand="0" w:firstRowFirstColumn="0" w:firstRowLastColumn="0" w:lastRowFirstColumn="0" w:lastRowLastColumn="0"/>
+            </w:pPr>
+            <w:proofErr w:type="spellStart"/>
+            <w:r>
+              <w:t>Res.render</w:t>
+            </w:r>
+            <w:proofErr w:type="spellEnd"/>
+            <w:r>
+              <w:t>(“friends”, {</w:t>
+            </w:r>
+          </w:p>
+          <w:p>
+            <w:pPr>
+              <w:cnfStyle w:val="000000000000" w:firstRow="0" w:lastRow="0" w:firstColumn="0" w:lastColumn="0" w:oddVBand="0" w:evenVBand="0" w:oddHBand="0" w:evenHBand="0" w:firstRowFirstColumn="0" w:firstRowLastColumn="0" w:lastRowFirstColumn="0" w:lastRowLastColumn="0"/>
+            </w:pPr>
+            <w:r>
+              <w:t xml:space="preserve">        </w:t>
+            </w:r>
+            <w:proofErr w:type="gramStart"/>
+            <w:r>
+              <w:t>Friends(</w:t>
+            </w:r>
+            <w:proofErr w:type="gramEnd"/>
+            <w:r>
+              <w:t xml:space="preserve">this is the variable  that would be </w:t>
+            </w:r>
+            <w:proofErr w:type="spellStart"/>
+            <w:r>
+              <w:t>refered</w:t>
+            </w:r>
+            <w:proofErr w:type="spellEnd"/>
+            <w:r>
+              <w:t xml:space="preserve"> to inside the EJS file): friends(The value of that variable in this case friends is an array so were passing the value of friends)</w:t>
+            </w:r>
+          </w:p>
+          <w:p>
+            <w:pPr>
+              <w:cnfStyle w:val="000000000000" w:firstRow="0" w:lastRow="0" w:firstColumn="0" w:lastColumn="0" w:oddVBand="0" w:evenVBand="0" w:oddHBand="0" w:evenHBand="0" w:firstRowFirstColumn="0" w:firstRowLastColumn="0" w:lastRowFirstColumn="0" w:lastRowLastColumn="0"/>
+            </w:pPr>
+            <w:r>
+              <w:t>})</w:t>
+            </w:r>
+          </w:p>
+          <w:p>
+            <w:pPr>
+              <w:cnfStyle w:val="000000000000" w:firstRow="0" w:lastRow="0" w:firstColumn="0" w:lastColumn="0" w:oddVBand="0" w:evenVBand="0" w:oddHBand="0" w:evenHBand="0" w:firstRowFirstColumn="0" w:firstRowLastColumn="0" w:lastRowFirstColumn="0" w:lastRowLastColumn="0"/>
+            </w:pPr>
+          </w:p>
+          <w:p>
+            <w:pPr>
+              <w:cnfStyle w:val="000000000000" w:firstRow="0" w:lastRow="0" w:firstColumn="0" w:lastColumn="0" w:oddVBand="0" w:evenVBand="0" w:oddHBand="0" w:evenHBand="0" w:firstRowFirstColumn="0" w:firstRowLastColumn="0" w:lastRowFirstColumn="0" w:lastRowLastColumn="0"/>
+            </w:pPr>
+            <w:r>
+              <w:t>In our EJS file we need to put value here to make the website dynamic. And we can have access to passed values through &lt;%</w:t>
+            </w:r>
+            <w:proofErr w:type="gramStart"/>
+            <w:r>
+              <w:t>=  TREATED</w:t>
+            </w:r>
+            <w:proofErr w:type="gramEnd"/>
+            <w:r>
+              <w:t xml:space="preserve"> AS JS %&gt;</w:t>
+            </w:r>
+          </w:p>
+          <w:p>
+            <w:pPr>
+              <w:cnfStyle w:val="000000000000" w:firstRow="0" w:lastRow="0" w:firstColumn="0" w:lastColumn="0" w:oddVBand="0" w:evenVBand="0" w:oddHBand="0" w:evenHBand="0" w:firstRowFirstColumn="0" w:firstRowLastColumn="0" w:lastRowFirstColumn="0" w:lastRowLastColumn="0"/>
+            </w:pPr>
+            <w:r>
+              <w:t>We have to wrap every line of JS with the tags.</w:t>
+            </w:r>
+          </w:p>
+          <w:p>
+            <w:pPr>
+              <w:cnfStyle w:val="000000000000" w:firstRow="0" w:lastRow="0" w:firstColumn="0" w:lastColumn="0" w:oddVBand="0" w:evenVBand="0" w:oddHBand="0" w:evenHBand="0" w:firstRowFirstColumn="0" w:firstRowLastColumn="0" w:lastRowFirstColumn="0" w:lastRowLastColumn="0"/>
+            </w:pPr>
+          </w:p>
+          <w:p>
+            <w:pPr>
+              <w:cnfStyle w:val="000000000000" w:firstRow="0" w:lastRow="0" w:firstColumn="0" w:lastColumn="0" w:oddVBand="0" w:evenVBand="0" w:oddHBand="0" w:evenHBand="0" w:firstRowFirstColumn="0" w:firstRowLastColumn="0" w:lastRowFirstColumn="0" w:lastRowLastColumn="0"/>
+            </w:pPr>
+            <w:r>
+              <w:t>&lt;%= %&gt; vs &lt;% %&gt;</w:t>
+            </w:r>
+          </w:p>
+          <w:p>
+            <w:pPr>
+              <w:cnfStyle w:val="000000000000" w:firstRow="0" w:lastRow="0" w:firstColumn="0" w:lastColumn="0" w:oddVBand="0" w:evenVBand="0" w:oddHBand="0" w:evenHBand="0" w:firstRowFirstColumn="0" w:firstRowLastColumn="0" w:lastRowFirstColumn="0" w:lastRowLastColumn="0"/>
+            </w:pPr>
+          </w:p>
+          <w:p>
+            <w:pPr>
+              <w:cnfStyle w:val="000000000000" w:firstRow="0" w:lastRow="0" w:firstColumn="0" w:lastColumn="0" w:oddVBand="0" w:evenVBand="0" w:oddHBand="0" w:evenHBand="0" w:firstRowFirstColumn="0" w:firstRowLastColumn="0" w:lastRowFirstColumn="0" w:lastRowLastColumn="0"/>
+            </w:pPr>
+            <w:r>
+              <w:t>1</w:t>
+            </w:r>
+            <w:r>
+              <w:rPr>
+                <w:vertAlign w:val="superscript"/>
+              </w:rPr>
+              <w:t>st</w:t>
+            </w:r>
+            <w:r>
+              <w:t xml:space="preserve"> one: The value would be calculated and return the result to the html</w:t>
+            </w:r>
+          </w:p>
+          <w:p>
+            <w:pPr>
+              <w:cnfStyle w:val="000000000000" w:firstRow="0" w:lastRow="0" w:firstColumn="0" w:lastColumn="0" w:oddVBand="0" w:evenVBand="0" w:oddHBand="0" w:evenHBand="0" w:firstRowFirstColumn="0" w:firstRowLastColumn="0" w:lastRowFirstColumn="0" w:lastRowLastColumn="0"/>
+            </w:pPr>
+            <w:r>
+              <w:lastRenderedPageBreak/>
+              <w:t>2</w:t>
+            </w:r>
+            <w:r>
+              <w:rPr>
+                <w:vertAlign w:val="superscript"/>
+              </w:rPr>
+              <w:t>nd</w:t>
+            </w:r>
+            <w:r>
+              <w:t xml:space="preserve"> one:  for logics and loops </w:t>
+            </w:r>
+            <w:proofErr w:type="spellStart"/>
+            <w:r>
+              <w:t>etc</w:t>
+            </w:r>
+            <w:proofErr w:type="spellEnd"/>
+          </w:p>
+          <w:p>
+            <w:pPr>
+              <w:cnfStyle w:val="000000000000" w:firstRow="0" w:lastRow="0" w:firstColumn="0" w:lastColumn="0" w:oddVBand="0" w:evenVBand="0" w:oddHBand="0" w:evenHBand="0" w:firstRowFirstColumn="0" w:firstRowLastColumn="0" w:lastRowFirstColumn="0" w:lastRowLastColumn="0"/>
+            </w:pPr>
+            <w:r>
+              <w:rPr>
+                <w:noProof/>
+              </w:rPr>
+              <w:drawing>
+                <wp:inline distT="0" distB="0" distL="0" distR="0" wp14:anchorId="27383746" wp14:editId="317ADA9D">
+                  <wp:extent cx="3566160" cy="1538097"/>
+                  <wp:effectExtent l="0" t="0" r="0" b="5080"/>
+                  <wp:docPr id="1" name="Picture 1"/>
+                  <wp:cNvGraphicFramePr>
+                    <a:graphicFrameLocks xmlns:a="http://schemas.openxmlformats.org/drawingml/2006/main" noChangeAspect="1"/>
+                  </wp:cNvGraphicFramePr>
+                  <a:graphic xmlns:a="http://schemas.openxmlformats.org/drawingml/2006/main">
+                    <a:graphicData uri="http://schemas.openxmlformats.org/drawingml/2006/picture">
+                      <pic:pic xmlns:pic="http://schemas.openxmlformats.org/drawingml/2006/picture">
+                        <pic:nvPicPr>
+                          <pic:cNvPr id="0" name="Picture 1"/>
+                          <pic:cNvPicPr>
+                            <a:picLocks noChangeAspect="1" noChangeArrowheads="1"/>
+                          </pic:cNvPicPr>
+                        </pic:nvPicPr>
+                        <pic:blipFill>
+                          <a:blip r:embed="rId5" cstate="print">
+                            <a:extLst>
+                              <a:ext uri="{28A0092B-C50C-407E-A947-70E740481C1C}">
+                                <a14:useLocalDpi xmlns:a14="http://schemas.microsoft.com/office/drawing/2010/main" val="0"/>
+                              </a:ext>
+                            </a:extLst>
+                          </a:blip>
+                          <a:srcRect/>
+                          <a:stretch>
+                            <a:fillRect/>
+                          </a:stretch>
+                        </pic:blipFill>
+                        <pic:spPr bwMode="auto">
+                          <a:xfrm>
+                            <a:off x="0" y="0"/>
+                            <a:ext cx="3637485" cy="1568860"/>
+                          </a:xfrm>
+                          <a:prstGeom prst="rect">
+                            <a:avLst/>
+                          </a:prstGeom>
+                          <a:noFill/>
+                          <a:ln>
+                            <a:noFill/>
+                          </a:ln>
+                        </pic:spPr>
+                      </pic:pic>
+                    </a:graphicData>
+                  </a:graphic>
+                </wp:inline>
+              </w:drawing>
+            </w:r>
+          </w:p>
+          <w:p>
+            <w:pPr>
+              <w:cnfStyle w:val="000000000000" w:firstRow="0" w:lastRow="0" w:firstColumn="0" w:lastColumn="0" w:oddVBand="0" w:evenVBand="0" w:oddHBand="0" w:evenHBand="0" w:firstRowFirstColumn="0" w:firstRowLastColumn="0" w:lastRowFirstColumn="0" w:lastRowLastColumn="0"/>
+            </w:pPr>
+          </w:p>
+        </w:tc>
+      </w:tr>
+      <w:tr>
+        <w:tc>
+          <w:tcPr>
+            <w:cnfStyle w:val="001000000000" w:firstRow="0" w:lastRow="0" w:firstColumn="1" w:lastColumn="0" w:oddVBand="0" w:evenVBand="0" w:oddHBand="0" w:evenHBand="0" w:firstRowFirstColumn="0" w:firstRowLastColumn="0" w:lastRowFirstColumn="0" w:lastRowLastColumn="0"/>
+            <w:tcW w:w="1260" w:type="dxa"/>
+          </w:tcPr>
+          <w:p>
+            <w:pPr>
+              <w:pStyle w:val="ListParagraph"/>
+              <w:numPr>
+                <w:ilvl w:val="0"/>
+                <w:numId w:val="1"/>
+              </w:numPr>
+            </w:pPr>
+            <w:r>
+              <w:lastRenderedPageBreak/>
+              <w:t>277</w:t>
+            </w:r>
+          </w:p>
+        </w:tc>
+        <w:tc>
+          <w:tcPr>
+            <w:tcW w:w="2430" w:type="dxa"/>
+          </w:tcPr>
+          <w:p>
+            <w:pPr>
+              <w:cnfStyle w:val="000000000000" w:firstRow="0" w:lastRow="0" w:firstColumn="0" w:lastColumn="0" w:oddVBand="0" w:evenVBand="0" w:oddHBand="0" w:evenHBand="0" w:firstRowFirstColumn="0" w:firstRowLastColumn="0" w:lastRowFirstColumn="0" w:lastRowLastColumn="0"/>
+            </w:pPr>
+            <w:r>
+              <w:t>Partials</w:t>
+            </w:r>
+          </w:p>
+        </w:tc>
+        <w:tc>
+          <w:tcPr>
+            <w:tcW w:w="6205" w:type="dxa"/>
+          </w:tcPr>
+          <w:p>
+            <w:pPr>
+              <w:cnfStyle w:val="000000000000" w:firstRow="0" w:lastRow="0" w:firstColumn="0" w:lastColumn="0" w:oddVBand="0" w:evenVBand="0" w:oddHBand="0" w:evenHBand="0" w:firstRowFirstColumn="0" w:firstRowLastColumn="0" w:lastRowFirstColumn="0" w:lastRowLastColumn="0"/>
+            </w:pPr>
+            <w:r>
+              <w:t>Partials are templates we can use inside other templates. Has to be inside views/partials/</w:t>
+            </w:r>
+            <w:proofErr w:type="spellStart"/>
+            <w:r>
+              <w:t>fileName</w:t>
+            </w:r>
+            <w:proofErr w:type="spellEnd"/>
+            <w:r>
+              <w:t>.</w:t>
+            </w:r>
+          </w:p>
+          <w:p>
+            <w:pPr>
+              <w:cnfStyle w:val="000000000000" w:firstRow="0" w:lastRow="0" w:firstColumn="0" w:lastColumn="0" w:oddVBand="0" w:evenVBand="0" w:oddHBand="0" w:evenHBand="0" w:firstRowFirstColumn="0" w:firstRowLastColumn="0" w:lastRowFirstColumn="0" w:lastRowLastColumn="0"/>
+            </w:pPr>
+          </w:p>
+          <w:p>
+            <w:pPr>
+              <w:cnfStyle w:val="000000000000" w:firstRow="0" w:lastRow="0" w:firstColumn="0" w:lastColumn="0" w:oddVBand="0" w:evenVBand="0" w:oddHBand="0" w:evenHBand="0" w:firstRowFirstColumn="0" w:firstRowLastColumn="0" w:lastRowFirstColumn="0" w:lastRowLastColumn="0"/>
+            </w:pPr>
+            <w:r>
+              <w:t>Adding partials</w:t>
+            </w:r>
+          </w:p>
+          <w:p>
+            <w:pPr>
+              <w:cnfStyle w:val="000000000000" w:firstRow="0" w:lastRow="0" w:firstColumn="0" w:lastColumn="0" w:oddVBand="0" w:evenVBand="0" w:oddHBand="0" w:evenHBand="0" w:firstRowFirstColumn="0" w:firstRowLastColumn="0" w:lastRowFirstColumn="0" w:lastRowLastColumn="0"/>
+            </w:pPr>
+            <w:r>
+              <w:t>&lt;% include(“partials/file</w:t>
+            </w:r>
+            <w:proofErr w:type="gramStart"/>
+            <w:r>
+              <w:t>”)%</w:t>
+            </w:r>
+            <w:proofErr w:type="gramEnd"/>
+            <w:r>
+              <w:t>&gt;</w:t>
+            </w:r>
+          </w:p>
+          <w:p>
+            <w:pPr>
+              <w:cnfStyle w:val="000000000000" w:firstRow="0" w:lastRow="0" w:firstColumn="0" w:lastColumn="0" w:oddVBand="0" w:evenVBand="0" w:oddHBand="0" w:evenHBand="0" w:firstRowFirstColumn="0" w:firstRowLastColumn="0" w:lastRowFirstColumn="0" w:lastRowLastColumn="0"/>
+            </w:pPr>
+          </w:p>
+          <w:p>
+            <w:pPr>
+              <w:cnfStyle w:val="000000000000" w:firstRow="0" w:lastRow="0" w:firstColumn="0" w:lastColumn="0" w:oddVBand="0" w:evenVBand="0" w:oddHBand="0" w:evenHBand="0" w:firstRowFirstColumn="0" w:firstRowLastColumn="0" w:lastRowFirstColumn="0" w:lastRowLastColumn="0"/>
+            </w:pPr>
+            <w:r>
+              <w:t xml:space="preserve">Remember to put / </w:t>
+            </w:r>
+            <w:proofErr w:type="spellStart"/>
+            <w:r>
+              <w:t>infront</w:t>
+            </w:r>
+            <w:proofErr w:type="spellEnd"/>
+            <w:r>
+              <w:t xml:space="preserve"> of the </w:t>
+            </w:r>
+            <w:proofErr w:type="spellStart"/>
+            <w:r>
+              <w:t>css</w:t>
+            </w:r>
+            <w:proofErr w:type="spellEnd"/>
+            <w:r>
+              <w:t xml:space="preserve"> file so that it understands that the file is not inside the views directory rather look somewhere else.</w:t>
+            </w:r>
+          </w:p>
+        </w:tc>
+      </w:tr>
+      <w:tr>
+        <w:tc>
+          <w:tcPr>
+            <w:cnfStyle w:val="001000000000" w:firstRow="0" w:lastRow="0" w:firstColumn="1" w:lastColumn="0" w:oddVBand="0" w:evenVBand="0" w:oddHBand="0" w:evenHBand="0" w:firstRowFirstColumn="0" w:firstRowLastColumn="0" w:lastRowFirstColumn="0" w:lastRowLastColumn="0"/>
+            <w:tcW w:w="1260" w:type="dxa"/>
+          </w:tcPr>
+          <w:p>
+            <w:pPr>
+              <w:pStyle w:val="ListParagraph"/>
+              <w:numPr>
+                <w:ilvl w:val="0"/>
+                <w:numId w:val="1"/>
+              </w:numPr>
+            </w:pPr>
+            <w:r>
+              <w:t>278</w:t>
+            </w:r>
+          </w:p>
+        </w:tc>
+        <w:tc>
+          <w:tcPr>
+            <w:tcW w:w="2430" w:type="dxa"/>
+          </w:tcPr>
+          <w:p>
+            <w:pPr>
+              <w:cnfStyle w:val="000000000000" w:firstRow="0" w:lastRow="0" w:firstColumn="0" w:lastColumn="0" w:oddVBand="0" w:evenVBand="0" w:oddHBand="0" w:evenHBand="0" w:firstRowFirstColumn="0" w:firstRowLastColumn="0" w:lastRowFirstColumn="0" w:lastRowLastColumn="0"/>
+            </w:pPr>
+            <w:r>
+              <w:t>Use other directories</w:t>
+            </w:r>
+          </w:p>
+        </w:tc>
+        <w:tc>
+          <w:tcPr>
+            <w:tcW w:w="6205" w:type="dxa"/>
+          </w:tcPr>
+          <w:p>
+            <w:pPr>
+              <w:cnfStyle w:val="000000000000" w:firstRow="0" w:lastRow="0" w:firstColumn="0" w:lastColumn="0" w:oddVBand="0" w:evenVBand="0" w:oddHBand="0" w:evenHBand="0" w:firstRowFirstColumn="0" w:firstRowLastColumn="0" w:lastRowFirstColumn="0" w:lastRowLastColumn="0"/>
+            </w:pPr>
+            <w:r>
+              <w:t>For using other directories such as for CSS files we use public directory (EX) we have to tell express to use that directory and serve the contents.</w:t>
+            </w:r>
+          </w:p>
+        </w:tc>
+      </w:tr>
+      <w:tr>
+        <w:tc>
+          <w:tcPr>
+            <w:cnfStyle w:val="001000000000" w:firstRow="0" w:lastRow="0" w:firstColumn="1" w:lastColumn="0" w:oddVBand="0" w:evenVBand="0" w:oddHBand="0" w:evenHBand="0" w:firstRowFirstColumn="0" w:firstRowLastColumn="0" w:lastRowFirstColumn="0" w:lastRowLastColumn="0"/>
+            <w:tcW w:w="1260" w:type="dxa"/>
+          </w:tcPr>
+          <w:p>
+            <w:pPr>
+              <w:pStyle w:val="ListParagraph"/>
+              <w:numPr>
+                <w:ilvl w:val="0"/>
+                <w:numId w:val="1"/>
+              </w:numPr>
+            </w:pPr>
+          </w:p>
+        </w:tc>
+        <w:tc>
+          <w:tcPr>
+            <w:tcW w:w="2430" w:type="dxa"/>
+          </w:tcPr>
+          <w:p>
+            <w:pPr>
+              <w:cnfStyle w:val="000000000000" w:firstRow="0" w:lastRow="0" w:firstColumn="0" w:lastColumn="0" w:oddVBand="0" w:evenVBand="0" w:oddHBand="0" w:evenHBand="0" w:firstRowFirstColumn="0" w:firstRowLastColumn="0" w:lastRowFirstColumn="0" w:lastRowLastColumn="0"/>
+            </w:pPr>
+            <w:r>
+              <w:t>View engine</w:t>
+            </w:r>
+          </w:p>
+        </w:tc>
+        <w:tc>
+          <w:tcPr>
+            <w:tcW w:w="6205" w:type="dxa"/>
+          </w:tcPr>
+          <w:p>
+            <w:pPr>
+              <w:cnfStyle w:val="000000000000" w:firstRow="0" w:lastRow="0" w:firstColumn="0" w:lastColumn="0" w:oddVBand="0" w:evenVBand="0" w:oddHBand="0" w:evenHBand="0" w:firstRowFirstColumn="0" w:firstRowLastColumn="0" w:lastRowFirstColumn="0" w:lastRowLastColumn="0"/>
+            </w:pPr>
+            <w:proofErr w:type="spellStart"/>
+            <w:proofErr w:type="gramStart"/>
+            <w:r>
+              <w:t>app.set</w:t>
+            </w:r>
+            <w:proofErr w:type="spellEnd"/>
+            <w:r>
+              <w:t>(</w:t>
+            </w:r>
+            <w:proofErr w:type="gramEnd"/>
+            <w:r>
+              <w:t>“view engine”, “</w:t>
+            </w:r>
+            <w:proofErr w:type="spellStart"/>
+            <w:r>
+              <w:t>ejs</w:t>
+            </w:r>
+            <w:proofErr w:type="spellEnd"/>
+            <w:r>
+              <w:t xml:space="preserve">”); is basically telling express that the files that we would be rendering would always be </w:t>
+            </w:r>
+            <w:proofErr w:type="spellStart"/>
+            <w:r>
+              <w:t>ejs</w:t>
+            </w:r>
+            <w:proofErr w:type="spellEnd"/>
+            <w:r>
+              <w:t xml:space="preserve"> files so that we don’t have to write EJS as an extension every time we put a new file in render.</w:t>
+            </w:r>
+          </w:p>
+        </w:tc>
+      </w:tr>
+      <w:tr>
+        <w:tc>
+          <w:tcPr>
+            <w:cnfStyle w:val="001000000000" w:firstRow="0" w:lastRow="0" w:firstColumn="1" w:lastColumn="0" w:oddVBand="0" w:evenVBand="0" w:oddHBand="0" w:evenHBand="0" w:firstRowFirstColumn="0" w:firstRowLastColumn="0" w:lastRowFirstColumn="0" w:lastRowLastColumn="0"/>
+            <w:tcW w:w="1260" w:type="dxa"/>
+          </w:tcPr>
+          <w:p>
+            <w:pPr>
+              <w:pStyle w:val="ListParagraph"/>
+              <w:numPr>
+                <w:ilvl w:val="0"/>
+                <w:numId w:val="1"/>
+              </w:numPr>
+            </w:pPr>
+            <w:r>
+              <w:t>279</w:t>
+            </w:r>
+          </w:p>
+        </w:tc>
+        <w:tc>
+          <w:tcPr>
+            <w:tcW w:w="2430" w:type="dxa"/>
+          </w:tcPr>
+          <w:p>
+            <w:pPr>
+              <w:cnfStyle w:val="000000000000" w:firstRow="0" w:lastRow="0" w:firstColumn="0" w:lastColumn="0" w:oddVBand="0" w:evenVBand="0" w:oddHBand="0" w:evenHBand="0" w:firstRowFirstColumn="0" w:firstRowLastColumn="0" w:lastRowFirstColumn="0" w:lastRowLastColumn="0"/>
+            </w:pPr>
+            <w:proofErr w:type="spellStart"/>
+            <w:r>
+              <w:t>App.post</w:t>
+            </w:r>
+            <w:proofErr w:type="spellEnd"/>
+            <w:r>
+              <w:t>(“path”)</w:t>
+            </w:r>
+          </w:p>
+        </w:tc>
+        <w:tc>
+          <w:tcPr>
+            <w:tcW w:w="6205" w:type="dxa"/>
+          </w:tcPr>
+          <w:p>
+            <w:pPr>
+              <w:cnfStyle w:val="000000000000" w:firstRow="0" w:lastRow="0" w:firstColumn="0" w:lastColumn="0" w:oddVBand="0" w:evenVBand="0" w:oddHBand="0" w:evenHBand="0" w:firstRowFirstColumn="0" w:firstRowLastColumn="0" w:lastRowFirstColumn="0" w:lastRowLastColumn="0"/>
+            </w:pPr>
+            <w:r>
+              <w:t>For posting data (ex; forms)</w:t>
+            </w:r>
+          </w:p>
+        </w:tc>
+      </w:tr>
+      <w:tr>
+        <w:tc>
+          <w:tcPr>
+            <w:cnfStyle w:val="001000000000" w:firstRow="0" w:lastRow="0" w:firstColumn="1" w:lastColumn="0" w:oddVBand="0" w:evenVBand="0" w:oddHBand="0" w:evenHBand="0" w:firstRowFirstColumn="0" w:firstRowLastColumn="0" w:lastRowFirstColumn="0" w:lastRowLastColumn="0"/>
+            <w:tcW w:w="1260" w:type="dxa"/>
+          </w:tcPr>
+          <w:p>
+            <w:pPr>
+              <w:pStyle w:val="ListParagraph"/>
+              <w:numPr>
+                <w:ilvl w:val="0"/>
+                <w:numId w:val="1"/>
+              </w:numPr>
+            </w:pPr>
+            <w:r>
+              <w:t>280</w:t>
+            </w:r>
+          </w:p>
+        </w:tc>
+        <w:tc>
+          <w:tcPr>
+            <w:tcW w:w="2430" w:type="dxa"/>
+          </w:tcPr>
+          <w:p>
+            <w:pPr>
+              <w:cnfStyle w:val="000000000000" w:firstRow="0" w:lastRow="0" w:firstColumn="0" w:lastColumn="0" w:oddVBand="0" w:evenVBand="0" w:oddHBand="0" w:evenHBand="0" w:firstRowFirstColumn="0" w:firstRowLastColumn="0" w:lastRowFirstColumn="0" w:lastRowLastColumn="0"/>
+            </w:pPr>
+            <w:r>
+              <w:t>Getting values from a form</w:t>
+            </w:r>
+          </w:p>
+        </w:tc>
+        <w:tc>
+          <w:tcPr>
+            <w:tcW w:w="6205" w:type="dxa"/>
+          </w:tcPr>
+          <w:p>
+            <w:pPr>
+              <w:cnfStyle w:val="000000000000" w:firstRow="0" w:lastRow="0" w:firstColumn="0" w:lastColumn="0" w:oddVBand="0" w:evenVBand="0" w:oddHBand="0" w:evenHBand="0" w:firstRowFirstColumn="0" w:firstRowLastColumn="0" w:lastRowFirstColumn="0" w:lastRowLastColumn="0"/>
+            </w:pPr>
+            <w:r>
+              <w:t xml:space="preserve">To get values from a form we need to use </w:t>
+            </w:r>
+            <w:proofErr w:type="spellStart"/>
+            <w:proofErr w:type="gramStart"/>
+            <w:r>
+              <w:t>req.body</w:t>
+            </w:r>
+            <w:proofErr w:type="spellEnd"/>
+            <w:proofErr w:type="gramEnd"/>
+            <w:r>
+              <w:t xml:space="preserve"> however this wouldn’t work as express doesn’t support this so we need to install another package. Called body-parser which returns an object</w:t>
+            </w:r>
+          </w:p>
+          <w:p>
+            <w:pPr>
+              <w:cnfStyle w:val="000000000000" w:firstRow="0" w:lastRow="0" w:firstColumn="0" w:lastColumn="0" w:oddVBand="0" w:evenVBand="0" w:oddHBand="0" w:evenHBand="0" w:firstRowFirstColumn="0" w:firstRowLastColumn="0" w:lastRowFirstColumn="0" w:lastRowLastColumn="0"/>
+            </w:pPr>
+          </w:p>
+          <w:p>
+            <w:pPr>
+              <w:cnfStyle w:val="000000000000" w:firstRow="0" w:lastRow="0" w:firstColumn="0" w:lastColumn="0" w:oddVBand="0" w:evenVBand="0" w:oddHBand="0" w:evenHBand="0" w:firstRowFirstColumn="0" w:firstRowLastColumn="0" w:lastRowFirstColumn="0" w:lastRowLastColumn="0"/>
+            </w:pPr>
+            <w:proofErr w:type="spellStart"/>
+            <w:r>
+              <w:t>Npm</w:t>
+            </w:r>
+            <w:proofErr w:type="spellEnd"/>
+            <w:r>
+              <w:t xml:space="preserve"> install body-parser –save</w:t>
+            </w:r>
+          </w:p>
+          <w:p>
+            <w:pPr>
+              <w:cnfStyle w:val="000000000000" w:firstRow="0" w:lastRow="0" w:firstColumn="0" w:lastColumn="0" w:oddVBand="0" w:evenVBand="0" w:oddHBand="0" w:evenHBand="0" w:firstRowFirstColumn="0" w:firstRowLastColumn="0" w:lastRowFirstColumn="0" w:lastRowLastColumn="0"/>
+            </w:pPr>
+            <w:r>
+              <w:t xml:space="preserve">var </w:t>
+            </w:r>
+            <w:proofErr w:type="spellStart"/>
+            <w:r>
+              <w:t>bodyParser</w:t>
+            </w:r>
+            <w:proofErr w:type="spellEnd"/>
+            <w:r>
+              <w:t xml:space="preserve"> = require("body-parser");</w:t>
+            </w:r>
+          </w:p>
+          <w:p>
+            <w:pPr>
+              <w:cnfStyle w:val="000000000000" w:firstRow="0" w:lastRow="0" w:firstColumn="0" w:lastColumn="0" w:oddVBand="0" w:evenVBand="0" w:oddHBand="0" w:evenHBand="0" w:firstRowFirstColumn="0" w:firstRowLastColumn="0" w:lastRowFirstColumn="0" w:lastRowLastColumn="0"/>
+            </w:pPr>
+            <w:proofErr w:type="spellStart"/>
+            <w:proofErr w:type="gramStart"/>
+            <w:r>
+              <w:t>app.use</w:t>
+            </w:r>
+            <w:proofErr w:type="spellEnd"/>
+            <w:r>
+              <w:t>(</w:t>
+            </w:r>
+            <w:proofErr w:type="spellStart"/>
+            <w:proofErr w:type="gramEnd"/>
+            <w:r>
+              <w:t>bodyParser.urlencoded</w:t>
+            </w:r>
+            <w:proofErr w:type="spellEnd"/>
+            <w:r>
+              <w:t>({extended: true}));</w:t>
+            </w:r>
+          </w:p>
+        </w:tc>
+      </w:tr>
+      <w:tr>
+        <w:tc>
+          <w:tcPr>
+            <w:cnfStyle w:val="001000000000" w:firstRow="0" w:lastRow="0" w:firstColumn="1" w:lastColumn="0" w:oddVBand="0" w:evenVBand="0" w:oddHBand="0" w:evenHBand="0" w:firstRowFirstColumn="0" w:firstRowLastColumn="0" w:lastRowFirstColumn="0" w:lastRowLastColumn="0"/>
+            <w:tcW w:w="1260" w:type="dxa"/>
+          </w:tcPr>
+          <w:p>
+            <w:pPr>
+              <w:pStyle w:val="ListParagraph"/>
+              <w:numPr>
+                <w:ilvl w:val="0"/>
+                <w:numId w:val="1"/>
+              </w:numPr>
+            </w:pPr>
+            <w:r>
+              <w:t>280</w:t>
+            </w:r>
+          </w:p>
+        </w:tc>
+        <w:tc>
+          <w:tcPr>
+            <w:tcW w:w="2430" w:type="dxa"/>
+          </w:tcPr>
+          <w:p>
+            <w:pPr>
+              <w:cnfStyle w:val="000000000000" w:firstRow="0" w:lastRow="0" w:firstColumn="0" w:lastColumn="0" w:oddVBand="0" w:evenVBand="0" w:oddHBand="0" w:evenHBand="0" w:firstRowFirstColumn="0" w:firstRowLastColumn="0" w:lastRowFirstColumn="0" w:lastRowLastColumn="0"/>
+            </w:pPr>
+            <w:r>
+              <w:t>redirect</w:t>
+            </w:r>
+          </w:p>
+        </w:tc>
+        <w:tc>
+          <w:tcPr>
+            <w:tcW w:w="6205" w:type="dxa"/>
+          </w:tcPr>
+          <w:p>
+            <w:pPr>
+              <w:cnfStyle w:val="000000000000" w:firstRow="0" w:lastRow="0" w:firstColumn="0" w:lastColumn="0" w:oddVBand="0" w:evenVBand="0" w:oddHBand="0" w:evenHBand="0" w:firstRowFirstColumn="0" w:firstRowLastColumn="0" w:lastRowFirstColumn="0" w:lastRowLastColumn="0"/>
+            </w:pPr>
+            <w:proofErr w:type="spellStart"/>
+            <w:proofErr w:type="gramStart"/>
+            <w:r>
+              <w:t>res.redirect</w:t>
+            </w:r>
+            <w:proofErr w:type="spellEnd"/>
+            <w:proofErr w:type="gramEnd"/>
+            <w:r>
+              <w:t>("/</w:t>
+            </w:r>
+            <w:r>
+              <w:t>pathname</w:t>
+            </w:r>
+            <w:r>
+              <w:t>");</w:t>
+            </w:r>
+          </w:p>
+          <w:p>
+            <w:pPr>
+              <w:cnfStyle w:val="000000000000" w:firstRow="0" w:lastRow="0" w:firstColumn="0" w:lastColumn="0" w:oddVBand="0" w:evenVBand="0" w:oddHBand="0" w:evenHBand="0" w:firstRowFirstColumn="0" w:firstRowLastColumn="0" w:lastRowFirstColumn="0" w:lastRowLastColumn="0"/>
+            </w:pPr>
+            <w:r>
+              <w:t>redirects you to another defined path</w:t>
+            </w:r>
+          </w:p>
+        </w:tc>
+      </w:tr>
+      <w:tr>
+        <w:tc>
+          <w:tcPr>
+            <w:cnfStyle w:val="001000000000" w:firstRow="0" w:lastRow="0" w:firstColumn="1" w:lastColumn="0" w:oddVBand="0" w:evenVBand="0" w:oddHBand="0" w:evenHBand="0" w:firstRowFirstColumn="0" w:firstRowLastColumn="0" w:lastRowFirstColumn="0" w:lastRowLastColumn="0"/>
+            <w:tcW w:w="1260" w:type="dxa"/>
+          </w:tcPr>
+          <w:p>
+            <w:pPr>
+              <w:pStyle w:val="ListParagraph"/>
+              <w:numPr>
+                <w:ilvl w:val="0"/>
+                <w:numId w:val="1"/>
+              </w:numPr>
+            </w:pPr>
+            <w:r>
+              <w:t>281</w:t>
+            </w:r>
+          </w:p>
+        </w:tc>
+        <w:tc>
+          <w:tcPr>
+            <w:tcW w:w="2430" w:type="dxa"/>
+          </w:tcPr>
+          <w:p>
+            <w:pPr>
+              <w:cnfStyle w:val="000000000000" w:firstRow="0" w:lastRow="0" w:firstColumn="0" w:lastColumn="0" w:oddVBand="0" w:evenVBand="0" w:oddHBand="0" w:evenHBand="0" w:firstRowFirstColumn="0" w:firstRowLastColumn="0" w:lastRowFirstColumn="0" w:lastRowLastColumn="0"/>
+            </w:pPr>
+            <w:r>
+              <w:t>API</w:t>
+            </w:r>
+          </w:p>
+        </w:tc>
+        <w:tc>
+          <w:tcPr>
+            <w:tcW w:w="6205" w:type="dxa"/>
+          </w:tcPr>
+          <w:p>
+            <w:pPr>
+              <w:cnfStyle w:val="000000000000" w:firstRow="0" w:lastRow="0" w:firstColumn="0" w:lastColumn="0" w:oddVBand="0" w:evenVBand="0" w:oddHBand="0" w:evenHBand="0" w:firstRowFirstColumn="0" w:firstRowLastColumn="0" w:lastRowFirstColumn="0" w:lastRowLastColumn="0"/>
+            </w:pPr>
+            <w:r>
+              <w:t>Application programming interface</w:t>
+            </w:r>
+          </w:p>
+          <w:p>
+            <w:pPr>
+              <w:cnfStyle w:val="000000000000" w:firstRow="0" w:lastRow="0" w:firstColumn="0" w:lastColumn="0" w:oddVBand="0" w:evenVBand="0" w:oddHBand="0" w:evenHBand="0" w:firstRowFirstColumn="0" w:firstRowLastColumn="0" w:lastRowFirstColumn="0" w:lastRowLastColumn="0"/>
+            </w:pPr>
+            <w:r>
+              <w:t xml:space="preserve">It basically helps you to connect with other applications or </w:t>
+            </w:r>
+            <w:proofErr w:type="spellStart"/>
+            <w:r>
+              <w:t>hardwares</w:t>
+            </w:r>
+            <w:proofErr w:type="spellEnd"/>
+            <w:r>
+              <w:t>.</w:t>
+            </w:r>
+          </w:p>
+          <w:p>
+            <w:pPr>
+              <w:cnfStyle w:val="000000000000" w:firstRow="0" w:lastRow="0" w:firstColumn="0" w:lastColumn="0" w:oddVBand="0" w:evenVBand="0" w:oddHBand="0" w:evenHBand="0" w:firstRowFirstColumn="0" w:firstRowLastColumn="0" w:lastRowFirstColumn="0" w:lastRowLastColumn="0"/>
+            </w:pPr>
+          </w:p>
+          <w:p>
+            <w:pPr>
+              <w:cnfStyle w:val="000000000000" w:firstRow="0" w:lastRow="0" w:firstColumn="0" w:lastColumn="0" w:oddVBand="0" w:evenVBand="0" w:oddHBand="0" w:evenHBand="0" w:firstRowFirstColumn="0" w:firstRowLastColumn="0" w:lastRowFirstColumn="0" w:lastRowLastColumn="0"/>
+            </w:pPr>
+            <w:r>
+              <w:t>Resources: IFFTT</w:t>
+            </w:r>
+            <w:r>
+              <w:t>, programmable Web</w:t>
+            </w:r>
+          </w:p>
+          <w:p>
+            <w:pPr>
+              <w:cnfStyle w:val="000000000000" w:firstRow="0" w:lastRow="0" w:firstColumn="0" w:lastColumn="0" w:oddVBand="0" w:evenVBand="0" w:oddHBand="0" w:evenHBand="0" w:firstRowFirstColumn="0" w:firstRowLastColumn="0" w:lastRowFirstColumn="0" w:lastRowLastColumn="0"/>
+            </w:pPr>
+          </w:p>
+        </w:tc>
+      </w:tr>
+      <w:tr>
+        <w:tc>
+          <w:tcPr>
+            <w:cnfStyle w:val="001000000000" w:firstRow="0" w:lastRow="0" w:firstColumn="1" w:lastColumn="0" w:oddVBand="0" w:evenVBand="0" w:oddHBand="0" w:evenHBand="0" w:firstRowFirstColumn="0" w:firstRowLastColumn="0" w:lastRowFirstColumn="0" w:lastRowLastColumn="0"/>
+            <w:tcW w:w="1260" w:type="dxa"/>
+          </w:tcPr>
+          <w:p>
+            <w:pPr>
+              <w:pStyle w:val="ListParagraph"/>
+              <w:numPr>
+                <w:ilvl w:val="0"/>
+                <w:numId w:val="1"/>
+              </w:numPr>
+            </w:pPr>
+            <w:r>
+              <w:t>283</w:t>
+            </w:r>
+          </w:p>
+        </w:tc>
+        <w:tc>
+          <w:tcPr>
+            <w:tcW w:w="2430" w:type="dxa"/>
+          </w:tcPr>
+          <w:p>
+            <w:pPr>
+              <w:cnfStyle w:val="000000000000" w:firstRow="0" w:lastRow="0" w:firstColumn="0" w:lastColumn="0" w:oddVBand="0" w:evenVBand="0" w:oddHBand="0" w:evenHBand="0" w:firstRowFirstColumn="0" w:firstRowLastColumn="0" w:lastRowFirstColumn="0" w:lastRowLastColumn="0"/>
+            </w:pPr>
+            <w:r>
+              <w:t>Making requests</w:t>
+            </w:r>
+          </w:p>
+        </w:tc>
+        <w:tc>
+          <w:tcPr>
+            <w:tcW w:w="6205" w:type="dxa"/>
+          </w:tcPr>
+          <w:p>
+            <w:pPr>
+              <w:cnfStyle w:val="000000000000" w:firstRow="0" w:lastRow="0" w:firstColumn="0" w:lastColumn="0" w:oddVBand="0" w:evenVBand="0" w:oddHBand="0" w:evenHBand="0" w:firstRowFirstColumn="0" w:firstRowLastColumn="0" w:lastRowFirstColumn="0" w:lastRowLastColumn="0"/>
+            </w:pPr>
+            <w:r>
+              <w:t>var request = require("request");</w:t>
+            </w:r>
+          </w:p>
+          <w:p>
+            <w:pPr>
+              <w:cnfStyle w:val="000000000000" w:firstRow="0" w:lastRow="0" w:firstColumn="0" w:lastColumn="0" w:oddVBand="0" w:evenVBand="0" w:oddHBand="0" w:evenHBand="0" w:firstRowFirstColumn="0" w:firstRowLastColumn="0" w:lastRowFirstColumn="0" w:lastRowLastColumn="0"/>
+            </w:pPr>
+            <w:r>
+              <w:t>request(</w:t>
+            </w:r>
+            <w:r>
+              <w:t>‘</w:t>
+            </w:r>
+            <w:proofErr w:type="spellStart"/>
+            <w:r>
+              <w:t>link</w:t>
+            </w:r>
+            <w:proofErr w:type="gramStart"/>
+            <w:r>
+              <w:t>’</w:t>
+            </w:r>
+            <w:r>
+              <w:t>,function</w:t>
+            </w:r>
+            <w:proofErr w:type="spellEnd"/>
+            <w:proofErr w:type="gramEnd"/>
+            <w:r>
+              <w:t>(</w:t>
+            </w:r>
+            <w:proofErr w:type="spellStart"/>
+            <w:r>
+              <w:t>error,response,body</w:t>
             </w:r>
             <w:proofErr w:type="spellEnd"/>
             <w:r>
@@ -708,105 +2264,721 @@
             <w:pPr>
               <w:cnfStyle w:val="000000000000" w:firstRow="0" w:lastRow="0" w:firstColumn="0" w:lastColumn="0" w:oddVBand="0" w:evenVBand="0" w:oddHBand="0" w:evenHBand="0" w:firstRowFirstColumn="0" w:firstRowLastColumn="0" w:lastRowFirstColumn="0" w:lastRowLastColumn="0"/>
             </w:pPr>
-            <w:r>
-              <w:t>Req is for request.</w:t>
-            </w:r>
-            <w:r>
-              <w:t xml:space="preserve"> What information was it requested with.</w:t>
-            </w:r>
-          </w:p>
-          <w:p>
-            <w:pPr>
-              <w:cnfStyle w:val="000000000000" w:firstRow="0" w:lastRow="0" w:firstColumn="0" w:lastColumn="0" w:oddVBand="0" w:evenVBand="0" w:oddHBand="0" w:evenHBand="0" w:firstRowFirstColumn="0" w:firstRowLastColumn="0" w:lastRowFirstColumn="0" w:lastRowLastColumn="0"/>
-            </w:pPr>
-            <w:r>
-              <w:t>Res is for respond.</w:t>
-            </w:r>
-            <w:r>
-              <w:t xml:space="preserve"> With what </w:t>
-            </w:r>
-            <w:r>
-              <w:t>information</w:t>
-            </w:r>
-            <w:r>
-              <w:t xml:space="preserve"> re you going to respond with.</w:t>
-            </w:r>
-          </w:p>
-          <w:p>
-            <w:pPr>
-              <w:cnfStyle w:val="000000000000" w:firstRow="0" w:lastRow="0" w:firstColumn="0" w:lastColumn="0" w:oddVBand="0" w:evenVBand="0" w:oddHBand="0" w:evenHBand="0" w:firstRowFirstColumn="0" w:firstRowLastColumn="0" w:lastRowFirstColumn="0" w:lastRowLastColumn="0"/>
-            </w:pPr>
-            <w:r>
-              <w:t>These are objects</w:t>
-            </w:r>
-          </w:p>
-          <w:p>
-            <w:pPr>
-              <w:cnfStyle w:val="000000000000" w:firstRow="0" w:lastRow="0" w:firstColumn="0" w:lastColumn="0" w:oddVBand="0" w:evenVBand="0" w:oddHBand="0" w:evenHBand="0" w:firstRowFirstColumn="0" w:firstRowLastColumn="0" w:lastRowFirstColumn="0" w:lastRowLastColumn="0"/>
-            </w:pPr>
-            <w:r>
-              <w:t>This code is for creating routes.</w:t>
-            </w:r>
-          </w:p>
-          <w:p>
-            <w:pPr>
-              <w:cnfStyle w:val="000000000000" w:firstRow="0" w:lastRow="0" w:firstColumn="0" w:lastColumn="0" w:oddVBand="0" w:evenVBand="0" w:oddHBand="0" w:evenHBand="0" w:firstRowFirstColumn="0" w:firstRowLastColumn="0" w:lastRowFirstColumn="0" w:lastRowLastColumn="0"/>
-            </w:pPr>
-          </w:p>
-          <w:p>
-            <w:pPr>
-              <w:cnfStyle w:val="000000000000" w:firstRow="0" w:lastRow="0" w:firstColumn="0" w:lastColumn="0" w:oddVBand="0" w:evenVBand="0" w:oddHBand="0" w:evenHBand="0" w:firstRowFirstColumn="0" w:firstRowLastColumn="0" w:lastRowFirstColumn="0" w:lastRowLastColumn="0"/>
-            </w:pPr>
-            <w:proofErr w:type="spellStart"/>
-            <w:r>
-              <w:t>app.listen</w:t>
-            </w:r>
-            <w:proofErr w:type="spellEnd"/>
-            <w:r>
+          </w:p>
+          <w:p>
+            <w:pPr>
+              <w:cnfStyle w:val="000000000000" w:firstRow="0" w:lastRow="0" w:firstColumn="0" w:lastColumn="0" w:oddVBand="0" w:evenVBand="0" w:oddHBand="0" w:evenHBand="0" w:firstRowFirstColumn="0" w:firstRowLastColumn="0" w:lastRowFirstColumn="0" w:lastRowLastColumn="0"/>
+            </w:pPr>
+            <w:r>
+              <w:t xml:space="preserve">Ex: </w:t>
+            </w:r>
+          </w:p>
+          <w:p>
+            <w:pPr>
+              <w:shd w:val="clear" w:color="auto" w:fill="1E1E1E"/>
+              <w:spacing w:line="330" w:lineRule="atLeast"/>
+              <w:cnfStyle w:val="000000000000" w:firstRow="0" w:lastRow="0" w:firstColumn="0" w:lastColumn="0" w:oddVBand="0" w:evenVBand="0" w:oddHBand="0" w:evenHBand="0" w:firstRowFirstColumn="0" w:firstRowLastColumn="0" w:lastRowFirstColumn="0" w:lastRowLastColumn="0"/>
+              <w:rPr>
+                <w:rFonts w:ascii="Consolas" w:eastAsia="Times New Roman" w:hAnsi="Consolas" w:cs="Times New Roman"/>
+                <w:color w:val="D4D4D4"/>
+                <w:sz w:val="24"/>
+                <w:szCs w:val="24"/>
+              </w:rPr>
+            </w:pPr>
+            <w:r>
+              <w:rPr>
+                <w:rFonts w:ascii="Consolas" w:eastAsia="Times New Roman" w:hAnsi="Consolas" w:cs="Times New Roman"/>
+                <w:color w:val="569CD6"/>
+                <w:sz w:val="24"/>
+                <w:szCs w:val="24"/>
+              </w:rPr>
+              <w:t>var</w:t>
+            </w:r>
+            <w:r>
+              <w:rPr>
+                <w:rFonts w:ascii="Consolas" w:eastAsia="Times New Roman" w:hAnsi="Consolas" w:cs="Times New Roman"/>
+                <w:color w:val="D4D4D4"/>
+                <w:sz w:val="24"/>
+                <w:szCs w:val="24"/>
+              </w:rPr>
+              <w:t> request = require(</w:t>
+            </w:r>
+            <w:r>
+              <w:rPr>
+                <w:rFonts w:ascii="Consolas" w:eastAsia="Times New Roman" w:hAnsi="Consolas" w:cs="Times New Roman"/>
+                <w:color w:val="CE9178"/>
+                <w:sz w:val="24"/>
+                <w:szCs w:val="24"/>
+              </w:rPr>
+              <w:t>"request"</w:t>
+            </w:r>
+            <w:r>
+              <w:rPr>
+                <w:rFonts w:ascii="Consolas" w:eastAsia="Times New Roman" w:hAnsi="Consolas" w:cs="Times New Roman"/>
+                <w:color w:val="D4D4D4"/>
+                <w:sz w:val="24"/>
+                <w:szCs w:val="24"/>
+              </w:rPr>
+              <w:t>);</w:t>
+            </w:r>
+          </w:p>
+          <w:p>
+            <w:pPr>
+              <w:shd w:val="clear" w:color="auto" w:fill="1E1E1E"/>
+              <w:spacing w:line="330" w:lineRule="atLeast"/>
+              <w:cnfStyle w:val="000000000000" w:firstRow="0" w:lastRow="0" w:firstColumn="0" w:lastColumn="0" w:oddVBand="0" w:evenVBand="0" w:oddHBand="0" w:evenHBand="0" w:firstRowFirstColumn="0" w:firstRowLastColumn="0" w:lastRowFirstColumn="0" w:lastRowLastColumn="0"/>
+              <w:rPr>
+                <w:rFonts w:ascii="Consolas" w:eastAsia="Times New Roman" w:hAnsi="Consolas" w:cs="Times New Roman"/>
+                <w:color w:val="D4D4D4"/>
+                <w:sz w:val="24"/>
+                <w:szCs w:val="24"/>
+              </w:rPr>
+            </w:pPr>
+            <w:r>
+              <w:rPr>
+                <w:rFonts w:ascii="Consolas" w:eastAsia="Times New Roman" w:hAnsi="Consolas" w:cs="Times New Roman"/>
+                <w:color w:val="D4D4D4"/>
+                <w:sz w:val="24"/>
+                <w:szCs w:val="24"/>
+              </w:rPr>
+              <w:t>request(</w:t>
+            </w:r>
+            <w:r>
+              <w:rPr>
+                <w:rFonts w:ascii="Consolas" w:eastAsia="Times New Roman" w:hAnsi="Consolas" w:cs="Times New Roman"/>
+                <w:color w:val="CE9178"/>
+                <w:sz w:val="24"/>
+                <w:szCs w:val="24"/>
+              </w:rPr>
+              <w:t>'</w:t>
+            </w:r>
+            <w:proofErr w:type="gramStart"/>
+            <w:r>
+              <w:rPr>
+                <w:rFonts w:ascii="Consolas" w:eastAsia="Times New Roman" w:hAnsi="Consolas" w:cs="Times New Roman"/>
+                <w:color w:val="CE9178"/>
+                <w:sz w:val="24"/>
+                <w:szCs w:val="24"/>
+              </w:rPr>
+              <w:t>http://www.google.com'</w:t>
+            </w:r>
+            <w:r>
+              <w:rPr>
+                <w:rFonts w:ascii="Consolas" w:eastAsia="Times New Roman" w:hAnsi="Consolas" w:cs="Times New Roman"/>
+                <w:color w:val="D4D4D4"/>
+                <w:sz w:val="24"/>
+                <w:szCs w:val="24"/>
+              </w:rPr>
+              <w:t>,</w:t>
+            </w:r>
+            <w:r>
+              <w:rPr>
+                <w:rFonts w:ascii="Consolas" w:eastAsia="Times New Roman" w:hAnsi="Consolas" w:cs="Times New Roman"/>
+                <w:color w:val="569CD6"/>
+                <w:sz w:val="24"/>
+                <w:szCs w:val="24"/>
+              </w:rPr>
+              <w:t>function</w:t>
+            </w:r>
+            <w:r>
+              <w:rPr>
+                <w:rFonts w:ascii="Consolas" w:eastAsia="Times New Roman" w:hAnsi="Consolas" w:cs="Times New Roman"/>
+                <w:color w:val="D4D4D4"/>
+                <w:sz w:val="24"/>
+                <w:szCs w:val="24"/>
+              </w:rPr>
+              <w:t>(error,response,body){</w:t>
+            </w:r>
+            <w:proofErr w:type="gramEnd"/>
+          </w:p>
+          <w:p>
+            <w:pPr>
+              <w:shd w:val="clear" w:color="auto" w:fill="1E1E1E"/>
+              <w:spacing w:line="330" w:lineRule="atLeast"/>
+              <w:cnfStyle w:val="000000000000" w:firstRow="0" w:lastRow="0" w:firstColumn="0" w:lastColumn="0" w:oddVBand="0" w:evenVBand="0" w:oddHBand="0" w:evenHBand="0" w:firstRowFirstColumn="0" w:firstRowLastColumn="0" w:lastRowFirstColumn="0" w:lastRowLastColumn="0"/>
+              <w:rPr>
+                <w:rFonts w:ascii="Consolas" w:eastAsia="Times New Roman" w:hAnsi="Consolas" w:cs="Times New Roman"/>
+                <w:color w:val="D4D4D4"/>
+                <w:sz w:val="24"/>
+                <w:szCs w:val="24"/>
+              </w:rPr>
+            </w:pPr>
+            <w:r>
+              <w:rPr>
+                <w:rFonts w:ascii="Consolas" w:eastAsia="Times New Roman" w:hAnsi="Consolas" w:cs="Times New Roman"/>
+                <w:color w:val="D4D4D4"/>
+                <w:sz w:val="24"/>
+                <w:szCs w:val="24"/>
+              </w:rPr>
+              <w:t>    </w:t>
+            </w:r>
+            <w:r>
+              <w:rPr>
+                <w:rFonts w:ascii="Consolas" w:eastAsia="Times New Roman" w:hAnsi="Consolas" w:cs="Times New Roman"/>
+                <w:color w:val="6A9955"/>
+                <w:sz w:val="24"/>
+                <w:szCs w:val="24"/>
+              </w:rPr>
+              <w:t>//error handles the error </w:t>
+            </w:r>
+          </w:p>
+          <w:p>
+            <w:pPr>
+              <w:shd w:val="clear" w:color="auto" w:fill="1E1E1E"/>
+              <w:spacing w:line="330" w:lineRule="atLeast"/>
+              <w:cnfStyle w:val="000000000000" w:firstRow="0" w:lastRow="0" w:firstColumn="0" w:lastColumn="0" w:oddVBand="0" w:evenVBand="0" w:oddHBand="0" w:evenHBand="0" w:firstRowFirstColumn="0" w:firstRowLastColumn="0" w:lastRowFirstColumn="0" w:lastRowLastColumn="0"/>
+              <w:rPr>
+                <w:rFonts w:ascii="Consolas" w:eastAsia="Times New Roman" w:hAnsi="Consolas" w:cs="Times New Roman"/>
+                <w:color w:val="D4D4D4"/>
+                <w:sz w:val="24"/>
+                <w:szCs w:val="24"/>
+              </w:rPr>
+            </w:pPr>
+            <w:r>
+              <w:rPr>
+                <w:rFonts w:ascii="Consolas" w:eastAsia="Times New Roman" w:hAnsi="Consolas" w:cs="Times New Roman"/>
+                <w:color w:val="D4D4D4"/>
+                <w:sz w:val="24"/>
+                <w:szCs w:val="24"/>
+              </w:rPr>
+              <w:t>    </w:t>
+            </w:r>
+            <w:r>
+              <w:rPr>
+                <w:rFonts w:ascii="Consolas" w:eastAsia="Times New Roman" w:hAnsi="Consolas" w:cs="Times New Roman"/>
+                <w:color w:val="569CD6"/>
+                <w:sz w:val="24"/>
+                <w:szCs w:val="24"/>
+              </w:rPr>
+              <w:t>if</w:t>
+            </w:r>
+            <w:r>
+              <w:rPr>
+                <w:rFonts w:ascii="Consolas" w:eastAsia="Times New Roman" w:hAnsi="Consolas" w:cs="Times New Roman"/>
+                <w:color w:val="D4D4D4"/>
+                <w:sz w:val="24"/>
+                <w:szCs w:val="24"/>
+              </w:rPr>
+              <w:t>(error</w:t>
+            </w:r>
+            <w:proofErr w:type="gramStart"/>
+            <w:r>
+              <w:rPr>
+                <w:rFonts w:ascii="Consolas" w:eastAsia="Times New Roman" w:hAnsi="Consolas" w:cs="Times New Roman"/>
+                <w:color w:val="D4D4D4"/>
+                <w:sz w:val="24"/>
+                <w:szCs w:val="24"/>
+              </w:rPr>
+              <w:t>){</w:t>
+            </w:r>
+            <w:proofErr w:type="gramEnd"/>
+          </w:p>
+          <w:p>
+            <w:pPr>
+              <w:shd w:val="clear" w:color="auto" w:fill="1E1E1E"/>
+              <w:spacing w:line="330" w:lineRule="atLeast"/>
+              <w:cnfStyle w:val="000000000000" w:firstRow="0" w:lastRow="0" w:firstColumn="0" w:lastColumn="0" w:oddVBand="0" w:evenVBand="0" w:oddHBand="0" w:evenHBand="0" w:firstRowFirstColumn="0" w:firstRowLastColumn="0" w:lastRowFirstColumn="0" w:lastRowLastColumn="0"/>
+              <w:rPr>
+                <w:rFonts w:ascii="Consolas" w:eastAsia="Times New Roman" w:hAnsi="Consolas" w:cs="Times New Roman"/>
+                <w:color w:val="D4D4D4"/>
+                <w:sz w:val="24"/>
+                <w:szCs w:val="24"/>
+              </w:rPr>
+            </w:pPr>
+            <w:r>
+              <w:rPr>
+                <w:rFonts w:ascii="Consolas" w:eastAsia="Times New Roman" w:hAnsi="Consolas" w:cs="Times New Roman"/>
+                <w:color w:val="D4D4D4"/>
+                <w:sz w:val="24"/>
+                <w:szCs w:val="24"/>
+              </w:rPr>
+              <w:t>        </w:t>
+            </w:r>
+            <w:proofErr w:type="gramStart"/>
+            <w:r>
+              <w:rPr>
+                <w:rFonts w:ascii="Consolas" w:eastAsia="Times New Roman" w:hAnsi="Consolas" w:cs="Times New Roman"/>
+                <w:color w:val="D4D4D4"/>
+                <w:sz w:val="24"/>
+                <w:szCs w:val="24"/>
+              </w:rPr>
+              <w:t>console.log(</w:t>
+            </w:r>
+            <w:proofErr w:type="gramEnd"/>
+            <w:r>
+              <w:rPr>
+                <w:rFonts w:ascii="Consolas" w:eastAsia="Times New Roman" w:hAnsi="Consolas" w:cs="Times New Roman"/>
+                <w:color w:val="CE9178"/>
+                <w:sz w:val="24"/>
+                <w:szCs w:val="24"/>
+              </w:rPr>
+              <w:t>"Something went </w:t>
+            </w:r>
+            <w:proofErr w:type="spellStart"/>
+            <w:r>
+              <w:rPr>
+                <w:rFonts w:ascii="Consolas" w:eastAsia="Times New Roman" w:hAnsi="Consolas" w:cs="Times New Roman"/>
+                <w:color w:val="CE9178"/>
+                <w:sz w:val="24"/>
+                <w:szCs w:val="24"/>
+              </w:rPr>
+              <w:t>wring</w:t>
+            </w:r>
+            <w:proofErr w:type="spellEnd"/>
+            <w:r>
+              <w:rPr>
+                <w:rFonts w:ascii="Consolas" w:eastAsia="Times New Roman" w:hAnsi="Consolas" w:cs="Times New Roman"/>
+                <w:color w:val="CE9178"/>
+                <w:sz w:val="24"/>
+                <w:szCs w:val="24"/>
+              </w:rPr>
+              <w:t>: "</w:t>
+            </w:r>
+            <w:r>
+              <w:rPr>
+                <w:rFonts w:ascii="Consolas" w:eastAsia="Times New Roman" w:hAnsi="Consolas" w:cs="Times New Roman"/>
+                <w:color w:val="D4D4D4"/>
+                <w:sz w:val="24"/>
+                <w:szCs w:val="24"/>
+              </w:rPr>
+              <w:t> + error);</w:t>
+            </w:r>
+          </w:p>
+          <w:p>
+            <w:pPr>
+              <w:shd w:val="clear" w:color="auto" w:fill="1E1E1E"/>
+              <w:spacing w:line="330" w:lineRule="atLeast"/>
+              <w:cnfStyle w:val="000000000000" w:firstRow="0" w:lastRow="0" w:firstColumn="0" w:lastColumn="0" w:oddVBand="0" w:evenVBand="0" w:oddHBand="0" w:evenHBand="0" w:firstRowFirstColumn="0" w:firstRowLastColumn="0" w:lastRowFirstColumn="0" w:lastRowLastColumn="0"/>
+              <w:rPr>
+                <w:rFonts w:ascii="Consolas" w:eastAsia="Times New Roman" w:hAnsi="Consolas" w:cs="Times New Roman"/>
+                <w:color w:val="D4D4D4"/>
+                <w:sz w:val="24"/>
+                <w:szCs w:val="24"/>
+              </w:rPr>
+            </w:pPr>
+            <w:r>
+              <w:rPr>
+                <w:rFonts w:ascii="Consolas" w:eastAsia="Times New Roman" w:hAnsi="Consolas" w:cs="Times New Roman"/>
+                <w:color w:val="D4D4D4"/>
+                <w:sz w:val="24"/>
+                <w:szCs w:val="24"/>
+              </w:rPr>
+              <w:t>    }</w:t>
+            </w:r>
+          </w:p>
+          <w:p>
+            <w:pPr>
+              <w:shd w:val="clear" w:color="auto" w:fill="1E1E1E"/>
+              <w:spacing w:line="330" w:lineRule="atLeast"/>
+              <w:cnfStyle w:val="000000000000" w:firstRow="0" w:lastRow="0" w:firstColumn="0" w:lastColumn="0" w:oddVBand="0" w:evenVBand="0" w:oddHBand="0" w:evenHBand="0" w:firstRowFirstColumn="0" w:firstRowLastColumn="0" w:lastRowFirstColumn="0" w:lastRowLastColumn="0"/>
+              <w:rPr>
+                <w:rFonts w:ascii="Consolas" w:eastAsia="Times New Roman" w:hAnsi="Consolas" w:cs="Times New Roman"/>
+                <w:color w:val="D4D4D4"/>
+                <w:sz w:val="24"/>
+                <w:szCs w:val="24"/>
+              </w:rPr>
+            </w:pPr>
+            <w:r>
+              <w:rPr>
+                <w:rFonts w:ascii="Consolas" w:eastAsia="Times New Roman" w:hAnsi="Consolas" w:cs="Times New Roman"/>
+                <w:color w:val="D4D4D4"/>
+                <w:sz w:val="24"/>
+                <w:szCs w:val="24"/>
+              </w:rPr>
+              <w:t>    </w:t>
+            </w:r>
+            <w:r>
+              <w:rPr>
+                <w:rFonts w:ascii="Consolas" w:eastAsia="Times New Roman" w:hAnsi="Consolas" w:cs="Times New Roman"/>
+                <w:color w:val="569CD6"/>
+                <w:sz w:val="24"/>
+                <w:szCs w:val="24"/>
+              </w:rPr>
+              <w:t>else</w:t>
+            </w:r>
+            <w:r>
+              <w:rPr>
+                <w:rFonts w:ascii="Consolas" w:eastAsia="Times New Roman" w:hAnsi="Consolas" w:cs="Times New Roman"/>
+                <w:color w:val="D4D4D4"/>
+                <w:sz w:val="24"/>
+                <w:szCs w:val="24"/>
+              </w:rPr>
+              <w:t> </w:t>
+            </w:r>
+            <w:proofErr w:type="gramStart"/>
+            <w:r>
+              <w:rPr>
+                <w:rFonts w:ascii="Consolas" w:eastAsia="Times New Roman" w:hAnsi="Consolas" w:cs="Times New Roman"/>
+                <w:color w:val="569CD6"/>
+                <w:sz w:val="24"/>
+                <w:szCs w:val="24"/>
+              </w:rPr>
+              <w:t>if</w:t>
+            </w:r>
+            <w:r>
+              <w:rPr>
+                <w:rFonts w:ascii="Consolas" w:eastAsia="Times New Roman" w:hAnsi="Consolas" w:cs="Times New Roman"/>
+                <w:color w:val="D4D4D4"/>
+                <w:sz w:val="24"/>
+                <w:szCs w:val="24"/>
+              </w:rPr>
               <w:t>(</w:t>
             </w:r>
-            <w:r>
-              <w:t>port</w:t>
-            </w:r>
-            <w:r>
-              <w:t>,"</w:t>
-            </w:r>
-            <w:proofErr w:type="spellStart"/>
-            <w:r>
-              <w:t>ip</w:t>
+            <w:proofErr w:type="spellStart"/>
+            <w:proofErr w:type="gramEnd"/>
+            <w:r>
+              <w:rPr>
+                <w:rFonts w:ascii="Consolas" w:eastAsia="Times New Roman" w:hAnsi="Consolas" w:cs="Times New Roman"/>
+                <w:color w:val="D4D4D4"/>
+                <w:sz w:val="24"/>
+                <w:szCs w:val="24"/>
+              </w:rPr>
+              <w:t>response.statusCode</w:t>
+            </w:r>
+            <w:proofErr w:type="spellEnd"/>
+            <w:r>
+              <w:rPr>
+                <w:rFonts w:ascii="Consolas" w:eastAsia="Times New Roman" w:hAnsi="Consolas" w:cs="Times New Roman"/>
+                <w:color w:val="D4D4D4"/>
+                <w:sz w:val="24"/>
+                <w:szCs w:val="24"/>
+              </w:rPr>
+              <w:t> == </w:t>
+            </w:r>
+            <w:r>
+              <w:rPr>
+                <w:rFonts w:ascii="Consolas" w:eastAsia="Times New Roman" w:hAnsi="Consolas" w:cs="Times New Roman"/>
+                <w:color w:val="B5CEA8"/>
+                <w:sz w:val="24"/>
+                <w:szCs w:val="24"/>
+              </w:rPr>
+              <w:t>200</w:t>
+            </w:r>
+            <w:r>
+              <w:rPr>
+                <w:rFonts w:ascii="Consolas" w:eastAsia="Times New Roman" w:hAnsi="Consolas" w:cs="Times New Roman"/>
+                <w:color w:val="D4D4D4"/>
+                <w:sz w:val="24"/>
+                <w:szCs w:val="24"/>
+              </w:rPr>
+              <w:t>){</w:t>
+            </w:r>
+          </w:p>
+          <w:p>
+            <w:pPr>
+              <w:shd w:val="clear" w:color="auto" w:fill="1E1E1E"/>
+              <w:spacing w:line="330" w:lineRule="atLeast"/>
+              <w:cnfStyle w:val="000000000000" w:firstRow="0" w:lastRow="0" w:firstColumn="0" w:lastColumn="0" w:oddVBand="0" w:evenVBand="0" w:oddHBand="0" w:evenHBand="0" w:firstRowFirstColumn="0" w:firstRowLastColumn="0" w:lastRowFirstColumn="0" w:lastRowLastColumn="0"/>
+              <w:rPr>
+                <w:rFonts w:ascii="Consolas" w:eastAsia="Times New Roman" w:hAnsi="Consolas" w:cs="Times New Roman"/>
+                <w:color w:val="D4D4D4"/>
+                <w:sz w:val="24"/>
+                <w:szCs w:val="24"/>
+              </w:rPr>
+            </w:pPr>
+            <w:r>
+              <w:rPr>
+                <w:rFonts w:ascii="Consolas" w:eastAsia="Times New Roman" w:hAnsi="Consolas" w:cs="Times New Roman"/>
+                <w:color w:val="D4D4D4"/>
+                <w:sz w:val="24"/>
+                <w:szCs w:val="24"/>
+              </w:rPr>
+              <w:t>        </w:t>
+            </w:r>
+            <w:r>
+              <w:rPr>
+                <w:rFonts w:ascii="Consolas" w:eastAsia="Times New Roman" w:hAnsi="Consolas" w:cs="Times New Roman"/>
+                <w:color w:val="6A9955"/>
+                <w:sz w:val="24"/>
+                <w:szCs w:val="24"/>
+              </w:rPr>
+              <w:t>//</w:t>
+            </w:r>
+            <w:proofErr w:type="spellStart"/>
+            <w:r>
+              <w:rPr>
+                <w:rFonts w:ascii="Consolas" w:eastAsia="Times New Roman" w:hAnsi="Consolas" w:cs="Times New Roman"/>
+                <w:color w:val="6A9955"/>
+                <w:sz w:val="24"/>
+                <w:szCs w:val="24"/>
+              </w:rPr>
+              <w:t>recieved</w:t>
+            </w:r>
+            <w:proofErr w:type="spellEnd"/>
+            <w:r>
+              <w:rPr>
+                <w:rFonts w:ascii="Consolas" w:eastAsia="Times New Roman" w:hAnsi="Consolas" w:cs="Times New Roman"/>
+                <w:color w:val="6A9955"/>
+                <w:sz w:val="24"/>
+                <w:szCs w:val="24"/>
+              </w:rPr>
+              <w:t> successfully</w:t>
+            </w:r>
+          </w:p>
+          <w:p>
+            <w:pPr>
+              <w:shd w:val="clear" w:color="auto" w:fill="1E1E1E"/>
+              <w:spacing w:line="330" w:lineRule="atLeast"/>
+              <w:cnfStyle w:val="000000000000" w:firstRow="0" w:lastRow="0" w:firstColumn="0" w:lastColumn="0" w:oddVBand="0" w:evenVBand="0" w:oddHBand="0" w:evenHBand="0" w:firstRowFirstColumn="0" w:firstRowLastColumn="0" w:lastRowFirstColumn="0" w:lastRowLastColumn="0"/>
+              <w:rPr>
+                <w:rFonts w:ascii="Consolas" w:eastAsia="Times New Roman" w:hAnsi="Consolas" w:cs="Times New Roman"/>
+                <w:color w:val="D4D4D4"/>
+                <w:sz w:val="24"/>
+                <w:szCs w:val="24"/>
+              </w:rPr>
+            </w:pPr>
+            <w:r>
+              <w:rPr>
+                <w:rFonts w:ascii="Consolas" w:eastAsia="Times New Roman" w:hAnsi="Consolas" w:cs="Times New Roman"/>
+                <w:color w:val="D4D4D4"/>
+                <w:sz w:val="24"/>
+                <w:szCs w:val="24"/>
+              </w:rPr>
+              <w:t>        console.log(body);</w:t>
+            </w:r>
+          </w:p>
+          <w:p>
+            <w:pPr>
+              <w:shd w:val="clear" w:color="auto" w:fill="1E1E1E"/>
+              <w:spacing w:line="330" w:lineRule="atLeast"/>
+              <w:cnfStyle w:val="000000000000" w:firstRow="0" w:lastRow="0" w:firstColumn="0" w:lastColumn="0" w:oddVBand="0" w:evenVBand="0" w:oddHBand="0" w:evenHBand="0" w:firstRowFirstColumn="0" w:firstRowLastColumn="0" w:lastRowFirstColumn="0" w:lastRowLastColumn="0"/>
+              <w:rPr>
+                <w:rFonts w:ascii="Consolas" w:eastAsia="Times New Roman" w:hAnsi="Consolas" w:cs="Times New Roman"/>
+                <w:color w:val="D4D4D4"/>
+                <w:sz w:val="24"/>
+                <w:szCs w:val="24"/>
+              </w:rPr>
+            </w:pPr>
+            <w:r>
+              <w:rPr>
+                <w:rFonts w:ascii="Consolas" w:eastAsia="Times New Roman" w:hAnsi="Consolas" w:cs="Times New Roman"/>
+                <w:color w:val="D4D4D4"/>
+                <w:sz w:val="24"/>
+                <w:szCs w:val="24"/>
+              </w:rPr>
+              <w:t>    }</w:t>
+            </w:r>
+          </w:p>
+          <w:p>
+            <w:pPr>
+              <w:shd w:val="clear" w:color="auto" w:fill="1E1E1E"/>
+              <w:spacing w:line="330" w:lineRule="atLeast"/>
+              <w:cnfStyle w:val="000000000000" w:firstRow="0" w:lastRow="0" w:firstColumn="0" w:lastColumn="0" w:oddVBand="0" w:evenVBand="0" w:oddHBand="0" w:evenHBand="0" w:firstRowFirstColumn="0" w:firstRowLastColumn="0" w:lastRowFirstColumn="0" w:lastRowLastColumn="0"/>
+              <w:rPr>
+                <w:rFonts w:ascii="Consolas" w:eastAsia="Times New Roman" w:hAnsi="Consolas" w:cs="Times New Roman"/>
+                <w:color w:val="D4D4D4"/>
+                <w:sz w:val="24"/>
+                <w:szCs w:val="24"/>
+              </w:rPr>
+            </w:pPr>
+            <w:r>
+              <w:rPr>
+                <w:rFonts w:ascii="Consolas" w:eastAsia="Times New Roman" w:hAnsi="Consolas" w:cs="Times New Roman"/>
+                <w:color w:val="D4D4D4"/>
+                <w:sz w:val="24"/>
+                <w:szCs w:val="24"/>
+              </w:rPr>
+              <w:t>})</w:t>
+            </w:r>
+          </w:p>
+          <w:p>
+            <w:pPr>
+              <w:cnfStyle w:val="000000000000" w:firstRow="0" w:lastRow="0" w:firstColumn="0" w:lastColumn="0" w:oddVBand="0" w:evenVBand="0" w:oddHBand="0" w:evenHBand="0" w:firstRowFirstColumn="0" w:firstRowLastColumn="0" w:lastRowFirstColumn="0" w:lastRowLastColumn="0"/>
+            </w:pPr>
+          </w:p>
+        </w:tc>
+      </w:tr>
+      <w:tr>
+        <w:tc>
+          <w:tcPr>
+            <w:cnfStyle w:val="001000000000" w:firstRow="0" w:lastRow="0" w:firstColumn="1" w:lastColumn="0" w:oddVBand="0" w:evenVBand="0" w:oddHBand="0" w:evenHBand="0" w:firstRowFirstColumn="0" w:firstRowLastColumn="0" w:lastRowFirstColumn="0" w:lastRowLastColumn="0"/>
+            <w:tcW w:w="1260" w:type="dxa"/>
+          </w:tcPr>
+          <w:p>
+            <w:pPr>
+              <w:pStyle w:val="ListParagraph"/>
+              <w:numPr>
+                <w:ilvl w:val="0"/>
+                <w:numId w:val="1"/>
+              </w:numPr>
+            </w:pPr>
+            <w:r>
+              <w:lastRenderedPageBreak/>
+              <w:t>285</w:t>
+            </w:r>
+          </w:p>
+        </w:tc>
+        <w:tc>
+          <w:tcPr>
+            <w:tcW w:w="2430" w:type="dxa"/>
+          </w:tcPr>
+          <w:p>
+            <w:pPr>
+              <w:cnfStyle w:val="000000000000" w:firstRow="0" w:lastRow="0" w:firstColumn="0" w:lastColumn="0" w:oddVBand="0" w:evenVBand="0" w:oddHBand="0" w:evenHBand="0" w:firstRowFirstColumn="0" w:firstRowLastColumn="0" w:lastRowFirstColumn="0" w:lastRowLastColumn="0"/>
+            </w:pPr>
+            <w:r>
+              <w:t>Working with API</w:t>
+            </w:r>
+          </w:p>
+        </w:tc>
+        <w:tc>
+          <w:tcPr>
+            <w:tcW w:w="6205" w:type="dxa"/>
+          </w:tcPr>
+          <w:p>
+            <w:pPr>
+              <w:cnfStyle w:val="000000000000" w:firstRow="0" w:lastRow="0" w:firstColumn="0" w:lastColumn="0" w:oddVBand="0" w:evenVBand="0" w:oddHBand="0" w:evenHBand="0" w:firstRowFirstColumn="0" w:firstRowLastColumn="0" w:lastRowFirstColumn="0" w:lastRowLastColumn="0"/>
+            </w:pPr>
+            <w:r>
+              <w:t xml:space="preserve">The response that comes in the body is always a string. </w:t>
+            </w:r>
+            <w:proofErr w:type="gramStart"/>
+            <w:r>
+              <w:t>So  when</w:t>
+            </w:r>
+            <w:proofErr w:type="gramEnd"/>
+            <w:r>
+              <w:t xml:space="preserve"> we want to get information given by an </w:t>
+            </w:r>
+            <w:proofErr w:type="spellStart"/>
+            <w:r>
+              <w:t>api</w:t>
+            </w:r>
+            <w:proofErr w:type="spellEnd"/>
+            <w:r>
+              <w:t xml:space="preserve"> we ne</w:t>
+            </w:r>
+            <w:r>
+              <w:t>e</w:t>
+            </w:r>
+            <w:r>
+              <w:t>d to turn it into an object and to do that we need to do the following.</w:t>
+            </w:r>
+          </w:p>
+          <w:p>
+            <w:pPr>
+              <w:cnfStyle w:val="000000000000" w:firstRow="0" w:lastRow="0" w:firstColumn="0" w:lastColumn="0" w:oddVBand="0" w:evenVBand="0" w:oddHBand="0" w:evenHBand="0" w:firstRowFirstColumn="0" w:firstRowLastColumn="0" w:lastRowFirstColumn="0" w:lastRowLastColumn="0"/>
+            </w:pPr>
+            <w:r>
+              <w:t xml:space="preserve">Var </w:t>
+            </w:r>
+            <w:proofErr w:type="spellStart"/>
+            <w:r>
+              <w:t>parsedData</w:t>
+            </w:r>
+            <w:proofErr w:type="spellEnd"/>
+            <w:r>
+              <w:t xml:space="preserve"> = </w:t>
+            </w:r>
+            <w:proofErr w:type="spellStart"/>
+            <w:r>
+              <w:t>JSON.parse</w:t>
+            </w:r>
+            <w:proofErr w:type="spellEnd"/>
+            <w:r>
+              <w:t>(body);</w:t>
+            </w:r>
+          </w:p>
+          <w:p>
+            <w:pPr>
+              <w:cnfStyle w:val="000000000000" w:firstRow="0" w:lastRow="0" w:firstColumn="0" w:lastColumn="0" w:oddVBand="0" w:evenVBand="0" w:oddHBand="0" w:evenHBand="0" w:firstRowFirstColumn="0" w:firstRowLastColumn="0" w:lastRowFirstColumn="0" w:lastRowLastColumn="0"/>
+            </w:pPr>
+            <w:r>
+              <w:t>To get access to a</w:t>
+            </w:r>
+            <w:r>
+              <w:t xml:space="preserve">n object value. </w:t>
+            </w:r>
+          </w:p>
+          <w:p>
+            <w:pPr>
+              <w:cnfStyle w:val="000000000000" w:firstRow="0" w:lastRow="0" w:firstColumn="0" w:lastColumn="0" w:oddVBand="0" w:evenVBand="0" w:oddHBand="0" w:evenHBand="0" w:firstRowFirstColumn="0" w:firstRowLastColumn="0" w:lastRowFirstColumn="0" w:lastRowLastColumn="0"/>
+            </w:pPr>
+            <w:proofErr w:type="spellStart"/>
+            <w:proofErr w:type="gramStart"/>
+            <w:r>
+              <w:t>parsedData</w:t>
+            </w:r>
+            <w:proofErr w:type="spellEnd"/>
+            <w:r>
+              <w:t>[</w:t>
+            </w:r>
+            <w:proofErr w:type="gramEnd"/>
+            <w:r>
+              <w:t>“ ”][“ ”]</w:t>
+            </w:r>
+          </w:p>
+        </w:tc>
+      </w:tr>
+      <w:tr>
+        <w:tc>
+          <w:tcPr>
+            <w:cnfStyle w:val="001000000000" w:firstRow="0" w:lastRow="0" w:firstColumn="1" w:lastColumn="0" w:oddVBand="0" w:evenVBand="0" w:oddHBand="0" w:evenHBand="0" w:firstRowFirstColumn="0" w:firstRowLastColumn="0" w:lastRowFirstColumn="0" w:lastRowLastColumn="0"/>
+            <w:tcW w:w="1260" w:type="dxa"/>
+          </w:tcPr>
+          <w:p>
+            <w:pPr>
+              <w:pStyle w:val="ListParagraph"/>
+              <w:numPr>
+                <w:ilvl w:val="0"/>
+                <w:numId w:val="1"/>
+              </w:numPr>
+            </w:pPr>
+            <w:r>
+              <w:t>287</w:t>
+            </w:r>
+          </w:p>
+        </w:tc>
+        <w:tc>
+          <w:tcPr>
+            <w:tcW w:w="2430" w:type="dxa"/>
+          </w:tcPr>
+          <w:p>
+            <w:pPr>
+              <w:cnfStyle w:val="000000000000" w:firstRow="0" w:lastRow="0" w:firstColumn="0" w:lastColumn="0" w:oddVBand="0" w:evenVBand="0" w:oddHBand="0" w:evenHBand="0" w:firstRowFirstColumn="0" w:firstRowLastColumn="0" w:lastRowFirstColumn="0" w:lastRowLastColumn="0"/>
+            </w:pPr>
+            <w:r>
+              <w:t>Locus</w:t>
+            </w:r>
+          </w:p>
+        </w:tc>
+        <w:tc>
+          <w:tcPr>
+            <w:tcW w:w="6205" w:type="dxa"/>
+          </w:tcPr>
+          <w:p>
+            <w:pPr>
+              <w:cnfStyle w:val="000000000000" w:firstRow="0" w:lastRow="0" w:firstColumn="0" w:lastColumn="0" w:oddVBand="0" w:evenVBand="0" w:oddHBand="0" w:evenHBand="0" w:firstRowFirstColumn="0" w:firstRowLastColumn="0" w:lastRowFirstColumn="0" w:lastRowLastColumn="0"/>
+            </w:pPr>
+            <w:r>
+              <w:t>Locus is a trouble shooting tool package.</w:t>
+            </w:r>
+          </w:p>
+          <w:p>
+            <w:pPr>
+              <w:cnfStyle w:val="000000000000" w:firstRow="0" w:lastRow="0" w:firstColumn="0" w:lastColumn="0" w:oddVBand="0" w:evenVBand="0" w:oddHBand="0" w:evenHBand="0" w:firstRowFirstColumn="0" w:firstRowLastColumn="0" w:lastRowFirstColumn="0" w:lastRowLastColumn="0"/>
+            </w:pPr>
+            <w:proofErr w:type="spellStart"/>
+            <w:r>
+              <w:t>Npm</w:t>
             </w:r>
             <w:proofErr w:type="spellEnd"/>
             <w:r>
               <w:t xml:space="preserve"> </w:t>
             </w:r>
-            <w:r>
-              <w:t>address</w:t>
-            </w:r>
-            <w:r>
-              <w:t>”</w:t>
-            </w:r>
-            <w:r>
-              <w:t>, function(){</w:t>
-            </w:r>
-          </w:p>
-          <w:p>
-            <w:pPr>
-              <w:cnfStyle w:val="000000000000" w:firstRow="0" w:lastRow="0" w:firstColumn="0" w:lastColumn="0" w:oddVBand="0" w:evenVBand="0" w:oddHBand="0" w:evenHBand="0" w:firstRowFirstColumn="0" w:firstRowLastColumn="0" w:lastRowFirstColumn="0" w:lastRowLastColumn="0"/>
-            </w:pPr>
-            <w:r>
-              <w:t>}</w:t>
-            </w:r>
-            <w:r>
-              <w:t>)</w:t>
-            </w:r>
-          </w:p>
-          <w:p>
-            <w:pPr>
-              <w:cnfStyle w:val="000000000000" w:firstRow="0" w:lastRow="0" w:firstColumn="0" w:lastColumn="0" w:oddVBand="0" w:evenVBand="0" w:oddHBand="0" w:evenHBand="0" w:firstRowFirstColumn="0" w:firstRowLastColumn="0" w:lastRowFirstColumn="0" w:lastRowLastColumn="0"/>
-            </w:pPr>
-            <w:r>
-              <w:t>we have to tell it to listen for particular request</w:t>
-            </w:r>
+            <w:proofErr w:type="spellStart"/>
+            <w:r>
+              <w:t>i</w:t>
+            </w:r>
+            <w:proofErr w:type="spellEnd"/>
+            <w:r>
+              <w:t xml:space="preserve"> -D locus</w:t>
+            </w:r>
+          </w:p>
+          <w:p>
+            <w:pPr>
+              <w:cnfStyle w:val="000000000000" w:firstRow="0" w:lastRow="0" w:firstColumn="0" w:lastColumn="0" w:oddVBand="0" w:evenVBand="0" w:oddHBand="0" w:evenHBand="0" w:firstRowFirstColumn="0" w:firstRowLastColumn="0" w:lastRowFirstColumn="0" w:lastRowLastColumn="0"/>
+            </w:pPr>
           </w:p>
         </w:tc>
       </w:tr>
@@ -834,7 +3006,7 @@
       <w:lvlText w:val="%1."/>
       <w:lvlJc w:val="left"/>
       <w:pPr>
-        <w:ind w:left="720" w:hanging="360"/>
+        <w:ind w:left="540" w:hanging="360"/>
       </w:pPr>
     </w:lvl>
     <w:lvl w:ilvl="1" w:tplc="04090019" w:tentative="1">
@@ -1039,6 +3211,7 @@
     <w:lsdException w:name="HTML Sample" w:semiHidden="1" w:unhideWhenUsed="1"/>
     <w:lsdException w:name="HTML Typewriter" w:semiHidden="1" w:unhideWhenUsed="1"/>
     <w:lsdException w:name="HTML Variable" w:semiHidden="1" w:unhideWhenUsed="1"/>
+    <w:lsdException w:name="Normal Table" w:semiHidden="1" w:unhideWhenUsed="1"/>
     <w:lsdException w:name="annotation subject" w:semiHidden="1" w:unhideWhenUsed="1"/>
     <w:lsdException w:name="No List" w:semiHidden="1" w:unhideWhenUsed="1"/>
     <w:lsdException w:name="Outline List 1" w:semiHidden="1" w:unhideWhenUsed="1"/>
@@ -1085,8 +3258,10 @@
     <w:lsdException w:name="Table Subtle 2" w:semiHidden="1" w:unhideWhenUsed="1"/>
     <w:lsdException w:name="Table Web 1" w:semiHidden="1" w:unhideWhenUsed="1"/>
     <w:lsdException w:name="Table Web 2" w:semiHidden="1" w:unhideWhenUsed="1"/>
+    <w:lsdException w:name="Table Web 3" w:semiHidden="1" w:unhideWhenUsed="1"/>
     <w:lsdException w:name="Balloon Text" w:semiHidden="1" w:unhideWhenUsed="1"/>
     <w:lsdException w:name="Table Grid" w:uiPriority="39"/>
+    <w:lsdException w:name="Table Theme" w:semiHidden="1" w:unhideWhenUsed="1"/>
     <w:lsdException w:name="Placeholder Text" w:semiHidden="1"/>
     <w:lsdException w:name="No Spacing" w:uiPriority="1" w:qFormat="1"/>
     <w:lsdException w:name="Light Shading" w:uiPriority="60"/>

</xml_diff>

<commit_message>
Yelp camp intial files
3 pages including forms
</commit_message>
<xml_diff>
--- a/Node Cheat Sheet.docx
+++ b/Node Cheat Sheet.docx
@@ -139,7 +139,6 @@
                 <w:iCs/>
               </w:rPr>
             </w:pPr>
-            <w:proofErr w:type="spellStart"/>
             <w:r>
               <w:rPr>
                 <w:i/>
@@ -147,7 +146,6 @@
               </w:rPr>
               <w:t>Mkdir</w:t>
             </w:r>
-            <w:proofErr w:type="spellEnd"/>
           </w:p>
           <w:p>
             <w:pPr>
@@ -192,51 +190,51 @@
                 <w:i/>
                 <w:iCs/>
               </w:rPr>
-              <w:t>Rm -</w:t>
-            </w:r>
-            <w:proofErr w:type="gramStart"/>
+              <w:t>Rm -rf  (</w:t>
+            </w:r>
+            <w:r>
+              <w:t>rf is a flag = recursive force</w:t>
+            </w:r>
             <w:r>
               <w:rPr>
                 <w:i/>
                 <w:iCs/>
               </w:rPr>
-              <w:t>rf  (</w:t>
-            </w:r>
-            <w:proofErr w:type="gramEnd"/>
-            <w:r>
-              <w:t>rf is a flag = recursive force</w:t>
-            </w:r>
-            <w:r>
+              <w:t>) =</w:t>
+            </w:r>
+            <w:r>
+              <w:t xml:space="preserve"> Removing entire directory</w:t>
+            </w:r>
+          </w:p>
+          <w:p>
+            <w:pPr>
+              <w:cnfStyle w:val="000000000000" w:firstRow="0" w:lastRow="0" w:firstColumn="0" w:lastColumn="0" w:oddVBand="0" w:evenVBand="0" w:oddHBand="0" w:evenHBand="0" w:firstRowFirstColumn="0" w:firstRowLastColumn="0" w:lastRowFirstColumn="0" w:lastRowLastColumn="0"/>
+            </w:pPr>
+          </w:p>
+          <w:p>
+            <w:pPr>
+              <w:cnfStyle w:val="000000000000" w:firstRow="0" w:lastRow="0" w:firstColumn="0" w:lastColumn="0" w:oddVBand="0" w:evenVBand="0" w:oddHBand="0" w:evenHBand="0" w:firstRowFirstColumn="0" w:firstRowLastColumn="0" w:lastRowFirstColumn="0" w:lastRowLastColumn="0"/>
               <w:rPr>
                 <w:i/>
                 <w:iCs/>
               </w:rPr>
-              <w:t>) =</w:t>
-            </w:r>
-            <w:r>
-              <w:t xml:space="preserve"> Removing entire directory</w:t>
-            </w:r>
-          </w:p>
-          <w:p>
-            <w:pPr>
-              <w:cnfStyle w:val="000000000000" w:firstRow="0" w:lastRow="0" w:firstColumn="0" w:lastColumn="0" w:oddVBand="0" w:evenVBand="0" w:oddHBand="0" w:evenHBand="0" w:firstRowFirstColumn="0" w:firstRowLastColumn="0" w:lastRowFirstColumn="0" w:lastRowLastColumn="0"/>
-            </w:pPr>
-          </w:p>
-          <w:p>
-            <w:pPr>
-              <w:cnfStyle w:val="000000000000" w:firstRow="0" w:lastRow="0" w:firstColumn="0" w:lastColumn="0" w:oddVBand="0" w:evenVBand="0" w:oddHBand="0" w:evenHBand="0" w:firstRowFirstColumn="0" w:firstRowLastColumn="0" w:lastRowFirstColumn="0" w:lastRowLastColumn="0"/>
+            </w:pPr>
+            <w:r>
               <w:rPr>
                 <w:i/>
                 <w:iCs/>
               </w:rPr>
-            </w:pPr>
-            <w:r>
+              <w:t>Node -v</w:t>
+            </w:r>
+          </w:p>
+          <w:p>
+            <w:pPr>
+              <w:cnfStyle w:val="000000000000" w:firstRow="0" w:lastRow="0" w:firstColumn="0" w:lastColumn="0" w:oddVBand="0" w:evenVBand="0" w:oddHBand="0" w:evenHBand="0" w:firstRowFirstColumn="0" w:firstRowLastColumn="0" w:lastRowFirstColumn="0" w:lastRowLastColumn="0"/>
               <w:rPr>
                 <w:i/>
                 <w:iCs/>
               </w:rPr>
-              <w:t>Node -v</w:t>
-            </w:r>
+            </w:pPr>
           </w:p>
           <w:p>
             <w:pPr>
@@ -246,40 +244,38 @@
                 <w:iCs/>
               </w:rPr>
             </w:pPr>
-          </w:p>
-          <w:p>
-            <w:pPr>
-              <w:cnfStyle w:val="000000000000" w:firstRow="0" w:lastRow="0" w:firstColumn="0" w:lastColumn="0" w:oddVBand="0" w:evenVBand="0" w:oddHBand="0" w:evenHBand="0" w:firstRowFirstColumn="0" w:firstRowLastColumn="0" w:lastRowFirstColumn="0" w:lastRowLastColumn="0"/>
+            <w:r>
               <w:rPr>
                 <w:i/>
                 <w:iCs/>
               </w:rPr>
-            </w:pPr>
-            <w:proofErr w:type="spellStart"/>
-            <w:r>
+              <w:t>Npm -v</w:t>
+            </w:r>
+          </w:p>
+          <w:p>
+            <w:pPr>
+              <w:cnfStyle w:val="000000000000" w:firstRow="0" w:lastRow="0" w:firstColumn="0" w:lastColumn="0" w:oddVBand="0" w:evenVBand="0" w:oddHBand="0" w:evenHBand="0" w:firstRowFirstColumn="0" w:firstRowLastColumn="0" w:lastRowFirstColumn="0" w:lastRowLastColumn="0"/>
               <w:rPr>
                 <w:i/>
                 <w:iCs/>
               </w:rPr>
-              <w:t>Npm</w:t>
-            </w:r>
-            <w:proofErr w:type="spellEnd"/>
-            <w:r>
+            </w:pPr>
+          </w:p>
+          <w:p>
+            <w:pPr>
+              <w:cnfStyle w:val="000000000000" w:firstRow="0" w:lastRow="0" w:firstColumn="0" w:lastColumn="0" w:oddVBand="0" w:evenVBand="0" w:oddHBand="0" w:evenHBand="0" w:firstRowFirstColumn="0" w:firstRowLastColumn="0" w:lastRowFirstColumn="0" w:lastRowLastColumn="0"/>
               <w:rPr>
                 <w:i/>
                 <w:iCs/>
               </w:rPr>
-              <w:t xml:space="preserve"> -v</w:t>
-            </w:r>
-          </w:p>
-          <w:p>
-            <w:pPr>
-              <w:cnfStyle w:val="000000000000" w:firstRow="0" w:lastRow="0" w:firstColumn="0" w:lastColumn="0" w:oddVBand="0" w:evenVBand="0" w:oddHBand="0" w:evenHBand="0" w:firstRowFirstColumn="0" w:firstRowLastColumn="0" w:lastRowFirstColumn="0" w:lastRowLastColumn="0"/>
+            </w:pPr>
+            <w:r>
               <w:rPr>
                 <w:i/>
                 <w:iCs/>
               </w:rPr>
-            </w:pPr>
+              <w:t>Cd</w:t>
+            </w:r>
           </w:p>
           <w:p>
             <w:pPr>
@@ -289,47 +285,22 @@
                 <w:iCs/>
               </w:rPr>
             </w:pPr>
-            <w:r>
+          </w:p>
+          <w:p>
+            <w:pPr>
+              <w:cnfStyle w:val="000000000000" w:firstRow="0" w:lastRow="0" w:firstColumn="0" w:lastColumn="0" w:oddVBand="0" w:evenVBand="0" w:oddHBand="0" w:evenHBand="0" w:firstRowFirstColumn="0" w:firstRowLastColumn="0" w:lastRowFirstColumn="0" w:lastRowLastColumn="0"/>
               <w:rPr>
                 <w:i/>
                 <w:iCs/>
               </w:rPr>
-              <w:t>Cd</w:t>
-            </w:r>
-          </w:p>
-          <w:p>
-            <w:pPr>
-              <w:cnfStyle w:val="000000000000" w:firstRow="0" w:lastRow="0" w:firstColumn="0" w:lastColumn="0" w:oddVBand="0" w:evenVBand="0" w:oddHBand="0" w:evenHBand="0" w:firstRowFirstColumn="0" w:firstRowLastColumn="0" w:lastRowFirstColumn="0" w:lastRowLastColumn="0"/>
+            </w:pPr>
+            <w:r>
               <w:rPr>
                 <w:i/>
                 <w:iCs/>
               </w:rPr>
-            </w:pPr>
-          </w:p>
-          <w:p>
-            <w:pPr>
-              <w:cnfStyle w:val="000000000000" w:firstRow="0" w:lastRow="0" w:firstColumn="0" w:lastColumn="0" w:oddVBand="0" w:evenVBand="0" w:oddHBand="0" w:evenHBand="0" w:firstRowFirstColumn="0" w:firstRowLastColumn="0" w:lastRowFirstColumn="0" w:lastRowLastColumn="0"/>
-              <w:rPr>
-                <w:i/>
-                <w:iCs/>
-              </w:rPr>
-            </w:pPr>
-            <w:r>
-              <w:rPr>
-                <w:i/>
-                <w:iCs/>
-              </w:rPr>
-              <w:t>Cd</w:t>
-            </w:r>
-            <w:proofErr w:type="gramStart"/>
-            <w:r>
-              <w:rPr>
-                <w:i/>
-                <w:iCs/>
-              </w:rPr>
-              <w:t xml:space="preserve"> ..</w:t>
-            </w:r>
-            <w:proofErr w:type="gramEnd"/>
+              <w:t>Cd ..</w:t>
+            </w:r>
           </w:p>
           <w:p>
             <w:pPr>
@@ -384,13 +355,8 @@
               <w:cnfStyle w:val="000000000000" w:firstRow="0" w:lastRow="0" w:firstColumn="0" w:lastColumn="0" w:oddVBand="0" w:evenVBand="0" w:oddHBand="0" w:evenHBand="0" w:firstRowFirstColumn="0" w:firstRowLastColumn="0" w:lastRowFirstColumn="0" w:lastRowLastColumn="0"/>
             </w:pPr>
             <w:r>
-              <w:t xml:space="preserve">Node file </w:t>
-            </w:r>
-            <w:proofErr w:type="spellStart"/>
-            <w:r>
-              <w:t>name.ext</w:t>
-            </w:r>
-            <w:proofErr w:type="spellEnd"/>
+              <w:t>Node file name.ext</w:t>
+            </w:r>
           </w:p>
         </w:tc>
       </w:tr>
@@ -477,13 +443,8 @@
             <w:pPr>
               <w:cnfStyle w:val="000000000000" w:firstRow="0" w:lastRow="0" w:firstColumn="0" w:lastColumn="0" w:oddVBand="0" w:evenVBand="0" w:oddHBand="0" w:evenHBand="0" w:firstRowFirstColumn="0" w:firstRowLastColumn="0" w:lastRowFirstColumn="0" w:lastRowLastColumn="0"/>
             </w:pPr>
-            <w:proofErr w:type="spellStart"/>
-            <w:r>
-              <w:t>Npm</w:t>
-            </w:r>
-            <w:proofErr w:type="spellEnd"/>
-            <w:r>
-              <w:t xml:space="preserve"> install</w:t>
+            <w:r>
+              <w:t>Npm install</w:t>
             </w:r>
           </w:p>
         </w:tc>
@@ -495,13 +456,8 @@
             <w:pPr>
               <w:cnfStyle w:val="000000000000" w:firstRow="0" w:lastRow="0" w:firstColumn="0" w:lastColumn="0" w:oddVBand="0" w:evenVBand="0" w:oddHBand="0" w:evenHBand="0" w:firstRowFirstColumn="0" w:firstRowLastColumn="0" w:lastRowFirstColumn="0" w:lastRowLastColumn="0"/>
             </w:pPr>
-            <w:proofErr w:type="spellStart"/>
-            <w:r>
-              <w:t>Npm</w:t>
-            </w:r>
-            <w:proofErr w:type="spellEnd"/>
-            <w:r>
-              <w:t xml:space="preserve"> install package name</w:t>
+            <w:r>
+              <w:t>Npm install package name</w:t>
             </w:r>
           </w:p>
           <w:p>
@@ -530,60 +486,28 @@
               <w:cnfStyle w:val="000000000000" w:firstRow="0" w:lastRow="0" w:firstColumn="0" w:lastColumn="0" w:oddVBand="0" w:evenVBand="0" w:oddHBand="0" w:evenHBand="0" w:firstRowFirstColumn="0" w:firstRowLastColumn="0" w:lastRowFirstColumn="0" w:lastRowLastColumn="0"/>
             </w:pPr>
             <w:r>
-              <w:t xml:space="preserve">Whenever we install a package there would be a folder called </w:t>
-            </w:r>
-            <w:proofErr w:type="spellStart"/>
-            <w:r>
-              <w:t>node_modules</w:t>
-            </w:r>
-            <w:proofErr w:type="spellEnd"/>
-            <w:r>
-              <w:t xml:space="preserve">. </w:t>
-            </w:r>
-            <w:proofErr w:type="gramStart"/>
-            <w:r>
-              <w:t>Its</w:t>
-            </w:r>
-            <w:proofErr w:type="gramEnd"/>
-            <w:r>
-              <w:t xml:space="preserve"> contains the files of that package.</w:t>
-            </w:r>
-          </w:p>
-          <w:p>
-            <w:pPr>
-              <w:cnfStyle w:val="000000000000" w:firstRow="0" w:lastRow="0" w:firstColumn="0" w:lastColumn="0" w:oddVBand="0" w:evenVBand="0" w:oddHBand="0" w:evenHBand="0" w:firstRowFirstColumn="0" w:firstRowLastColumn="0" w:lastRowFirstColumn="0" w:lastRowLastColumn="0"/>
-            </w:pPr>
-          </w:p>
-          <w:p>
-            <w:pPr>
-              <w:cnfStyle w:val="000000000000" w:firstRow="0" w:lastRow="0" w:firstColumn="0" w:lastColumn="0" w:oddVBand="0" w:evenVBand="0" w:oddHBand="0" w:evenHBand="0" w:firstRowFirstColumn="0" w:firstRowLastColumn="0" w:lastRowFirstColumn="0" w:lastRowLastColumn="0"/>
-            </w:pPr>
-            <w:r>
-              <w:t xml:space="preserve">When we want to use that </w:t>
-            </w:r>
-            <w:proofErr w:type="gramStart"/>
-            <w:r>
-              <w:t>package</w:t>
-            </w:r>
-            <w:proofErr w:type="gramEnd"/>
-            <w:r>
-              <w:t xml:space="preserve"> we just create a variable and store it inside it. EX:</w:t>
-            </w:r>
-          </w:p>
-          <w:p>
-            <w:pPr>
-              <w:cnfStyle w:val="000000000000" w:firstRow="0" w:lastRow="0" w:firstColumn="0" w:lastColumn="0" w:oddVBand="0" w:evenVBand="0" w:oddHBand="0" w:evenHBand="0" w:firstRowFirstColumn="0" w:firstRowLastColumn="0" w:lastRowFirstColumn="0" w:lastRowLastColumn="0"/>
-            </w:pPr>
-            <w:r>
-              <w:t xml:space="preserve">Var </w:t>
-            </w:r>
-            <w:proofErr w:type="gramStart"/>
-            <w:r>
-              <w:t>something  =</w:t>
-            </w:r>
-            <w:proofErr w:type="gramEnd"/>
-            <w:r>
-              <w:t xml:space="preserve"> require(“package name”);</w:t>
+              <w:t>Whenever we install a package there would be a folder called node_modules. Its contains the files of that package.</w:t>
+            </w:r>
+          </w:p>
+          <w:p>
+            <w:pPr>
+              <w:cnfStyle w:val="000000000000" w:firstRow="0" w:lastRow="0" w:firstColumn="0" w:lastColumn="0" w:oddVBand="0" w:evenVBand="0" w:oddHBand="0" w:evenHBand="0" w:firstRowFirstColumn="0" w:firstRowLastColumn="0" w:lastRowFirstColumn="0" w:lastRowLastColumn="0"/>
+            </w:pPr>
+          </w:p>
+          <w:p>
+            <w:pPr>
+              <w:cnfStyle w:val="000000000000" w:firstRow="0" w:lastRow="0" w:firstColumn="0" w:lastColumn="0" w:oddVBand="0" w:evenVBand="0" w:oddHBand="0" w:evenHBand="0" w:firstRowFirstColumn="0" w:firstRowLastColumn="0" w:lastRowFirstColumn="0" w:lastRowLastColumn="0"/>
+            </w:pPr>
+            <w:r>
+              <w:t>When we want to use that package we just create a variable and store it inside it. EX:</w:t>
+            </w:r>
+          </w:p>
+          <w:p>
+            <w:pPr>
+              <w:cnfStyle w:val="000000000000" w:firstRow="0" w:lastRow="0" w:firstColumn="0" w:lastColumn="0" w:oddVBand="0" w:evenVBand="0" w:oddHBand="0" w:evenHBand="0" w:firstRowFirstColumn="0" w:firstRowLastColumn="0" w:lastRowFirstColumn="0" w:lastRowLastColumn="0"/>
+            </w:pPr>
+            <w:r>
+              <w:t>Var something  = require(“package name”);</w:t>
             </w:r>
           </w:p>
         </w:tc>
@@ -616,19 +540,9 @@
             <w:pPr>
               <w:cnfStyle w:val="000000000000" w:firstRow="0" w:lastRow="0" w:firstColumn="0" w:lastColumn="0" w:oddVBand="0" w:evenVBand="0" w:oddHBand="0" w:evenHBand="0" w:firstRowFirstColumn="0" w:firstRowLastColumn="0" w:lastRowFirstColumn="0" w:lastRowLastColumn="0"/>
             </w:pPr>
-            <w:proofErr w:type="spellStart"/>
-            <w:r>
-              <w:t>Npm</w:t>
-            </w:r>
-            <w:proofErr w:type="spellEnd"/>
-            <w:r>
-              <w:t xml:space="preserve"> </w:t>
-            </w:r>
-            <w:proofErr w:type="spellStart"/>
-            <w:r>
-              <w:t>init</w:t>
-            </w:r>
-            <w:proofErr w:type="spellEnd"/>
+            <w:r>
+              <w:t>Npm init</w:t>
+            </w:r>
           </w:p>
         </w:tc>
         <w:tc>
@@ -640,15 +554,8 @@
               <w:cnfStyle w:val="000000000000" w:firstRow="0" w:lastRow="0" w:firstColumn="0" w:lastColumn="0" w:oddVBand="0" w:evenVBand="0" w:oddHBand="0" w:evenHBand="0" w:firstRowFirstColumn="0" w:firstRowLastColumn="0" w:lastRowFirstColumn="0" w:lastRowLastColumn="0"/>
             </w:pPr>
             <w:r>
-              <w:t xml:space="preserve">Creates </w:t>
-            </w:r>
-            <w:proofErr w:type="spellStart"/>
-            <w:proofErr w:type="gramStart"/>
-            <w:r>
-              <w:t>package.json</w:t>
-            </w:r>
-            <w:proofErr w:type="spellEnd"/>
-            <w:proofErr w:type="gramEnd"/>
+              <w:t>Creates package.json</w:t>
+            </w:r>
           </w:p>
         </w:tc>
       </w:tr>
@@ -693,13 +600,8 @@
             <w:pPr>
               <w:cnfStyle w:val="000000000000" w:firstRow="0" w:lastRow="0" w:firstColumn="0" w:lastColumn="0" w:oddVBand="0" w:evenVBand="0" w:oddHBand="0" w:evenHBand="0" w:firstRowFirstColumn="0" w:firstRowLastColumn="0" w:lastRowFirstColumn="0" w:lastRowLastColumn="0"/>
             </w:pPr>
-            <w:proofErr w:type="spellStart"/>
-            <w:r>
-              <w:t>Npm</w:t>
-            </w:r>
-            <w:proofErr w:type="spellEnd"/>
-            <w:r>
-              <w:t xml:space="preserve"> install -express</w:t>
+            <w:r>
+              <w:t>Npm install -express</w:t>
             </w:r>
           </w:p>
           <w:p>
@@ -720,31 +622,15 @@
               <w:cnfStyle w:val="000000000000" w:firstRow="0" w:lastRow="0" w:firstColumn="0" w:lastColumn="0" w:oddVBand="0" w:evenVBand="0" w:oddHBand="0" w:evenHBand="0" w:firstRowFirstColumn="0" w:firstRowLastColumn="0" w:lastRowFirstColumn="0" w:lastRowLastColumn="0"/>
             </w:pPr>
             <w:r>
-              <w:t xml:space="preserve">Now express has a lot of methods so just calling </w:t>
-            </w:r>
-            <w:proofErr w:type="gramStart"/>
-            <w:r>
-              <w:t>express(</w:t>
-            </w:r>
-            <w:proofErr w:type="gramEnd"/>
-            <w:r>
-              <w:t>); wouldn’t do we call this method and store it inside a variable.</w:t>
-            </w:r>
-          </w:p>
-          <w:p>
-            <w:pPr>
-              <w:cnfStyle w:val="000000000000" w:firstRow="0" w:lastRow="0" w:firstColumn="0" w:lastColumn="0" w:oddVBand="0" w:evenVBand="0" w:oddHBand="0" w:evenHBand="0" w:firstRowFirstColumn="0" w:firstRowLastColumn="0" w:lastRowFirstColumn="0" w:lastRowLastColumn="0"/>
-            </w:pPr>
-            <w:r>
-              <w:t xml:space="preserve">Var app = </w:t>
-            </w:r>
-            <w:proofErr w:type="gramStart"/>
-            <w:r>
-              <w:t>express(</w:t>
-            </w:r>
-            <w:proofErr w:type="gramEnd"/>
-            <w:r>
-              <w:t>);</w:t>
+              <w:t>Now express has a lot of methods so just calling express(); wouldn’t do we call this method and store it inside a variable.</w:t>
+            </w:r>
+          </w:p>
+          <w:p>
+            <w:pPr>
+              <w:cnfStyle w:val="000000000000" w:firstRow="0" w:lastRow="0" w:firstColumn="0" w:lastColumn="0" w:oddVBand="0" w:evenVBand="0" w:oddHBand="0" w:evenHBand="0" w:firstRowFirstColumn="0" w:firstRowLastColumn="0" w:lastRowFirstColumn="0" w:lastRowLastColumn="0"/>
+            </w:pPr>
+            <w:r>
+              <w:t>Var app = express();</w:t>
             </w:r>
           </w:p>
         </w:tc>
@@ -797,26 +683,8 @@
             <w:pPr>
               <w:cnfStyle w:val="000000000000" w:firstRow="0" w:lastRow="0" w:firstColumn="0" w:lastColumn="0" w:oddVBand="0" w:evenVBand="0" w:oddHBand="0" w:evenHBand="0" w:firstRowFirstColumn="0" w:firstRowLastColumn="0" w:lastRowFirstColumn="0" w:lastRowLastColumn="0"/>
             </w:pPr>
-            <w:proofErr w:type="spellStart"/>
-            <w:proofErr w:type="gramStart"/>
-            <w:r>
-              <w:t>app.get</w:t>
-            </w:r>
-            <w:proofErr w:type="spellEnd"/>
-            <w:r>
-              <w:t>(</w:t>
-            </w:r>
-            <w:proofErr w:type="gramEnd"/>
-            <w:r>
-              <w:t>"/", function(</w:t>
-            </w:r>
-            <w:proofErr w:type="spellStart"/>
-            <w:r>
-              <w:t>req,res</w:t>
-            </w:r>
-            <w:proofErr w:type="spellEnd"/>
-            <w:r>
-              <w:t>){</w:t>
+            <w:r>
+              <w:t>app.get("/", function(req,res){</w:t>
             </w:r>
           </w:p>
           <w:p>
@@ -840,13 +708,8 @@
               <w:t>Req is for request.</w:t>
             </w:r>
             <w:r>
-              <w:t xml:space="preserve"> What information was it requested </w:t>
-            </w:r>
-            <w:proofErr w:type="gramStart"/>
-            <w:r>
-              <w:t>with.</w:t>
-            </w:r>
-            <w:proofErr w:type="gramEnd"/>
+              <w:t xml:space="preserve"> What information was it requested with.</w:t>
+            </w:r>
           </w:p>
           <w:p>
             <w:pPr>
@@ -891,15 +754,8 @@
             <w:pPr>
               <w:cnfStyle w:val="000000000000" w:firstRow="0" w:lastRow="0" w:firstColumn="0" w:lastColumn="0" w:oddVBand="0" w:evenVBand="0" w:oddHBand="0" w:evenHBand="0" w:firstRowFirstColumn="0" w:firstRowLastColumn="0" w:lastRowFirstColumn="0" w:lastRowLastColumn="0"/>
             </w:pPr>
-            <w:proofErr w:type="spellStart"/>
-            <w:proofErr w:type="gramStart"/>
-            <w:r>
-              <w:t>app.listen</w:t>
-            </w:r>
-            <w:proofErr w:type="spellEnd"/>
-            <w:proofErr w:type="gramEnd"/>
-            <w:r>
-              <w:t>(</w:t>
+            <w:r>
+              <w:t>app.listen(</w:t>
             </w:r>
             <w:r>
               <w:t>port</w:t>
@@ -907,13 +763,8 @@
             <w:r>
               <w:t>,"</w:t>
             </w:r>
-            <w:proofErr w:type="spellStart"/>
-            <w:r>
-              <w:t>ip</w:t>
-            </w:r>
-            <w:proofErr w:type="spellEnd"/>
-            <w:r>
-              <w:t xml:space="preserve"> </w:t>
+            <w:r>
+              <w:t xml:space="preserve">ip </w:t>
             </w:r>
             <w:r>
               <w:t>address</w:t>
@@ -974,11 +825,9 @@
             <w:pPr>
               <w:cnfStyle w:val="000000000000" w:firstRow="0" w:lastRow="0" w:firstColumn="0" w:lastColumn="0" w:oddVBand="0" w:evenVBand="0" w:oddHBand="0" w:evenHBand="0" w:firstRowFirstColumn="0" w:firstRowLastColumn="0" w:lastRowFirstColumn="0" w:lastRowLastColumn="0"/>
             </w:pPr>
-            <w:proofErr w:type="spellStart"/>
             <w:r>
               <w:t>Package.json</w:t>
             </w:r>
-            <w:proofErr w:type="spellEnd"/>
           </w:p>
         </w:tc>
         <w:tc>
@@ -1038,6 +887,21 @@
             <w:r>
               <w:t>Adds dependencies.</w:t>
             </w:r>
+            <w:r>
+              <w:t>EX:</w:t>
+            </w:r>
+          </w:p>
+          <w:p>
+            <w:pPr>
+              <w:cnfStyle w:val="000000000000" w:firstRow="0" w:lastRow="0" w:firstColumn="0" w:lastColumn="0" w:oddVBand="0" w:evenVBand="0" w:oddHBand="0" w:evenHBand="0" w:firstRowFirstColumn="0" w:firstRowLastColumn="0" w:lastRowFirstColumn="0" w:lastRowLastColumn="0"/>
+            </w:pPr>
+            <w:r>
+              <w:t>Npm install express -save OR</w:t>
+            </w:r>
+            <w:r>
+              <w:br/>
+              <w:t>npm I -S express</w:t>
+            </w:r>
           </w:p>
         </w:tc>
       </w:tr>
@@ -1082,39 +946,15 @@
               <w:cnfStyle w:val="000000000000" w:firstRow="0" w:lastRow="0" w:firstColumn="0" w:lastColumn="0" w:oddVBand="0" w:evenVBand="0" w:oddHBand="0" w:evenHBand="0" w:firstRowFirstColumn="0" w:firstRowLastColumn="0" w:lastRowFirstColumn="0" w:lastRowLastColumn="0"/>
             </w:pPr>
             <w:r>
-              <w:t xml:space="preserve">Installing: </w:t>
-            </w:r>
-            <w:proofErr w:type="spellStart"/>
-            <w:r>
-              <w:t>npm</w:t>
-            </w:r>
-            <w:proofErr w:type="spellEnd"/>
-            <w:r>
-              <w:t xml:space="preserve"> I -g </w:t>
-            </w:r>
-            <w:proofErr w:type="spellStart"/>
-            <w:r>
-              <w:t>nodemon</w:t>
-            </w:r>
-            <w:proofErr w:type="spellEnd"/>
-            <w:r>
-              <w:t xml:space="preserve"> ()</w:t>
-            </w:r>
-          </w:p>
-          <w:p>
-            <w:pPr>
-              <w:cnfStyle w:val="000000000000" w:firstRow="0" w:lastRow="0" w:firstColumn="0" w:lastColumn="0" w:oddVBand="0" w:evenVBand="0" w:oddHBand="0" w:evenHBand="0" w:firstRowFirstColumn="0" w:firstRowLastColumn="0" w:lastRowFirstColumn="0" w:lastRowLastColumn="0"/>
-            </w:pPr>
-            <w:r>
-              <w:t xml:space="preserve">Then </w:t>
-            </w:r>
-            <w:proofErr w:type="spellStart"/>
-            <w:r>
-              <w:t>nodemon</w:t>
-            </w:r>
-            <w:proofErr w:type="spellEnd"/>
-            <w:r>
-              <w:t xml:space="preserve"> app name</w:t>
+              <w:t>Installing: npm I -g nodemon ()</w:t>
+            </w:r>
+          </w:p>
+          <w:p>
+            <w:pPr>
+              <w:cnfStyle w:val="000000000000" w:firstRow="0" w:lastRow="0" w:firstColumn="0" w:lastColumn="0" w:oddVBand="0" w:evenVBand="0" w:oddHBand="0" w:evenHBand="0" w:firstRowFirstColumn="0" w:firstRowLastColumn="0" w:lastRowFirstColumn="0" w:lastRowLastColumn="0"/>
+            </w:pPr>
+            <w:r>
+              <w:t>Then nodemon app name</w:t>
             </w:r>
           </w:p>
         </w:tc>
@@ -1167,47 +1007,16 @@
             <w:pPr>
               <w:cnfStyle w:val="000000000000" w:firstRow="0" w:lastRow="0" w:firstColumn="0" w:lastColumn="0" w:oddVBand="0" w:evenVBand="0" w:oddHBand="0" w:evenHBand="0" w:firstRowFirstColumn="0" w:firstRowLastColumn="0" w:lastRowFirstColumn="0" w:lastRowLastColumn="0"/>
             </w:pPr>
-            <w:proofErr w:type="spellStart"/>
-            <w:r>
-              <w:t>app.get</w:t>
-            </w:r>
-            <w:proofErr w:type="spellEnd"/>
-            <w:r>
-              <w:t>("*</w:t>
-            </w:r>
-            <w:proofErr w:type="gramStart"/>
-            <w:r>
-              <w:t>",function</w:t>
-            </w:r>
-            <w:proofErr w:type="gramEnd"/>
-            <w:r>
-              <w:t>(</w:t>
-            </w:r>
-            <w:proofErr w:type="spellStart"/>
-            <w:r>
-              <w:t>req,res</w:t>
-            </w:r>
-            <w:proofErr w:type="spellEnd"/>
-            <w:r>
-              <w:t>){</w:t>
-            </w:r>
-          </w:p>
-          <w:p>
-            <w:pPr>
-              <w:cnfStyle w:val="000000000000" w:firstRow="0" w:lastRow="0" w:firstColumn="0" w:lastColumn="0" w:oddVBand="0" w:evenVBand="0" w:oddHBand="0" w:evenHBand="0" w:firstRowFirstColumn="0" w:firstRowLastColumn="0" w:lastRowFirstColumn="0" w:lastRowLastColumn="0"/>
-            </w:pPr>
-            <w:r>
-              <w:t xml:space="preserve">    </w:t>
-            </w:r>
-            <w:proofErr w:type="spellStart"/>
-            <w:proofErr w:type="gramStart"/>
-            <w:r>
-              <w:t>res.send</w:t>
-            </w:r>
-            <w:proofErr w:type="spellEnd"/>
-            <w:proofErr w:type="gramEnd"/>
-            <w:r>
-              <w:t>("doesn’t exist");</w:t>
+            <w:r>
+              <w:t>app.get("*",function(req,res){</w:t>
+            </w:r>
+          </w:p>
+          <w:p>
+            <w:pPr>
+              <w:cnfStyle w:val="000000000000" w:firstRow="0" w:lastRow="0" w:firstColumn="0" w:lastColumn="0" w:oddVBand="0" w:evenVBand="0" w:oddHBand="0" w:evenHBand="0" w:firstRowFirstColumn="0" w:firstRowLastColumn="0" w:lastRowFirstColumn="0" w:lastRowLastColumn="0"/>
+            </w:pPr>
+            <w:r>
+              <w:t xml:space="preserve">    res.send("doesn’t exist");</w:t>
             </w:r>
           </w:p>
           <w:p>
@@ -1285,17 +1094,7 @@
               <w:t>Get access to the value that was replaced with a user given value (r/:name =&gt; r/puppy)</w:t>
             </w:r>
             <w:r>
-              <w:t xml:space="preserve"> via </w:t>
-            </w:r>
-            <w:proofErr w:type="spellStart"/>
-            <w:proofErr w:type="gramStart"/>
-            <w:r>
-              <w:t>req.params</w:t>
-            </w:r>
-            <w:proofErr w:type="spellEnd"/>
-            <w:proofErr w:type="gramEnd"/>
-            <w:r>
-              <w:t xml:space="preserve"> this would return an object with attributes and values so for the given example we would get</w:t>
+              <w:t xml:space="preserve"> via req.params this would return an object with attributes and values so for the given example we would get</w:t>
             </w:r>
           </w:p>
           <w:p>
@@ -1359,13 +1158,8 @@
             <w:pPr>
               <w:cnfStyle w:val="000000000000" w:firstRow="0" w:lastRow="0" w:firstColumn="0" w:lastColumn="0" w:oddVBand="0" w:evenVBand="0" w:oddHBand="0" w:evenHBand="0" w:firstRowFirstColumn="0" w:firstRowLastColumn="0" w:lastRowFirstColumn="0" w:lastRowLastColumn="0"/>
             </w:pPr>
-            <w:proofErr w:type="spellStart"/>
-            <w:r>
-              <w:t>Res.render</w:t>
-            </w:r>
-            <w:proofErr w:type="spellEnd"/>
-            <w:r>
-              <w:t>(“filename”</w:t>
+            <w:r>
+              <w:t>Res.render(“filename”</w:t>
             </w:r>
             <w:r>
               <w:t>, {object Type so key value pair}</w:t>
@@ -1401,23 +1195,7 @@
               <w:cnfStyle w:val="000000000000" w:firstRow="0" w:lastRow="0" w:firstColumn="0" w:lastColumn="0" w:oddVBand="0" w:evenVBand="0" w:oddHBand="0" w:evenHBand="0" w:firstRowFirstColumn="0" w:firstRowLastColumn="0" w:lastRowFirstColumn="0" w:lastRowLastColumn="0"/>
             </w:pPr>
             <w:r>
-              <w:t xml:space="preserve">Has to be inside views directory. For </w:t>
-            </w:r>
-            <w:proofErr w:type="spellStart"/>
-            <w:r>
-              <w:t>ejs</w:t>
-            </w:r>
-            <w:proofErr w:type="spellEnd"/>
-            <w:r>
-              <w:t xml:space="preserve"> files have to have that </w:t>
-            </w:r>
-            <w:proofErr w:type="spellStart"/>
-            <w:r>
-              <w:t>pacakage</w:t>
-            </w:r>
-            <w:proofErr w:type="spellEnd"/>
-            <w:r>
-              <w:t>.</w:t>
+              <w:t>Has to be inside views directory. For ejs files have to have that pacakage.</w:t>
             </w:r>
           </w:p>
           <w:p>
@@ -1432,37 +1210,16 @@
             <w:pPr>
               <w:cnfStyle w:val="000000000000" w:firstRow="0" w:lastRow="0" w:firstColumn="0" w:lastColumn="0" w:oddVBand="0" w:evenVBand="0" w:oddHBand="0" w:evenHBand="0" w:firstRowFirstColumn="0" w:firstRowLastColumn="0" w:lastRowFirstColumn="0" w:lastRowLastColumn="0"/>
             </w:pPr>
-            <w:proofErr w:type="spellStart"/>
-            <w:r>
-              <w:t>Res.render</w:t>
-            </w:r>
-            <w:proofErr w:type="spellEnd"/>
-            <w:r>
-              <w:t>(“friends”, {</w:t>
-            </w:r>
-          </w:p>
-          <w:p>
-            <w:pPr>
-              <w:cnfStyle w:val="000000000000" w:firstRow="0" w:lastRow="0" w:firstColumn="0" w:lastColumn="0" w:oddVBand="0" w:evenVBand="0" w:oddHBand="0" w:evenHBand="0" w:firstRowFirstColumn="0" w:firstRowLastColumn="0" w:lastRowFirstColumn="0" w:lastRowLastColumn="0"/>
-            </w:pPr>
-            <w:r>
-              <w:t xml:space="preserve">        </w:t>
-            </w:r>
-            <w:proofErr w:type="gramStart"/>
-            <w:r>
-              <w:t>Friends(</w:t>
-            </w:r>
-            <w:proofErr w:type="gramEnd"/>
-            <w:r>
-              <w:t xml:space="preserve">this is the variable  that would be </w:t>
-            </w:r>
-            <w:proofErr w:type="spellStart"/>
-            <w:r>
-              <w:t>refered</w:t>
-            </w:r>
-            <w:proofErr w:type="spellEnd"/>
-            <w:r>
-              <w:t xml:space="preserve"> to inside the EJS file): friends(The value of that variable in this case friends is an array so were passing the value of friends)</w:t>
+            <w:r>
+              <w:t>Res.render(“friends”, {</w:t>
+            </w:r>
+          </w:p>
+          <w:p>
+            <w:pPr>
+              <w:cnfStyle w:val="000000000000" w:firstRow="0" w:lastRow="0" w:firstColumn="0" w:lastColumn="0" w:oddVBand="0" w:evenVBand="0" w:oddHBand="0" w:evenHBand="0" w:firstRowFirstColumn="0" w:firstRowLastColumn="0" w:lastRowFirstColumn="0" w:lastRowLastColumn="0"/>
+            </w:pPr>
+            <w:r>
+              <w:t xml:space="preserve">        Friends(this is the variable  that would be refered to inside the EJS file): friends(The value of that variable in this case friends is an array so were passing the value of friends)</w:t>
             </w:r>
           </w:p>
           <w:p>
@@ -1483,15 +1240,7 @@
               <w:cnfStyle w:val="000000000000" w:firstRow="0" w:lastRow="0" w:firstColumn="0" w:lastColumn="0" w:oddVBand="0" w:evenVBand="0" w:oddHBand="0" w:evenHBand="0" w:firstRowFirstColumn="0" w:firstRowLastColumn="0" w:lastRowFirstColumn="0" w:lastRowLastColumn="0"/>
             </w:pPr>
             <w:r>
-              <w:t>In our EJS file we need to put value here to make the website dynamic. And we can have access to passed values through &lt;%</w:t>
-            </w:r>
-            <w:proofErr w:type="gramStart"/>
-            <w:r>
-              <w:t>=  TREATED</w:t>
-            </w:r>
-            <w:proofErr w:type="gramEnd"/>
-            <w:r>
-              <w:t xml:space="preserve"> AS JS %&gt;</w:t>
+              <w:t>In our EJS file we need to put value here to make the website dynamic. And we can have access to passed values through &lt;%=  TREATED AS JS %&gt;</w:t>
             </w:r>
           </w:p>
           <w:p>
@@ -1525,6 +1274,7 @@
               <w:cnfStyle w:val="000000000000" w:firstRow="0" w:lastRow="0" w:firstColumn="0" w:lastColumn="0" w:oddVBand="0" w:evenVBand="0" w:oddHBand="0" w:evenHBand="0" w:firstRowFirstColumn="0" w:firstRowLastColumn="0" w:lastRowFirstColumn="0" w:lastRowLastColumn="0"/>
             </w:pPr>
             <w:r>
+              <w:lastRenderedPageBreak/>
               <w:t>1</w:t>
             </w:r>
             <w:r>
@@ -1542,7 +1292,6 @@
               <w:cnfStyle w:val="000000000000" w:firstRow="0" w:lastRow="0" w:firstColumn="0" w:lastColumn="0" w:oddVBand="0" w:evenVBand="0" w:oddHBand="0" w:evenHBand="0" w:firstRowFirstColumn="0" w:firstRowLastColumn="0" w:lastRowFirstColumn="0" w:lastRowLastColumn="0"/>
             </w:pPr>
             <w:r>
-              <w:lastRenderedPageBreak/>
               <w:t>2</w:t>
             </w:r>
             <w:r>
@@ -1552,13 +1301,8 @@
               <w:t>nd</w:t>
             </w:r>
             <w:r>
-              <w:t xml:space="preserve"> one:  for logics and loops </w:t>
-            </w:r>
-            <w:proofErr w:type="spellStart"/>
-            <w:r>
-              <w:t>etc</w:t>
-            </w:r>
-            <w:proofErr w:type="spellEnd"/>
+              <w:t xml:space="preserve"> one:  for logics and loops etc</w:t>
+            </w:r>
           </w:p>
           <w:p>
             <w:pPr>
@@ -1667,15 +1411,7 @@
               <w:cnfStyle w:val="000000000000" w:firstRow="0" w:lastRow="0" w:firstColumn="0" w:lastColumn="0" w:oddVBand="0" w:evenVBand="0" w:oddHBand="0" w:evenHBand="0" w:firstRowFirstColumn="0" w:firstRowLastColumn="0" w:lastRowFirstColumn="0" w:lastRowLastColumn="0"/>
             </w:pPr>
             <w:r>
-              <w:t>Partials are templates we can use inside other templates. Has to be inside views/partials/</w:t>
-            </w:r>
-            <w:proofErr w:type="spellStart"/>
-            <w:r>
-              <w:t>fileName</w:t>
-            </w:r>
-            <w:proofErr w:type="spellEnd"/>
-            <w:r>
-              <w:t>.</w:t>
+              <w:t>Partials are templates we can use inside other templates. Has to be inside views/partials/fileName.</w:t>
             </w:r>
           </w:p>
           <w:p>
@@ -1696,44 +1432,20 @@
               <w:cnfStyle w:val="000000000000" w:firstRow="0" w:lastRow="0" w:firstColumn="0" w:lastColumn="0" w:oddVBand="0" w:evenVBand="0" w:oddHBand="0" w:evenHBand="0" w:firstRowFirstColumn="0" w:firstRowLastColumn="0" w:lastRowFirstColumn="0" w:lastRowLastColumn="0"/>
             </w:pPr>
             <w:r>
-              <w:t>&lt;% include(“partials/file</w:t>
-            </w:r>
-            <w:proofErr w:type="gramStart"/>
-            <w:r>
-              <w:t>”)%</w:t>
-            </w:r>
-            <w:proofErr w:type="gramEnd"/>
-            <w:r>
-              <w:t>&gt;</w:t>
-            </w:r>
-          </w:p>
-          <w:p>
-            <w:pPr>
-              <w:cnfStyle w:val="000000000000" w:firstRow="0" w:lastRow="0" w:firstColumn="0" w:lastColumn="0" w:oddVBand="0" w:evenVBand="0" w:oddHBand="0" w:evenHBand="0" w:firstRowFirstColumn="0" w:firstRowLastColumn="0" w:lastRowFirstColumn="0" w:lastRowLastColumn="0"/>
-            </w:pPr>
-          </w:p>
-          <w:p>
-            <w:pPr>
-              <w:cnfStyle w:val="000000000000" w:firstRow="0" w:lastRow="0" w:firstColumn="0" w:lastColumn="0" w:oddVBand="0" w:evenVBand="0" w:oddHBand="0" w:evenHBand="0" w:firstRowFirstColumn="0" w:firstRowLastColumn="0" w:lastRowFirstColumn="0" w:lastRowLastColumn="0"/>
-            </w:pPr>
-            <w:r>
-              <w:t xml:space="preserve">Remember to put / </w:t>
-            </w:r>
-            <w:proofErr w:type="spellStart"/>
-            <w:r>
-              <w:t>infront</w:t>
-            </w:r>
-            <w:proofErr w:type="spellEnd"/>
-            <w:r>
-              <w:t xml:space="preserve"> of the </w:t>
-            </w:r>
-            <w:proofErr w:type="spellStart"/>
-            <w:r>
-              <w:t>css</w:t>
-            </w:r>
-            <w:proofErr w:type="spellEnd"/>
-            <w:r>
-              <w:t xml:space="preserve"> file so that it understands that the file is not inside the views directory rather look somewhere else.</w:t>
+              <w:t>&lt;% include(“partials/file”)%&gt;</w:t>
+            </w:r>
+          </w:p>
+          <w:p>
+            <w:pPr>
+              <w:cnfStyle w:val="000000000000" w:firstRow="0" w:lastRow="0" w:firstColumn="0" w:lastColumn="0" w:oddVBand="0" w:evenVBand="0" w:oddHBand="0" w:evenHBand="0" w:firstRowFirstColumn="0" w:firstRowLastColumn="0" w:lastRowFirstColumn="0" w:lastRowLastColumn="0"/>
+            </w:pPr>
+          </w:p>
+          <w:p>
+            <w:pPr>
+              <w:cnfStyle w:val="000000000000" w:firstRow="0" w:lastRow="0" w:firstColumn="0" w:lastColumn="0" w:oddVBand="0" w:evenVBand="0" w:oddHBand="0" w:evenHBand="0" w:firstRowFirstColumn="0" w:firstRowLastColumn="0" w:lastRowFirstColumn="0" w:lastRowLastColumn="0"/>
+            </w:pPr>
+            <w:r>
+              <w:t>Remember to put / infront of the css file so that it understands that the file is not inside the views directory rather look somewhere else.</w:t>
             </w:r>
           </w:p>
         </w:tc>
@@ -1821,34 +1533,8 @@
             <w:pPr>
               <w:cnfStyle w:val="000000000000" w:firstRow="0" w:lastRow="0" w:firstColumn="0" w:lastColumn="0" w:oddVBand="0" w:evenVBand="0" w:oddHBand="0" w:evenHBand="0" w:firstRowFirstColumn="0" w:firstRowLastColumn="0" w:lastRowFirstColumn="0" w:lastRowLastColumn="0"/>
             </w:pPr>
-            <w:proofErr w:type="spellStart"/>
-            <w:proofErr w:type="gramStart"/>
-            <w:r>
-              <w:t>app.set</w:t>
-            </w:r>
-            <w:proofErr w:type="spellEnd"/>
-            <w:r>
-              <w:t>(</w:t>
-            </w:r>
-            <w:proofErr w:type="gramEnd"/>
-            <w:r>
-              <w:t>“view engine”, “</w:t>
-            </w:r>
-            <w:proofErr w:type="spellStart"/>
-            <w:r>
-              <w:t>ejs</w:t>
-            </w:r>
-            <w:proofErr w:type="spellEnd"/>
-            <w:r>
-              <w:t xml:space="preserve">”); is basically telling express that the files that we would be rendering would always be </w:t>
-            </w:r>
-            <w:proofErr w:type="spellStart"/>
-            <w:r>
-              <w:t>ejs</w:t>
-            </w:r>
-            <w:proofErr w:type="spellEnd"/>
-            <w:r>
-              <w:t xml:space="preserve"> files so that we don’t have to write EJS as an extension every time we put a new file in render.</w:t>
+            <w:r>
+              <w:t>app.set(“view engine”, “ejs”); is basically telling express that the files that we would be rendering would always be ejs files so that we don’t have to write EJS as an extension every time we put a new file in render.</w:t>
             </w:r>
           </w:p>
         </w:tc>
@@ -1880,13 +1566,8 @@
             <w:pPr>
               <w:cnfStyle w:val="000000000000" w:firstRow="0" w:lastRow="0" w:firstColumn="0" w:lastColumn="0" w:oddVBand="0" w:evenVBand="0" w:oddHBand="0" w:evenHBand="0" w:firstRowFirstColumn="0" w:firstRowLastColumn="0" w:lastRowFirstColumn="0" w:lastRowLastColumn="0"/>
             </w:pPr>
-            <w:proofErr w:type="spellStart"/>
-            <w:r>
-              <w:t>App.post</w:t>
-            </w:r>
-            <w:proofErr w:type="spellEnd"/>
-            <w:r>
-              <w:t>(“path”)</w:t>
+            <w:r>
+              <w:t>App.post(“path”)</w:t>
             </w:r>
           </w:p>
         </w:tc>
@@ -1945,74 +1626,36 @@
               <w:cnfStyle w:val="000000000000" w:firstRow="0" w:lastRow="0" w:firstColumn="0" w:lastColumn="0" w:oddVBand="0" w:evenVBand="0" w:oddHBand="0" w:evenHBand="0" w:firstRowFirstColumn="0" w:firstRowLastColumn="0" w:lastRowFirstColumn="0" w:lastRowLastColumn="0"/>
             </w:pPr>
             <w:r>
-              <w:t xml:space="preserve">To get values from a form we need to use </w:t>
-            </w:r>
-            <w:proofErr w:type="spellStart"/>
-            <w:proofErr w:type="gramStart"/>
-            <w:r>
-              <w:t>req.body</w:t>
-            </w:r>
-            <w:proofErr w:type="spellEnd"/>
-            <w:proofErr w:type="gramEnd"/>
-            <w:r>
-              <w:t xml:space="preserve"> however this wouldn’t work as express doesn’t support this so we need to install another package. Called body-parser which returns an object</w:t>
-            </w:r>
-          </w:p>
-          <w:p>
-            <w:pPr>
-              <w:cnfStyle w:val="000000000000" w:firstRow="0" w:lastRow="0" w:firstColumn="0" w:lastColumn="0" w:oddVBand="0" w:evenVBand="0" w:oddHBand="0" w:evenHBand="0" w:firstRowFirstColumn="0" w:firstRowLastColumn="0" w:lastRowFirstColumn="0" w:lastRowLastColumn="0"/>
-            </w:pPr>
-          </w:p>
-          <w:p>
-            <w:pPr>
-              <w:cnfStyle w:val="000000000000" w:firstRow="0" w:lastRow="0" w:firstColumn="0" w:lastColumn="0" w:oddVBand="0" w:evenVBand="0" w:oddHBand="0" w:evenHBand="0" w:firstRowFirstColumn="0" w:firstRowLastColumn="0" w:lastRowFirstColumn="0" w:lastRowLastColumn="0"/>
-            </w:pPr>
-            <w:proofErr w:type="spellStart"/>
-            <w:r>
-              <w:t>Npm</w:t>
-            </w:r>
-            <w:proofErr w:type="spellEnd"/>
-            <w:r>
-              <w:t xml:space="preserve"> install body-parser –save</w:t>
-            </w:r>
-          </w:p>
-          <w:p>
-            <w:pPr>
-              <w:cnfStyle w:val="000000000000" w:firstRow="0" w:lastRow="0" w:firstColumn="0" w:lastColumn="0" w:oddVBand="0" w:evenVBand="0" w:oddHBand="0" w:evenHBand="0" w:firstRowFirstColumn="0" w:firstRowLastColumn="0" w:lastRowFirstColumn="0" w:lastRowLastColumn="0"/>
-            </w:pPr>
-            <w:r>
-              <w:t xml:space="preserve">var </w:t>
-            </w:r>
-            <w:proofErr w:type="spellStart"/>
-            <w:r>
-              <w:t>bodyParser</w:t>
-            </w:r>
-            <w:proofErr w:type="spellEnd"/>
-            <w:r>
-              <w:t xml:space="preserve"> = require("body-parser");</w:t>
-            </w:r>
-          </w:p>
-          <w:p>
-            <w:pPr>
-              <w:cnfStyle w:val="000000000000" w:firstRow="0" w:lastRow="0" w:firstColumn="0" w:lastColumn="0" w:oddVBand="0" w:evenVBand="0" w:oddHBand="0" w:evenHBand="0" w:firstRowFirstColumn="0" w:firstRowLastColumn="0" w:lastRowFirstColumn="0" w:lastRowLastColumn="0"/>
-            </w:pPr>
-            <w:proofErr w:type="spellStart"/>
-            <w:proofErr w:type="gramStart"/>
-            <w:r>
-              <w:t>app.use</w:t>
-            </w:r>
-            <w:proofErr w:type="spellEnd"/>
-            <w:r>
-              <w:t>(</w:t>
-            </w:r>
-            <w:proofErr w:type="spellStart"/>
-            <w:proofErr w:type="gramEnd"/>
-            <w:r>
-              <w:t>bodyParser.urlencoded</w:t>
-            </w:r>
-            <w:proofErr w:type="spellEnd"/>
-            <w:r>
-              <w:t>({extended: true}));</w:t>
+              <w:t>To get values from a form we need to use req.body however this wouldn’t work as express doesn’t support this so we need to install another package. Called body-parser which returns an object</w:t>
+            </w:r>
+          </w:p>
+          <w:p>
+            <w:pPr>
+              <w:cnfStyle w:val="000000000000" w:firstRow="0" w:lastRow="0" w:firstColumn="0" w:lastColumn="0" w:oddVBand="0" w:evenVBand="0" w:oddHBand="0" w:evenHBand="0" w:firstRowFirstColumn="0" w:firstRowLastColumn="0" w:lastRowFirstColumn="0" w:lastRowLastColumn="0"/>
+            </w:pPr>
+          </w:p>
+          <w:p>
+            <w:pPr>
+              <w:cnfStyle w:val="000000000000" w:firstRow="0" w:lastRow="0" w:firstColumn="0" w:lastColumn="0" w:oddVBand="0" w:evenVBand="0" w:oddHBand="0" w:evenHBand="0" w:firstRowFirstColumn="0" w:firstRowLastColumn="0" w:lastRowFirstColumn="0" w:lastRowLastColumn="0"/>
+            </w:pPr>
+            <w:r>
+              <w:t>Npm install body-parser –save</w:t>
+            </w:r>
+          </w:p>
+          <w:p>
+            <w:pPr>
+              <w:cnfStyle w:val="000000000000" w:firstRow="0" w:lastRow="0" w:firstColumn="0" w:lastColumn="0" w:oddVBand="0" w:evenVBand="0" w:oddHBand="0" w:evenHBand="0" w:firstRowFirstColumn="0" w:firstRowLastColumn="0" w:lastRowFirstColumn="0" w:lastRowLastColumn="0"/>
+            </w:pPr>
+            <w:r>
+              <w:t>var bodyParser = require("body-parser");</w:t>
+            </w:r>
+          </w:p>
+          <w:p>
+            <w:pPr>
+              <w:cnfStyle w:val="000000000000" w:firstRow="0" w:lastRow="0" w:firstColumn="0" w:lastColumn="0" w:oddVBand="0" w:evenVBand="0" w:oddHBand="0" w:evenHBand="0" w:firstRowFirstColumn="0" w:firstRowLastColumn="0" w:lastRowFirstColumn="0" w:lastRowLastColumn="0"/>
+            </w:pPr>
+            <w:r>
+              <w:t>app.use(bodyParser.urlencoded({extended: true}));</w:t>
             </w:r>
           </w:p>
         </w:tc>
@@ -2057,15 +1700,8 @@
             <w:pPr>
               <w:cnfStyle w:val="000000000000" w:firstRow="0" w:lastRow="0" w:firstColumn="0" w:lastColumn="0" w:oddVBand="0" w:evenVBand="0" w:oddHBand="0" w:evenHBand="0" w:firstRowFirstColumn="0" w:firstRowLastColumn="0" w:lastRowFirstColumn="0" w:lastRowLastColumn="0"/>
             </w:pPr>
-            <w:proofErr w:type="spellStart"/>
-            <w:proofErr w:type="gramStart"/>
-            <w:r>
-              <w:t>res.redirect</w:t>
-            </w:r>
-            <w:proofErr w:type="spellEnd"/>
-            <w:proofErr w:type="gramEnd"/>
-            <w:r>
-              <w:t>("/</w:t>
+            <w:r>
+              <w:t>res.redirect("/</w:t>
             </w:r>
             <w:r>
               <w:t>pathname</w:t>
@@ -2080,6 +1716,14 @@
             </w:pPr>
             <w:r>
               <w:t>redirects you to another defined path</w:t>
+            </w:r>
+          </w:p>
+          <w:p>
+            <w:pPr>
+              <w:cnfStyle w:val="000000000000" w:firstRow="0" w:lastRow="0" w:firstColumn="0" w:lastColumn="0" w:oddVBand="0" w:evenVBand="0" w:oddHBand="0" w:evenHBand="0" w:firstRowFirstColumn="0" w:firstRowLastColumn="0" w:lastRowFirstColumn="0" w:lastRowLastColumn="0"/>
+            </w:pPr>
+            <w:r>
+              <w:t>the default is a get request</w:t>
             </w:r>
           </w:p>
         </w:tc>
@@ -2133,15 +1777,7 @@
               <w:cnfStyle w:val="000000000000" w:firstRow="0" w:lastRow="0" w:firstColumn="0" w:lastColumn="0" w:oddVBand="0" w:evenVBand="0" w:oddHBand="0" w:evenHBand="0" w:firstRowFirstColumn="0" w:firstRowLastColumn="0" w:lastRowFirstColumn="0" w:lastRowLastColumn="0"/>
             </w:pPr>
             <w:r>
-              <w:t xml:space="preserve">It basically helps you to connect with other applications or </w:t>
-            </w:r>
-            <w:proofErr w:type="spellStart"/>
-            <w:r>
-              <w:t>hardwares</w:t>
-            </w:r>
-            <w:proofErr w:type="spellEnd"/>
-            <w:r>
-              <w:t>.</w:t>
+              <w:t>It basically helps you to connect with other applications or hardwares.</w:t>
             </w:r>
           </w:p>
           <w:p>
@@ -2182,6 +1818,7 @@
               </w:numPr>
             </w:pPr>
             <w:r>
+              <w:lastRenderedPageBreak/>
               <w:t>283</w:t>
             </w:r>
           </w:p>
@@ -2219,44 +1856,22 @@
               <w:t>request(</w:t>
             </w:r>
             <w:r>
-              <w:t>‘</w:t>
-            </w:r>
-            <w:proofErr w:type="spellStart"/>
-            <w:r>
-              <w:t>link</w:t>
-            </w:r>
-            <w:proofErr w:type="gramStart"/>
-            <w:r>
-              <w:t>’</w:t>
-            </w:r>
-            <w:r>
-              <w:t>,function</w:t>
-            </w:r>
-            <w:proofErr w:type="spellEnd"/>
-            <w:proofErr w:type="gramEnd"/>
-            <w:r>
-              <w:t>(</w:t>
-            </w:r>
-            <w:proofErr w:type="spellStart"/>
-            <w:r>
-              <w:t>error,response,body</w:t>
-            </w:r>
-            <w:proofErr w:type="spellEnd"/>
-            <w:r>
-              <w:t>){</w:t>
-            </w:r>
-          </w:p>
-          <w:p>
-            <w:pPr>
-              <w:cnfStyle w:val="000000000000" w:firstRow="0" w:lastRow="0" w:firstColumn="0" w:lastColumn="0" w:oddVBand="0" w:evenVBand="0" w:oddHBand="0" w:evenHBand="0" w:firstRowFirstColumn="0" w:firstRowLastColumn="0" w:lastRowFirstColumn="0" w:lastRowLastColumn="0"/>
-            </w:pPr>
-          </w:p>
-          <w:p>
-            <w:pPr>
-              <w:cnfStyle w:val="000000000000" w:firstRow="0" w:lastRow="0" w:firstColumn="0" w:lastColumn="0" w:oddVBand="0" w:evenVBand="0" w:oddHBand="0" w:evenHBand="0" w:firstRowFirstColumn="0" w:firstRowLastColumn="0" w:lastRowFirstColumn="0" w:lastRowLastColumn="0"/>
-            </w:pPr>
-            <w:r>
-              <w:lastRenderedPageBreak/>
+              <w:t>‘link’</w:t>
+            </w:r>
+            <w:r>
+              <w:t>,function(error,response,body){</w:t>
+            </w:r>
+          </w:p>
+          <w:p>
+            <w:pPr>
+              <w:cnfStyle w:val="000000000000" w:firstRow="0" w:lastRow="0" w:firstColumn="0" w:lastColumn="0" w:oddVBand="0" w:evenVBand="0" w:oddHBand="0" w:evenHBand="0" w:firstRowFirstColumn="0" w:firstRowLastColumn="0" w:lastRowFirstColumn="0" w:lastRowLastColumn="0"/>
+            </w:pPr>
+          </w:p>
+          <w:p>
+            <w:pPr>
+              <w:cnfStyle w:val="000000000000" w:firstRow="0" w:lastRow="0" w:firstColumn="0" w:lastColumn="0" w:oddVBand="0" w:evenVBand="0" w:oddHBand="0" w:evenHBand="0" w:firstRowFirstColumn="0" w:firstRowLastColumn="0" w:lastRowFirstColumn="0" w:lastRowLastColumn="0"/>
+            </w:pPr>
+            <w:r>
               <w:t>})</w:t>
             </w:r>
           </w:p>
@@ -2350,17 +1965,7 @@
                 <w:sz w:val="24"/>
                 <w:szCs w:val="24"/>
               </w:rPr>
-              <w:t>'</w:t>
-            </w:r>
-            <w:proofErr w:type="gramStart"/>
-            <w:r>
-              <w:rPr>
-                <w:rFonts w:ascii="Consolas" w:eastAsia="Times New Roman" w:hAnsi="Consolas" w:cs="Times New Roman"/>
-                <w:color w:val="CE9178"/>
-                <w:sz w:val="24"/>
-                <w:szCs w:val="24"/>
-              </w:rPr>
-              <w:t>http://www.google.com'</w:t>
+              <w:t>'http://www.google.com'</w:t>
             </w:r>
             <w:r>
               <w:rPr>
@@ -2389,7 +1994,6 @@
               </w:rPr>
               <w:t>(error,response,body){</w:t>
             </w:r>
-            <w:proofErr w:type="gramEnd"/>
           </w:p>
           <w:p>
             <w:pPr>
@@ -2459,19 +2063,8 @@
                 <w:sz w:val="24"/>
                 <w:szCs w:val="24"/>
               </w:rPr>
-              <w:t>(error</w:t>
-            </w:r>
-            <w:proofErr w:type="gramStart"/>
-            <w:r>
-              <w:rPr>
-                <w:rFonts w:ascii="Consolas" w:eastAsia="Times New Roman" w:hAnsi="Consolas" w:cs="Times New Roman"/>
-                <w:color w:val="D4D4D4"/>
-                <w:sz w:val="24"/>
-                <w:szCs w:val="24"/>
-              </w:rPr>
-              <w:t>){</w:t>
-            </w:r>
-            <w:proofErr w:type="gramEnd"/>
+              <w:t>(error){</w:t>
+            </w:r>
           </w:p>
           <w:p>
             <w:pPr>
@@ -2492,19 +2085,8 @@
                 <w:sz w:val="24"/>
                 <w:szCs w:val="24"/>
               </w:rPr>
-              <w:t>        </w:t>
-            </w:r>
-            <w:proofErr w:type="gramStart"/>
-            <w:r>
-              <w:rPr>
-                <w:rFonts w:ascii="Consolas" w:eastAsia="Times New Roman" w:hAnsi="Consolas" w:cs="Times New Roman"/>
-                <w:color w:val="D4D4D4"/>
-                <w:sz w:val="24"/>
-                <w:szCs w:val="24"/>
-              </w:rPr>
-              <w:t>console.log(</w:t>
-            </w:r>
-            <w:proofErr w:type="gramEnd"/>
+              <w:t>        console.log(</w:t>
+            </w:r>
             <w:r>
               <w:rPr>
                 <w:rFonts w:ascii="Consolas" w:eastAsia="Times New Roman" w:hAnsi="Consolas" w:cs="Times New Roman"/>
@@ -2512,27 +2094,7 @@
                 <w:sz w:val="24"/>
                 <w:szCs w:val="24"/>
               </w:rPr>
-              <w:t>"Something went </w:t>
-            </w:r>
-            <w:proofErr w:type="spellStart"/>
-            <w:r>
-              <w:rPr>
-                <w:rFonts w:ascii="Consolas" w:eastAsia="Times New Roman" w:hAnsi="Consolas" w:cs="Times New Roman"/>
-                <w:color w:val="CE9178"/>
-                <w:sz w:val="24"/>
-                <w:szCs w:val="24"/>
-              </w:rPr>
-              <w:t>wring</w:t>
-            </w:r>
-            <w:proofErr w:type="spellEnd"/>
-            <w:r>
-              <w:rPr>
-                <w:rFonts w:ascii="Consolas" w:eastAsia="Times New Roman" w:hAnsi="Consolas" w:cs="Times New Roman"/>
-                <w:color w:val="CE9178"/>
-                <w:sz w:val="24"/>
-                <w:szCs w:val="24"/>
-              </w:rPr>
-              <w:t>: "</w:t>
+              <w:t>"Something went wring: "</w:t>
             </w:r>
             <w:r>
               <w:rPr>
@@ -2605,7 +2167,6 @@
               </w:rPr>
               <w:t> </w:t>
             </w:r>
-            <w:proofErr w:type="gramStart"/>
             <w:r>
               <w:rPr>
                 <w:rFonts w:ascii="Consolas" w:eastAsia="Times New Roman" w:hAnsi="Consolas" w:cs="Times New Roman"/>
@@ -2622,28 +2183,7 @@
                 <w:sz w:val="24"/>
                 <w:szCs w:val="24"/>
               </w:rPr>
-              <w:t>(</w:t>
-            </w:r>
-            <w:proofErr w:type="spellStart"/>
-            <w:proofErr w:type="gramEnd"/>
-            <w:r>
-              <w:rPr>
-                <w:rFonts w:ascii="Consolas" w:eastAsia="Times New Roman" w:hAnsi="Consolas" w:cs="Times New Roman"/>
-                <w:color w:val="D4D4D4"/>
-                <w:sz w:val="24"/>
-                <w:szCs w:val="24"/>
-              </w:rPr>
-              <w:t>response.statusCode</w:t>
-            </w:r>
-            <w:proofErr w:type="spellEnd"/>
-            <w:r>
-              <w:rPr>
-                <w:rFonts w:ascii="Consolas" w:eastAsia="Times New Roman" w:hAnsi="Consolas" w:cs="Times New Roman"/>
-                <w:color w:val="D4D4D4"/>
-                <w:sz w:val="24"/>
-                <w:szCs w:val="24"/>
-              </w:rPr>
-              <w:t> == </w:t>
+              <w:t>(response.statusCode == </w:t>
             </w:r>
             <w:r>
               <w:rPr>
@@ -2692,27 +2232,7 @@
                 <w:sz w:val="24"/>
                 <w:szCs w:val="24"/>
               </w:rPr>
-              <w:t>//</w:t>
-            </w:r>
-            <w:proofErr w:type="spellStart"/>
-            <w:r>
-              <w:rPr>
-                <w:rFonts w:ascii="Consolas" w:eastAsia="Times New Roman" w:hAnsi="Consolas" w:cs="Times New Roman"/>
-                <w:color w:val="6A9955"/>
-                <w:sz w:val="24"/>
-                <w:szCs w:val="24"/>
-              </w:rPr>
-              <w:t>recieved</w:t>
-            </w:r>
-            <w:proofErr w:type="spellEnd"/>
-            <w:r>
-              <w:rPr>
-                <w:rFonts w:ascii="Consolas" w:eastAsia="Times New Roman" w:hAnsi="Consolas" w:cs="Times New Roman"/>
-                <w:color w:val="6A9955"/>
-                <w:sz w:val="24"/>
-                <w:szCs w:val="24"/>
-              </w:rPr>
-              <w:t> successfully</w:t>
+              <w:t>//recieved successfully</w:t>
             </w:r>
           </w:p>
           <w:p>
@@ -2780,6 +2300,475 @@
               </w:rPr>
               <w:t>})</w:t>
             </w:r>
+          </w:p>
+          <w:p>
+            <w:pPr>
+              <w:shd w:val="clear" w:color="auto" w:fill="1E1E1E"/>
+              <w:spacing w:line="330" w:lineRule="atLeast"/>
+              <w:cnfStyle w:val="000000000000" w:firstRow="0" w:lastRow="0" w:firstColumn="0" w:lastColumn="0" w:oddVBand="0" w:evenVBand="0" w:oddHBand="0" w:evenHBand="0" w:firstRowFirstColumn="0" w:firstRowLastColumn="0" w:lastRowFirstColumn="0" w:lastRowLastColumn="0"/>
+              <w:rPr>
+                <w:rFonts w:ascii="Consolas" w:eastAsia="Times New Roman" w:hAnsi="Consolas" w:cs="Times New Roman"/>
+                <w:color w:val="D4D4D4"/>
+                <w:sz w:val="24"/>
+                <w:szCs w:val="24"/>
+              </w:rPr>
+            </w:pPr>
+          </w:p>
+          <w:p>
+            <w:pPr>
+              <w:shd w:val="clear" w:color="auto" w:fill="1E1E1E"/>
+              <w:spacing w:line="330" w:lineRule="atLeast"/>
+              <w:cnfStyle w:val="000000000000" w:firstRow="0" w:lastRow="0" w:firstColumn="0" w:lastColumn="0" w:oddVBand="0" w:evenVBand="0" w:oddHBand="0" w:evenHBand="0" w:firstRowFirstColumn="0" w:firstRowLastColumn="0" w:lastRowFirstColumn="0" w:lastRowLastColumn="0"/>
+              <w:rPr>
+                <w:rFonts w:ascii="Consolas" w:eastAsia="Times New Roman" w:hAnsi="Consolas" w:cs="Times New Roman"/>
+                <w:color w:val="D4D4D4"/>
+                <w:sz w:val="24"/>
+                <w:szCs w:val="24"/>
+              </w:rPr>
+            </w:pPr>
+            <w:r>
+              <w:rPr>
+                <w:rFonts w:ascii="Consolas" w:eastAsia="Times New Roman" w:hAnsi="Consolas" w:cs="Times New Roman"/>
+                <w:color w:val="6A9955"/>
+                <w:sz w:val="24"/>
+                <w:szCs w:val="24"/>
+              </w:rPr>
+              <w:t>//Also we have another way of doing it (ES6 version)</w:t>
+            </w:r>
+          </w:p>
+          <w:p>
+            <w:pPr>
+              <w:shd w:val="clear" w:color="auto" w:fill="1E1E1E"/>
+              <w:spacing w:line="330" w:lineRule="atLeast"/>
+              <w:cnfStyle w:val="000000000000" w:firstRow="0" w:lastRow="0" w:firstColumn="0" w:lastColumn="0" w:oddVBand="0" w:evenVBand="0" w:oddHBand="0" w:evenHBand="0" w:firstRowFirstColumn="0" w:firstRowLastColumn="0" w:lastRowFirstColumn="0" w:lastRowLastColumn="0"/>
+              <w:rPr>
+                <w:rFonts w:ascii="Consolas" w:eastAsia="Times New Roman" w:hAnsi="Consolas" w:cs="Times New Roman"/>
+                <w:color w:val="D4D4D4"/>
+                <w:sz w:val="24"/>
+                <w:szCs w:val="24"/>
+              </w:rPr>
+            </w:pPr>
+            <w:r>
+              <w:rPr>
+                <w:rFonts w:ascii="Consolas" w:eastAsia="Times New Roman" w:hAnsi="Consolas" w:cs="Times New Roman"/>
+                <w:color w:val="6A9955"/>
+                <w:sz w:val="24"/>
+                <w:szCs w:val="24"/>
+              </w:rPr>
+              <w:t>//request as of now is depreicated instead we have request promise</w:t>
+            </w:r>
+          </w:p>
+          <w:p>
+            <w:pPr>
+              <w:shd w:val="clear" w:color="auto" w:fill="1E1E1E"/>
+              <w:spacing w:line="330" w:lineRule="atLeast"/>
+              <w:cnfStyle w:val="000000000000" w:firstRow="0" w:lastRow="0" w:firstColumn="0" w:lastColumn="0" w:oddVBand="0" w:evenVBand="0" w:oddHBand="0" w:evenHBand="0" w:firstRowFirstColumn="0" w:firstRowLastColumn="0" w:lastRowFirstColumn="0" w:lastRowLastColumn="0"/>
+              <w:rPr>
+                <w:rFonts w:ascii="Consolas" w:eastAsia="Times New Roman" w:hAnsi="Consolas" w:cs="Times New Roman"/>
+                <w:color w:val="D4D4D4"/>
+                <w:sz w:val="24"/>
+                <w:szCs w:val="24"/>
+              </w:rPr>
+            </w:pPr>
+            <w:r>
+              <w:rPr>
+                <w:rFonts w:ascii="Consolas" w:eastAsia="Times New Roman" w:hAnsi="Consolas" w:cs="Times New Roman"/>
+                <w:color w:val="6A9955"/>
+                <w:sz w:val="24"/>
+                <w:szCs w:val="24"/>
+              </w:rPr>
+              <w:t>//to install it we need to do the following</w:t>
+            </w:r>
+          </w:p>
+          <w:p>
+            <w:pPr>
+              <w:shd w:val="clear" w:color="auto" w:fill="1E1E1E"/>
+              <w:spacing w:line="330" w:lineRule="atLeast"/>
+              <w:cnfStyle w:val="000000000000" w:firstRow="0" w:lastRow="0" w:firstColumn="0" w:lastColumn="0" w:oddVBand="0" w:evenVBand="0" w:oddHBand="0" w:evenHBand="0" w:firstRowFirstColumn="0" w:firstRowLastColumn="0" w:lastRowFirstColumn="0" w:lastRowLastColumn="0"/>
+              <w:rPr>
+                <w:rFonts w:ascii="Consolas" w:eastAsia="Times New Roman" w:hAnsi="Consolas" w:cs="Times New Roman"/>
+                <w:color w:val="D4D4D4"/>
+                <w:sz w:val="24"/>
+                <w:szCs w:val="24"/>
+              </w:rPr>
+            </w:pPr>
+          </w:p>
+          <w:p>
+            <w:pPr>
+              <w:shd w:val="clear" w:color="auto" w:fill="1E1E1E"/>
+              <w:spacing w:line="330" w:lineRule="atLeast"/>
+              <w:cnfStyle w:val="000000000000" w:firstRow="0" w:lastRow="0" w:firstColumn="0" w:lastColumn="0" w:oddVBand="0" w:evenVBand="0" w:oddHBand="0" w:evenHBand="0" w:firstRowFirstColumn="0" w:firstRowLastColumn="0" w:lastRowFirstColumn="0" w:lastRowLastColumn="0"/>
+              <w:rPr>
+                <w:rFonts w:ascii="Consolas" w:eastAsia="Times New Roman" w:hAnsi="Consolas" w:cs="Times New Roman"/>
+                <w:color w:val="D4D4D4"/>
+                <w:sz w:val="24"/>
+                <w:szCs w:val="24"/>
+              </w:rPr>
+            </w:pPr>
+            <w:r>
+              <w:rPr>
+                <w:rFonts w:ascii="Consolas" w:eastAsia="Times New Roman" w:hAnsi="Consolas" w:cs="Times New Roman"/>
+                <w:color w:val="6A9955"/>
+                <w:sz w:val="24"/>
+                <w:szCs w:val="24"/>
+              </w:rPr>
+              <w:t>//npm i -S request-promise</w:t>
+            </w:r>
+          </w:p>
+          <w:p>
+            <w:pPr>
+              <w:shd w:val="clear" w:color="auto" w:fill="1E1E1E"/>
+              <w:spacing w:line="330" w:lineRule="atLeast"/>
+              <w:cnfStyle w:val="000000000000" w:firstRow="0" w:lastRow="0" w:firstColumn="0" w:lastColumn="0" w:oddVBand="0" w:evenVBand="0" w:oddHBand="0" w:evenHBand="0" w:firstRowFirstColumn="0" w:firstRowLastColumn="0" w:lastRowFirstColumn="0" w:lastRowLastColumn="0"/>
+              <w:rPr>
+                <w:rFonts w:ascii="Consolas" w:eastAsia="Times New Roman" w:hAnsi="Consolas" w:cs="Times New Roman"/>
+                <w:color w:val="D4D4D4"/>
+                <w:sz w:val="24"/>
+                <w:szCs w:val="24"/>
+              </w:rPr>
+            </w:pPr>
+            <w:r>
+              <w:rPr>
+                <w:rFonts w:ascii="Consolas" w:eastAsia="Times New Roman" w:hAnsi="Consolas" w:cs="Times New Roman"/>
+                <w:color w:val="569CD6"/>
+                <w:sz w:val="24"/>
+                <w:szCs w:val="24"/>
+              </w:rPr>
+              <w:t>const</w:t>
+            </w:r>
+            <w:r>
+              <w:rPr>
+                <w:rFonts w:ascii="Consolas" w:eastAsia="Times New Roman" w:hAnsi="Consolas" w:cs="Times New Roman"/>
+                <w:color w:val="D4D4D4"/>
+                <w:sz w:val="24"/>
+                <w:szCs w:val="24"/>
+              </w:rPr>
+              <w:t> rp = require(</w:t>
+            </w:r>
+            <w:r>
+              <w:rPr>
+                <w:rFonts w:ascii="Consolas" w:eastAsia="Times New Roman" w:hAnsi="Consolas" w:cs="Times New Roman"/>
+                <w:color w:val="CE9178"/>
+                <w:sz w:val="24"/>
+                <w:szCs w:val="24"/>
+              </w:rPr>
+              <w:t>"request-promise"</w:t>
+            </w:r>
+            <w:r>
+              <w:rPr>
+                <w:rFonts w:ascii="Consolas" w:eastAsia="Times New Roman" w:hAnsi="Consolas" w:cs="Times New Roman"/>
+                <w:color w:val="D4D4D4"/>
+                <w:sz w:val="24"/>
+                <w:szCs w:val="24"/>
+              </w:rPr>
+              <w:t>);</w:t>
+            </w:r>
+          </w:p>
+          <w:p>
+            <w:pPr>
+              <w:shd w:val="clear" w:color="auto" w:fill="1E1E1E"/>
+              <w:spacing w:line="330" w:lineRule="atLeast"/>
+              <w:cnfStyle w:val="000000000000" w:firstRow="0" w:lastRow="0" w:firstColumn="0" w:lastColumn="0" w:oddVBand="0" w:evenVBand="0" w:oddHBand="0" w:evenHBand="0" w:firstRowFirstColumn="0" w:firstRowLastColumn="0" w:lastRowFirstColumn="0" w:lastRowLastColumn="0"/>
+              <w:rPr>
+                <w:rFonts w:ascii="Consolas" w:eastAsia="Times New Roman" w:hAnsi="Consolas" w:cs="Times New Roman"/>
+                <w:color w:val="D4D4D4"/>
+                <w:sz w:val="24"/>
+                <w:szCs w:val="24"/>
+              </w:rPr>
+            </w:pPr>
+            <w:r>
+              <w:rPr>
+                <w:rFonts w:ascii="Consolas" w:eastAsia="Times New Roman" w:hAnsi="Consolas" w:cs="Times New Roman"/>
+                <w:color w:val="D4D4D4"/>
+                <w:sz w:val="24"/>
+                <w:szCs w:val="24"/>
+              </w:rPr>
+              <w:t>rp(</w:t>
+            </w:r>
+            <w:r>
+              <w:rPr>
+                <w:rFonts w:ascii="Consolas" w:eastAsia="Times New Roman" w:hAnsi="Consolas" w:cs="Times New Roman"/>
+                <w:color w:val="CE9178"/>
+                <w:sz w:val="24"/>
+                <w:szCs w:val="24"/>
+              </w:rPr>
+              <w:t>'https://jsonplaceholder.typicode.com/users/1'</w:t>
+            </w:r>
+            <w:r>
+              <w:rPr>
+                <w:rFonts w:ascii="Consolas" w:eastAsia="Times New Roman" w:hAnsi="Consolas" w:cs="Times New Roman"/>
+                <w:color w:val="D4D4D4"/>
+                <w:sz w:val="24"/>
+                <w:szCs w:val="24"/>
+              </w:rPr>
+              <w:t>)</w:t>
+            </w:r>
+          </w:p>
+          <w:p>
+            <w:pPr>
+              <w:shd w:val="clear" w:color="auto" w:fill="1E1E1E"/>
+              <w:spacing w:line="330" w:lineRule="atLeast"/>
+              <w:cnfStyle w:val="000000000000" w:firstRow="0" w:lastRow="0" w:firstColumn="0" w:lastColumn="0" w:oddVBand="0" w:evenVBand="0" w:oddHBand="0" w:evenHBand="0" w:firstRowFirstColumn="0" w:firstRowLastColumn="0" w:lastRowFirstColumn="0" w:lastRowLastColumn="0"/>
+              <w:rPr>
+                <w:rFonts w:ascii="Consolas" w:eastAsia="Times New Roman" w:hAnsi="Consolas" w:cs="Times New Roman"/>
+                <w:color w:val="D4D4D4"/>
+                <w:sz w:val="24"/>
+                <w:szCs w:val="24"/>
+              </w:rPr>
+            </w:pPr>
+            <w:r>
+              <w:rPr>
+                <w:rFonts w:ascii="Consolas" w:eastAsia="Times New Roman" w:hAnsi="Consolas" w:cs="Times New Roman"/>
+                <w:color w:val="D4D4D4"/>
+                <w:sz w:val="24"/>
+                <w:szCs w:val="24"/>
+              </w:rPr>
+              <w:t>.then((body)</w:t>
+            </w:r>
+            <w:r>
+              <w:rPr>
+                <w:rFonts w:ascii="Consolas" w:eastAsia="Times New Roman" w:hAnsi="Consolas" w:cs="Times New Roman"/>
+                <w:color w:val="569CD6"/>
+                <w:sz w:val="24"/>
+                <w:szCs w:val="24"/>
+              </w:rPr>
+              <w:t>=&gt;</w:t>
+            </w:r>
+            <w:r>
+              <w:rPr>
+                <w:rFonts w:ascii="Consolas" w:eastAsia="Times New Roman" w:hAnsi="Consolas" w:cs="Times New Roman"/>
+                <w:color w:val="D4D4D4"/>
+                <w:sz w:val="24"/>
+                <w:szCs w:val="24"/>
+              </w:rPr>
+              <w:t> { </w:t>
+            </w:r>
+            <w:r>
+              <w:rPr>
+                <w:rFonts w:ascii="Consolas" w:eastAsia="Times New Roman" w:hAnsi="Consolas" w:cs="Times New Roman"/>
+                <w:color w:val="6A9955"/>
+                <w:sz w:val="24"/>
+                <w:szCs w:val="24"/>
+              </w:rPr>
+              <w:t>//these are called promises this part is basically the response</w:t>
+            </w:r>
+          </w:p>
+          <w:p>
+            <w:pPr>
+              <w:shd w:val="clear" w:color="auto" w:fill="1E1E1E"/>
+              <w:spacing w:line="330" w:lineRule="atLeast"/>
+              <w:cnfStyle w:val="000000000000" w:firstRow="0" w:lastRow="0" w:firstColumn="0" w:lastColumn="0" w:oddVBand="0" w:evenVBand="0" w:oddHBand="0" w:evenHBand="0" w:firstRowFirstColumn="0" w:firstRowLastColumn="0" w:lastRowFirstColumn="0" w:lastRowLastColumn="0"/>
+              <w:rPr>
+                <w:rFonts w:ascii="Consolas" w:eastAsia="Times New Roman" w:hAnsi="Consolas" w:cs="Times New Roman"/>
+                <w:color w:val="D4D4D4"/>
+                <w:sz w:val="24"/>
+                <w:szCs w:val="24"/>
+              </w:rPr>
+            </w:pPr>
+            <w:r>
+              <w:rPr>
+                <w:rFonts w:ascii="Consolas" w:eastAsia="Times New Roman" w:hAnsi="Consolas" w:cs="Times New Roman"/>
+                <w:color w:val="D4D4D4"/>
+                <w:sz w:val="24"/>
+                <w:szCs w:val="24"/>
+              </w:rPr>
+              <w:t>    </w:t>
+            </w:r>
+            <w:r>
+              <w:rPr>
+                <w:rFonts w:ascii="Consolas" w:eastAsia="Times New Roman" w:hAnsi="Consolas" w:cs="Times New Roman"/>
+                <w:color w:val="569CD6"/>
+                <w:sz w:val="24"/>
+                <w:szCs w:val="24"/>
+              </w:rPr>
+              <w:t>const</w:t>
+            </w:r>
+            <w:r>
+              <w:rPr>
+                <w:rFonts w:ascii="Consolas" w:eastAsia="Times New Roman" w:hAnsi="Consolas" w:cs="Times New Roman"/>
+                <w:color w:val="D4D4D4"/>
+                <w:sz w:val="24"/>
+                <w:szCs w:val="24"/>
+              </w:rPr>
+              <w:t> parsedData = JSON.parse(body); </w:t>
+            </w:r>
+          </w:p>
+          <w:p>
+            <w:pPr>
+              <w:shd w:val="clear" w:color="auto" w:fill="1E1E1E"/>
+              <w:spacing w:line="330" w:lineRule="atLeast"/>
+              <w:cnfStyle w:val="000000000000" w:firstRow="0" w:lastRow="0" w:firstColumn="0" w:lastColumn="0" w:oddVBand="0" w:evenVBand="0" w:oddHBand="0" w:evenHBand="0" w:firstRowFirstColumn="0" w:firstRowLastColumn="0" w:lastRowFirstColumn="0" w:lastRowLastColumn="0"/>
+              <w:rPr>
+                <w:rFonts w:ascii="Consolas" w:eastAsia="Times New Roman" w:hAnsi="Consolas" w:cs="Times New Roman"/>
+                <w:color w:val="D4D4D4"/>
+                <w:sz w:val="24"/>
+                <w:szCs w:val="24"/>
+              </w:rPr>
+            </w:pPr>
+            <w:r>
+              <w:rPr>
+                <w:rFonts w:ascii="Consolas" w:eastAsia="Times New Roman" w:hAnsi="Consolas" w:cs="Times New Roman"/>
+                <w:color w:val="D4D4D4"/>
+                <w:sz w:val="24"/>
+                <w:szCs w:val="24"/>
+              </w:rPr>
+              <w:t>    console.log(parsedData.name + </w:t>
+            </w:r>
+            <w:r>
+              <w:rPr>
+                <w:rFonts w:ascii="Consolas" w:eastAsia="Times New Roman" w:hAnsi="Consolas" w:cs="Times New Roman"/>
+                <w:color w:val="CE9178"/>
+                <w:sz w:val="24"/>
+                <w:szCs w:val="24"/>
+              </w:rPr>
+              <w:t>" Lives In "</w:t>
+            </w:r>
+            <w:r>
+              <w:rPr>
+                <w:rFonts w:ascii="Consolas" w:eastAsia="Times New Roman" w:hAnsi="Consolas" w:cs="Times New Roman"/>
+                <w:color w:val="D4D4D4"/>
+                <w:sz w:val="24"/>
+                <w:szCs w:val="24"/>
+              </w:rPr>
+              <w:t> + parsedData.address.city);</w:t>
+            </w:r>
+          </w:p>
+          <w:p>
+            <w:pPr>
+              <w:shd w:val="clear" w:color="auto" w:fill="1E1E1E"/>
+              <w:spacing w:line="330" w:lineRule="atLeast"/>
+              <w:cnfStyle w:val="000000000000" w:firstRow="0" w:lastRow="0" w:firstColumn="0" w:lastColumn="0" w:oddVBand="0" w:evenVBand="0" w:oddHBand="0" w:evenHBand="0" w:firstRowFirstColumn="0" w:firstRowLastColumn="0" w:lastRowFirstColumn="0" w:lastRowLastColumn="0"/>
+              <w:rPr>
+                <w:rFonts w:ascii="Consolas" w:eastAsia="Times New Roman" w:hAnsi="Consolas" w:cs="Times New Roman"/>
+                <w:color w:val="D4D4D4"/>
+                <w:sz w:val="24"/>
+                <w:szCs w:val="24"/>
+              </w:rPr>
+            </w:pPr>
+            <w:r>
+              <w:rPr>
+                <w:rFonts w:ascii="Consolas" w:eastAsia="Times New Roman" w:hAnsi="Consolas" w:cs="Times New Roman"/>
+                <w:color w:val="D4D4D4"/>
+                <w:sz w:val="24"/>
+                <w:szCs w:val="24"/>
+              </w:rPr>
+              <w:t>})</w:t>
+            </w:r>
+          </w:p>
+          <w:p>
+            <w:pPr>
+              <w:shd w:val="clear" w:color="auto" w:fill="1E1E1E"/>
+              <w:spacing w:line="330" w:lineRule="atLeast"/>
+              <w:cnfStyle w:val="000000000000" w:firstRow="0" w:lastRow="0" w:firstColumn="0" w:lastColumn="0" w:oddVBand="0" w:evenVBand="0" w:oddHBand="0" w:evenHBand="0" w:firstRowFirstColumn="0" w:firstRowLastColumn="0" w:lastRowFirstColumn="0" w:lastRowLastColumn="0"/>
+              <w:rPr>
+                <w:rFonts w:ascii="Consolas" w:eastAsia="Times New Roman" w:hAnsi="Consolas" w:cs="Times New Roman"/>
+                <w:color w:val="D4D4D4"/>
+                <w:sz w:val="24"/>
+                <w:szCs w:val="24"/>
+              </w:rPr>
+            </w:pPr>
+            <w:r>
+              <w:rPr>
+                <w:rFonts w:ascii="Consolas" w:eastAsia="Times New Roman" w:hAnsi="Consolas" w:cs="Times New Roman"/>
+                <w:color w:val="D4D4D4"/>
+                <w:sz w:val="24"/>
+                <w:szCs w:val="24"/>
+              </w:rPr>
+              <w:t>.catch((err)</w:t>
+            </w:r>
+            <w:r>
+              <w:rPr>
+                <w:rFonts w:ascii="Consolas" w:eastAsia="Times New Roman" w:hAnsi="Consolas" w:cs="Times New Roman"/>
+                <w:color w:val="569CD6"/>
+                <w:sz w:val="24"/>
+                <w:szCs w:val="24"/>
+              </w:rPr>
+              <w:t>=&gt;</w:t>
+            </w:r>
+            <w:r>
+              <w:rPr>
+                <w:rFonts w:ascii="Consolas" w:eastAsia="Times New Roman" w:hAnsi="Consolas" w:cs="Times New Roman"/>
+                <w:color w:val="D4D4D4"/>
+                <w:sz w:val="24"/>
+                <w:szCs w:val="24"/>
+              </w:rPr>
+              <w:t> {</w:t>
+            </w:r>
+          </w:p>
+          <w:p>
+            <w:pPr>
+              <w:shd w:val="clear" w:color="auto" w:fill="1E1E1E"/>
+              <w:spacing w:line="330" w:lineRule="atLeast"/>
+              <w:cnfStyle w:val="000000000000" w:firstRow="0" w:lastRow="0" w:firstColumn="0" w:lastColumn="0" w:oddVBand="0" w:evenVBand="0" w:oddHBand="0" w:evenHBand="0" w:firstRowFirstColumn="0" w:firstRowLastColumn="0" w:lastRowFirstColumn="0" w:lastRowLastColumn="0"/>
+              <w:rPr>
+                <w:rFonts w:ascii="Consolas" w:eastAsia="Times New Roman" w:hAnsi="Consolas" w:cs="Times New Roman"/>
+                <w:color w:val="D4D4D4"/>
+                <w:sz w:val="24"/>
+                <w:szCs w:val="24"/>
+              </w:rPr>
+            </w:pPr>
+            <w:r>
+              <w:rPr>
+                <w:rFonts w:ascii="Consolas" w:eastAsia="Times New Roman" w:hAnsi="Consolas" w:cs="Times New Roman"/>
+                <w:color w:val="D4D4D4"/>
+                <w:sz w:val="24"/>
+                <w:szCs w:val="24"/>
+              </w:rPr>
+              <w:t>    console.log(</w:t>
+            </w:r>
+            <w:r>
+              <w:rPr>
+                <w:rFonts w:ascii="Consolas" w:eastAsia="Times New Roman" w:hAnsi="Consolas" w:cs="Times New Roman"/>
+                <w:color w:val="CE9178"/>
+                <w:sz w:val="24"/>
+                <w:szCs w:val="24"/>
+              </w:rPr>
+              <w:t>"Error "</w:t>
+            </w:r>
+            <w:r>
+              <w:rPr>
+                <w:rFonts w:ascii="Consolas" w:eastAsia="Times New Roman" w:hAnsi="Consolas" w:cs="Times New Roman"/>
+                <w:color w:val="D4D4D4"/>
+                <w:sz w:val="24"/>
+                <w:szCs w:val="24"/>
+              </w:rPr>
+              <w:t>, err );</w:t>
+            </w:r>
+          </w:p>
+          <w:p>
+            <w:pPr>
+              <w:shd w:val="clear" w:color="auto" w:fill="1E1E1E"/>
+              <w:spacing w:line="330" w:lineRule="atLeast"/>
+              <w:cnfStyle w:val="000000000000" w:firstRow="0" w:lastRow="0" w:firstColumn="0" w:lastColumn="0" w:oddVBand="0" w:evenVBand="0" w:oddHBand="0" w:evenHBand="0" w:firstRowFirstColumn="0" w:firstRowLastColumn="0" w:lastRowFirstColumn="0" w:lastRowLastColumn="0"/>
+              <w:rPr>
+                <w:rFonts w:ascii="Consolas" w:eastAsia="Times New Roman" w:hAnsi="Consolas" w:cs="Times New Roman"/>
+                <w:color w:val="D4D4D4"/>
+                <w:sz w:val="24"/>
+                <w:szCs w:val="24"/>
+              </w:rPr>
+            </w:pPr>
+            <w:r>
+              <w:rPr>
+                <w:rFonts w:ascii="Consolas" w:eastAsia="Times New Roman" w:hAnsi="Consolas" w:cs="Times New Roman"/>
+                <w:color w:val="D4D4D4"/>
+                <w:sz w:val="24"/>
+                <w:szCs w:val="24"/>
+              </w:rPr>
+              <w:t>});</w:t>
+            </w:r>
+          </w:p>
+          <w:p>
+            <w:pPr>
+              <w:shd w:val="clear" w:color="auto" w:fill="1E1E1E"/>
+              <w:spacing w:line="330" w:lineRule="atLeast"/>
+              <w:cnfStyle w:val="000000000000" w:firstRow="0" w:lastRow="0" w:firstColumn="0" w:lastColumn="0" w:oddVBand="0" w:evenVBand="0" w:oddHBand="0" w:evenHBand="0" w:firstRowFirstColumn="0" w:firstRowLastColumn="0" w:lastRowFirstColumn="0" w:lastRowLastColumn="0"/>
+              <w:rPr>
+                <w:rFonts w:ascii="Consolas" w:eastAsia="Times New Roman" w:hAnsi="Consolas" w:cs="Times New Roman"/>
+                <w:color w:val="D4D4D4"/>
+                <w:sz w:val="24"/>
+                <w:szCs w:val="24"/>
+              </w:rPr>
+            </w:pPr>
           </w:p>
           <w:p>
             <w:pPr>
@@ -2830,23 +2819,7 @@
               <w:cnfStyle w:val="000000000000" w:firstRow="0" w:lastRow="0" w:firstColumn="0" w:lastColumn="0" w:oddVBand="0" w:evenVBand="0" w:oddHBand="0" w:evenHBand="0" w:firstRowFirstColumn="0" w:firstRowLastColumn="0" w:lastRowFirstColumn="0" w:lastRowLastColumn="0"/>
             </w:pPr>
             <w:r>
-              <w:t xml:space="preserve">The response that comes in the body is always a string. </w:t>
-            </w:r>
-            <w:proofErr w:type="gramStart"/>
-            <w:r>
-              <w:t>So  when</w:t>
-            </w:r>
-            <w:proofErr w:type="gramEnd"/>
-            <w:r>
-              <w:t xml:space="preserve"> we want to get information given by an </w:t>
-            </w:r>
-            <w:proofErr w:type="spellStart"/>
-            <w:r>
-              <w:t>api</w:t>
-            </w:r>
-            <w:proofErr w:type="spellEnd"/>
-            <w:r>
-              <w:t xml:space="preserve"> we ne</w:t>
+              <w:t>The response that comes in the body is always a string. So  when we want to get information given by an api we ne</w:t>
             </w:r>
             <w:r>
               <w:t>e</w:t>
@@ -2860,23 +2833,7 @@
               <w:cnfStyle w:val="000000000000" w:firstRow="0" w:lastRow="0" w:firstColumn="0" w:lastColumn="0" w:oddVBand="0" w:evenVBand="0" w:oddHBand="0" w:evenHBand="0" w:firstRowFirstColumn="0" w:firstRowLastColumn="0" w:lastRowFirstColumn="0" w:lastRowLastColumn="0"/>
             </w:pPr>
             <w:r>
-              <w:t xml:space="preserve">Var </w:t>
-            </w:r>
-            <w:proofErr w:type="spellStart"/>
-            <w:r>
-              <w:t>parsedData</w:t>
-            </w:r>
-            <w:proofErr w:type="spellEnd"/>
-            <w:r>
-              <w:t xml:space="preserve"> = </w:t>
-            </w:r>
-            <w:proofErr w:type="spellStart"/>
-            <w:r>
-              <w:t>JSON.parse</w:t>
-            </w:r>
-            <w:proofErr w:type="spellEnd"/>
-            <w:r>
-              <w:t>(body);</w:t>
+              <w:t>Var parsedData = JSON.parse(body);</w:t>
             </w:r>
           </w:p>
           <w:p>
@@ -2894,18 +2851,39 @@
             <w:pPr>
               <w:cnfStyle w:val="000000000000" w:firstRow="0" w:lastRow="0" w:firstColumn="0" w:lastColumn="0" w:oddVBand="0" w:evenVBand="0" w:oddHBand="0" w:evenHBand="0" w:firstRowFirstColumn="0" w:firstRowLastColumn="0" w:lastRowFirstColumn="0" w:lastRowLastColumn="0"/>
             </w:pPr>
-            <w:proofErr w:type="spellStart"/>
-            <w:proofErr w:type="gramStart"/>
-            <w:r>
-              <w:t>parsedData</w:t>
-            </w:r>
-            <w:proofErr w:type="spellEnd"/>
-            <w:r>
-              <w:t>[</w:t>
-            </w:r>
-            <w:proofErr w:type="gramEnd"/>
-            <w:r>
-              <w:t>“ ”][“ ”]</w:t>
+            <w:r>
+              <w:t>parsedData[“ ”][“ ”]</w:t>
+            </w:r>
+            <w:r>
+              <w:t xml:space="preserve"> or</w:t>
+            </w:r>
+          </w:p>
+          <w:p>
+            <w:pPr>
+              <w:cnfStyle w:val="000000000000" w:firstRow="0" w:lastRow="0" w:firstColumn="0" w:lastColumn="0" w:oddVBand="0" w:evenVBand="0" w:oddHBand="0" w:evenHBand="0" w:firstRowFirstColumn="0" w:firstRowLastColumn="0" w:lastRowFirstColumn="0" w:lastRowLastColumn="0"/>
+            </w:pPr>
+            <w:r>
+              <w:t>parsedData.ObjectName.ObjectName or</w:t>
+            </w:r>
+          </w:p>
+          <w:p>
+            <w:pPr>
+              <w:cnfStyle w:val="000000000000" w:firstRow="0" w:lastRow="0" w:firstColumn="0" w:lastColumn="0" w:oddVBand="0" w:evenVBand="0" w:oddHBand="0" w:evenHBand="0" w:firstRowFirstColumn="0" w:firstRowLastColumn="0" w:lastRowFirstColumn="0" w:lastRowLastColumn="0"/>
+            </w:pPr>
+            <w:r>
+              <w:t>‘$(</w:t>
+            </w:r>
+            <w:r>
+              <w:t>parsedData.ObjectName.ObjectName</w:t>
+            </w:r>
+            <w:r>
+              <w:t xml:space="preserve">) lives in </w:t>
+            </w:r>
+            <w:r>
+              <w:t>parsedData.ObjectName.ObjectName</w:t>
+            </w:r>
+            <w:r>
+              <w:t>’ //here $() this is basically making it a string and returning the dynamic value.</w:t>
             </w:r>
           </w:p>
         </w:tc>
@@ -2958,21 +2936,35 @@
             <w:pPr>
               <w:cnfStyle w:val="000000000000" w:firstRow="0" w:lastRow="0" w:firstColumn="0" w:lastColumn="0" w:oddVBand="0" w:evenVBand="0" w:oddHBand="0" w:evenHBand="0" w:firstRowFirstColumn="0" w:firstRowLastColumn="0" w:lastRowFirstColumn="0" w:lastRowLastColumn="0"/>
             </w:pPr>
-            <w:proofErr w:type="spellStart"/>
-            <w:r>
-              <w:t>Npm</w:t>
-            </w:r>
-            <w:proofErr w:type="spellEnd"/>
-            <w:r>
-              <w:t xml:space="preserve"> </w:t>
-            </w:r>
-            <w:proofErr w:type="spellStart"/>
-            <w:r>
-              <w:t>i</w:t>
-            </w:r>
-            <w:proofErr w:type="spellEnd"/>
-            <w:r>
-              <w:t xml:space="preserve"> -D locus</w:t>
+            <w:r>
+              <w:t>Npm i -D locus</w:t>
+            </w:r>
+            <w:r>
+              <w:t xml:space="preserve"> (here d stands for development tool)</w:t>
+            </w:r>
+          </w:p>
+          <w:p>
+            <w:pPr>
+              <w:cnfStyle w:val="000000000000" w:firstRow="0" w:lastRow="0" w:firstColumn="0" w:lastColumn="0" w:oddVBand="0" w:evenVBand="0" w:oddHBand="0" w:evenHBand="0" w:firstRowFirstColumn="0" w:firstRowLastColumn="0" w:lastRowFirstColumn="0" w:lastRowLastColumn="0"/>
+            </w:pPr>
+            <w:r>
+              <w:t>Using locus: eval(require(‘locus’))</w:t>
+            </w:r>
+          </w:p>
+          <w:p>
+            <w:pPr>
+              <w:cnfStyle w:val="000000000000" w:firstRow="0" w:lastRow="0" w:firstColumn="0" w:lastColumn="0" w:oddVBand="0" w:evenVBand="0" w:oddHBand="0" w:evenHBand="0" w:firstRowFirstColumn="0" w:firstRowLastColumn="0" w:lastRowFirstColumn="0" w:lastRowLastColumn="0"/>
+            </w:pPr>
+            <w:r>
+              <w:t>Where ever this code is written it would have access to all the variables uptill that part.</w:t>
+            </w:r>
+          </w:p>
+          <w:p>
+            <w:pPr>
+              <w:cnfStyle w:val="000000000000" w:firstRow="0" w:lastRow="0" w:firstColumn="0" w:lastColumn="0" w:oddVBand="0" w:evenVBand="0" w:oddHBand="0" w:evenHBand="0" w:firstRowFirstColumn="0" w:firstRowLastColumn="0" w:lastRowFirstColumn="0" w:lastRowLastColumn="0"/>
+            </w:pPr>
+            <w:r>
+              <w:t xml:space="preserve">For example in the console we can use response.statusCode to get the value. </w:t>
             </w:r>
           </w:p>
           <w:p>

</xml_diff>

<commit_message>
Per campground page created.
</commit_message>
<xml_diff>
--- a/Node Cheat Sheet.docx
+++ b/Node Cheat Sheet.docx
@@ -16,15 +16,15 @@
     <w:tbl>
       <w:tblPr>
         <w:tblStyle w:val="GridTable1Light-Accent5"/>
-        <w:tblW w:w="0" w:type="auto"/>
+        <w:tblW w:w="10078" w:type="dxa"/>
         <w:tblInd w:w="-545" w:type="dxa"/>
         <w:tblLayout w:type="fixed"/>
         <w:tblLook w:val="04A0" w:firstRow="1" w:lastRow="0" w:firstColumn="1" w:lastColumn="0" w:noHBand="0" w:noVBand="1"/>
       </w:tblPr>
       <w:tblGrid>
         <w:gridCol w:w="1260"/>
-        <w:gridCol w:w="2430"/>
-        <w:gridCol w:w="6205"/>
+        <w:gridCol w:w="2700"/>
+        <w:gridCol w:w="6118"/>
       </w:tblGrid>
       <w:tr>
         <w:trPr>
@@ -46,7 +46,7 @@
         </w:tc>
         <w:tc>
           <w:tcPr>
-            <w:tcW w:w="2430" w:type="dxa"/>
+            <w:tcW w:w="2700" w:type="dxa"/>
           </w:tcPr>
           <w:p>
             <w:pPr>
@@ -60,7 +60,7 @@
         </w:tc>
         <w:tc>
           <w:tcPr>
-            <w:tcW w:w="6205" w:type="dxa"/>
+            <w:tcW w:w="6115" w:type="dxa"/>
           </w:tcPr>
           <w:p>
             <w:pPr>
@@ -91,7 +91,7 @@
         </w:tc>
         <w:tc>
           <w:tcPr>
-            <w:tcW w:w="2430" w:type="dxa"/>
+            <w:tcW w:w="2700" w:type="dxa"/>
           </w:tcPr>
           <w:p>
             <w:pPr>
@@ -104,7 +104,7 @@
         </w:tc>
         <w:tc>
           <w:tcPr>
-            <w:tcW w:w="6205" w:type="dxa"/>
+            <w:tcW w:w="6115" w:type="dxa"/>
           </w:tcPr>
           <w:p>
             <w:pPr>
@@ -190,51 +190,51 @@
                 <w:i/>
                 <w:iCs/>
               </w:rPr>
-              <w:t>Rm -</w:t>
-            </w:r>
-            <w:proofErr w:type="gramStart"/>
+              <w:t>Rm -rf  (</w:t>
+            </w:r>
+            <w:r>
+              <w:t>rf is a flag = recursive force</w:t>
+            </w:r>
             <w:r>
               <w:rPr>
                 <w:i/>
                 <w:iCs/>
               </w:rPr>
-              <w:t>rf  (</w:t>
-            </w:r>
-            <w:proofErr w:type="gramEnd"/>
-            <w:r>
-              <w:t>rf is a flag = recursive force</w:t>
-            </w:r>
-            <w:r>
+              <w:t>) =</w:t>
+            </w:r>
+            <w:r>
+              <w:t xml:space="preserve"> Removing entire directory</w:t>
+            </w:r>
+          </w:p>
+          <w:p>
+            <w:pPr>
+              <w:cnfStyle w:val="000000000000" w:firstRow="0" w:lastRow="0" w:firstColumn="0" w:lastColumn="0" w:oddVBand="0" w:evenVBand="0" w:oddHBand="0" w:evenHBand="0" w:firstRowFirstColumn="0" w:firstRowLastColumn="0" w:lastRowFirstColumn="0" w:lastRowLastColumn="0"/>
+            </w:pPr>
+          </w:p>
+          <w:p>
+            <w:pPr>
+              <w:cnfStyle w:val="000000000000" w:firstRow="0" w:lastRow="0" w:firstColumn="0" w:lastColumn="0" w:oddVBand="0" w:evenVBand="0" w:oddHBand="0" w:evenHBand="0" w:firstRowFirstColumn="0" w:firstRowLastColumn="0" w:lastRowFirstColumn="0" w:lastRowLastColumn="0"/>
               <w:rPr>
                 <w:i/>
                 <w:iCs/>
               </w:rPr>
-              <w:t>) =</w:t>
-            </w:r>
-            <w:r>
-              <w:t xml:space="preserve"> Removing entire directory</w:t>
-            </w:r>
-          </w:p>
-          <w:p>
-            <w:pPr>
-              <w:cnfStyle w:val="000000000000" w:firstRow="0" w:lastRow="0" w:firstColumn="0" w:lastColumn="0" w:oddVBand="0" w:evenVBand="0" w:oddHBand="0" w:evenHBand="0" w:firstRowFirstColumn="0" w:firstRowLastColumn="0" w:lastRowFirstColumn="0" w:lastRowLastColumn="0"/>
-            </w:pPr>
-          </w:p>
-          <w:p>
-            <w:pPr>
-              <w:cnfStyle w:val="000000000000" w:firstRow="0" w:lastRow="0" w:firstColumn="0" w:lastColumn="0" w:oddVBand="0" w:evenVBand="0" w:oddHBand="0" w:evenHBand="0" w:firstRowFirstColumn="0" w:firstRowLastColumn="0" w:lastRowFirstColumn="0" w:lastRowLastColumn="0"/>
+            </w:pPr>
+            <w:r>
               <w:rPr>
                 <w:i/>
                 <w:iCs/>
               </w:rPr>
-            </w:pPr>
-            <w:r>
+              <w:t>Node -v</w:t>
+            </w:r>
+          </w:p>
+          <w:p>
+            <w:pPr>
+              <w:cnfStyle w:val="000000000000" w:firstRow="0" w:lastRow="0" w:firstColumn="0" w:lastColumn="0" w:oddVBand="0" w:evenVBand="0" w:oddHBand="0" w:evenHBand="0" w:firstRowFirstColumn="0" w:firstRowLastColumn="0" w:lastRowFirstColumn="0" w:lastRowLastColumn="0"/>
               <w:rPr>
                 <w:i/>
                 <w:iCs/>
               </w:rPr>
-              <w:t>Node -v</w:t>
-            </w:r>
+            </w:pPr>
           </w:p>
           <w:p>
             <w:pPr>
@@ -244,22 +244,22 @@
                 <w:iCs/>
               </w:rPr>
             </w:pPr>
-          </w:p>
-          <w:p>
-            <w:pPr>
-              <w:cnfStyle w:val="000000000000" w:firstRow="0" w:lastRow="0" w:firstColumn="0" w:lastColumn="0" w:oddVBand="0" w:evenVBand="0" w:oddHBand="0" w:evenHBand="0" w:firstRowFirstColumn="0" w:firstRowLastColumn="0" w:lastRowFirstColumn="0" w:lastRowLastColumn="0"/>
+            <w:r>
               <w:rPr>
                 <w:i/>
                 <w:iCs/>
               </w:rPr>
-            </w:pPr>
-            <w:r>
+              <w:t>Npm -v</w:t>
+            </w:r>
+          </w:p>
+          <w:p>
+            <w:pPr>
+              <w:cnfStyle w:val="000000000000" w:firstRow="0" w:lastRow="0" w:firstColumn="0" w:lastColumn="0" w:oddVBand="0" w:evenVBand="0" w:oddHBand="0" w:evenHBand="0" w:firstRowFirstColumn="0" w:firstRowLastColumn="0" w:lastRowFirstColumn="0" w:lastRowLastColumn="0"/>
               <w:rPr>
                 <w:i/>
                 <w:iCs/>
               </w:rPr>
-              <w:t>Npm -v</w:t>
-            </w:r>
+            </w:pPr>
           </w:p>
           <w:p>
             <w:pPr>
@@ -269,22 +269,22 @@
                 <w:iCs/>
               </w:rPr>
             </w:pPr>
-          </w:p>
-          <w:p>
-            <w:pPr>
-              <w:cnfStyle w:val="000000000000" w:firstRow="0" w:lastRow="0" w:firstColumn="0" w:lastColumn="0" w:oddVBand="0" w:evenVBand="0" w:oddHBand="0" w:evenHBand="0" w:firstRowFirstColumn="0" w:firstRowLastColumn="0" w:lastRowFirstColumn="0" w:lastRowLastColumn="0"/>
+            <w:r>
               <w:rPr>
                 <w:i/>
                 <w:iCs/>
               </w:rPr>
-            </w:pPr>
-            <w:r>
+              <w:t>Cd</w:t>
+            </w:r>
+          </w:p>
+          <w:p>
+            <w:pPr>
+              <w:cnfStyle w:val="000000000000" w:firstRow="0" w:lastRow="0" w:firstColumn="0" w:lastColumn="0" w:oddVBand="0" w:evenVBand="0" w:oddHBand="0" w:evenHBand="0" w:firstRowFirstColumn="0" w:firstRowLastColumn="0" w:lastRowFirstColumn="0" w:lastRowLastColumn="0"/>
               <w:rPr>
                 <w:i/>
                 <w:iCs/>
               </w:rPr>
-              <w:t>Cd</w:t>
-            </w:r>
+            </w:pPr>
           </w:p>
           <w:p>
             <w:pPr>
@@ -294,31 +294,13 @@
                 <w:iCs/>
               </w:rPr>
             </w:pPr>
-          </w:p>
-          <w:p>
-            <w:pPr>
-              <w:cnfStyle w:val="000000000000" w:firstRow="0" w:lastRow="0" w:firstColumn="0" w:lastColumn="0" w:oddVBand="0" w:evenVBand="0" w:oddHBand="0" w:evenHBand="0" w:firstRowFirstColumn="0" w:firstRowLastColumn="0" w:lastRowFirstColumn="0" w:lastRowLastColumn="0"/>
+            <w:r>
               <w:rPr>
                 <w:i/>
                 <w:iCs/>
               </w:rPr>
-            </w:pPr>
-            <w:r>
-              <w:rPr>
-                <w:i/>
-                <w:iCs/>
-              </w:rPr>
-              <w:t>Cd</w:t>
-            </w:r>
-            <w:proofErr w:type="gramStart"/>
-            <w:r>
-              <w:rPr>
-                <w:i/>
-                <w:iCs/>
-              </w:rPr>
-              <w:t xml:space="preserve"> ..</w:t>
-            </w:r>
-            <w:proofErr w:type="gramEnd"/>
+              <w:t>Cd ..</w:t>
+            </w:r>
           </w:p>
           <w:p>
             <w:pPr>
@@ -353,7 +335,7 @@
         </w:tc>
         <w:tc>
           <w:tcPr>
-            <w:tcW w:w="2430" w:type="dxa"/>
+            <w:tcW w:w="2700" w:type="dxa"/>
           </w:tcPr>
           <w:p>
             <w:pPr>
@@ -366,7 +348,7 @@
         </w:tc>
         <w:tc>
           <w:tcPr>
-            <w:tcW w:w="6205" w:type="dxa"/>
+            <w:tcW w:w="6115" w:type="dxa"/>
           </w:tcPr>
           <w:p>
             <w:pPr>
@@ -400,7 +382,7 @@
         </w:tc>
         <w:tc>
           <w:tcPr>
-            <w:tcW w:w="2430" w:type="dxa"/>
+            <w:tcW w:w="2700" w:type="dxa"/>
           </w:tcPr>
           <w:p>
             <w:pPr>
@@ -413,7 +395,7 @@
         </w:tc>
         <w:tc>
           <w:tcPr>
-            <w:tcW w:w="6205" w:type="dxa"/>
+            <w:tcW w:w="6115" w:type="dxa"/>
           </w:tcPr>
           <w:p>
             <w:pPr>
@@ -455,7 +437,7 @@
         </w:tc>
         <w:tc>
           <w:tcPr>
-            <w:tcW w:w="2430" w:type="dxa"/>
+            <w:tcW w:w="2700" w:type="dxa"/>
           </w:tcPr>
           <w:p>
             <w:pPr>
@@ -468,7 +450,7 @@
         </w:tc>
         <w:tc>
           <w:tcPr>
-            <w:tcW w:w="6205" w:type="dxa"/>
+            <w:tcW w:w="6115" w:type="dxa"/>
           </w:tcPr>
           <w:p>
             <w:pPr>
@@ -504,52 +486,28 @@
               <w:cnfStyle w:val="000000000000" w:firstRow="0" w:lastRow="0" w:firstColumn="0" w:lastColumn="0" w:oddVBand="0" w:evenVBand="0" w:oddHBand="0" w:evenHBand="0" w:firstRowFirstColumn="0" w:firstRowLastColumn="0" w:lastRowFirstColumn="0" w:lastRowLastColumn="0"/>
             </w:pPr>
             <w:r>
-              <w:t xml:space="preserve">Whenever we install a package there would be a folder called node_modules. </w:t>
-            </w:r>
-            <w:proofErr w:type="gramStart"/>
-            <w:r>
-              <w:t>Its</w:t>
-            </w:r>
-            <w:proofErr w:type="gramEnd"/>
-            <w:r>
-              <w:t xml:space="preserve"> contains the files of that package.</w:t>
-            </w:r>
-          </w:p>
-          <w:p>
-            <w:pPr>
-              <w:cnfStyle w:val="000000000000" w:firstRow="0" w:lastRow="0" w:firstColumn="0" w:lastColumn="0" w:oddVBand="0" w:evenVBand="0" w:oddHBand="0" w:evenHBand="0" w:firstRowFirstColumn="0" w:firstRowLastColumn="0" w:lastRowFirstColumn="0" w:lastRowLastColumn="0"/>
-            </w:pPr>
-          </w:p>
-          <w:p>
-            <w:pPr>
-              <w:cnfStyle w:val="000000000000" w:firstRow="0" w:lastRow="0" w:firstColumn="0" w:lastColumn="0" w:oddVBand="0" w:evenVBand="0" w:oddHBand="0" w:evenHBand="0" w:firstRowFirstColumn="0" w:firstRowLastColumn="0" w:lastRowFirstColumn="0" w:lastRowLastColumn="0"/>
-            </w:pPr>
-            <w:r>
-              <w:t xml:space="preserve">When we want to use that </w:t>
-            </w:r>
-            <w:proofErr w:type="gramStart"/>
-            <w:r>
-              <w:t>package</w:t>
-            </w:r>
-            <w:proofErr w:type="gramEnd"/>
-            <w:r>
-              <w:t xml:space="preserve"> we just create a variable and store it inside it. EX:</w:t>
-            </w:r>
-          </w:p>
-          <w:p>
-            <w:pPr>
-              <w:cnfStyle w:val="000000000000" w:firstRow="0" w:lastRow="0" w:firstColumn="0" w:lastColumn="0" w:oddVBand="0" w:evenVBand="0" w:oddHBand="0" w:evenHBand="0" w:firstRowFirstColumn="0" w:firstRowLastColumn="0" w:lastRowFirstColumn="0" w:lastRowLastColumn="0"/>
-            </w:pPr>
-            <w:r>
-              <w:t xml:space="preserve">Var </w:t>
-            </w:r>
-            <w:proofErr w:type="gramStart"/>
-            <w:r>
-              <w:t>something  =</w:t>
-            </w:r>
-            <w:proofErr w:type="gramEnd"/>
-            <w:r>
-              <w:t xml:space="preserve"> require(“package name”);</w:t>
+              <w:t>Whenever we install a package there would be a folder called node_modules. Its contains the files of that package.</w:t>
+            </w:r>
+          </w:p>
+          <w:p>
+            <w:pPr>
+              <w:cnfStyle w:val="000000000000" w:firstRow="0" w:lastRow="0" w:firstColumn="0" w:lastColumn="0" w:oddVBand="0" w:evenVBand="0" w:oddHBand="0" w:evenHBand="0" w:firstRowFirstColumn="0" w:firstRowLastColumn="0" w:lastRowFirstColumn="0" w:lastRowLastColumn="0"/>
+            </w:pPr>
+          </w:p>
+          <w:p>
+            <w:pPr>
+              <w:cnfStyle w:val="000000000000" w:firstRow="0" w:lastRow="0" w:firstColumn="0" w:lastColumn="0" w:oddVBand="0" w:evenVBand="0" w:oddHBand="0" w:evenHBand="0" w:firstRowFirstColumn="0" w:firstRowLastColumn="0" w:lastRowFirstColumn="0" w:lastRowLastColumn="0"/>
+            </w:pPr>
+            <w:r>
+              <w:t>When we want to use that package we just create a variable and store it inside it. EX:</w:t>
+            </w:r>
+          </w:p>
+          <w:p>
+            <w:pPr>
+              <w:cnfStyle w:val="000000000000" w:firstRow="0" w:lastRow="0" w:firstColumn="0" w:lastColumn="0" w:oddVBand="0" w:evenVBand="0" w:oddHBand="0" w:evenHBand="0" w:firstRowFirstColumn="0" w:firstRowLastColumn="0" w:lastRowFirstColumn="0" w:lastRowLastColumn="0"/>
+            </w:pPr>
+            <w:r>
+              <w:t>Var something  = require(“package name”);</w:t>
             </w:r>
           </w:p>
         </w:tc>
@@ -576,7 +534,7 @@
         </w:tc>
         <w:tc>
           <w:tcPr>
-            <w:tcW w:w="2430" w:type="dxa"/>
+            <w:tcW w:w="2700" w:type="dxa"/>
           </w:tcPr>
           <w:p>
             <w:pPr>
@@ -589,20 +547,15 @@
         </w:tc>
         <w:tc>
           <w:tcPr>
-            <w:tcW w:w="6205" w:type="dxa"/>
-          </w:tcPr>
-          <w:p>
-            <w:pPr>
-              <w:cnfStyle w:val="000000000000" w:firstRow="0" w:lastRow="0" w:firstColumn="0" w:lastColumn="0" w:oddVBand="0" w:evenVBand="0" w:oddHBand="0" w:evenHBand="0" w:firstRowFirstColumn="0" w:firstRowLastColumn="0" w:lastRowFirstColumn="0" w:lastRowLastColumn="0"/>
-            </w:pPr>
-            <w:r>
-              <w:t xml:space="preserve">Creates </w:t>
-            </w:r>
-            <w:proofErr w:type="gramStart"/>
-            <w:r>
-              <w:t>package.json</w:t>
-            </w:r>
-            <w:proofErr w:type="gramEnd"/>
+            <w:tcW w:w="6115" w:type="dxa"/>
+          </w:tcPr>
+          <w:p>
+            <w:pPr>
+              <w:cnfStyle w:val="000000000000" w:firstRow="0" w:lastRow="0" w:firstColumn="0" w:lastColumn="0" w:oddVBand="0" w:evenVBand="0" w:oddHBand="0" w:evenHBand="0" w:firstRowFirstColumn="0" w:firstRowLastColumn="0" w:lastRowFirstColumn="0" w:lastRowLastColumn="0"/>
+            </w:pPr>
+            <w:r>
+              <w:t>Creates package.json</w:t>
+            </w:r>
           </w:p>
         </w:tc>
       </w:tr>
@@ -628,7 +581,7 @@
         </w:tc>
         <w:tc>
           <w:tcPr>
-            <w:tcW w:w="2430" w:type="dxa"/>
+            <w:tcW w:w="2700" w:type="dxa"/>
           </w:tcPr>
           <w:p>
             <w:pPr>
@@ -641,7 +594,7 @@
         </w:tc>
         <w:tc>
           <w:tcPr>
-            <w:tcW w:w="6205" w:type="dxa"/>
+            <w:tcW w:w="6115" w:type="dxa"/>
           </w:tcPr>
           <w:p>
             <w:pPr>
@@ -669,31 +622,15 @@
               <w:cnfStyle w:val="000000000000" w:firstRow="0" w:lastRow="0" w:firstColumn="0" w:lastColumn="0" w:oddVBand="0" w:evenVBand="0" w:oddHBand="0" w:evenHBand="0" w:firstRowFirstColumn="0" w:firstRowLastColumn="0" w:lastRowFirstColumn="0" w:lastRowLastColumn="0"/>
             </w:pPr>
             <w:r>
-              <w:t xml:space="preserve">Now express has a lot of methods so just calling </w:t>
-            </w:r>
-            <w:proofErr w:type="gramStart"/>
-            <w:r>
-              <w:t>express(</w:t>
-            </w:r>
-            <w:proofErr w:type="gramEnd"/>
-            <w:r>
-              <w:t>); wouldn’t do we call this method and store it inside a variable.</w:t>
-            </w:r>
-          </w:p>
-          <w:p>
-            <w:pPr>
-              <w:cnfStyle w:val="000000000000" w:firstRow="0" w:lastRow="0" w:firstColumn="0" w:lastColumn="0" w:oddVBand="0" w:evenVBand="0" w:oddHBand="0" w:evenHBand="0" w:firstRowFirstColumn="0" w:firstRowLastColumn="0" w:lastRowFirstColumn="0" w:lastRowLastColumn="0"/>
-            </w:pPr>
-            <w:r>
-              <w:t xml:space="preserve">Var app = </w:t>
-            </w:r>
-            <w:proofErr w:type="gramStart"/>
-            <w:r>
-              <w:t>express(</w:t>
-            </w:r>
-            <w:proofErr w:type="gramEnd"/>
-            <w:r>
-              <w:t>);</w:t>
+              <w:t>Now express has a lot of methods so just calling express(); wouldn’t do we call this method and store it inside a variable.</w:t>
+            </w:r>
+          </w:p>
+          <w:p>
+            <w:pPr>
+              <w:cnfStyle w:val="000000000000" w:firstRow="0" w:lastRow="0" w:firstColumn="0" w:lastColumn="0" w:oddVBand="0" w:evenVBand="0" w:oddHBand="0" w:evenHBand="0" w:firstRowFirstColumn="0" w:firstRowLastColumn="0" w:lastRowFirstColumn="0" w:lastRowLastColumn="0"/>
+            </w:pPr>
+            <w:r>
+              <w:t>Var app = express();</w:t>
             </w:r>
           </w:p>
         </w:tc>
@@ -727,7 +664,7 @@
         </w:tc>
         <w:tc>
           <w:tcPr>
-            <w:tcW w:w="2430" w:type="dxa"/>
+            <w:tcW w:w="2700" w:type="dxa"/>
           </w:tcPr>
           <w:p>
             <w:pPr>
@@ -740,19 +677,14 @@
         </w:tc>
         <w:tc>
           <w:tcPr>
-            <w:tcW w:w="6205" w:type="dxa"/>
-          </w:tcPr>
-          <w:p>
-            <w:pPr>
-              <w:cnfStyle w:val="000000000000" w:firstRow="0" w:lastRow="0" w:firstColumn="0" w:lastColumn="0" w:oddVBand="0" w:evenVBand="0" w:oddHBand="0" w:evenHBand="0" w:firstRowFirstColumn="0" w:firstRowLastColumn="0" w:lastRowFirstColumn="0" w:lastRowLastColumn="0"/>
-            </w:pPr>
-            <w:proofErr w:type="gramStart"/>
-            <w:r>
-              <w:t>app.get(</w:t>
-            </w:r>
-            <w:proofErr w:type="gramEnd"/>
-            <w:r>
-              <w:t>"/", function(req,res){</w:t>
+            <w:tcW w:w="6115" w:type="dxa"/>
+          </w:tcPr>
+          <w:p>
+            <w:pPr>
+              <w:cnfStyle w:val="000000000000" w:firstRow="0" w:lastRow="0" w:firstColumn="0" w:lastColumn="0" w:oddVBand="0" w:evenVBand="0" w:oddHBand="0" w:evenHBand="0" w:firstRowFirstColumn="0" w:firstRowLastColumn="0" w:lastRowFirstColumn="0" w:lastRowLastColumn="0"/>
+            </w:pPr>
+            <w:r>
+              <w:t>app.get("/", function(req,res){</w:t>
             </w:r>
           </w:p>
           <w:p>
@@ -776,13 +708,8 @@
               <w:t>Req is for request.</w:t>
             </w:r>
             <w:r>
-              <w:t xml:space="preserve"> What information was it requested </w:t>
-            </w:r>
-            <w:proofErr w:type="gramStart"/>
-            <w:r>
-              <w:t>with.</w:t>
-            </w:r>
-            <w:proofErr w:type="gramEnd"/>
+              <w:t xml:space="preserve"> What information was it requested with.</w:t>
+            </w:r>
           </w:p>
           <w:p>
             <w:pPr>
@@ -827,13 +754,8 @@
             <w:pPr>
               <w:cnfStyle w:val="000000000000" w:firstRow="0" w:lastRow="0" w:firstColumn="0" w:lastColumn="0" w:oddVBand="0" w:evenVBand="0" w:oddHBand="0" w:evenHBand="0" w:firstRowFirstColumn="0" w:firstRowLastColumn="0" w:lastRowFirstColumn="0" w:lastRowLastColumn="0"/>
             </w:pPr>
-            <w:proofErr w:type="gramStart"/>
-            <w:r>
-              <w:t>app.listen</w:t>
-            </w:r>
-            <w:proofErr w:type="gramEnd"/>
-            <w:r>
-              <w:t>(</w:t>
+            <w:r>
+              <w:t>app.listen(</w:t>
             </w:r>
             <w:r>
               <w:t>port</w:t>
@@ -897,7 +819,7 @@
         </w:tc>
         <w:tc>
           <w:tcPr>
-            <w:tcW w:w="2430" w:type="dxa"/>
+            <w:tcW w:w="2700" w:type="dxa"/>
           </w:tcPr>
           <w:p>
             <w:pPr>
@@ -910,7 +832,7 @@
         </w:tc>
         <w:tc>
           <w:tcPr>
-            <w:tcW w:w="6205" w:type="dxa"/>
+            <w:tcW w:w="6115" w:type="dxa"/>
           </w:tcPr>
           <w:p>
             <w:pPr>
@@ -943,7 +865,7 @@
         </w:tc>
         <w:tc>
           <w:tcPr>
-            <w:tcW w:w="2430" w:type="dxa"/>
+            <w:tcW w:w="2700" w:type="dxa"/>
           </w:tcPr>
           <w:p>
             <w:pPr>
@@ -956,25 +878,17 @@
         </w:tc>
         <w:tc>
           <w:tcPr>
-            <w:tcW w:w="6205" w:type="dxa"/>
-          </w:tcPr>
-          <w:p>
-            <w:pPr>
-              <w:cnfStyle w:val="000000000000" w:firstRow="0" w:lastRow="0" w:firstColumn="0" w:lastColumn="0" w:oddVBand="0" w:evenVBand="0" w:oddHBand="0" w:evenHBand="0" w:firstRowFirstColumn="0" w:firstRowLastColumn="0" w:lastRowFirstColumn="0" w:lastRowLastColumn="0"/>
-            </w:pPr>
-            <w:r>
-              <w:t xml:space="preserve">Adds </w:t>
-            </w:r>
-            <w:proofErr w:type="gramStart"/>
-            <w:r>
-              <w:t>dependencies.</w:t>
-            </w:r>
-            <w:r>
-              <w:t>EX</w:t>
-            </w:r>
-            <w:proofErr w:type="gramEnd"/>
-            <w:r>
-              <w:t>:</w:t>
+            <w:tcW w:w="6115" w:type="dxa"/>
+          </w:tcPr>
+          <w:p>
+            <w:pPr>
+              <w:cnfStyle w:val="000000000000" w:firstRow="0" w:lastRow="0" w:firstColumn="0" w:lastColumn="0" w:oddVBand="0" w:evenVBand="0" w:oddHBand="0" w:evenHBand="0" w:firstRowFirstColumn="0" w:firstRowLastColumn="0" w:lastRowFirstColumn="0" w:lastRowLastColumn="0"/>
+            </w:pPr>
+            <w:r>
+              <w:t>Adds dependencies.</w:t>
+            </w:r>
+            <w:r>
+              <w:t>EX:</w:t>
             </w:r>
           </w:p>
           <w:p>
@@ -1012,7 +926,7 @@
         </w:tc>
         <w:tc>
           <w:tcPr>
-            <w:tcW w:w="2430" w:type="dxa"/>
+            <w:tcW w:w="2700" w:type="dxa"/>
           </w:tcPr>
           <w:p>
             <w:pPr>
@@ -1025,7 +939,7 @@
         </w:tc>
         <w:tc>
           <w:tcPr>
-            <w:tcW w:w="6205" w:type="dxa"/>
+            <w:tcW w:w="6115" w:type="dxa"/>
           </w:tcPr>
           <w:p>
             <w:pPr>
@@ -1066,7 +980,7 @@
         </w:tc>
         <w:tc>
           <w:tcPr>
-            <w:tcW w:w="2430" w:type="dxa"/>
+            <w:tcW w:w="2700" w:type="dxa"/>
           </w:tcPr>
           <w:p>
             <w:pPr>
@@ -1079,7 +993,7 @@
         </w:tc>
         <w:tc>
           <w:tcPr>
-            <w:tcW w:w="6205" w:type="dxa"/>
+            <w:tcW w:w="6115" w:type="dxa"/>
           </w:tcPr>
           <w:p>
             <w:pPr>
@@ -1094,31 +1008,15 @@
               <w:cnfStyle w:val="000000000000" w:firstRow="0" w:lastRow="0" w:firstColumn="0" w:lastColumn="0" w:oddVBand="0" w:evenVBand="0" w:oddHBand="0" w:evenHBand="0" w:firstRowFirstColumn="0" w:firstRowLastColumn="0" w:lastRowFirstColumn="0" w:lastRowLastColumn="0"/>
             </w:pPr>
             <w:r>
-              <w:t>app.get("*</w:t>
-            </w:r>
-            <w:proofErr w:type="gramStart"/>
-            <w:r>
-              <w:t>",function</w:t>
-            </w:r>
-            <w:proofErr w:type="gramEnd"/>
-            <w:r>
-              <w:t>(req,res){</w:t>
-            </w:r>
-          </w:p>
-          <w:p>
-            <w:pPr>
-              <w:cnfStyle w:val="000000000000" w:firstRow="0" w:lastRow="0" w:firstColumn="0" w:lastColumn="0" w:oddVBand="0" w:evenVBand="0" w:oddHBand="0" w:evenHBand="0" w:firstRowFirstColumn="0" w:firstRowLastColumn="0" w:lastRowFirstColumn="0" w:lastRowLastColumn="0"/>
-            </w:pPr>
-            <w:r>
-              <w:t xml:space="preserve">    </w:t>
-            </w:r>
-            <w:proofErr w:type="gramStart"/>
-            <w:r>
-              <w:t>res.send</w:t>
-            </w:r>
-            <w:proofErr w:type="gramEnd"/>
-            <w:r>
-              <w:t>("doesn’t exist");</w:t>
+              <w:t>app.get("*",function(req,res){</w:t>
+            </w:r>
+          </w:p>
+          <w:p>
+            <w:pPr>
+              <w:cnfStyle w:val="000000000000" w:firstRow="0" w:lastRow="0" w:firstColumn="0" w:lastColumn="0" w:oddVBand="0" w:evenVBand="0" w:oddHBand="0" w:evenHBand="0" w:firstRowFirstColumn="0" w:firstRowLastColumn="0" w:lastRowFirstColumn="0" w:lastRowLastColumn="0"/>
+            </w:pPr>
+            <w:r>
+              <w:t xml:space="preserve">    res.send("doesn’t exist");</w:t>
             </w:r>
           </w:p>
           <w:p>
@@ -1162,7 +1060,7 @@
         </w:tc>
         <w:tc>
           <w:tcPr>
-            <w:tcW w:w="2430" w:type="dxa"/>
+            <w:tcW w:w="2700" w:type="dxa"/>
           </w:tcPr>
           <w:p>
             <w:pPr>
@@ -1178,7 +1076,7 @@
         </w:tc>
         <w:tc>
           <w:tcPr>
-            <w:tcW w:w="6205" w:type="dxa"/>
+            <w:tcW w:w="6115" w:type="dxa"/>
           </w:tcPr>
           <w:p>
             <w:pPr>
@@ -1196,15 +1094,7 @@
               <w:t>Get access to the value that was replaced with a user given value (r/:name =&gt; r/puppy)</w:t>
             </w:r>
             <w:r>
-              <w:t xml:space="preserve"> via </w:t>
-            </w:r>
-            <w:proofErr w:type="gramStart"/>
-            <w:r>
-              <w:t>req.params</w:t>
-            </w:r>
-            <w:proofErr w:type="gramEnd"/>
-            <w:r>
-              <w:t xml:space="preserve"> this would return an object with attributes and values so for the given example we would get</w:t>
+              <w:t xml:space="preserve"> via req.params this would return an object with attributes and values so for the given example we would get</w:t>
             </w:r>
           </w:p>
           <w:p>
@@ -1262,7 +1152,7 @@
         </w:tc>
         <w:tc>
           <w:tcPr>
-            <w:tcW w:w="2430" w:type="dxa"/>
+            <w:tcW w:w="2700" w:type="dxa"/>
           </w:tcPr>
           <w:p>
             <w:pPr>
@@ -1281,7 +1171,7 @@
         </w:tc>
         <w:tc>
           <w:tcPr>
-            <w:tcW w:w="6205" w:type="dxa"/>
+            <w:tcW w:w="6115" w:type="dxa"/>
           </w:tcPr>
           <w:p>
             <w:pPr>
@@ -1329,15 +1219,7 @@
               <w:cnfStyle w:val="000000000000" w:firstRow="0" w:lastRow="0" w:firstColumn="0" w:lastColumn="0" w:oddVBand="0" w:evenVBand="0" w:oddHBand="0" w:evenHBand="0" w:firstRowFirstColumn="0" w:firstRowLastColumn="0" w:lastRowFirstColumn="0" w:lastRowLastColumn="0"/>
             </w:pPr>
             <w:r>
-              <w:t xml:space="preserve">        </w:t>
-            </w:r>
-            <w:proofErr w:type="gramStart"/>
-            <w:r>
-              <w:t>Friends(</w:t>
-            </w:r>
-            <w:proofErr w:type="gramEnd"/>
-            <w:r>
-              <w:t>this is the variable  that would be refered to inside the EJS file): friends(The value of that variable in this case friends is an array so were passing the value of friends)</w:t>
+              <w:t xml:space="preserve">        Friends(this is the variable  that would be refered to inside the EJS file): friends(The value of that variable in this case friends is an array so were passing the value of friends)</w:t>
             </w:r>
           </w:p>
           <w:p>
@@ -1358,15 +1240,7 @@
               <w:cnfStyle w:val="000000000000" w:firstRow="0" w:lastRow="0" w:firstColumn="0" w:lastColumn="0" w:oddVBand="0" w:evenVBand="0" w:oddHBand="0" w:evenHBand="0" w:firstRowFirstColumn="0" w:firstRowLastColumn="0" w:lastRowFirstColumn="0" w:lastRowLastColumn="0"/>
             </w:pPr>
             <w:r>
-              <w:t>In our EJS file we need to put value here to make the website dynamic. And we can have access to passed values through &lt;%</w:t>
-            </w:r>
-            <w:proofErr w:type="gramStart"/>
-            <w:r>
-              <w:t>=  TREATED</w:t>
-            </w:r>
-            <w:proofErr w:type="gramEnd"/>
-            <w:r>
-              <w:t xml:space="preserve"> AS JS %&gt;</w:t>
+              <w:t>In our EJS file we need to put value here to make the website dynamic. And we can have access to passed values through &lt;%=  TREATED AS JS %&gt;</w:t>
             </w:r>
           </w:p>
           <w:p>
@@ -1400,7 +1274,6 @@
               <w:cnfStyle w:val="000000000000" w:firstRow="0" w:lastRow="0" w:firstColumn="0" w:lastColumn="0" w:oddVBand="0" w:evenVBand="0" w:oddHBand="0" w:evenHBand="0" w:firstRowFirstColumn="0" w:firstRowLastColumn="0" w:lastRowFirstColumn="0" w:lastRowLastColumn="0"/>
             </w:pPr>
             <w:r>
-              <w:lastRenderedPageBreak/>
               <w:t>1</w:t>
             </w:r>
             <w:r>
@@ -1517,7 +1390,7 @@
         </w:tc>
         <w:tc>
           <w:tcPr>
-            <w:tcW w:w="2430" w:type="dxa"/>
+            <w:tcW w:w="2700" w:type="dxa"/>
           </w:tcPr>
           <w:p>
             <w:pPr>
@@ -1530,7 +1403,7 @@
         </w:tc>
         <w:tc>
           <w:tcPr>
-            <w:tcW w:w="6205" w:type="dxa"/>
+            <w:tcW w:w="6115" w:type="dxa"/>
           </w:tcPr>
           <w:p>
             <w:pPr>
@@ -1558,15 +1431,7 @@
               <w:cnfStyle w:val="000000000000" w:firstRow="0" w:lastRow="0" w:firstColumn="0" w:lastColumn="0" w:oddVBand="0" w:evenVBand="0" w:oddHBand="0" w:evenHBand="0" w:firstRowFirstColumn="0" w:firstRowLastColumn="0" w:lastRowFirstColumn="0" w:lastRowLastColumn="0"/>
             </w:pPr>
             <w:r>
-              <w:t>&lt;% include(“partials/file</w:t>
-            </w:r>
-            <w:proofErr w:type="gramStart"/>
-            <w:r>
-              <w:t>”)%</w:t>
-            </w:r>
-            <w:proofErr w:type="gramEnd"/>
-            <w:r>
-              <w:t>&gt;</w:t>
+              <w:t>&lt;% include(“partials/file”)%&gt;</w:t>
             </w:r>
           </w:p>
           <w:p>
@@ -1605,7 +1470,7 @@
         </w:tc>
         <w:tc>
           <w:tcPr>
-            <w:tcW w:w="2430" w:type="dxa"/>
+            <w:tcW w:w="2700" w:type="dxa"/>
           </w:tcPr>
           <w:p>
             <w:pPr>
@@ -1618,7 +1483,7 @@
         </w:tc>
         <w:tc>
           <w:tcPr>
-            <w:tcW w:w="6205" w:type="dxa"/>
+            <w:tcW w:w="6115" w:type="dxa"/>
           </w:tcPr>
           <w:p>
             <w:pPr>
@@ -1648,7 +1513,7 @@
         </w:tc>
         <w:tc>
           <w:tcPr>
-            <w:tcW w:w="2430" w:type="dxa"/>
+            <w:tcW w:w="2700" w:type="dxa"/>
           </w:tcPr>
           <w:p>
             <w:pPr>
@@ -1661,19 +1526,14 @@
         </w:tc>
         <w:tc>
           <w:tcPr>
-            <w:tcW w:w="6205" w:type="dxa"/>
-          </w:tcPr>
-          <w:p>
-            <w:pPr>
-              <w:cnfStyle w:val="000000000000" w:firstRow="0" w:lastRow="0" w:firstColumn="0" w:lastColumn="0" w:oddVBand="0" w:evenVBand="0" w:oddHBand="0" w:evenHBand="0" w:firstRowFirstColumn="0" w:firstRowLastColumn="0" w:lastRowFirstColumn="0" w:lastRowLastColumn="0"/>
-            </w:pPr>
-            <w:proofErr w:type="gramStart"/>
-            <w:r>
-              <w:t>app.set(</w:t>
-            </w:r>
-            <w:proofErr w:type="gramEnd"/>
-            <w:r>
-              <w:t>“view engine”, “ejs”); is basically telling express that the files that we would be rendering would always be ejs files so that we don’t have to write EJS as an extension every time we put a new file in render.</w:t>
+            <w:tcW w:w="6115" w:type="dxa"/>
+          </w:tcPr>
+          <w:p>
+            <w:pPr>
+              <w:cnfStyle w:val="000000000000" w:firstRow="0" w:lastRow="0" w:firstColumn="0" w:lastColumn="0" w:oddVBand="0" w:evenVBand="0" w:oddHBand="0" w:evenHBand="0" w:firstRowFirstColumn="0" w:firstRowLastColumn="0" w:lastRowFirstColumn="0" w:lastRowLastColumn="0"/>
+            </w:pPr>
+            <w:r>
+              <w:t>app.set(“view engine”, “ejs”); is basically telling express that the files that we would be rendering would always be ejs files so that we don’t have to write EJS as an extension every time we put a new file in render.</w:t>
             </w:r>
           </w:p>
         </w:tc>
@@ -1699,7 +1559,7 @@
         </w:tc>
         <w:tc>
           <w:tcPr>
-            <w:tcW w:w="2430" w:type="dxa"/>
+            <w:tcW w:w="2700" w:type="dxa"/>
           </w:tcPr>
           <w:p>
             <w:pPr>
@@ -1712,7 +1572,7 @@
         </w:tc>
         <w:tc>
           <w:tcPr>
-            <w:tcW w:w="6205" w:type="dxa"/>
+            <w:tcW w:w="6115" w:type="dxa"/>
           </w:tcPr>
           <w:p>
             <w:pPr>
@@ -1745,7 +1605,7 @@
         </w:tc>
         <w:tc>
           <w:tcPr>
-            <w:tcW w:w="2430" w:type="dxa"/>
+            <w:tcW w:w="2700" w:type="dxa"/>
           </w:tcPr>
           <w:p>
             <w:pPr>
@@ -1758,22 +1618,14 @@
         </w:tc>
         <w:tc>
           <w:tcPr>
-            <w:tcW w:w="6205" w:type="dxa"/>
-          </w:tcPr>
-          <w:p>
-            <w:pPr>
-              <w:cnfStyle w:val="000000000000" w:firstRow="0" w:lastRow="0" w:firstColumn="0" w:lastColumn="0" w:oddVBand="0" w:evenVBand="0" w:oddHBand="0" w:evenHBand="0" w:firstRowFirstColumn="0" w:firstRowLastColumn="0" w:lastRowFirstColumn="0" w:lastRowLastColumn="0"/>
-            </w:pPr>
-            <w:r>
-              <w:t xml:space="preserve">To get values from a form we need to use </w:t>
-            </w:r>
-            <w:proofErr w:type="gramStart"/>
-            <w:r>
-              <w:t>req.body</w:t>
-            </w:r>
-            <w:proofErr w:type="gramEnd"/>
-            <w:r>
-              <w:t xml:space="preserve"> however this wouldn’t work as express doesn’t support this so we need to install another package. Called body-parser which returns an object</w:t>
+            <w:tcW w:w="6115" w:type="dxa"/>
+          </w:tcPr>
+          <w:p>
+            <w:pPr>
+              <w:cnfStyle w:val="000000000000" w:firstRow="0" w:lastRow="0" w:firstColumn="0" w:lastColumn="0" w:oddVBand="0" w:evenVBand="0" w:oddHBand="0" w:evenHBand="0" w:firstRowFirstColumn="0" w:firstRowLastColumn="0" w:lastRowFirstColumn="0" w:lastRowLastColumn="0"/>
+            </w:pPr>
+            <w:r>
+              <w:t>To get values from a form we need to use req.body however this wouldn’t work as express doesn’t support this so we need to install another package. Called body-parser which returns an object</w:t>
             </w:r>
           </w:p>
           <w:p>
@@ -1801,13 +1653,8 @@
             <w:pPr>
               <w:cnfStyle w:val="000000000000" w:firstRow="0" w:lastRow="0" w:firstColumn="0" w:lastColumn="0" w:oddVBand="0" w:evenVBand="0" w:oddHBand="0" w:evenHBand="0" w:firstRowFirstColumn="0" w:firstRowLastColumn="0" w:lastRowFirstColumn="0" w:lastRowLastColumn="0"/>
             </w:pPr>
-            <w:proofErr w:type="gramStart"/>
-            <w:r>
-              <w:t>app.use(</w:t>
-            </w:r>
-            <w:proofErr w:type="gramEnd"/>
-            <w:r>
-              <w:t>bodyParser.urlencoded({extended: true}));</w:t>
+            <w:r>
+              <w:t>app.use(bodyParser.urlencoded({extended: true}));</w:t>
             </w:r>
           </w:p>
         </w:tc>
@@ -1833,7 +1680,7 @@
         </w:tc>
         <w:tc>
           <w:tcPr>
-            <w:tcW w:w="2430" w:type="dxa"/>
+            <w:tcW w:w="2700" w:type="dxa"/>
           </w:tcPr>
           <w:p>
             <w:pPr>
@@ -1846,19 +1693,14 @@
         </w:tc>
         <w:tc>
           <w:tcPr>
-            <w:tcW w:w="6205" w:type="dxa"/>
-          </w:tcPr>
-          <w:p>
-            <w:pPr>
-              <w:cnfStyle w:val="000000000000" w:firstRow="0" w:lastRow="0" w:firstColumn="0" w:lastColumn="0" w:oddVBand="0" w:evenVBand="0" w:oddHBand="0" w:evenHBand="0" w:firstRowFirstColumn="0" w:firstRowLastColumn="0" w:lastRowFirstColumn="0" w:lastRowLastColumn="0"/>
-            </w:pPr>
-            <w:proofErr w:type="gramStart"/>
-            <w:r>
-              <w:t>res.redirect</w:t>
-            </w:r>
-            <w:proofErr w:type="gramEnd"/>
-            <w:r>
-              <w:t>("/</w:t>
+            <w:tcW w:w="6115" w:type="dxa"/>
+          </w:tcPr>
+          <w:p>
+            <w:pPr>
+              <w:cnfStyle w:val="000000000000" w:firstRow="0" w:lastRow="0" w:firstColumn="0" w:lastColumn="0" w:oddVBand="0" w:evenVBand="0" w:oddHBand="0" w:evenHBand="0" w:firstRowFirstColumn="0" w:firstRowLastColumn="0" w:lastRowFirstColumn="0" w:lastRowLastColumn="0"/>
+            </w:pPr>
+            <w:r>
+              <w:t>res.redirect("/</w:t>
             </w:r>
             <w:r>
               <w:t>pathname</w:t>
@@ -1906,7 +1748,7 @@
         </w:tc>
         <w:tc>
           <w:tcPr>
-            <w:tcW w:w="2430" w:type="dxa"/>
+            <w:tcW w:w="2700" w:type="dxa"/>
           </w:tcPr>
           <w:p>
             <w:pPr>
@@ -1919,7 +1761,7 @@
         </w:tc>
         <w:tc>
           <w:tcPr>
-            <w:tcW w:w="6205" w:type="dxa"/>
+            <w:tcW w:w="6115" w:type="dxa"/>
           </w:tcPr>
           <w:p>
             <w:pPr>
@@ -1982,7 +1824,7 @@
         </w:tc>
         <w:tc>
           <w:tcPr>
-            <w:tcW w:w="2430" w:type="dxa"/>
+            <w:tcW w:w="2700" w:type="dxa"/>
           </w:tcPr>
           <w:p>
             <w:pPr>
@@ -1995,7 +1837,7 @@
         </w:tc>
         <w:tc>
           <w:tcPr>
-            <w:tcW w:w="6205" w:type="dxa"/>
+            <w:tcW w:w="6115" w:type="dxa"/>
           </w:tcPr>
           <w:p>
             <w:pPr>
@@ -2010,15 +1852,7 @@
               <w:cnfStyle w:val="000000000000" w:firstRow="0" w:lastRow="0" w:firstColumn="0" w:lastColumn="0" w:oddVBand="0" w:evenVBand="0" w:oddHBand="0" w:evenHBand="0" w:firstRowFirstColumn="0" w:firstRowLastColumn="0" w:lastRowFirstColumn="0" w:lastRowLastColumn="0"/>
             </w:pPr>
             <w:r>
-              <w:t>request(‘link</w:t>
-            </w:r>
-            <w:proofErr w:type="gramStart"/>
-            <w:r>
-              <w:t>’,function</w:t>
-            </w:r>
-            <w:proofErr w:type="gramEnd"/>
-            <w:r>
-              <w:t>(error,response,body){</w:t>
+              <w:t>request(‘link’,function(error,response,body){</w:t>
             </w:r>
           </w:p>
           <w:p>
@@ -2124,17 +1958,7 @@
                 <w:sz w:val="24"/>
                 <w:szCs w:val="24"/>
               </w:rPr>
-              <w:t>'</w:t>
-            </w:r>
-            <w:proofErr w:type="gramStart"/>
-            <w:r>
-              <w:rPr>
-                <w:rFonts w:ascii="Consolas" w:eastAsia="Times New Roman" w:hAnsi="Consolas" w:cs="Times New Roman"/>
-                <w:color w:val="CE9178"/>
-                <w:sz w:val="24"/>
-                <w:szCs w:val="24"/>
-              </w:rPr>
-              <w:t>http://www.google.com'</w:t>
+              <w:t>'http://www.google.com'</w:t>
             </w:r>
             <w:r>
               <w:rPr>
@@ -2163,7 +1987,6 @@
               </w:rPr>
               <w:t>(error,response,body){</w:t>
             </w:r>
-            <w:proofErr w:type="gramEnd"/>
           </w:p>
           <w:p>
             <w:pPr>
@@ -2233,19 +2056,8 @@
                 <w:sz w:val="24"/>
                 <w:szCs w:val="24"/>
               </w:rPr>
-              <w:t>(error</w:t>
-            </w:r>
-            <w:proofErr w:type="gramStart"/>
-            <w:r>
-              <w:rPr>
-                <w:rFonts w:ascii="Consolas" w:eastAsia="Times New Roman" w:hAnsi="Consolas" w:cs="Times New Roman"/>
-                <w:color w:val="D4D4D4"/>
-                <w:sz w:val="24"/>
-                <w:szCs w:val="24"/>
-              </w:rPr>
-              <w:t>){</w:t>
-            </w:r>
-            <w:proofErr w:type="gramEnd"/>
+              <w:t>(error){</w:t>
+            </w:r>
           </w:p>
           <w:p>
             <w:pPr>
@@ -2266,19 +2078,8 @@
                 <w:sz w:val="24"/>
                 <w:szCs w:val="24"/>
               </w:rPr>
-              <w:t>        </w:t>
-            </w:r>
-            <w:proofErr w:type="gramStart"/>
-            <w:r>
-              <w:rPr>
-                <w:rFonts w:ascii="Consolas" w:eastAsia="Times New Roman" w:hAnsi="Consolas" w:cs="Times New Roman"/>
-                <w:color w:val="D4D4D4"/>
-                <w:sz w:val="24"/>
-                <w:szCs w:val="24"/>
-              </w:rPr>
-              <w:t>console.log(</w:t>
-            </w:r>
-            <w:proofErr w:type="gramEnd"/>
+              <w:t>        console.log(</w:t>
+            </w:r>
             <w:r>
               <w:rPr>
                 <w:rFonts w:ascii="Consolas" w:eastAsia="Times New Roman" w:hAnsi="Consolas" w:cs="Times New Roman"/>
@@ -2359,7 +2160,6 @@
               </w:rPr>
               <w:t> </w:t>
             </w:r>
-            <w:proofErr w:type="gramStart"/>
             <w:r>
               <w:rPr>
                 <w:rFonts w:ascii="Consolas" w:eastAsia="Times New Roman" w:hAnsi="Consolas" w:cs="Times New Roman"/>
@@ -2376,17 +2176,7 @@
                 <w:sz w:val="24"/>
                 <w:szCs w:val="24"/>
               </w:rPr>
-              <w:t>(</w:t>
-            </w:r>
-            <w:proofErr w:type="gramEnd"/>
-            <w:r>
-              <w:rPr>
-                <w:rFonts w:ascii="Consolas" w:eastAsia="Times New Roman" w:hAnsi="Consolas" w:cs="Times New Roman"/>
-                <w:color w:val="D4D4D4"/>
-                <w:sz w:val="24"/>
-                <w:szCs w:val="24"/>
-              </w:rPr>
-              <w:t>response.statusCode == </w:t>
+              <w:t>(response.statusCode == </w:t>
             </w:r>
             <w:r>
               <w:rPr>
@@ -2536,27 +2326,7 @@
                 <w:sz w:val="24"/>
                 <w:szCs w:val="24"/>
               </w:rPr>
-              <w:t>//</w:t>
-            </w:r>
-            <w:proofErr w:type="gramStart"/>
-            <w:r>
-              <w:rPr>
-                <w:rFonts w:ascii="Consolas" w:eastAsia="Times New Roman" w:hAnsi="Consolas" w:cs="Times New Roman"/>
-                <w:color w:val="6A9955"/>
-                <w:sz w:val="24"/>
-                <w:szCs w:val="24"/>
-              </w:rPr>
-              <w:t>Also</w:t>
-            </w:r>
-            <w:proofErr w:type="gramEnd"/>
-            <w:r>
-              <w:rPr>
-                <w:rFonts w:ascii="Consolas" w:eastAsia="Times New Roman" w:hAnsi="Consolas" w:cs="Times New Roman"/>
-                <w:color w:val="6A9955"/>
-                <w:sz w:val="24"/>
-                <w:szCs w:val="24"/>
-              </w:rPr>
-              <w:t> we have another way of doing it (ES6 version)</w:t>
+              <w:t>//Also we have another way of doing it (ES6 version)</w:t>
             </w:r>
           </w:p>
           <w:p>
@@ -2739,25 +2509,14 @@
                 <w:szCs w:val="24"/>
               </w:rPr>
             </w:pPr>
-            <w:proofErr w:type="gramStart"/>
-            <w:r>
-              <w:rPr>
-                <w:rFonts w:ascii="Consolas" w:eastAsia="Times New Roman" w:hAnsi="Consolas" w:cs="Times New Roman"/>
-                <w:color w:val="D4D4D4"/>
-                <w:sz w:val="24"/>
-                <w:szCs w:val="24"/>
-              </w:rPr>
-              <w:t>.then</w:t>
-            </w:r>
-            <w:proofErr w:type="gramEnd"/>
-            <w:r>
-              <w:rPr>
-                <w:rFonts w:ascii="Consolas" w:eastAsia="Times New Roman" w:hAnsi="Consolas" w:cs="Times New Roman"/>
-                <w:color w:val="D4D4D4"/>
-                <w:sz w:val="24"/>
-                <w:szCs w:val="24"/>
-              </w:rPr>
-              <w:t>((body)</w:t>
+            <w:r>
+              <w:rPr>
+                <w:rFonts w:ascii="Consolas" w:eastAsia="Times New Roman" w:hAnsi="Consolas" w:cs="Times New Roman"/>
+                <w:color w:val="D4D4D4"/>
+                <w:sz w:val="24"/>
+                <w:szCs w:val="24"/>
+              </w:rPr>
+              <w:t>.then((body)</w:t>
             </w:r>
             <w:r>
               <w:rPr>
@@ -2846,27 +2605,7 @@
                 <w:sz w:val="24"/>
                 <w:szCs w:val="24"/>
               </w:rPr>
-              <w:t>    </w:t>
-            </w:r>
-            <w:proofErr w:type="gramStart"/>
-            <w:r>
-              <w:rPr>
-                <w:rFonts w:ascii="Consolas" w:eastAsia="Times New Roman" w:hAnsi="Consolas" w:cs="Times New Roman"/>
-                <w:color w:val="D4D4D4"/>
-                <w:sz w:val="24"/>
-                <w:szCs w:val="24"/>
-              </w:rPr>
-              <w:t>console.log(</w:t>
-            </w:r>
-            <w:proofErr w:type="gramEnd"/>
-            <w:r>
-              <w:rPr>
-                <w:rFonts w:ascii="Consolas" w:eastAsia="Times New Roman" w:hAnsi="Consolas" w:cs="Times New Roman"/>
-                <w:color w:val="D4D4D4"/>
-                <w:sz w:val="24"/>
-                <w:szCs w:val="24"/>
-              </w:rPr>
-              <w:t>parsedData.name + </w:t>
+              <w:t>    console.log(parsedData.name + </w:t>
             </w:r>
             <w:r>
               <w:rPr>
@@ -2921,25 +2660,14 @@
                 <w:szCs w:val="24"/>
               </w:rPr>
             </w:pPr>
-            <w:proofErr w:type="gramStart"/>
-            <w:r>
-              <w:rPr>
-                <w:rFonts w:ascii="Consolas" w:eastAsia="Times New Roman" w:hAnsi="Consolas" w:cs="Times New Roman"/>
-                <w:color w:val="D4D4D4"/>
-                <w:sz w:val="24"/>
-                <w:szCs w:val="24"/>
-              </w:rPr>
-              <w:t>.catch</w:t>
-            </w:r>
-            <w:proofErr w:type="gramEnd"/>
-            <w:r>
-              <w:rPr>
-                <w:rFonts w:ascii="Consolas" w:eastAsia="Times New Roman" w:hAnsi="Consolas" w:cs="Times New Roman"/>
-                <w:color w:val="D4D4D4"/>
-                <w:sz w:val="24"/>
-                <w:szCs w:val="24"/>
-              </w:rPr>
-              <w:t>((err)</w:t>
+            <w:r>
+              <w:rPr>
+                <w:rFonts w:ascii="Consolas" w:eastAsia="Times New Roman" w:hAnsi="Consolas" w:cs="Times New Roman"/>
+                <w:color w:val="D4D4D4"/>
+                <w:sz w:val="24"/>
+                <w:szCs w:val="24"/>
+              </w:rPr>
+              <w:t>.catch((err)</w:t>
             </w:r>
             <w:r>
               <w:rPr>
@@ -2979,19 +2707,8 @@
                 <w:sz w:val="24"/>
                 <w:szCs w:val="24"/>
               </w:rPr>
-              <w:t>    </w:t>
-            </w:r>
-            <w:proofErr w:type="gramStart"/>
-            <w:r>
-              <w:rPr>
-                <w:rFonts w:ascii="Consolas" w:eastAsia="Times New Roman" w:hAnsi="Consolas" w:cs="Times New Roman"/>
-                <w:color w:val="D4D4D4"/>
-                <w:sz w:val="24"/>
-                <w:szCs w:val="24"/>
-              </w:rPr>
-              <w:t>console.log(</w:t>
-            </w:r>
-            <w:proofErr w:type="gramEnd"/>
+              <w:t>    console.log(</w:t>
+            </w:r>
             <w:r>
               <w:rPr>
                 <w:rFonts w:ascii="Consolas" w:eastAsia="Times New Roman" w:hAnsi="Consolas" w:cs="Times New Roman"/>
@@ -3075,7 +2792,7 @@
         </w:tc>
         <w:tc>
           <w:tcPr>
-            <w:tcW w:w="2430" w:type="dxa"/>
+            <w:tcW w:w="2700" w:type="dxa"/>
           </w:tcPr>
           <w:p>
             <w:pPr>
@@ -3088,22 +2805,14 @@
         </w:tc>
         <w:tc>
           <w:tcPr>
-            <w:tcW w:w="6205" w:type="dxa"/>
-          </w:tcPr>
-          <w:p>
-            <w:pPr>
-              <w:cnfStyle w:val="000000000000" w:firstRow="0" w:lastRow="0" w:firstColumn="0" w:lastColumn="0" w:oddVBand="0" w:evenVBand="0" w:oddHBand="0" w:evenHBand="0" w:firstRowFirstColumn="0" w:firstRowLastColumn="0" w:lastRowFirstColumn="0" w:lastRowLastColumn="0"/>
-            </w:pPr>
-            <w:r>
-              <w:t xml:space="preserve">The response that comes in the body is always a string. </w:t>
-            </w:r>
-            <w:proofErr w:type="gramStart"/>
-            <w:r>
-              <w:t>So  when</w:t>
-            </w:r>
-            <w:proofErr w:type="gramEnd"/>
-            <w:r>
-              <w:t xml:space="preserve"> we want to get information given by an api we ne</w:t>
+            <w:tcW w:w="6115" w:type="dxa"/>
+          </w:tcPr>
+          <w:p>
+            <w:pPr>
+              <w:cnfStyle w:val="000000000000" w:firstRow="0" w:lastRow="0" w:firstColumn="0" w:lastColumn="0" w:oddVBand="0" w:evenVBand="0" w:oddHBand="0" w:evenHBand="0" w:firstRowFirstColumn="0" w:firstRowLastColumn="0" w:lastRowFirstColumn="0" w:lastRowLastColumn="0"/>
+            </w:pPr>
+            <w:r>
+              <w:t>The response that comes in the body is always a string. So  when we want to get information given by an api we ne</w:t>
             </w:r>
             <w:r>
               <w:t>e</w:t>
@@ -3135,13 +2844,8 @@
             <w:pPr>
               <w:cnfStyle w:val="000000000000" w:firstRow="0" w:lastRow="0" w:firstColumn="0" w:lastColumn="0" w:oddVBand="0" w:evenVBand="0" w:oddHBand="0" w:evenHBand="0" w:firstRowFirstColumn="0" w:firstRowLastColumn="0" w:lastRowFirstColumn="0" w:lastRowLastColumn="0"/>
             </w:pPr>
-            <w:proofErr w:type="gramStart"/>
-            <w:r>
-              <w:t>parsedData[</w:t>
-            </w:r>
-            <w:proofErr w:type="gramEnd"/>
-            <w:r>
-              <w:t>“ ”][“ ”]</w:t>
+            <w:r>
+              <w:t>parsedData[“ ”][“ ”]</w:t>
             </w:r>
             <w:r>
               <w:t xml:space="preserve"> or</w:t>
@@ -3151,29 +2855,16 @@
             <w:pPr>
               <w:cnfStyle w:val="000000000000" w:firstRow="0" w:lastRow="0" w:firstColumn="0" w:lastColumn="0" w:oddVBand="0" w:evenVBand="0" w:oddHBand="0" w:evenHBand="0" w:firstRowFirstColumn="0" w:firstRowLastColumn="0" w:lastRowFirstColumn="0" w:lastRowLastColumn="0"/>
             </w:pPr>
-            <w:proofErr w:type="gramStart"/>
-            <w:r>
-              <w:t>parsedData.ObjectName.ObjectName</w:t>
-            </w:r>
-            <w:proofErr w:type="gramEnd"/>
-            <w:r>
-              <w:t xml:space="preserve"> or</w:t>
-            </w:r>
-          </w:p>
-          <w:p>
-            <w:pPr>
-              <w:cnfStyle w:val="000000000000" w:firstRow="0" w:lastRow="0" w:firstColumn="0" w:lastColumn="0" w:oddVBand="0" w:evenVBand="0" w:oddHBand="0" w:evenHBand="0" w:firstRowFirstColumn="0" w:firstRowLastColumn="0" w:lastRowFirstColumn="0" w:lastRowLastColumn="0"/>
-            </w:pPr>
-            <w:r>
-              <w:t>‘$(</w:t>
-            </w:r>
-            <w:proofErr w:type="gramStart"/>
-            <w:r>
-              <w:t>parsedData.ObjectName.ObjectName</w:t>
-            </w:r>
-            <w:proofErr w:type="gramEnd"/>
-            <w:r>
-              <w:t>) lives in parsedData.ObjectName.ObjectName’ //here $() this is basically making it a string and returning the dynamic value.</w:t>
+            <w:r>
+              <w:t>parsedData.ObjectName.ObjectName or</w:t>
+            </w:r>
+          </w:p>
+          <w:p>
+            <w:pPr>
+              <w:cnfStyle w:val="000000000000" w:firstRow="0" w:lastRow="0" w:firstColumn="0" w:lastColumn="0" w:oddVBand="0" w:evenVBand="0" w:oddHBand="0" w:evenHBand="0" w:firstRowFirstColumn="0" w:firstRowLastColumn="0" w:lastRowFirstColumn="0" w:lastRowLastColumn="0"/>
+            </w:pPr>
+            <w:r>
+              <w:t>‘$(parsedData.ObjectName.ObjectName) lives in parsedData.ObjectName.ObjectName’ //here $() this is basically making it a string and returning the dynamic value.</w:t>
             </w:r>
           </w:p>
         </w:tc>
@@ -3199,7 +2890,7 @@
         </w:tc>
         <w:tc>
           <w:tcPr>
-            <w:tcW w:w="2430" w:type="dxa"/>
+            <w:tcW w:w="2700" w:type="dxa"/>
           </w:tcPr>
           <w:p>
             <w:pPr>
@@ -3212,7 +2903,7 @@
         </w:tc>
         <w:tc>
           <w:tcPr>
-            <w:tcW w:w="6205" w:type="dxa"/>
+            <w:tcW w:w="6115" w:type="dxa"/>
           </w:tcPr>
           <w:p>
             <w:pPr>
@@ -3254,15 +2945,7 @@
               <w:cnfStyle w:val="000000000000" w:firstRow="0" w:lastRow="0" w:firstColumn="0" w:lastColumn="0" w:oddVBand="0" w:evenVBand="0" w:oddHBand="0" w:evenHBand="0" w:firstRowFirstColumn="0" w:firstRowLastColumn="0" w:lastRowFirstColumn="0" w:lastRowLastColumn="0"/>
             </w:pPr>
             <w:r>
-              <w:t xml:space="preserve">For example in the console we can use </w:t>
-            </w:r>
-            <w:proofErr w:type="gramStart"/>
-            <w:r>
-              <w:t>response.statusCode</w:t>
-            </w:r>
-            <w:proofErr w:type="gramEnd"/>
-            <w:r>
-              <w:t xml:space="preserve"> to get the value. </w:t>
+              <w:t xml:space="preserve">For example in the console we can use response.statusCode to get the value. </w:t>
             </w:r>
           </w:p>
           <w:p>
@@ -3276,7 +2959,7 @@
         <w:tc>
           <w:tcPr>
             <w:cnfStyle w:val="001000000000" w:firstRow="0" w:lastRow="0" w:firstColumn="1" w:lastColumn="0" w:oddVBand="0" w:evenVBand="0" w:oddHBand="0" w:evenHBand="0" w:firstRowFirstColumn="0" w:firstRowLastColumn="0" w:lastRowFirstColumn="0" w:lastRowLastColumn="0"/>
-            <w:tcW w:w="9895" w:type="dxa"/>
+            <w:tcW w:w="10078" w:type="dxa"/>
             <w:gridSpan w:val="3"/>
             <w:shd w:val="clear" w:color="auto" w:fill="E7E6E6" w:themeFill="background2"/>
           </w:tcPr>
@@ -3292,6 +2975,9 @@
             </w:r>
             <w:r>
               <w:t>DB</w:t>
+            </w:r>
+            <w:r>
+              <w:t xml:space="preserve"> (ODM)</w:t>
             </w:r>
           </w:p>
         </w:tc>
@@ -3317,7 +3003,7 @@
         </w:tc>
         <w:tc>
           <w:tcPr>
-            <w:tcW w:w="2430" w:type="dxa"/>
+            <w:tcW w:w="2700" w:type="dxa"/>
           </w:tcPr>
           <w:p>
             <w:pPr>
@@ -3330,7 +3016,7 @@
         </w:tc>
         <w:tc>
           <w:tcPr>
-            <w:tcW w:w="6205" w:type="dxa"/>
+            <w:tcW w:w="6115" w:type="dxa"/>
           </w:tcPr>
           <w:p>
             <w:pPr>
@@ -3363,7 +3049,7 @@
         </w:tc>
         <w:tc>
           <w:tcPr>
-            <w:tcW w:w="2430" w:type="dxa"/>
+            <w:tcW w:w="2700" w:type="dxa"/>
           </w:tcPr>
           <w:p>
             <w:pPr>
@@ -3376,7 +3062,7 @@
         </w:tc>
         <w:tc>
           <w:tcPr>
-            <w:tcW w:w="6205" w:type="dxa"/>
+            <w:tcW w:w="6115" w:type="dxa"/>
           </w:tcPr>
           <w:p>
             <w:pPr>
@@ -3409,7 +3095,7 @@
         </w:tc>
         <w:tc>
           <w:tcPr>
-            <w:tcW w:w="2430" w:type="dxa"/>
+            <w:tcW w:w="2700" w:type="dxa"/>
           </w:tcPr>
           <w:p>
             <w:pPr>
@@ -3422,7 +3108,7 @@
         </w:tc>
         <w:tc>
           <w:tcPr>
-            <w:tcW w:w="6205" w:type="dxa"/>
+            <w:tcW w:w="6115" w:type="dxa"/>
           </w:tcPr>
           <w:p>
             <w:pPr>
@@ -3455,25 +3141,20 @@
         </w:tc>
         <w:tc>
           <w:tcPr>
-            <w:tcW w:w="2430" w:type="dxa"/>
-          </w:tcPr>
-          <w:p>
-            <w:pPr>
-              <w:cnfStyle w:val="000000000000" w:firstRow="0" w:lastRow="0" w:firstColumn="0" w:lastColumn="0" w:oddVBand="0" w:evenVBand="0" w:oddHBand="0" w:evenHBand="0" w:firstRowFirstColumn="0" w:firstRowLastColumn="0" w:lastRowFirstColumn="0" w:lastRowLastColumn="0"/>
-            </w:pPr>
-            <w:proofErr w:type="gramStart"/>
-            <w:r>
-              <w:t>Db(</w:t>
-            </w:r>
-            <w:proofErr w:type="gramEnd"/>
-            <w:r>
-              <w:t>refers to the current db).collectionName.insert( {object} )</w:t>
-            </w:r>
-          </w:p>
-        </w:tc>
-        <w:tc>
-          <w:tcPr>
-            <w:tcW w:w="6205" w:type="dxa"/>
+            <w:tcW w:w="2700" w:type="dxa"/>
+          </w:tcPr>
+          <w:p>
+            <w:pPr>
+              <w:cnfStyle w:val="000000000000" w:firstRow="0" w:lastRow="0" w:firstColumn="0" w:lastColumn="0" w:oddVBand="0" w:evenVBand="0" w:oddHBand="0" w:evenHBand="0" w:firstRowFirstColumn="0" w:firstRowLastColumn="0" w:lastRowFirstColumn="0" w:lastRowLastColumn="0"/>
+            </w:pPr>
+            <w:r>
+              <w:t>Db(refers to the current db).collectionName.insert( {object} )</w:t>
+            </w:r>
+          </w:p>
+        </w:tc>
+        <w:tc>
+          <w:tcPr>
+            <w:tcW w:w="6115" w:type="dxa"/>
           </w:tcPr>
           <w:p>
             <w:pPr>
@@ -3506,7 +3187,7 @@
         </w:tc>
         <w:tc>
           <w:tcPr>
-            <w:tcW w:w="2430" w:type="dxa"/>
+            <w:tcW w:w="2700" w:type="dxa"/>
           </w:tcPr>
           <w:p>
             <w:pPr>
@@ -3519,7 +3200,7 @@
         </w:tc>
         <w:tc>
           <w:tcPr>
-            <w:tcW w:w="6205" w:type="dxa"/>
+            <w:tcW w:w="6115" w:type="dxa"/>
           </w:tcPr>
           <w:p>
             <w:pPr>
@@ -3552,25 +3233,20 @@
         </w:tc>
         <w:tc>
           <w:tcPr>
-            <w:tcW w:w="2430" w:type="dxa"/>
-          </w:tcPr>
-          <w:p>
-            <w:pPr>
-              <w:cnfStyle w:val="000000000000" w:firstRow="0" w:lastRow="0" w:firstColumn="0" w:lastColumn="0" w:oddVBand="0" w:evenVBand="0" w:oddHBand="0" w:evenHBand="0" w:firstRowFirstColumn="0" w:firstRowLastColumn="0" w:lastRowFirstColumn="0" w:lastRowLastColumn="0"/>
-            </w:pPr>
-            <w:proofErr w:type="gramStart"/>
-            <w:r>
-              <w:t>Db.collectionName.find</w:t>
-            </w:r>
-            <w:proofErr w:type="gramEnd"/>
-            <w:r>
-              <w:t>()</w:t>
-            </w:r>
-          </w:p>
-        </w:tc>
-        <w:tc>
-          <w:tcPr>
-            <w:tcW w:w="6205" w:type="dxa"/>
+            <w:tcW w:w="2700" w:type="dxa"/>
+          </w:tcPr>
+          <w:p>
+            <w:pPr>
+              <w:cnfStyle w:val="000000000000" w:firstRow="0" w:lastRow="0" w:firstColumn="0" w:lastColumn="0" w:oddVBand="0" w:evenVBand="0" w:oddHBand="0" w:evenHBand="0" w:firstRowFirstColumn="0" w:firstRowLastColumn="0" w:lastRowFirstColumn="0" w:lastRowLastColumn="0"/>
+            </w:pPr>
+            <w:r>
+              <w:t>Db.collectionName.find()</w:t>
+            </w:r>
+          </w:p>
+        </w:tc>
+        <w:tc>
+          <w:tcPr>
+            <w:tcW w:w="6115" w:type="dxa"/>
           </w:tcPr>
           <w:p>
             <w:pPr>
@@ -3592,13 +3268,8 @@
             <w:pPr>
               <w:cnfStyle w:val="000000000000" w:firstRow="0" w:lastRow="0" w:firstColumn="0" w:lastColumn="0" w:oddVBand="0" w:evenVBand="0" w:oddHBand="0" w:evenHBand="0" w:firstRowFirstColumn="0" w:firstRowLastColumn="0" w:lastRowFirstColumn="0" w:lastRowLastColumn="0"/>
             </w:pPr>
-            <w:proofErr w:type="gramStart"/>
-            <w:r>
-              <w:t>Db.collectionName.find</w:t>
-            </w:r>
-            <w:proofErr w:type="gramEnd"/>
-            <w:r>
-              <w:t>(</w:t>
+            <w:r>
+              <w:t>Db.collectionName.find(</w:t>
             </w:r>
             <w:r>
               <w:t>{name: “value”}</w:t>
@@ -3636,19 +3307,14 @@
         </w:tc>
         <w:tc>
           <w:tcPr>
-            <w:tcW w:w="2430" w:type="dxa"/>
-          </w:tcPr>
-          <w:p>
-            <w:pPr>
-              <w:cnfStyle w:val="000000000000" w:firstRow="0" w:lastRow="0" w:firstColumn="0" w:lastColumn="0" w:oddVBand="0" w:evenVBand="0" w:oddHBand="0" w:evenHBand="0" w:firstRowFirstColumn="0" w:firstRowLastColumn="0" w:lastRowFirstColumn="0" w:lastRowLastColumn="0"/>
-            </w:pPr>
-            <w:proofErr w:type="gramStart"/>
-            <w:r>
-              <w:t>Db.collection</w:t>
-            </w:r>
-            <w:proofErr w:type="gramEnd"/>
-            <w:r>
-              <w:t>.update</w:t>
+            <w:tcW w:w="2700" w:type="dxa"/>
+          </w:tcPr>
+          <w:p>
+            <w:pPr>
+              <w:cnfStyle w:val="000000000000" w:firstRow="0" w:lastRow="0" w:firstColumn="0" w:lastColumn="0" w:oddVBand="0" w:evenVBand="0" w:oddHBand="0" w:evenHBand="0" w:firstRowFirstColumn="0" w:firstRowLastColumn="0" w:lastRowFirstColumn="0" w:lastRowLastColumn="0"/>
+            </w:pPr>
+            <w:r>
+              <w:t>Db.collection.update</w:t>
             </w:r>
             <w:r>
               <w:t>One</w:t>
@@ -3679,13 +3345,8 @@
             <w:pPr>
               <w:cnfStyle w:val="000000000000" w:firstRow="0" w:lastRow="0" w:firstColumn="0" w:lastColumn="0" w:oddVBand="0" w:evenVBand="0" w:oddHBand="0" w:evenHBand="0" w:firstRowFirstColumn="0" w:firstRowLastColumn="0" w:lastRowFirstColumn="0" w:lastRowLastColumn="0"/>
             </w:pPr>
-            <w:proofErr w:type="gramStart"/>
-            <w:r>
-              <w:t>Db.collection</w:t>
-            </w:r>
-            <w:proofErr w:type="gramEnd"/>
-            <w:r>
-              <w:t>.update</w:t>
+            <w:r>
+              <w:t>Db.collection.update</w:t>
             </w:r>
             <w:r>
               <w:t>Many</w:t>
@@ -3697,7 +3358,7 @@
         </w:tc>
         <w:tc>
           <w:tcPr>
-            <w:tcW w:w="6205" w:type="dxa"/>
+            <w:tcW w:w="6115" w:type="dxa"/>
           </w:tcPr>
           <w:p>
             <w:pPr>
@@ -3714,13 +3375,8 @@
             <w:pPr>
               <w:cnfStyle w:val="000000000000" w:firstRow="0" w:lastRow="0" w:firstColumn="0" w:lastColumn="0" w:oddVBand="0" w:evenVBand="0" w:oddHBand="0" w:evenHBand="0" w:firstRowFirstColumn="0" w:firstRowLastColumn="0" w:lastRowFirstColumn="0" w:lastRowLastColumn="0"/>
             </w:pPr>
-            <w:proofErr w:type="gramStart"/>
-            <w:r>
-              <w:t>Db.collection</w:t>
-            </w:r>
-            <w:proofErr w:type="gramEnd"/>
-            <w:r>
-              <w:t>.update({Attribute},{</w:t>
+            <w:r>
+              <w:t>Db.collection.update({Attribute},{</w:t>
             </w:r>
             <w:r>
               <w:t>$set: {attributes}</w:t>
@@ -3741,14 +3397,12 @@
             <w:pPr>
               <w:cnfStyle w:val="000000000000" w:firstRow="0" w:lastRow="0" w:firstColumn="0" w:lastColumn="0" w:oddVBand="0" w:evenVBand="0" w:oddHBand="0" w:evenHBand="0" w:firstRowFirstColumn="0" w:firstRowLastColumn="0" w:lastRowFirstColumn="0" w:lastRowLastColumn="0"/>
             </w:pPr>
-            <w:proofErr w:type="gramStart"/>
             <w:r>
               <w:t>Db.</w:t>
             </w:r>
             <w:r>
               <w:t>dogs</w:t>
             </w:r>
-            <w:proofErr w:type="gramEnd"/>
             <w:r>
               <w:t>.update({</w:t>
             </w:r>
@@ -3816,19 +3470,14 @@
         </w:tc>
         <w:tc>
           <w:tcPr>
-            <w:tcW w:w="2430" w:type="dxa"/>
-          </w:tcPr>
-          <w:p>
-            <w:pPr>
-              <w:cnfStyle w:val="000000000000" w:firstRow="0" w:lastRow="0" w:firstColumn="0" w:lastColumn="0" w:oddVBand="0" w:evenVBand="0" w:oddHBand="0" w:evenHBand="0" w:firstRowFirstColumn="0" w:firstRowLastColumn="0" w:lastRowFirstColumn="0" w:lastRowLastColumn="0"/>
-            </w:pPr>
-            <w:proofErr w:type="gramStart"/>
-            <w:r>
-              <w:t>Db.collection</w:t>
-            </w:r>
-            <w:proofErr w:type="gramEnd"/>
-            <w:r>
-              <w:t>.</w:t>
+            <w:tcW w:w="2700" w:type="dxa"/>
+          </w:tcPr>
+          <w:p>
+            <w:pPr>
+              <w:cnfStyle w:val="000000000000" w:firstRow="0" w:lastRow="0" w:firstColumn="0" w:lastColumn="0" w:oddVBand="0" w:evenVBand="0" w:oddHBand="0" w:evenHBand="0" w:firstRowFirstColumn="0" w:firstRowLastColumn="0" w:lastRowFirstColumn="0" w:lastRowLastColumn="0"/>
+            </w:pPr>
+            <w:r>
+              <w:t>Db.collection.</w:t>
             </w:r>
             <w:r>
               <w:t xml:space="preserve">deleteOne({attribute}) </w:t>
@@ -3846,13 +3495,8 @@
             <w:pPr>
               <w:cnfStyle w:val="000000000000" w:firstRow="0" w:lastRow="0" w:firstColumn="0" w:lastColumn="0" w:oddVBand="0" w:evenVBand="0" w:oddHBand="0" w:evenHBand="0" w:firstRowFirstColumn="0" w:firstRowLastColumn="0" w:lastRowFirstColumn="0" w:lastRowLastColumn="0"/>
             </w:pPr>
-            <w:proofErr w:type="gramStart"/>
-            <w:r>
-              <w:t>Db.collection</w:t>
-            </w:r>
-            <w:proofErr w:type="gramEnd"/>
-            <w:r>
-              <w:t>.delete</w:t>
+            <w:r>
+              <w:t>Db.collection.delete</w:t>
             </w:r>
             <w:r>
               <w:t>Many</w:t>
@@ -3869,7 +3513,7 @@
         </w:tc>
         <w:tc>
           <w:tcPr>
-            <w:tcW w:w="6205" w:type="dxa"/>
+            <w:tcW w:w="6115" w:type="dxa"/>
           </w:tcPr>
           <w:p>
             <w:pPr>
@@ -3908,7 +3552,7 @@
         </w:tc>
         <w:tc>
           <w:tcPr>
-            <w:tcW w:w="2430" w:type="dxa"/>
+            <w:tcW w:w="2700" w:type="dxa"/>
           </w:tcPr>
           <w:p>
             <w:pPr>
@@ -3921,7 +3565,7 @@
         </w:tc>
         <w:tc>
           <w:tcPr>
-            <w:tcW w:w="6205" w:type="dxa"/>
+            <w:tcW w:w="6115" w:type="dxa"/>
           </w:tcPr>
           <w:p>
             <w:pPr>
@@ -3983,7 +3627,7 @@
         </w:tc>
         <w:tc>
           <w:tcPr>
-            <w:tcW w:w="2430" w:type="dxa"/>
+            <w:tcW w:w="2700" w:type="dxa"/>
           </w:tcPr>
           <w:p>
             <w:pPr>
@@ -3996,7 +3640,7 @@
         </w:tc>
         <w:tc>
           <w:tcPr>
-            <w:tcW w:w="6205" w:type="dxa"/>
+            <w:tcW w:w="6115" w:type="dxa"/>
           </w:tcPr>
           <w:p>
             <w:pPr>
@@ -4011,15 +3655,7 @@
               <w:cnfStyle w:val="000000000000" w:firstRow="0" w:lastRow="0" w:firstColumn="0" w:lastColumn="0" w:oddVBand="0" w:evenVBand="0" w:oddHBand="0" w:evenHBand="0" w:firstRowFirstColumn="0" w:firstRowLastColumn="0" w:lastRowFirstColumn="0" w:lastRowLastColumn="0"/>
             </w:pPr>
             <w:r>
-              <w:t xml:space="preserve">Var schemaName = new </w:t>
-            </w:r>
-            <w:proofErr w:type="gramStart"/>
-            <w:r>
-              <w:t>mongoose.Schema</w:t>
-            </w:r>
-            <w:proofErr w:type="gramEnd"/>
-            <w:r>
-              <w:t xml:space="preserve">( { </w:t>
+              <w:t xml:space="preserve">Var schemaName = new mongoose.Schema( { </w:t>
             </w:r>
           </w:p>
           <w:p>
@@ -4051,15 +3687,7 @@
               <w:cnfStyle w:val="000000000000" w:firstRow="0" w:lastRow="0" w:firstColumn="0" w:lastColumn="0" w:oddVBand="0" w:evenVBand="0" w:oddHBand="0" w:evenHBand="0" w:firstRowFirstColumn="0" w:firstRowLastColumn="0" w:lastRowFirstColumn="0" w:lastRowLastColumn="0"/>
             </w:pPr>
             <w:r>
-              <w:t xml:space="preserve">Var varName = </w:t>
-            </w:r>
-            <w:proofErr w:type="gramStart"/>
-            <w:r>
-              <w:t>mongoose.model</w:t>
-            </w:r>
-            <w:proofErr w:type="gramEnd"/>
-            <w:r>
-              <w:t>(“varName(singular version of the collection so cat to cats)”, catSchema);</w:t>
+              <w:t>Var varName = mongoose.model(“varName(singular version of the collection so cat to cats)”, catSchema);</w:t>
             </w:r>
           </w:p>
           <w:p>
@@ -4098,7 +3726,7 @@
         </w:tc>
         <w:tc>
           <w:tcPr>
-            <w:tcW w:w="2430" w:type="dxa"/>
+            <w:tcW w:w="2700" w:type="dxa"/>
           </w:tcPr>
           <w:p>
             <w:pPr>
@@ -4111,7 +3739,7 @@
         </w:tc>
         <w:tc>
           <w:tcPr>
-            <w:tcW w:w="6205" w:type="dxa"/>
+            <w:tcW w:w="6115" w:type="dxa"/>
           </w:tcPr>
           <w:p>
             <w:pPr>
@@ -4126,31 +3754,15 @@
               <w:cnfStyle w:val="000000000000" w:firstRow="0" w:lastRow="0" w:firstColumn="0" w:lastColumn="0" w:oddVBand="0" w:evenVBand="0" w:oddHBand="0" w:evenHBand="0" w:firstRowFirstColumn="0" w:firstRowLastColumn="0" w:lastRowFirstColumn="0" w:lastRowLastColumn="0"/>
             </w:pPr>
             <w:r>
-              <w:t xml:space="preserve">Var puffy = new </w:t>
-            </w:r>
-            <w:proofErr w:type="gramStart"/>
-            <w:r>
-              <w:t>cat(</w:t>
-            </w:r>
-            <w:proofErr w:type="gramEnd"/>
-            <w:r>
-              <w:t>{</w:t>
-            </w:r>
-          </w:p>
-          <w:p>
-            <w:pPr>
-              <w:cnfStyle w:val="000000000000" w:firstRow="0" w:lastRow="0" w:firstColumn="0" w:lastColumn="0" w:oddVBand="0" w:evenVBand="0" w:oddHBand="0" w:evenHBand="0" w:firstRowFirstColumn="0" w:firstRowLastColumn="0" w:lastRowFirstColumn="0" w:lastRowLastColumn="0"/>
-            </w:pPr>
-            <w:r>
-              <w:t>Name</w:t>
-            </w:r>
-            <w:proofErr w:type="gramStart"/>
-            <w:r>
-              <w:t>:”puffy</w:t>
-            </w:r>
-            <w:proofErr w:type="gramEnd"/>
-            <w:r>
-              <w:t>”,</w:t>
+              <w:t>Var puffy = new cat({</w:t>
+            </w:r>
+          </w:p>
+          <w:p>
+            <w:pPr>
+              <w:cnfStyle w:val="000000000000" w:firstRow="0" w:lastRow="0" w:firstColumn="0" w:lastColumn="0" w:oddVBand="0" w:evenVBand="0" w:oddHBand="0" w:evenHBand="0" w:firstRowFirstColumn="0" w:firstRowLastColumn="0" w:lastRowFirstColumn="0" w:lastRowLastColumn="0"/>
+            </w:pPr>
+            <w:r>
+              <w:t>Name:”puffy”,</w:t>
             </w:r>
           </w:p>
           <w:p>
@@ -4179,57 +3791,31 @@
               <w:cnfStyle w:val="000000000000" w:firstRow="0" w:lastRow="0" w:firstColumn="0" w:lastColumn="0" w:oddVBand="0" w:evenVBand="0" w:oddHBand="0" w:evenHBand="0" w:firstRowFirstColumn="0" w:firstRowLastColumn="0" w:lastRowFirstColumn="0" w:lastRowLastColumn="0"/>
             </w:pPr>
             <w:r>
-              <w:t>Puffy.save(</w:t>
-            </w:r>
-            <w:proofErr w:type="gramStart"/>
-            <w:r>
-              <w:t>function(</w:t>
-            </w:r>
-            <w:proofErr w:type="gramEnd"/>
-            <w:r>
-              <w:t>err, cat){</w:t>
-            </w:r>
-          </w:p>
-          <w:p>
-            <w:pPr>
-              <w:cnfStyle w:val="000000000000" w:firstRow="0" w:lastRow="0" w:firstColumn="0" w:lastColumn="0" w:oddVBand="0" w:evenVBand="0" w:oddHBand="0" w:evenHBand="0" w:firstRowFirstColumn="0" w:firstRowLastColumn="0" w:lastRowFirstColumn="0" w:lastRowLastColumn="0"/>
-            </w:pPr>
-            <w:r>
-              <w:t>If(err</w:t>
-            </w:r>
-            <w:proofErr w:type="gramStart"/>
-            <w:r>
-              <w:t>){</w:t>
-            </w:r>
-            <w:proofErr w:type="gramEnd"/>
-          </w:p>
-          <w:p>
-            <w:pPr>
-              <w:cnfStyle w:val="000000000000" w:firstRow="0" w:lastRow="0" w:firstColumn="0" w:lastColumn="0" w:oddVBand="0" w:evenVBand="0" w:oddHBand="0" w:evenHBand="0" w:firstRowFirstColumn="0" w:firstRowLastColumn="0" w:lastRowFirstColumn="0" w:lastRowLastColumn="0"/>
-            </w:pPr>
-            <w:r>
-              <w:t xml:space="preserve">   </w:t>
-            </w:r>
-            <w:proofErr w:type="gramStart"/>
-            <w:r>
-              <w:t>Console.log(</w:t>
-            </w:r>
-            <w:proofErr w:type="gramEnd"/>
-            <w:r>
-              <w:t>);</w:t>
-            </w:r>
-          </w:p>
-          <w:p>
-            <w:pPr>
-              <w:cnfStyle w:val="000000000000" w:firstRow="0" w:lastRow="0" w:firstColumn="0" w:lastColumn="0" w:oddVBand="0" w:evenVBand="0" w:oddHBand="0" w:evenHBand="0" w:firstRowFirstColumn="0" w:firstRowLastColumn="0" w:lastRowFirstColumn="0" w:lastRowLastColumn="0"/>
-            </w:pPr>
-            <w:proofErr w:type="gramStart"/>
-            <w:r>
-              <w:t>}else</w:t>
-            </w:r>
-            <w:proofErr w:type="gramEnd"/>
-            <w:r>
-              <w:t>{</w:t>
+              <w:t>Puffy.save(function(err, cat){</w:t>
+            </w:r>
+          </w:p>
+          <w:p>
+            <w:pPr>
+              <w:cnfStyle w:val="000000000000" w:firstRow="0" w:lastRow="0" w:firstColumn="0" w:lastColumn="0" w:oddVBand="0" w:evenVBand="0" w:oddHBand="0" w:evenHBand="0" w:firstRowFirstColumn="0" w:firstRowLastColumn="0" w:lastRowFirstColumn="0" w:lastRowLastColumn="0"/>
+            </w:pPr>
+            <w:r>
+              <w:t>If(err){</w:t>
+            </w:r>
+          </w:p>
+          <w:p>
+            <w:pPr>
+              <w:cnfStyle w:val="000000000000" w:firstRow="0" w:lastRow="0" w:firstColumn="0" w:lastColumn="0" w:oddVBand="0" w:evenVBand="0" w:oddHBand="0" w:evenHBand="0" w:firstRowFirstColumn="0" w:firstRowLastColumn="0" w:lastRowFirstColumn="0" w:lastRowLastColumn="0"/>
+            </w:pPr>
+            <w:r>
+              <w:t xml:space="preserve">   Console.log();</w:t>
+            </w:r>
+          </w:p>
+          <w:p>
+            <w:pPr>
+              <w:cnfStyle w:val="000000000000" w:firstRow="0" w:lastRow="0" w:firstColumn="0" w:lastColumn="0" w:oddVBand="0" w:evenVBand="0" w:oddHBand="0" w:evenHBand="0" w:firstRowFirstColumn="0" w:firstRowLastColumn="0" w:lastRowFirstColumn="0" w:lastRowLastColumn="0"/>
+            </w:pPr>
+            <w:r>
+              <w:t>}else{</w:t>
             </w:r>
           </w:p>
           <w:p>
@@ -4279,7 +3865,7 @@
         </w:tc>
         <w:tc>
           <w:tcPr>
-            <w:tcW w:w="2430" w:type="dxa"/>
+            <w:tcW w:w="2700" w:type="dxa"/>
           </w:tcPr>
           <w:p>
             <w:pPr>
@@ -4292,7 +3878,7 @@
         </w:tc>
         <w:tc>
           <w:tcPr>
-            <w:tcW w:w="6205" w:type="dxa"/>
+            <w:tcW w:w="6115" w:type="dxa"/>
           </w:tcPr>
           <w:p>
             <w:pPr>
@@ -4312,31 +3898,15 @@
               <w:cnfStyle w:val="000000000000" w:firstRow="0" w:lastRow="0" w:firstColumn="0" w:lastColumn="0" w:oddVBand="0" w:evenVBand="0" w:oddHBand="0" w:evenHBand="0" w:firstRowFirstColumn="0" w:firstRowLastColumn="0" w:lastRowFirstColumn="0" w:lastRowLastColumn="0"/>
             </w:pPr>
             <w:r>
-              <w:t xml:space="preserve">EX: </w:t>
-            </w:r>
-            <w:proofErr w:type="gramStart"/>
-            <w:r>
-              <w:t>cat.create</w:t>
-            </w:r>
-            <w:proofErr w:type="gramEnd"/>
-            <w:r>
-              <w:t>({</w:t>
-            </w:r>
-          </w:p>
-          <w:p>
-            <w:pPr>
-              <w:cnfStyle w:val="000000000000" w:firstRow="0" w:lastRow="0" w:firstColumn="0" w:lastColumn="0" w:oddVBand="0" w:evenVBand="0" w:oddHBand="0" w:evenHBand="0" w:firstRowFirstColumn="0" w:firstRowLastColumn="0" w:lastRowFirstColumn="0" w:lastRowLastColumn="0"/>
-            </w:pPr>
-            <w:r>
-              <w:t>Name</w:t>
-            </w:r>
-            <w:proofErr w:type="gramStart"/>
-            <w:r>
-              <w:t>:”puffy</w:t>
-            </w:r>
-            <w:proofErr w:type="gramEnd"/>
-            <w:r>
-              <w:t>”,</w:t>
+              <w:t>EX: cat.create({</w:t>
+            </w:r>
+          </w:p>
+          <w:p>
+            <w:pPr>
+              <w:cnfStyle w:val="000000000000" w:firstRow="0" w:lastRow="0" w:firstColumn="0" w:lastColumn="0" w:oddVBand="0" w:evenVBand="0" w:oddHBand="0" w:evenHBand="0" w:firstRowFirstColumn="0" w:firstRowLastColumn="0" w:lastRowFirstColumn="0" w:lastRowLastColumn="0"/>
+            </w:pPr>
+            <w:r>
+              <w:t>Name:”puffy”,</w:t>
             </w:r>
           </w:p>
           <w:p>
@@ -4354,6 +3924,642 @@
             <w:r>
               <w:t>})</w:t>
             </w:r>
+          </w:p>
+        </w:tc>
+      </w:tr>
+      <w:tr>
+        <w:tc>
+          <w:tcPr>
+            <w:cnfStyle w:val="001000000000" w:firstRow="0" w:lastRow="0" w:firstColumn="1" w:lastColumn="0" w:oddVBand="0" w:evenVBand="0" w:oddHBand="0" w:evenHBand="0" w:firstRowFirstColumn="0" w:firstRowLastColumn="0" w:lastRowFirstColumn="0" w:lastRowLastColumn="0"/>
+            <w:tcW w:w="1260" w:type="dxa"/>
+          </w:tcPr>
+          <w:p>
+            <w:pPr>
+              <w:pStyle w:val="ListParagraph"/>
+              <w:numPr>
+                <w:ilvl w:val="0"/>
+                <w:numId w:val="1"/>
+              </w:numPr>
+            </w:pPr>
+            <w:r>
+              <w:t>309</w:t>
+            </w:r>
+          </w:p>
+        </w:tc>
+        <w:tc>
+          <w:tcPr>
+            <w:tcW w:w="2700" w:type="dxa"/>
+          </w:tcPr>
+          <w:p>
+            <w:pPr>
+              <w:cnfStyle w:val="000000000000" w:firstRow="0" w:lastRow="0" w:firstColumn="0" w:lastColumn="0" w:oddVBand="0" w:evenVBand="0" w:oddHBand="0" w:evenHBand="0" w:firstRowFirstColumn="0" w:firstRowLastColumn="0" w:lastRowFirstColumn="0" w:lastRowLastColumn="0"/>
+            </w:pPr>
+            <w:r>
+              <w:t>Droping collection</w:t>
+            </w:r>
+          </w:p>
+        </w:tc>
+        <w:tc>
+          <w:tcPr>
+            <w:tcW w:w="6115" w:type="dxa"/>
+          </w:tcPr>
+          <w:p>
+            <w:pPr>
+              <w:cnfStyle w:val="000000000000" w:firstRow="0" w:lastRow="0" w:firstColumn="0" w:lastColumn="0" w:oddVBand="0" w:evenVBand="0" w:oddHBand="0" w:evenHBand="0" w:firstRowFirstColumn="0" w:firstRowLastColumn="0" w:lastRowFirstColumn="0" w:lastRowLastColumn="0"/>
+            </w:pPr>
+            <w:r>
+              <w:t>Db.collection.drop()</w:t>
+            </w:r>
+          </w:p>
+        </w:tc>
+      </w:tr>
+      <w:tr>
+        <w:tc>
+          <w:tcPr>
+            <w:cnfStyle w:val="001000000000" w:firstRow="0" w:lastRow="0" w:firstColumn="1" w:lastColumn="0" w:oddVBand="0" w:evenVBand="0" w:oddHBand="0" w:evenHBand="0" w:firstRowFirstColumn="0" w:firstRowLastColumn="0" w:lastRowFirstColumn="0" w:lastRowLastColumn="0"/>
+            <w:tcW w:w="1260" w:type="dxa"/>
+          </w:tcPr>
+          <w:p>
+            <w:pPr>
+              <w:pStyle w:val="ListParagraph"/>
+              <w:numPr>
+                <w:ilvl w:val="0"/>
+                <w:numId w:val="1"/>
+              </w:numPr>
+            </w:pPr>
+            <w:r>
+              <w:t>310</w:t>
+            </w:r>
+          </w:p>
+        </w:tc>
+        <w:tc>
+          <w:tcPr>
+            <w:tcW w:w="2700" w:type="dxa"/>
+          </w:tcPr>
+          <w:p>
+            <w:pPr>
+              <w:cnfStyle w:val="000000000000" w:firstRow="0" w:lastRow="0" w:firstColumn="0" w:lastColumn="0" w:oddVBand="0" w:evenVBand="0" w:oddHBand="0" w:evenHBand="0" w:firstRowFirstColumn="0" w:firstRowLastColumn="0" w:lastRowFirstColumn="0" w:lastRowLastColumn="0"/>
+            </w:pPr>
+            <w:r>
+              <w:t>Find using an id</w:t>
+            </w:r>
+          </w:p>
+        </w:tc>
+        <w:tc>
+          <w:tcPr>
+            <w:tcW w:w="6115" w:type="dxa"/>
+          </w:tcPr>
+          <w:p>
+            <w:pPr>
+              <w:cnfStyle w:val="000000000000" w:firstRow="0" w:lastRow="0" w:firstColumn="0" w:lastColumn="0" w:oddVBand="0" w:evenVBand="0" w:oddHBand="0" w:evenHBand="0" w:firstRowFirstColumn="0" w:firstRowLastColumn="0" w:lastRowFirstColumn="0" w:lastRowLastColumn="0"/>
+            </w:pPr>
+            <w:r>
+              <w:t>EX: campground.</w:t>
+            </w:r>
+            <w:r>
+              <w:t>f</w:t>
+            </w:r>
+            <w:r>
+              <w:t>indById(id</w:t>
+            </w:r>
+            <w:r>
+              <w:t>. Function(){</w:t>
+            </w:r>
+          </w:p>
+          <w:p>
+            <w:pPr>
+              <w:cnfStyle w:val="000000000000" w:firstRow="0" w:lastRow="0" w:firstColumn="0" w:lastColumn="0" w:oddVBand="0" w:evenVBand="0" w:oddHBand="0" w:evenHBand="0" w:firstRowFirstColumn="0" w:firstRowLastColumn="0" w:lastRowFirstColumn="0" w:lastRowLastColumn="0"/>
+            </w:pPr>
+          </w:p>
+          <w:p>
+            <w:pPr>
+              <w:cnfStyle w:val="000000000000" w:firstRow="0" w:lastRow="0" w:firstColumn="0" w:lastColumn="0" w:oddVBand="0" w:evenVBand="0" w:oddHBand="0" w:evenHBand="0" w:firstRowFirstColumn="0" w:firstRowLastColumn="0" w:lastRowFirstColumn="0" w:lastRowLastColumn="0"/>
+            </w:pPr>
+            <w:r>
+              <w:t>}</w:t>
+            </w:r>
+            <w:r>
+              <w:t>)</w:t>
+            </w:r>
+          </w:p>
+        </w:tc>
+      </w:tr>
+      <w:tr>
+        <w:tc>
+          <w:tcPr>
+            <w:cnfStyle w:val="001000000000" w:firstRow="0" w:lastRow="0" w:firstColumn="1" w:lastColumn="0" w:oddVBand="0" w:evenVBand="0" w:oddHBand="0" w:evenHBand="0" w:firstRowFirstColumn="0" w:firstRowLastColumn="0" w:lastRowFirstColumn="0" w:lastRowLastColumn="0"/>
+            <w:tcW w:w="10078" w:type="dxa"/>
+            <w:gridSpan w:val="3"/>
+          </w:tcPr>
+          <w:p>
+            <w:pPr>
+              <w:jc w:val="center"/>
+            </w:pPr>
+            <w:r>
+              <w:t>RESTFUL Routing</w:t>
+            </w:r>
+          </w:p>
+        </w:tc>
+      </w:tr>
+      <w:tr>
+        <w:tc>
+          <w:tcPr>
+            <w:cnfStyle w:val="001000000000" w:firstRow="0" w:lastRow="0" w:firstColumn="1" w:lastColumn="0" w:oddVBand="0" w:evenVBand="0" w:oddHBand="0" w:evenHBand="0" w:firstRowFirstColumn="0" w:firstRowLastColumn="0" w:lastRowFirstColumn="0" w:lastRowLastColumn="0"/>
+            <w:tcW w:w="1260" w:type="dxa"/>
+          </w:tcPr>
+          <w:p>
+            <w:pPr>
+              <w:pStyle w:val="ListParagraph"/>
+              <w:numPr>
+                <w:ilvl w:val="0"/>
+                <w:numId w:val="1"/>
+              </w:numPr>
+            </w:pPr>
+            <w:r>
+              <w:t>309</w:t>
+            </w:r>
+            <w:r>
+              <w:t xml:space="preserve"> &amp; 311**</w:t>
+            </w:r>
+          </w:p>
+        </w:tc>
+        <w:tc>
+          <w:tcPr>
+            <w:tcW w:w="2700" w:type="dxa"/>
+          </w:tcPr>
+          <w:p>
+            <w:pPr>
+              <w:cnfStyle w:val="000000000000" w:firstRow="0" w:lastRow="0" w:firstColumn="0" w:lastColumn="0" w:oddVBand="0" w:evenVBand="0" w:oddHBand="0" w:evenHBand="0" w:firstRowFirstColumn="0" w:firstRowLastColumn="0" w:lastRowFirstColumn="0" w:lastRowLastColumn="0"/>
+            </w:pPr>
+            <w:r>
+              <w:t>Restful routing</w:t>
+            </w:r>
+          </w:p>
+        </w:tc>
+        <w:tc>
+          <w:tcPr>
+            <w:tcW w:w="6115" w:type="dxa"/>
+          </w:tcPr>
+          <w:p>
+            <w:pPr>
+              <w:cnfStyle w:val="000000000000" w:firstRow="0" w:lastRow="0" w:firstColumn="0" w:lastColumn="0" w:oddVBand="0" w:evenVBand="0" w:oddHBand="0" w:evenHBand="0" w:firstRowFirstColumn="0" w:firstRowLastColumn="0" w:lastRowFirstColumn="0" w:lastRowLastColumn="0"/>
+            </w:pPr>
+            <w:r>
+              <w:t>There are 7 of them.</w:t>
+            </w:r>
+          </w:p>
+          <w:tbl>
+            <w:tblPr>
+              <w:tblStyle w:val="GridTable1Light-Accent5"/>
+              <w:tblW w:w="0" w:type="auto"/>
+              <w:tblLayout w:type="fixed"/>
+              <w:tblLook w:val="04A0" w:firstRow="1" w:lastRow="0" w:firstColumn="1" w:lastColumn="0" w:noHBand="0" w:noVBand="1"/>
+            </w:tblPr>
+            <w:tblGrid>
+              <w:gridCol w:w="1494"/>
+              <w:gridCol w:w="1495"/>
+              <w:gridCol w:w="1495"/>
+              <w:gridCol w:w="1495"/>
+            </w:tblGrid>
+            <w:tr>
+              <w:trPr>
+                <w:cnfStyle w:val="100000000000" w:firstRow="1" w:lastRow="0" w:firstColumn="0" w:lastColumn="0" w:oddVBand="0" w:evenVBand="0" w:oddHBand="0" w:evenHBand="0" w:firstRowFirstColumn="0" w:firstRowLastColumn="0" w:lastRowFirstColumn="0" w:lastRowLastColumn="0"/>
+              </w:trPr>
+              <w:tc>
+                <w:tcPr>
+                  <w:cnfStyle w:val="001000000000" w:firstRow="0" w:lastRow="0" w:firstColumn="1" w:lastColumn="0" w:oddVBand="0" w:evenVBand="0" w:oddHBand="0" w:evenHBand="0" w:firstRowFirstColumn="0" w:firstRowLastColumn="0" w:lastRowFirstColumn="0" w:lastRowLastColumn="0"/>
+                  <w:tcW w:w="1494" w:type="dxa"/>
+                </w:tcPr>
+                <w:p>
+                  <w:r>
+                    <w:t>Name</w:t>
+                  </w:r>
+                </w:p>
+              </w:tc>
+              <w:tc>
+                <w:tcPr>
+                  <w:tcW w:w="1495" w:type="dxa"/>
+                </w:tcPr>
+                <w:p>
+                  <w:pPr>
+                    <w:cnfStyle w:val="100000000000" w:firstRow="1" w:lastRow="0" w:firstColumn="0" w:lastColumn="0" w:oddVBand="0" w:evenVBand="0" w:oddHBand="0" w:evenHBand="0" w:firstRowFirstColumn="0" w:firstRowLastColumn="0" w:lastRowFirstColumn="0" w:lastRowLastColumn="0"/>
+                  </w:pPr>
+                  <w:r>
+                    <w:t>URL</w:t>
+                  </w:r>
+                </w:p>
+              </w:tc>
+              <w:tc>
+                <w:tcPr>
+                  <w:tcW w:w="1495" w:type="dxa"/>
+                </w:tcPr>
+                <w:p>
+                  <w:pPr>
+                    <w:cnfStyle w:val="100000000000" w:firstRow="1" w:lastRow="0" w:firstColumn="0" w:lastColumn="0" w:oddVBand="0" w:evenVBand="0" w:oddHBand="0" w:evenHBand="0" w:firstRowFirstColumn="0" w:firstRowLastColumn="0" w:lastRowFirstColumn="0" w:lastRowLastColumn="0"/>
+                  </w:pPr>
+                  <w:r>
+                    <w:t xml:space="preserve">HTTP </w:t>
+                  </w:r>
+                  <w:r>
+                    <w:t>Verb</w:t>
+                  </w:r>
+                </w:p>
+              </w:tc>
+              <w:tc>
+                <w:tcPr>
+                  <w:tcW w:w="1495" w:type="dxa"/>
+                </w:tcPr>
+                <w:p>
+                  <w:pPr>
+                    <w:cnfStyle w:val="100000000000" w:firstRow="1" w:lastRow="0" w:firstColumn="0" w:lastColumn="0" w:oddVBand="0" w:evenVBand="0" w:oddHBand="0" w:evenHBand="0" w:firstRowFirstColumn="0" w:firstRowLastColumn="0" w:lastRowFirstColumn="0" w:lastRowLastColumn="0"/>
+                  </w:pPr>
+                  <w:r>
+                    <w:t>Description</w:t>
+                  </w:r>
+                </w:p>
+              </w:tc>
+            </w:tr>
+            <w:tr>
+              <w:tc>
+                <w:tcPr>
+                  <w:cnfStyle w:val="001000000000" w:firstRow="0" w:lastRow="0" w:firstColumn="1" w:lastColumn="0" w:oddVBand="0" w:evenVBand="0" w:oddHBand="0" w:evenHBand="0" w:firstRowFirstColumn="0" w:firstRowLastColumn="0" w:lastRowFirstColumn="0" w:lastRowLastColumn="0"/>
+                  <w:tcW w:w="1494" w:type="dxa"/>
+                </w:tcPr>
+                <w:p>
+                  <w:r>
+                    <w:t>Index</w:t>
+                  </w:r>
+                </w:p>
+              </w:tc>
+              <w:tc>
+                <w:tcPr>
+                  <w:tcW w:w="1495" w:type="dxa"/>
+                </w:tcPr>
+                <w:p>
+                  <w:pPr>
+                    <w:cnfStyle w:val="000000000000" w:firstRow="0" w:lastRow="0" w:firstColumn="0" w:lastColumn="0" w:oddVBand="0" w:evenVBand="0" w:oddHBand="0" w:evenHBand="0" w:firstRowFirstColumn="0" w:firstRowLastColumn="0" w:lastRowFirstColumn="0" w:lastRowLastColumn="0"/>
+                  </w:pPr>
+                  <w:r>
+                    <w:t>/campground</w:t>
+                  </w:r>
+                </w:p>
+              </w:tc>
+              <w:tc>
+                <w:tcPr>
+                  <w:tcW w:w="1495" w:type="dxa"/>
+                </w:tcPr>
+                <w:p>
+                  <w:pPr>
+                    <w:cnfStyle w:val="000000000000" w:firstRow="0" w:lastRow="0" w:firstColumn="0" w:lastColumn="0" w:oddVBand="0" w:evenVBand="0" w:oddHBand="0" w:evenHBand="0" w:firstRowFirstColumn="0" w:firstRowLastColumn="0" w:lastRowFirstColumn="0" w:lastRowLastColumn="0"/>
+                  </w:pPr>
+                  <w:r>
+                    <w:t>GET</w:t>
+                  </w:r>
+                </w:p>
+              </w:tc>
+              <w:tc>
+                <w:tcPr>
+                  <w:tcW w:w="1495" w:type="dxa"/>
+                </w:tcPr>
+                <w:p>
+                  <w:pPr>
+                    <w:cnfStyle w:val="000000000000" w:firstRow="0" w:lastRow="0" w:firstColumn="0" w:lastColumn="0" w:oddVBand="0" w:evenVBand="0" w:oddHBand="0" w:evenHBand="0" w:firstRowFirstColumn="0" w:firstRowLastColumn="0" w:lastRowFirstColumn="0" w:lastRowLastColumn="0"/>
+                  </w:pPr>
+                  <w:r>
+                    <w:t>Shows the list of campgrounds</w:t>
+                  </w:r>
+                </w:p>
+              </w:tc>
+            </w:tr>
+            <w:tr>
+              <w:tc>
+                <w:tcPr>
+                  <w:cnfStyle w:val="001000000000" w:firstRow="0" w:lastRow="0" w:firstColumn="1" w:lastColumn="0" w:oddVBand="0" w:evenVBand="0" w:oddHBand="0" w:evenHBand="0" w:firstRowFirstColumn="0" w:firstRowLastColumn="0" w:lastRowFirstColumn="0" w:lastRowLastColumn="0"/>
+                  <w:tcW w:w="1494" w:type="dxa"/>
+                </w:tcPr>
+                <w:p>
+                  <w:r>
+                    <w:t>New</w:t>
+                  </w:r>
+                </w:p>
+              </w:tc>
+              <w:tc>
+                <w:tcPr>
+                  <w:tcW w:w="1495" w:type="dxa"/>
+                </w:tcPr>
+                <w:p>
+                  <w:pPr>
+                    <w:cnfStyle w:val="000000000000" w:firstRow="0" w:lastRow="0" w:firstColumn="0" w:lastColumn="0" w:oddVBand="0" w:evenVBand="0" w:oddHBand="0" w:evenHBand="0" w:firstRowFirstColumn="0" w:firstRowLastColumn="0" w:lastRowFirstColumn="0" w:lastRowLastColumn="0"/>
+                  </w:pPr>
+                  <w:r>
+                    <w:t>/campground/new</w:t>
+                  </w:r>
+                </w:p>
+              </w:tc>
+              <w:tc>
+                <w:tcPr>
+                  <w:tcW w:w="1495" w:type="dxa"/>
+                </w:tcPr>
+                <w:p>
+                  <w:pPr>
+                    <w:cnfStyle w:val="000000000000" w:firstRow="0" w:lastRow="0" w:firstColumn="0" w:lastColumn="0" w:oddVBand="0" w:evenVBand="0" w:oddHBand="0" w:evenHBand="0" w:firstRowFirstColumn="0" w:firstRowLastColumn="0" w:lastRowFirstColumn="0" w:lastRowLastColumn="0"/>
+                  </w:pPr>
+                  <w:r>
+                    <w:t>GET</w:t>
+                  </w:r>
+                </w:p>
+              </w:tc>
+              <w:tc>
+                <w:tcPr>
+                  <w:tcW w:w="1495" w:type="dxa"/>
+                </w:tcPr>
+                <w:p>
+                  <w:pPr>
+                    <w:cnfStyle w:val="000000000000" w:firstRow="0" w:lastRow="0" w:firstColumn="0" w:lastColumn="0" w:oddVBand="0" w:evenVBand="0" w:oddHBand="0" w:evenHBand="0" w:firstRowFirstColumn="0" w:firstRowLastColumn="0" w:lastRowFirstColumn="0" w:lastRowLastColumn="0"/>
+                  </w:pPr>
+                  <w:r>
+                    <w:t>Displays the form to new camp</w:t>
+                  </w:r>
+                </w:p>
+              </w:tc>
+            </w:tr>
+            <w:tr>
+              <w:tc>
+                <w:tcPr>
+                  <w:cnfStyle w:val="001000000000" w:firstRow="0" w:lastRow="0" w:firstColumn="1" w:lastColumn="0" w:oddVBand="0" w:evenVBand="0" w:oddHBand="0" w:evenHBand="0" w:firstRowFirstColumn="0" w:firstRowLastColumn="0" w:lastRowFirstColumn="0" w:lastRowLastColumn="0"/>
+                  <w:tcW w:w="1494" w:type="dxa"/>
+                </w:tcPr>
+                <w:p>
+                  <w:r>
+                    <w:lastRenderedPageBreak/>
+                    <w:t>Create</w:t>
+                  </w:r>
+                </w:p>
+              </w:tc>
+              <w:tc>
+                <w:tcPr>
+                  <w:tcW w:w="1495" w:type="dxa"/>
+                </w:tcPr>
+                <w:p>
+                  <w:pPr>
+                    <w:cnfStyle w:val="000000000000" w:firstRow="0" w:lastRow="0" w:firstColumn="0" w:lastColumn="0" w:oddVBand="0" w:evenVBand="0" w:oddHBand="0" w:evenHBand="0" w:firstRowFirstColumn="0" w:firstRowLastColumn="0" w:lastRowFirstColumn="0" w:lastRowLastColumn="0"/>
+                  </w:pPr>
+                  <w:r>
+                    <w:t>/campground</w:t>
+                  </w:r>
+                </w:p>
+              </w:tc>
+              <w:tc>
+                <w:tcPr>
+                  <w:tcW w:w="1495" w:type="dxa"/>
+                </w:tcPr>
+                <w:p>
+                  <w:pPr>
+                    <w:cnfStyle w:val="000000000000" w:firstRow="0" w:lastRow="0" w:firstColumn="0" w:lastColumn="0" w:oddVBand="0" w:evenVBand="0" w:oddHBand="0" w:evenHBand="0" w:firstRowFirstColumn="0" w:firstRowLastColumn="0" w:lastRowFirstColumn="0" w:lastRowLastColumn="0"/>
+                  </w:pPr>
+                  <w:r>
+                    <w:t>POST</w:t>
+                  </w:r>
+                </w:p>
+              </w:tc>
+              <w:tc>
+                <w:tcPr>
+                  <w:tcW w:w="1495" w:type="dxa"/>
+                </w:tcPr>
+                <w:p>
+                  <w:pPr>
+                    <w:cnfStyle w:val="000000000000" w:firstRow="0" w:lastRow="0" w:firstColumn="0" w:lastColumn="0" w:oddVBand="0" w:evenVBand="0" w:oddHBand="0" w:evenHBand="0" w:firstRowFirstColumn="0" w:firstRowLastColumn="0" w:lastRowFirstColumn="0" w:lastRowLastColumn="0"/>
+                  </w:pPr>
+                  <w:r>
+                    <w:t>The form submits the data to /campground as a POST request.</w:t>
+                  </w:r>
+                </w:p>
+              </w:tc>
+            </w:tr>
+            <w:tr>
+              <w:tc>
+                <w:tcPr>
+                  <w:cnfStyle w:val="001000000000" w:firstRow="0" w:lastRow="0" w:firstColumn="1" w:lastColumn="0" w:oddVBand="0" w:evenVBand="0" w:oddHBand="0" w:evenHBand="0" w:firstRowFirstColumn="0" w:firstRowLastColumn="0" w:lastRowFirstColumn="0" w:lastRowLastColumn="0"/>
+                  <w:tcW w:w="1494" w:type="dxa"/>
+                </w:tcPr>
+                <w:p>
+                  <w:r>
+                    <w:t>Show</w:t>
+                  </w:r>
+                </w:p>
+              </w:tc>
+              <w:tc>
+                <w:tcPr>
+                  <w:tcW w:w="1495" w:type="dxa"/>
+                </w:tcPr>
+                <w:p>
+                  <w:pPr>
+                    <w:cnfStyle w:val="000000000000" w:firstRow="0" w:lastRow="0" w:firstColumn="0" w:lastColumn="0" w:oddVBand="0" w:evenVBand="0" w:oddHBand="0" w:evenHBand="0" w:firstRowFirstColumn="0" w:firstRowLastColumn="0" w:lastRowFirstColumn="0" w:lastRowLastColumn="0"/>
+                  </w:pPr>
+                  <w:r>
+                    <w:t>/campground/:id</w:t>
+                  </w:r>
+                </w:p>
+              </w:tc>
+              <w:tc>
+                <w:tcPr>
+                  <w:tcW w:w="1495" w:type="dxa"/>
+                </w:tcPr>
+                <w:p>
+                  <w:pPr>
+                    <w:cnfStyle w:val="000000000000" w:firstRow="0" w:lastRow="0" w:firstColumn="0" w:lastColumn="0" w:oddVBand="0" w:evenVBand="0" w:oddHBand="0" w:evenHBand="0" w:firstRowFirstColumn="0" w:firstRowLastColumn="0" w:lastRowFirstColumn="0" w:lastRowLastColumn="0"/>
+                  </w:pPr>
+                  <w:r>
+                    <w:t>GET</w:t>
+                  </w:r>
+                </w:p>
+              </w:tc>
+              <w:tc>
+                <w:tcPr>
+                  <w:tcW w:w="1495" w:type="dxa"/>
+                </w:tcPr>
+                <w:p>
+                  <w:pPr>
+                    <w:cnfStyle w:val="000000000000" w:firstRow="0" w:lastRow="0" w:firstColumn="0" w:lastColumn="0" w:oddVBand="0" w:evenVBand="0" w:oddHBand="0" w:evenHBand="0" w:firstRowFirstColumn="0" w:firstRowLastColumn="0" w:lastRowFirstColumn="0" w:lastRowLastColumn="0"/>
+                  </w:pPr>
+                  <w:r>
+                    <w:t>Shows info about one campground</w:t>
+                  </w:r>
+                </w:p>
+              </w:tc>
+            </w:tr>
+            <w:tr>
+              <w:tc>
+                <w:tcPr>
+                  <w:cnfStyle w:val="001000000000" w:firstRow="0" w:lastRow="0" w:firstColumn="1" w:lastColumn="0" w:oddVBand="0" w:evenVBand="0" w:oddHBand="0" w:evenHBand="0" w:firstRowFirstColumn="0" w:firstRowLastColumn="0" w:lastRowFirstColumn="0" w:lastRowLastColumn="0"/>
+                  <w:tcW w:w="1494" w:type="dxa"/>
+                </w:tcPr>
+                <w:p>
+                  <w:r>
+                    <w:t>Edit</w:t>
+                  </w:r>
+                </w:p>
+              </w:tc>
+              <w:tc>
+                <w:tcPr>
+                  <w:tcW w:w="1495" w:type="dxa"/>
+                </w:tcPr>
+                <w:p>
+                  <w:pPr>
+                    <w:cnfStyle w:val="000000000000" w:firstRow="0" w:lastRow="0" w:firstColumn="0" w:lastColumn="0" w:oddVBand="0" w:evenVBand="0" w:oddHBand="0" w:evenHBand="0" w:firstRowFirstColumn="0" w:firstRowLastColumn="0" w:lastRowFirstColumn="0" w:lastRowLastColumn="0"/>
+                  </w:pPr>
+                  <w:r>
+                    <w:t>/campgrounds/:id/edit</w:t>
+                  </w:r>
+                </w:p>
+              </w:tc>
+              <w:tc>
+                <w:tcPr>
+                  <w:tcW w:w="1495" w:type="dxa"/>
+                </w:tcPr>
+                <w:p>
+                  <w:pPr>
+                    <w:cnfStyle w:val="000000000000" w:firstRow="0" w:lastRow="0" w:firstColumn="0" w:lastColumn="0" w:oddVBand="0" w:evenVBand="0" w:oddHBand="0" w:evenHBand="0" w:firstRowFirstColumn="0" w:firstRowLastColumn="0" w:lastRowFirstColumn="0" w:lastRowLastColumn="0"/>
+                  </w:pPr>
+                  <w:r>
+                    <w:t>GET</w:t>
+                  </w:r>
+                </w:p>
+              </w:tc>
+              <w:tc>
+                <w:tcPr>
+                  <w:tcW w:w="1495" w:type="dxa"/>
+                </w:tcPr>
+                <w:p>
+                  <w:pPr>
+                    <w:cnfStyle w:val="000000000000" w:firstRow="0" w:lastRow="0" w:firstColumn="0" w:lastColumn="0" w:oddVBand="0" w:evenVBand="0" w:oddHBand="0" w:evenHBand="0" w:firstRowFirstColumn="0" w:firstRowLastColumn="0" w:lastRowFirstColumn="0" w:lastRowLastColumn="0"/>
+                  </w:pPr>
+                  <w:r>
+                    <w:t>Editing one campground</w:t>
+                  </w:r>
+                  <w:r>
+                    <w:t xml:space="preserve"> (FORM)</w:t>
+                  </w:r>
+                </w:p>
+              </w:tc>
+            </w:tr>
+            <w:tr>
+              <w:tc>
+                <w:tcPr>
+                  <w:cnfStyle w:val="001000000000" w:firstRow="0" w:lastRow="0" w:firstColumn="1" w:lastColumn="0" w:oddVBand="0" w:evenVBand="0" w:oddHBand="0" w:evenHBand="0" w:firstRowFirstColumn="0" w:firstRowLastColumn="0" w:lastRowFirstColumn="0" w:lastRowLastColumn="0"/>
+                  <w:tcW w:w="1494" w:type="dxa"/>
+                </w:tcPr>
+                <w:p>
+                  <w:r>
+                    <w:t>Update</w:t>
+                  </w:r>
+                </w:p>
+              </w:tc>
+              <w:tc>
+                <w:tcPr>
+                  <w:tcW w:w="1495" w:type="dxa"/>
+                </w:tcPr>
+                <w:p>
+                  <w:pPr>
+                    <w:cnfStyle w:val="000000000000" w:firstRow="0" w:lastRow="0" w:firstColumn="0" w:lastColumn="0" w:oddVBand="0" w:evenVBand="0" w:oddHBand="0" w:evenHBand="0" w:firstRowFirstColumn="0" w:firstRowLastColumn="0" w:lastRowFirstColumn="0" w:lastRowLastColumn="0"/>
+                  </w:pPr>
+                  <w:r>
+                    <w:t>/campgrouds/:id</w:t>
+                  </w:r>
+                </w:p>
+              </w:tc>
+              <w:tc>
+                <w:tcPr>
+                  <w:tcW w:w="1495" w:type="dxa"/>
+                </w:tcPr>
+                <w:p>
+                  <w:pPr>
+                    <w:cnfStyle w:val="000000000000" w:firstRow="0" w:lastRow="0" w:firstColumn="0" w:lastColumn="0" w:oddVBand="0" w:evenVBand="0" w:oddHBand="0" w:evenHBand="0" w:firstRowFirstColumn="0" w:firstRowLastColumn="0" w:lastRowFirstColumn="0" w:lastRowLastColumn="0"/>
+                  </w:pPr>
+                  <w:r>
+                    <w:t>PUT</w:t>
+                  </w:r>
+                </w:p>
+              </w:tc>
+              <w:tc>
+                <w:tcPr>
+                  <w:tcW w:w="1495" w:type="dxa"/>
+                </w:tcPr>
+                <w:p>
+                  <w:pPr>
+                    <w:cnfStyle w:val="000000000000" w:firstRow="0" w:lastRow="0" w:firstColumn="0" w:lastColumn="0" w:oddVBand="0" w:evenVBand="0" w:oddHBand="0" w:evenHBand="0" w:firstRowFirstColumn="0" w:firstRowLastColumn="0" w:lastRowFirstColumn="0" w:lastRowLastColumn="0"/>
+                  </w:pPr>
+                  <w:r>
+                    <w:t>The form submits here.</w:t>
+                  </w:r>
+                </w:p>
+                <w:p>
+                  <w:pPr>
+                    <w:cnfStyle w:val="000000000000" w:firstRow="0" w:lastRow="0" w:firstColumn="0" w:lastColumn="0" w:oddVBand="0" w:evenVBand="0" w:oddHBand="0" w:evenHBand="0" w:firstRowFirstColumn="0" w:firstRowLastColumn="0" w:lastRowFirstColumn="0" w:lastRowLastColumn="0"/>
+                  </w:pPr>
+                  <w:r>
+                    <w:t>Update a particular camp.</w:t>
+                  </w:r>
+                </w:p>
+              </w:tc>
+            </w:tr>
+            <w:tr>
+              <w:tc>
+                <w:tcPr>
+                  <w:cnfStyle w:val="001000000000" w:firstRow="0" w:lastRow="0" w:firstColumn="1" w:lastColumn="0" w:oddVBand="0" w:evenVBand="0" w:oddHBand="0" w:evenHBand="0" w:firstRowFirstColumn="0" w:firstRowLastColumn="0" w:lastRowFirstColumn="0" w:lastRowLastColumn="0"/>
+                  <w:tcW w:w="1494" w:type="dxa"/>
+                </w:tcPr>
+                <w:p>
+                  <w:r>
+                    <w:t>Destroy</w:t>
+                  </w:r>
+                </w:p>
+              </w:tc>
+              <w:tc>
+                <w:tcPr>
+                  <w:tcW w:w="1495" w:type="dxa"/>
+                </w:tcPr>
+                <w:p>
+                  <w:pPr>
+                    <w:cnfStyle w:val="000000000000" w:firstRow="0" w:lastRow="0" w:firstColumn="0" w:lastColumn="0" w:oddVBand="0" w:evenVBand="0" w:oddHBand="0" w:evenHBand="0" w:firstRowFirstColumn="0" w:firstRowLastColumn="0" w:lastRowFirstColumn="0" w:lastRowLastColumn="0"/>
+                  </w:pPr>
+                  <w:r>
+                    <w:t>/campground/:id</w:t>
+                  </w:r>
+                </w:p>
+              </w:tc>
+              <w:tc>
+                <w:tcPr>
+                  <w:tcW w:w="1495" w:type="dxa"/>
+                </w:tcPr>
+                <w:p>
+                  <w:pPr>
+                    <w:cnfStyle w:val="000000000000" w:firstRow="0" w:lastRow="0" w:firstColumn="0" w:lastColumn="0" w:oddVBand="0" w:evenVBand="0" w:oddHBand="0" w:evenHBand="0" w:firstRowFirstColumn="0" w:firstRowLastColumn="0" w:lastRowFirstColumn="0" w:lastRowLastColumn="0"/>
+                  </w:pPr>
+                  <w:r>
+                    <w:t>DELETE</w:t>
+                  </w:r>
+                </w:p>
+              </w:tc>
+              <w:tc>
+                <w:tcPr>
+                  <w:tcW w:w="1495" w:type="dxa"/>
+                </w:tcPr>
+                <w:p>
+                  <w:pPr>
+                    <w:cnfStyle w:val="000000000000" w:firstRow="0" w:lastRow="0" w:firstColumn="0" w:lastColumn="0" w:oddVBand="0" w:evenVBand="0" w:oddHBand="0" w:evenHBand="0" w:firstRowFirstColumn="0" w:firstRowLastColumn="0" w:lastRowFirstColumn="0" w:lastRowLastColumn="0"/>
+                  </w:pPr>
+                  <w:r>
+                    <w:t>Delete a particular campground.</w:t>
+                  </w:r>
+                </w:p>
+              </w:tc>
+            </w:tr>
+          </w:tbl>
+          <w:p>
+            <w:pPr>
+              <w:cnfStyle w:val="000000000000" w:firstRow="0" w:lastRow="0" w:firstColumn="0" w:lastColumn="0" w:oddVBand="0" w:evenVBand="0" w:oddHBand="0" w:evenHBand="0" w:firstRowFirstColumn="0" w:firstRowLastColumn="0" w:lastRowFirstColumn="0" w:lastRowLastColumn="0"/>
+            </w:pPr>
           </w:p>
         </w:tc>
       </w:tr>
@@ -4372,6 +4578,95 @@
 <file path=word/numbering.xml><?xml version="1.0" encoding="utf-8"?>
 <w:numbering xmlns:wpc="http://schemas.microsoft.com/office/word/2010/wordprocessingCanvas" xmlns:cx="http://schemas.microsoft.com/office/drawing/2014/chartex" xmlns:cx1="http://schemas.microsoft.com/office/drawing/2015/9/8/chartex" xmlns:cx2="http://schemas.microsoft.com/office/drawing/2015/10/21/chartex" xmlns:cx3="http://schemas.microsoft.com/office/drawing/2016/5/9/chartex" xmlns:cx4="http://schemas.microsoft.com/office/drawing/2016/5/10/chartex" xmlns:cx5="http://schemas.microsoft.com/office/drawing/2016/5/11/chartex" xmlns:cx6="http://schemas.microsoft.com/office/drawing/2016/5/12/chartex" xmlns:cx7="http://schemas.microsoft.com/office/drawing/2016/5/13/chartex" xmlns:cx8="http://schemas.microsoft.com/office/drawing/2016/5/14/chartex" xmlns:mc="http://schemas.openxmlformats.org/markup-compatibility/2006" xmlns:aink="http://schemas.microsoft.com/office/drawing/2016/ink" xmlns:am3d="http://schemas.microsoft.com/office/drawing/2017/model3d" xmlns:o="urn:schemas-microsoft-com:office:office" xmlns:r="http://schemas.openxmlformats.org/officeDocument/2006/relationships" xmlns:m="http://schemas.openxmlformats.org/officeDocument/2006/math" xmlns:v="urn:schemas-microsoft-com:vml" xmlns:wp14="http://schemas.microsoft.com/office/word/2010/wordprocessingDrawing" xmlns:wp="http://schemas.openxmlformats.org/drawingml/2006/wordprocessingDrawing" xmlns:w10="urn:schemas-microsoft-com:office:word" xmlns:w="http://schemas.openxmlformats.org/wordprocessingml/2006/main" xmlns:w14="http://schemas.microsoft.com/office/word/2010/wordml" xmlns:w15="http://schemas.microsoft.com/office/word/2012/wordml" xmlns:w16cex="http://schemas.microsoft.com/office/word/2018/wordml/cex" xmlns:w16cid="http://schemas.microsoft.com/office/word/2016/wordml/cid" xmlns:w16="http://schemas.microsoft.com/office/word/2018/wordml" xmlns:w16se="http://schemas.microsoft.com/office/word/2015/wordml/symex" xmlns:wpg="http://schemas.microsoft.com/office/word/2010/wordprocessingGroup" xmlns:wpi="http://schemas.microsoft.com/office/word/2010/wordprocessingInk" xmlns:wne="http://schemas.microsoft.com/office/word/2006/wordml" xmlns:wps="http://schemas.microsoft.com/office/word/2010/wordprocessingShape" mc:Ignorable="w14 w15 w16se w16cid w16 w16cex wp14">
   <w:abstractNum w:abstractNumId="0" w15:restartNumberingAfterBreak="0">
+    <w:nsid w:val="0FB54015"/>
+    <w:multiLevelType w:val="hybridMultilevel"/>
+    <w:tmpl w:val="BDD08254"/>
+    <w:lvl w:ilvl="0" w:tplc="0409000F">
+      <w:start w:val="1"/>
+      <w:numFmt w:val="decimal"/>
+      <w:lvlText w:val="%1."/>
+      <w:lvlJc w:val="left"/>
+      <w:pPr>
+        <w:ind w:left="720" w:hanging="360"/>
+      </w:pPr>
+      <w:rPr>
+        <w:rFonts w:hint="default"/>
+      </w:rPr>
+    </w:lvl>
+    <w:lvl w:ilvl="1" w:tplc="04090019" w:tentative="1">
+      <w:start w:val="1"/>
+      <w:numFmt w:val="lowerLetter"/>
+      <w:lvlText w:val="%2."/>
+      <w:lvlJc w:val="left"/>
+      <w:pPr>
+        <w:ind w:left="1440" w:hanging="360"/>
+      </w:pPr>
+    </w:lvl>
+    <w:lvl w:ilvl="2" w:tplc="0409001B" w:tentative="1">
+      <w:start w:val="1"/>
+      <w:numFmt w:val="lowerRoman"/>
+      <w:lvlText w:val="%3."/>
+      <w:lvlJc w:val="right"/>
+      <w:pPr>
+        <w:ind w:left="2160" w:hanging="180"/>
+      </w:pPr>
+    </w:lvl>
+    <w:lvl w:ilvl="3" w:tplc="0409000F" w:tentative="1">
+      <w:start w:val="1"/>
+      <w:numFmt w:val="decimal"/>
+      <w:lvlText w:val="%4."/>
+      <w:lvlJc w:val="left"/>
+      <w:pPr>
+        <w:ind w:left="2880" w:hanging="360"/>
+      </w:pPr>
+    </w:lvl>
+    <w:lvl w:ilvl="4" w:tplc="04090019" w:tentative="1">
+      <w:start w:val="1"/>
+      <w:numFmt w:val="lowerLetter"/>
+      <w:lvlText w:val="%5."/>
+      <w:lvlJc w:val="left"/>
+      <w:pPr>
+        <w:ind w:left="3600" w:hanging="360"/>
+      </w:pPr>
+    </w:lvl>
+    <w:lvl w:ilvl="5" w:tplc="0409001B" w:tentative="1">
+      <w:start w:val="1"/>
+      <w:numFmt w:val="lowerRoman"/>
+      <w:lvlText w:val="%6."/>
+      <w:lvlJc w:val="right"/>
+      <w:pPr>
+        <w:ind w:left="4320" w:hanging="180"/>
+      </w:pPr>
+    </w:lvl>
+    <w:lvl w:ilvl="6" w:tplc="0409000F" w:tentative="1">
+      <w:start w:val="1"/>
+      <w:numFmt w:val="decimal"/>
+      <w:lvlText w:val="%7."/>
+      <w:lvlJc w:val="left"/>
+      <w:pPr>
+        <w:ind w:left="5040" w:hanging="360"/>
+      </w:pPr>
+    </w:lvl>
+    <w:lvl w:ilvl="7" w:tplc="04090019" w:tentative="1">
+      <w:start w:val="1"/>
+      <w:numFmt w:val="lowerLetter"/>
+      <w:lvlText w:val="%8."/>
+      <w:lvlJc w:val="left"/>
+      <w:pPr>
+        <w:ind w:left="5760" w:hanging="360"/>
+      </w:pPr>
+    </w:lvl>
+    <w:lvl w:ilvl="8" w:tplc="0409001B" w:tentative="1">
+      <w:start w:val="1"/>
+      <w:numFmt w:val="lowerRoman"/>
+      <w:lvlText w:val="%9."/>
+      <w:lvlJc w:val="right"/>
+      <w:pPr>
+        <w:ind w:left="6480" w:hanging="180"/>
+      </w:pPr>
+    </w:lvl>
+  </w:abstractNum>
+  <w:abstractNum w:abstractNumId="1" w15:restartNumberingAfterBreak="0">
     <w:nsid w:val="57D41FE3"/>
     <w:multiLevelType w:val="hybridMultilevel"/>
     <w:tmpl w:val="00A04680"/>
@@ -4458,6 +4753,9 @@
     </w:lvl>
   </w:abstractNum>
   <w:num w:numId="1">
+    <w:abstractNumId w:val="1"/>
+  </w:num>
+  <w:num w:numId="2">
     <w:abstractNumId w:val="0"/>
   </w:num>
 </w:numbering>

</xml_diff>

<commit_message>
RESTful Blog App completed with final touches.
</commit_message>
<xml_diff>
--- a/Node Cheat Sheet.docx
+++ b/Node Cheat Sheet.docx
@@ -5351,6 +5351,556 @@
               </w:rPr>
               <w:lastRenderedPageBreak/>
               <w:t>What this will do is it would rather than substituting the value there it would evaluate the content inside. So run HTML if there are any inside.</w:t>
+            </w:r>
+          </w:p>
+          <w:p>
+            <w:pPr>
+              <w:shd w:val="clear" w:color="auto" w:fill="1E1E1E"/>
+              <w:spacing w:line="330" w:lineRule="atLeast"/>
+              <w:cnfStyle w:val="000000000000" w:firstRow="0" w:lastRow="0" w:firstColumn="0" w:lastColumn="0" w:oddVBand="0" w:evenVBand="0" w:oddHBand="0" w:evenHBand="0" w:firstRowFirstColumn="0" w:firstRowLastColumn="0" w:lastRowFirstColumn="0" w:lastRowLastColumn="0"/>
+              <w:rPr>
+                <w:rFonts w:ascii="Consolas" w:eastAsia="Times New Roman" w:hAnsi="Consolas" w:cs="Times New Roman"/>
+                <w:color w:val="D4D4D4"/>
+                <w:sz w:val="24"/>
+                <w:szCs w:val="24"/>
+              </w:rPr>
+            </w:pPr>
+          </w:p>
+        </w:tc>
+      </w:tr>
+      <w:tr>
+        <w:tc>
+          <w:tcPr>
+            <w:cnfStyle w:val="001000000000" w:firstRow="0" w:lastRow="0" w:firstColumn="1" w:lastColumn="0" w:oddVBand="0" w:evenVBand="0" w:oddHBand="0" w:evenHBand="0" w:firstRowFirstColumn="0" w:firstRowLastColumn="0" w:lastRowFirstColumn="0" w:lastRowLastColumn="0"/>
+            <w:tcW w:w="1260" w:type="dxa"/>
+          </w:tcPr>
+          <w:p>
+            <w:pPr>
+              <w:pStyle w:val="ListParagraph"/>
+              <w:numPr>
+                <w:ilvl w:val="0"/>
+                <w:numId w:val="1"/>
+              </w:numPr>
+            </w:pPr>
+            <w:r>
+              <w:lastRenderedPageBreak/>
+              <w:t>318</w:t>
+            </w:r>
+          </w:p>
+        </w:tc>
+        <w:tc>
+          <w:tcPr>
+            <w:tcW w:w="2700" w:type="dxa"/>
+          </w:tcPr>
+          <w:p>
+            <w:pPr>
+              <w:cnfStyle w:val="000000000000" w:firstRow="0" w:lastRow="0" w:firstColumn="0" w:lastColumn="0" w:oddVBand="0" w:evenVBand="0" w:oddHBand="0" w:evenHBand="0" w:firstRowFirstColumn="0" w:firstRowLastColumn="0" w:lastRowFirstColumn="0" w:lastRowLastColumn="0"/>
+            </w:pPr>
+            <w:r>
+              <w:t>Show small amount of content</w:t>
+            </w:r>
+          </w:p>
+        </w:tc>
+        <w:tc>
+          <w:tcPr>
+            <w:tcW w:w="6115" w:type="dxa"/>
+          </w:tcPr>
+          <w:p>
+            <w:pPr>
+              <w:shd w:val="clear" w:color="auto" w:fill="1E1E1E"/>
+              <w:spacing w:line="330" w:lineRule="atLeast"/>
+              <w:cnfStyle w:val="000000000000" w:firstRow="0" w:lastRow="0" w:firstColumn="0" w:lastColumn="0" w:oddVBand="0" w:evenVBand="0" w:oddHBand="0" w:evenHBand="0" w:firstRowFirstColumn="0" w:firstRowLastColumn="0" w:lastRowFirstColumn="0" w:lastRowLastColumn="0"/>
+              <w:rPr>
+                <w:rFonts w:ascii="Consolas" w:eastAsia="Times New Roman" w:hAnsi="Consolas" w:cs="Times New Roman"/>
+                <w:color w:val="D4D4D4"/>
+                <w:sz w:val="24"/>
+                <w:szCs w:val="24"/>
+              </w:rPr>
+            </w:pPr>
+            <w:r>
+              <w:rPr>
+                <w:rFonts w:ascii="Consolas" w:eastAsia="Times New Roman" w:hAnsi="Consolas" w:cs="Times New Roman"/>
+                <w:color w:val="D4D4D4"/>
+                <w:sz w:val="24"/>
+                <w:szCs w:val="24"/>
+              </w:rPr>
+              <w:t>JS code</w:t>
+            </w:r>
+          </w:p>
+          <w:p>
+            <w:pPr>
+              <w:shd w:val="clear" w:color="auto" w:fill="1E1E1E"/>
+              <w:spacing w:line="330" w:lineRule="atLeast"/>
+              <w:cnfStyle w:val="000000000000" w:firstRow="0" w:lastRow="0" w:firstColumn="0" w:lastColumn="0" w:oddVBand="0" w:evenVBand="0" w:oddHBand="0" w:evenHBand="0" w:firstRowFirstColumn="0" w:firstRowLastColumn="0" w:lastRowFirstColumn="0" w:lastRowLastColumn="0"/>
+              <w:rPr>
+                <w:rFonts w:ascii="Consolas" w:eastAsia="Times New Roman" w:hAnsi="Consolas" w:cs="Times New Roman"/>
+                <w:color w:val="D4D4D4"/>
+                <w:sz w:val="24"/>
+                <w:szCs w:val="24"/>
+              </w:rPr>
+            </w:pPr>
+            <w:r>
+              <w:rPr>
+                <w:rFonts w:ascii="Consolas" w:eastAsia="Times New Roman" w:hAnsi="Consolas" w:cs="Times New Roman"/>
+                <w:color w:val="D4D4D4"/>
+                <w:sz w:val="24"/>
+                <w:szCs w:val="24"/>
+              </w:rPr>
+              <w:t>.</w:t>
+            </w:r>
+            <w:r>
+              <w:rPr>
+                <w:rFonts w:ascii="Consolas" w:eastAsia="Times New Roman" w:hAnsi="Consolas" w:cs="Times New Roman"/>
+                <w:color w:val="D4D4D4"/>
+                <w:sz w:val="24"/>
+                <w:szCs w:val="24"/>
+              </w:rPr>
+              <w:t>substring(0,100)</w:t>
+            </w:r>
+          </w:p>
+          <w:p>
+            <w:pPr>
+              <w:shd w:val="clear" w:color="auto" w:fill="1E1E1E"/>
+              <w:spacing w:line="330" w:lineRule="atLeast"/>
+              <w:cnfStyle w:val="000000000000" w:firstRow="0" w:lastRow="0" w:firstColumn="0" w:lastColumn="0" w:oddVBand="0" w:evenVBand="0" w:oddHBand="0" w:evenHBand="0" w:firstRowFirstColumn="0" w:firstRowLastColumn="0" w:lastRowFirstColumn="0" w:lastRowLastColumn="0"/>
+              <w:rPr>
+                <w:rFonts w:ascii="Consolas" w:eastAsia="Times New Roman" w:hAnsi="Consolas" w:cs="Times New Roman"/>
+                <w:color w:val="D4D4D4"/>
+                <w:sz w:val="24"/>
+                <w:szCs w:val="24"/>
+              </w:rPr>
+            </w:pPr>
+          </w:p>
+        </w:tc>
+      </w:tr>
+      <w:tr>
+        <w:tc>
+          <w:tcPr>
+            <w:cnfStyle w:val="001000000000" w:firstRow="0" w:lastRow="0" w:firstColumn="1" w:lastColumn="0" w:oddVBand="0" w:evenVBand="0" w:oddHBand="0" w:evenHBand="0" w:firstRowFirstColumn="0" w:firstRowLastColumn="0" w:lastRowFirstColumn="0" w:lastRowLastColumn="0"/>
+            <w:tcW w:w="1260" w:type="dxa"/>
+          </w:tcPr>
+          <w:p>
+            <w:pPr>
+              <w:pStyle w:val="ListParagraph"/>
+              <w:numPr>
+                <w:ilvl w:val="0"/>
+                <w:numId w:val="1"/>
+              </w:numPr>
+            </w:pPr>
+            <w:r>
+              <w:t>319</w:t>
+            </w:r>
+          </w:p>
+        </w:tc>
+        <w:tc>
+          <w:tcPr>
+            <w:tcW w:w="2700" w:type="dxa"/>
+          </w:tcPr>
+          <w:p>
+            <w:pPr>
+              <w:cnfStyle w:val="000000000000" w:firstRow="0" w:lastRow="0" w:firstColumn="0" w:lastColumn="0" w:oddVBand="0" w:evenVBand="0" w:oddHBand="0" w:evenHBand="0" w:firstRowFirstColumn="0" w:firstRowLastColumn="0" w:lastRowFirstColumn="0" w:lastRowLastColumn="0"/>
+            </w:pPr>
+            <w:r>
+              <w:t>Why PUT doesn’t work</w:t>
+            </w:r>
+          </w:p>
+        </w:tc>
+        <w:tc>
+          <w:tcPr>
+            <w:tcW w:w="6115" w:type="dxa"/>
+          </w:tcPr>
+          <w:p>
+            <w:pPr>
+              <w:shd w:val="clear" w:color="auto" w:fill="1E1E1E"/>
+              <w:spacing w:line="330" w:lineRule="atLeast"/>
+              <w:cnfStyle w:val="000000000000" w:firstRow="0" w:lastRow="0" w:firstColumn="0" w:lastColumn="0" w:oddVBand="0" w:evenVBand="0" w:oddHBand="0" w:evenHBand="0" w:firstRowFirstColumn="0" w:firstRowLastColumn="0" w:lastRowFirstColumn="0" w:lastRowLastColumn="0"/>
+              <w:rPr>
+                <w:rFonts w:ascii="Consolas" w:eastAsia="Times New Roman" w:hAnsi="Consolas" w:cs="Times New Roman"/>
+                <w:color w:val="D4D4D4"/>
+                <w:sz w:val="24"/>
+                <w:szCs w:val="24"/>
+              </w:rPr>
+            </w:pPr>
+            <w:r>
+              <w:rPr>
+                <w:rFonts w:ascii="Consolas" w:eastAsia="Times New Roman" w:hAnsi="Consolas" w:cs="Times New Roman"/>
+                <w:color w:val="D4D4D4"/>
+                <w:sz w:val="24"/>
+                <w:szCs w:val="24"/>
+              </w:rPr>
+              <w:t>PUT request is basically a get request because HTML forms don’t support put request they only support GET and POST. So when we say method=”POST” then the it actually goes to the GET route with all the values inside the form in the URL. So how can we use PUT as it is still an HTTP request that updates values. So for that we need to do the following.ADD the following code at the end of the url in the action attribute of the form.</w:t>
+            </w:r>
+          </w:p>
+          <w:p>
+            <w:pPr>
+              <w:shd w:val="clear" w:color="auto" w:fill="1E1E1E"/>
+              <w:spacing w:line="330" w:lineRule="atLeast"/>
+              <w:cnfStyle w:val="000000000000" w:firstRow="0" w:lastRow="0" w:firstColumn="0" w:lastColumn="0" w:oddVBand="0" w:evenVBand="0" w:oddHBand="0" w:evenHBand="0" w:firstRowFirstColumn="0" w:firstRowLastColumn="0" w:lastRowFirstColumn="0" w:lastRowLastColumn="0"/>
+              <w:rPr>
+                <w:rFonts w:ascii="Consolas" w:eastAsia="Times New Roman" w:hAnsi="Consolas" w:cs="Times New Roman"/>
+                <w:b/>
+                <w:bCs/>
+                <w:color w:val="D4D4D4"/>
+                <w:sz w:val="24"/>
+                <w:szCs w:val="24"/>
+              </w:rPr>
+            </w:pPr>
+            <w:r>
+              <w:rPr>
+                <w:rFonts w:ascii="Consolas" w:eastAsia="Times New Roman" w:hAnsi="Consolas" w:cs="Times New Roman"/>
+                <w:b/>
+                <w:bCs/>
+                <w:color w:val="D4D4D4"/>
+                <w:sz w:val="24"/>
+                <w:szCs w:val="24"/>
+              </w:rPr>
+              <w:t>?_method=”PUT”</w:t>
+            </w:r>
+          </w:p>
+          <w:p>
+            <w:pPr>
+              <w:shd w:val="clear" w:color="auto" w:fill="1E1E1E"/>
+              <w:spacing w:line="330" w:lineRule="atLeast"/>
+              <w:cnfStyle w:val="000000000000" w:firstRow="0" w:lastRow="0" w:firstColumn="0" w:lastColumn="0" w:oddVBand="0" w:evenVBand="0" w:oddHBand="0" w:evenHBand="0" w:firstRowFirstColumn="0" w:firstRowLastColumn="0" w:lastRowFirstColumn="0" w:lastRowLastColumn="0"/>
+              <w:rPr>
+                <w:rFonts w:ascii="Consolas" w:eastAsia="Times New Roman" w:hAnsi="Consolas" w:cs="Times New Roman"/>
+                <w:color w:val="D4D4D4"/>
+                <w:sz w:val="24"/>
+                <w:szCs w:val="24"/>
+              </w:rPr>
+            </w:pPr>
+            <w:r>
+              <w:rPr>
+                <w:rFonts w:ascii="Consolas" w:eastAsia="Times New Roman" w:hAnsi="Consolas" w:cs="Times New Roman"/>
+                <w:color w:val="D4D4D4"/>
+                <w:sz w:val="24"/>
+                <w:szCs w:val="24"/>
+              </w:rPr>
+              <w:t xml:space="preserve">What this is doing is that it sends as a get request </w:t>
+            </w:r>
+            <w:r>
+              <w:rPr>
+                <w:rFonts w:ascii="Consolas" w:eastAsia="Times New Roman" w:hAnsi="Consolas" w:cs="Times New Roman"/>
+                <w:color w:val="D4D4D4"/>
+                <w:sz w:val="24"/>
+                <w:szCs w:val="24"/>
+              </w:rPr>
+              <w:t>however because of that additional line it treats as PUT. (METHOD OVERRIDE)</w:t>
+            </w:r>
+          </w:p>
+          <w:p>
+            <w:pPr>
+              <w:shd w:val="clear" w:color="auto" w:fill="1E1E1E"/>
+              <w:spacing w:line="330" w:lineRule="atLeast"/>
+              <w:cnfStyle w:val="000000000000" w:firstRow="0" w:lastRow="0" w:firstColumn="0" w:lastColumn="0" w:oddVBand="0" w:evenVBand="0" w:oddHBand="0" w:evenHBand="0" w:firstRowFirstColumn="0" w:firstRowLastColumn="0" w:lastRowFirstColumn="0" w:lastRowLastColumn="0"/>
+              <w:rPr>
+                <w:rFonts w:ascii="Consolas" w:eastAsia="Times New Roman" w:hAnsi="Consolas" w:cs="Times New Roman"/>
+                <w:color w:val="D4D4D4"/>
+                <w:sz w:val="24"/>
+                <w:szCs w:val="24"/>
+              </w:rPr>
+            </w:pPr>
+            <w:r>
+              <w:rPr>
+                <w:rFonts w:ascii="Consolas" w:eastAsia="Times New Roman" w:hAnsi="Consolas" w:cs="Times New Roman"/>
+                <w:color w:val="D4D4D4"/>
+                <w:sz w:val="24"/>
+                <w:szCs w:val="24"/>
+              </w:rPr>
+              <w:t>EX:</w:t>
+            </w:r>
+          </w:p>
+          <w:p>
+            <w:pPr>
+              <w:shd w:val="clear" w:color="auto" w:fill="1E1E1E"/>
+              <w:spacing w:line="330" w:lineRule="atLeast"/>
+              <w:cnfStyle w:val="000000000000" w:firstRow="0" w:lastRow="0" w:firstColumn="0" w:lastColumn="0" w:oddVBand="0" w:evenVBand="0" w:oddHBand="0" w:evenHBand="0" w:firstRowFirstColumn="0" w:firstRowLastColumn="0" w:lastRowFirstColumn="0" w:lastRowLastColumn="0"/>
+              <w:rPr>
+                <w:rFonts w:ascii="Consolas" w:eastAsia="Times New Roman" w:hAnsi="Consolas" w:cs="Times New Roman"/>
+                <w:color w:val="D4D4D4"/>
+                <w:sz w:val="24"/>
+                <w:szCs w:val="24"/>
+              </w:rPr>
+            </w:pPr>
+          </w:p>
+          <w:p>
+            <w:pPr>
+              <w:shd w:val="clear" w:color="auto" w:fill="1E1E1E"/>
+              <w:spacing w:line="330" w:lineRule="atLeast"/>
+              <w:cnfStyle w:val="000000000000" w:firstRow="0" w:lastRow="0" w:firstColumn="0" w:lastColumn="0" w:oddVBand="0" w:evenVBand="0" w:oddHBand="0" w:evenHBand="0" w:firstRowFirstColumn="0" w:firstRowLastColumn="0" w:lastRowFirstColumn="0" w:lastRowLastColumn="0"/>
+              <w:rPr>
+                <w:rFonts w:ascii="Consolas" w:eastAsia="Times New Roman" w:hAnsi="Consolas" w:cs="Times New Roman"/>
+                <w:color w:val="D4D4D4"/>
+                <w:sz w:val="24"/>
+                <w:szCs w:val="24"/>
+              </w:rPr>
+            </w:pPr>
+            <w:r>
+              <w:rPr>
+                <w:rFonts w:ascii="Consolas" w:eastAsia="Times New Roman" w:hAnsi="Consolas" w:cs="Times New Roman"/>
+                <w:color w:val="D4D4D4"/>
+                <w:sz w:val="24"/>
+                <w:szCs w:val="24"/>
+              </w:rPr>
+              <w:t> </w:t>
+            </w:r>
+            <w:r>
+              <w:rPr>
+                <w:rFonts w:ascii="Consolas" w:eastAsia="Times New Roman" w:hAnsi="Consolas" w:cs="Times New Roman"/>
+                <w:color w:val="808080"/>
+                <w:sz w:val="24"/>
+                <w:szCs w:val="24"/>
+              </w:rPr>
+              <w:t>&lt;</w:t>
+            </w:r>
+            <w:r>
+              <w:rPr>
+                <w:rFonts w:ascii="Consolas" w:eastAsia="Times New Roman" w:hAnsi="Consolas" w:cs="Times New Roman"/>
+                <w:color w:val="569CD6"/>
+                <w:sz w:val="24"/>
+                <w:szCs w:val="24"/>
+              </w:rPr>
+              <w:t>form</w:t>
+            </w:r>
+            <w:r>
+              <w:rPr>
+                <w:rFonts w:ascii="Consolas" w:eastAsia="Times New Roman" w:hAnsi="Consolas" w:cs="Times New Roman"/>
+                <w:color w:val="D4D4D4"/>
+                <w:sz w:val="24"/>
+                <w:szCs w:val="24"/>
+              </w:rPr>
+              <w:t> </w:t>
+            </w:r>
+            <w:r>
+              <w:rPr>
+                <w:rFonts w:ascii="Consolas" w:eastAsia="Times New Roman" w:hAnsi="Consolas" w:cs="Times New Roman"/>
+                <w:color w:val="9CDCFE"/>
+                <w:sz w:val="24"/>
+                <w:szCs w:val="24"/>
+              </w:rPr>
+              <w:t>action</w:t>
+            </w:r>
+            <w:r>
+              <w:rPr>
+                <w:rFonts w:ascii="Consolas" w:eastAsia="Times New Roman" w:hAnsi="Consolas" w:cs="Times New Roman"/>
+                <w:color w:val="D4D4D4"/>
+                <w:sz w:val="24"/>
+                <w:szCs w:val="24"/>
+              </w:rPr>
+              <w:t>=</w:t>
+            </w:r>
+            <w:r>
+              <w:rPr>
+                <w:rFonts w:ascii="Consolas" w:eastAsia="Times New Roman" w:hAnsi="Consolas" w:cs="Times New Roman"/>
+                <w:color w:val="CE9178"/>
+                <w:sz w:val="24"/>
+                <w:szCs w:val="24"/>
+              </w:rPr>
+              <w:t>"/blogs/</w:t>
+            </w:r>
+            <w:r>
+              <w:rPr>
+                <w:rFonts w:ascii="Consolas" w:eastAsia="Times New Roman" w:hAnsi="Consolas" w:cs="Times New Roman"/>
+                <w:color w:val="F44747"/>
+                <w:sz w:val="24"/>
+                <w:szCs w:val="24"/>
+              </w:rPr>
+              <w:t>&lt;</w:t>
+            </w:r>
+            <w:r>
+              <w:rPr>
+                <w:rFonts w:ascii="Consolas" w:eastAsia="Times New Roman" w:hAnsi="Consolas" w:cs="Times New Roman"/>
+                <w:color w:val="CE9178"/>
+                <w:sz w:val="24"/>
+                <w:szCs w:val="24"/>
+              </w:rPr>
+              <w:t>%=blog._id%&gt;?_method=PUT"</w:t>
+            </w:r>
+            <w:r>
+              <w:rPr>
+                <w:rFonts w:ascii="Consolas" w:eastAsia="Times New Roman" w:hAnsi="Consolas" w:cs="Times New Roman"/>
+                <w:color w:val="D4D4D4"/>
+                <w:sz w:val="24"/>
+                <w:szCs w:val="24"/>
+              </w:rPr>
+              <w:t> </w:t>
+            </w:r>
+            <w:r>
+              <w:rPr>
+                <w:rFonts w:ascii="Consolas" w:eastAsia="Times New Roman" w:hAnsi="Consolas" w:cs="Times New Roman"/>
+                <w:color w:val="9CDCFE"/>
+                <w:sz w:val="24"/>
+                <w:szCs w:val="24"/>
+              </w:rPr>
+              <w:t>method</w:t>
+            </w:r>
+            <w:r>
+              <w:rPr>
+                <w:rFonts w:ascii="Consolas" w:eastAsia="Times New Roman" w:hAnsi="Consolas" w:cs="Times New Roman"/>
+                <w:color w:val="D4D4D4"/>
+                <w:sz w:val="24"/>
+                <w:szCs w:val="24"/>
+              </w:rPr>
+              <w:t>=</w:t>
+            </w:r>
+            <w:r>
+              <w:rPr>
+                <w:rFonts w:ascii="Consolas" w:eastAsia="Times New Roman" w:hAnsi="Consolas" w:cs="Times New Roman"/>
+                <w:color w:val="CE9178"/>
+                <w:sz w:val="24"/>
+                <w:szCs w:val="24"/>
+              </w:rPr>
+              <w:t>"POST"</w:t>
+            </w:r>
+            <w:r>
+              <w:rPr>
+                <w:rFonts w:ascii="Consolas" w:eastAsia="Times New Roman" w:hAnsi="Consolas" w:cs="Times New Roman"/>
+                <w:color w:val="D4D4D4"/>
+                <w:sz w:val="24"/>
+                <w:szCs w:val="24"/>
+              </w:rPr>
+              <w:t> </w:t>
+            </w:r>
+            <w:r>
+              <w:rPr>
+                <w:rFonts w:ascii="Consolas" w:eastAsia="Times New Roman" w:hAnsi="Consolas" w:cs="Times New Roman"/>
+                <w:color w:val="9CDCFE"/>
+                <w:sz w:val="24"/>
+                <w:szCs w:val="24"/>
+              </w:rPr>
+              <w:t>class</w:t>
+            </w:r>
+            <w:r>
+              <w:rPr>
+                <w:rFonts w:ascii="Consolas" w:eastAsia="Times New Roman" w:hAnsi="Consolas" w:cs="Times New Roman"/>
+                <w:color w:val="D4D4D4"/>
+                <w:sz w:val="24"/>
+                <w:szCs w:val="24"/>
+              </w:rPr>
+              <w:t>=</w:t>
+            </w:r>
+            <w:r>
+              <w:rPr>
+                <w:rFonts w:ascii="Consolas" w:eastAsia="Times New Roman" w:hAnsi="Consolas" w:cs="Times New Roman"/>
+                <w:color w:val="CE9178"/>
+                <w:sz w:val="24"/>
+                <w:szCs w:val="24"/>
+              </w:rPr>
+              <w:t>"ui form"</w:t>
+            </w:r>
+            <w:r>
+              <w:rPr>
+                <w:rFonts w:ascii="Consolas" w:eastAsia="Times New Roman" w:hAnsi="Consolas" w:cs="Times New Roman"/>
+                <w:color w:val="808080"/>
+                <w:sz w:val="24"/>
+                <w:szCs w:val="24"/>
+              </w:rPr>
+              <w:t>&gt;</w:t>
+            </w:r>
+          </w:p>
+          <w:p>
+            <w:pPr>
+              <w:shd w:val="clear" w:color="auto" w:fill="1E1E1E"/>
+              <w:spacing w:line="330" w:lineRule="atLeast"/>
+              <w:cnfStyle w:val="000000000000" w:firstRow="0" w:lastRow="0" w:firstColumn="0" w:lastColumn="0" w:oddVBand="0" w:evenVBand="0" w:oddHBand="0" w:evenHBand="0" w:firstRowFirstColumn="0" w:firstRowLastColumn="0" w:lastRowFirstColumn="0" w:lastRowLastColumn="0"/>
+              <w:rPr>
+                <w:rFonts w:ascii="Consolas" w:eastAsia="Times New Roman" w:hAnsi="Consolas" w:cs="Times New Roman"/>
+                <w:color w:val="D4D4D4"/>
+                <w:sz w:val="24"/>
+                <w:szCs w:val="24"/>
+              </w:rPr>
+            </w:pPr>
+          </w:p>
+          <w:p>
+            <w:pPr>
+              <w:shd w:val="clear" w:color="auto" w:fill="1E1E1E"/>
+              <w:spacing w:line="330" w:lineRule="atLeast"/>
+              <w:cnfStyle w:val="000000000000" w:firstRow="0" w:lastRow="0" w:firstColumn="0" w:lastColumn="0" w:oddVBand="0" w:evenVBand="0" w:oddHBand="0" w:evenHBand="0" w:firstRowFirstColumn="0" w:firstRowLastColumn="0" w:lastRowFirstColumn="0" w:lastRowLastColumn="0"/>
+              <w:rPr>
+                <w:rFonts w:ascii="Consolas" w:eastAsia="Times New Roman" w:hAnsi="Consolas" w:cs="Times New Roman"/>
+                <w:color w:val="D4D4D4"/>
+                <w:sz w:val="24"/>
+                <w:szCs w:val="24"/>
+              </w:rPr>
+            </w:pPr>
+            <w:r>
+              <w:rPr>
+                <w:rFonts w:ascii="Consolas" w:eastAsia="Times New Roman" w:hAnsi="Consolas" w:cs="Times New Roman"/>
+                <w:color w:val="D4D4D4"/>
+                <w:sz w:val="24"/>
+                <w:szCs w:val="24"/>
+              </w:rPr>
+              <w:t>This itself doesn’t do anything so we need to install the method-override package.</w:t>
+            </w:r>
+          </w:p>
+          <w:p>
+            <w:pPr>
+              <w:shd w:val="clear" w:color="auto" w:fill="1E1E1E"/>
+              <w:spacing w:line="330" w:lineRule="atLeast"/>
+              <w:cnfStyle w:val="000000000000" w:firstRow="0" w:lastRow="0" w:firstColumn="0" w:lastColumn="0" w:oddVBand="0" w:evenVBand="0" w:oddHBand="0" w:evenHBand="0" w:firstRowFirstColumn="0" w:firstRowLastColumn="0" w:lastRowFirstColumn="0" w:lastRowLastColumn="0"/>
+              <w:rPr>
+                <w:rFonts w:ascii="Consolas" w:eastAsia="Times New Roman" w:hAnsi="Consolas" w:cs="Times New Roman"/>
+                <w:color w:val="D4D4D4"/>
+                <w:sz w:val="24"/>
+                <w:szCs w:val="24"/>
+              </w:rPr>
+            </w:pPr>
+          </w:p>
+          <w:p>
+            <w:pPr>
+              <w:shd w:val="clear" w:color="auto" w:fill="1E1E1E"/>
+              <w:spacing w:line="330" w:lineRule="atLeast"/>
+              <w:cnfStyle w:val="000000000000" w:firstRow="0" w:lastRow="0" w:firstColumn="0" w:lastColumn="0" w:oddVBand="0" w:evenVBand="0" w:oddHBand="0" w:evenHBand="0" w:firstRowFirstColumn="0" w:firstRowLastColumn="0" w:lastRowFirstColumn="0" w:lastRowLastColumn="0"/>
+              <w:rPr>
+                <w:rFonts w:ascii="Consolas" w:eastAsia="Times New Roman" w:hAnsi="Consolas" w:cs="Times New Roman"/>
+                <w:color w:val="D4D4D4"/>
+                <w:sz w:val="24"/>
+                <w:szCs w:val="24"/>
+              </w:rPr>
+            </w:pPr>
+            <w:r>
+              <w:rPr>
+                <w:rFonts w:ascii="Consolas" w:eastAsia="Times New Roman" w:hAnsi="Consolas" w:cs="Times New Roman"/>
+                <w:color w:val="D4D4D4"/>
+                <w:sz w:val="24"/>
+                <w:szCs w:val="24"/>
+              </w:rPr>
+              <w:t>Npm i -S method-override</w:t>
+            </w:r>
+          </w:p>
+          <w:p>
+            <w:pPr>
+              <w:shd w:val="clear" w:color="auto" w:fill="1E1E1E"/>
+              <w:spacing w:line="330" w:lineRule="atLeast"/>
+              <w:cnfStyle w:val="000000000000" w:firstRow="0" w:lastRow="0" w:firstColumn="0" w:lastColumn="0" w:oddVBand="0" w:evenVBand="0" w:oddHBand="0" w:evenHBand="0" w:firstRowFirstColumn="0" w:firstRowLastColumn="0" w:lastRowFirstColumn="0" w:lastRowLastColumn="0"/>
+              <w:rPr>
+                <w:rFonts w:ascii="Consolas" w:eastAsia="Times New Roman" w:hAnsi="Consolas" w:cs="Times New Roman"/>
+                <w:color w:val="D4D4D4"/>
+                <w:sz w:val="24"/>
+                <w:szCs w:val="24"/>
+              </w:rPr>
+            </w:pPr>
+          </w:p>
+          <w:p>
+            <w:pPr>
+              <w:shd w:val="clear" w:color="auto" w:fill="1E1E1E"/>
+              <w:spacing w:line="330" w:lineRule="atLeast"/>
+              <w:cnfStyle w:val="000000000000" w:firstRow="0" w:lastRow="0" w:firstColumn="0" w:lastColumn="0" w:oddVBand="0" w:evenVBand="0" w:oddHBand="0" w:evenHBand="0" w:firstRowFirstColumn="0" w:firstRowLastColumn="0" w:lastRowFirstColumn="0" w:lastRowLastColumn="0"/>
+              <w:rPr>
+                <w:rFonts w:ascii="Consolas" w:eastAsia="Times New Roman" w:hAnsi="Consolas" w:cs="Times New Roman"/>
+                <w:color w:val="D4D4D4"/>
+                <w:sz w:val="24"/>
+                <w:szCs w:val="24"/>
+              </w:rPr>
+            </w:pPr>
+            <w:r>
+              <w:rPr>
+                <w:rFonts w:ascii="Consolas" w:eastAsia="Times New Roman" w:hAnsi="Consolas" w:cs="Times New Roman"/>
+                <w:color w:val="D4D4D4"/>
+                <w:sz w:val="24"/>
+                <w:szCs w:val="24"/>
+              </w:rPr>
+              <w:t>ALL OF THIS IS BECAUSE OF RESTful ROUTING</w:t>
             </w:r>
           </w:p>
           <w:p>

</xml_diff>

<commit_message>
Added comment schema & associated with campgrounds
Object Reference.
</commit_message>
<xml_diff>
--- a/Node Cheat Sheet.docx
+++ b/Node Cheat Sheet.docx
@@ -192,51 +192,51 @@
                 <w:i/>
                 <w:iCs/>
               </w:rPr>
-              <w:t>Rm -rf  (</w:t>
-            </w:r>
-            <w:r>
-              <w:t>rf is a flag = recursive force</w:t>
-            </w:r>
+              <w:t>Rm -</w:t>
+            </w:r>
+            <w:proofErr w:type="gramStart"/>
             <w:r>
               <w:rPr>
                 <w:i/>
                 <w:iCs/>
               </w:rPr>
-              <w:t>) =</w:t>
-            </w:r>
-            <w:r>
-              <w:t xml:space="preserve"> Removing entire directory</w:t>
-            </w:r>
-          </w:p>
-          <w:p>
-            <w:pPr>
-              <w:cnfStyle w:val="000000000000" w:firstRow="0" w:lastRow="0" w:firstColumn="0" w:lastColumn="0" w:oddVBand="0" w:evenVBand="0" w:oddHBand="0" w:evenHBand="0" w:firstRowFirstColumn="0" w:firstRowLastColumn="0" w:lastRowFirstColumn="0" w:lastRowLastColumn="0"/>
-            </w:pPr>
-          </w:p>
-          <w:p>
-            <w:pPr>
-              <w:cnfStyle w:val="000000000000" w:firstRow="0" w:lastRow="0" w:firstColumn="0" w:lastColumn="0" w:oddVBand="0" w:evenVBand="0" w:oddHBand="0" w:evenHBand="0" w:firstRowFirstColumn="0" w:firstRowLastColumn="0" w:lastRowFirstColumn="0" w:lastRowLastColumn="0"/>
+              <w:t>rf  (</w:t>
+            </w:r>
+            <w:proofErr w:type="gramEnd"/>
+            <w:r>
+              <w:t>rf is a flag = recursive force</w:t>
+            </w:r>
+            <w:r>
               <w:rPr>
                 <w:i/>
                 <w:iCs/>
               </w:rPr>
-            </w:pPr>
-            <w:r>
+              <w:t>) =</w:t>
+            </w:r>
+            <w:r>
+              <w:t xml:space="preserve"> Removing entire directory</w:t>
+            </w:r>
+          </w:p>
+          <w:p>
+            <w:pPr>
+              <w:cnfStyle w:val="000000000000" w:firstRow="0" w:lastRow="0" w:firstColumn="0" w:lastColumn="0" w:oddVBand="0" w:evenVBand="0" w:oddHBand="0" w:evenHBand="0" w:firstRowFirstColumn="0" w:firstRowLastColumn="0" w:lastRowFirstColumn="0" w:lastRowLastColumn="0"/>
+            </w:pPr>
+          </w:p>
+          <w:p>
+            <w:pPr>
+              <w:cnfStyle w:val="000000000000" w:firstRow="0" w:lastRow="0" w:firstColumn="0" w:lastColumn="0" w:oddVBand="0" w:evenVBand="0" w:oddHBand="0" w:evenHBand="0" w:firstRowFirstColumn="0" w:firstRowLastColumn="0" w:lastRowFirstColumn="0" w:lastRowLastColumn="0"/>
               <w:rPr>
                 <w:i/>
                 <w:iCs/>
               </w:rPr>
-              <w:t>Node -v</w:t>
-            </w:r>
-          </w:p>
-          <w:p>
-            <w:pPr>
-              <w:cnfStyle w:val="000000000000" w:firstRow="0" w:lastRow="0" w:firstColumn="0" w:lastColumn="0" w:oddVBand="0" w:evenVBand="0" w:oddHBand="0" w:evenHBand="0" w:firstRowFirstColumn="0" w:firstRowLastColumn="0" w:lastRowFirstColumn="0" w:lastRowLastColumn="0"/>
+            </w:pPr>
+            <w:r>
               <w:rPr>
                 <w:i/>
                 <w:iCs/>
               </w:rPr>
-            </w:pPr>
+              <w:t>Node -v</w:t>
+            </w:r>
           </w:p>
           <w:p>
             <w:pPr>
@@ -246,31 +246,31 @@
                 <w:iCs/>
               </w:rPr>
             </w:pPr>
-            <w:proofErr w:type="spellStart"/>
-            <w:r>
+          </w:p>
+          <w:p>
+            <w:pPr>
+              <w:cnfStyle w:val="000000000000" w:firstRow="0" w:lastRow="0" w:firstColumn="0" w:lastColumn="0" w:oddVBand="0" w:evenVBand="0" w:oddHBand="0" w:evenHBand="0" w:firstRowFirstColumn="0" w:firstRowLastColumn="0" w:lastRowFirstColumn="0" w:lastRowLastColumn="0"/>
               <w:rPr>
                 <w:i/>
                 <w:iCs/>
               </w:rPr>
-              <w:t>Npm</w:t>
-            </w:r>
-            <w:proofErr w:type="spellEnd"/>
+            </w:pPr>
+            <w:proofErr w:type="spellStart"/>
             <w:r>
               <w:rPr>
                 <w:i/>
                 <w:iCs/>
               </w:rPr>
-              <w:t xml:space="preserve"> -v</w:t>
-            </w:r>
-          </w:p>
-          <w:p>
-            <w:pPr>
-              <w:cnfStyle w:val="000000000000" w:firstRow="0" w:lastRow="0" w:firstColumn="0" w:lastColumn="0" w:oddVBand="0" w:evenVBand="0" w:oddHBand="0" w:evenHBand="0" w:firstRowFirstColumn="0" w:firstRowLastColumn="0" w:lastRowFirstColumn="0" w:lastRowLastColumn="0"/>
+              <w:t>Npm</w:t>
+            </w:r>
+            <w:proofErr w:type="spellEnd"/>
+            <w:r>
               <w:rPr>
                 <w:i/>
                 <w:iCs/>
               </w:rPr>
-            </w:pPr>
+              <w:t xml:space="preserve"> -v</w:t>
+            </w:r>
           </w:p>
           <w:p>
             <w:pPr>
@@ -280,22 +280,22 @@
                 <w:iCs/>
               </w:rPr>
             </w:pPr>
-            <w:r>
+          </w:p>
+          <w:p>
+            <w:pPr>
+              <w:cnfStyle w:val="000000000000" w:firstRow="0" w:lastRow="0" w:firstColumn="0" w:lastColumn="0" w:oddVBand="0" w:evenVBand="0" w:oddHBand="0" w:evenHBand="0" w:firstRowFirstColumn="0" w:firstRowLastColumn="0" w:lastRowFirstColumn="0" w:lastRowLastColumn="0"/>
               <w:rPr>
                 <w:i/>
                 <w:iCs/>
               </w:rPr>
-              <w:t>Cd</w:t>
-            </w:r>
-          </w:p>
-          <w:p>
-            <w:pPr>
-              <w:cnfStyle w:val="000000000000" w:firstRow="0" w:lastRow="0" w:firstColumn="0" w:lastColumn="0" w:oddVBand="0" w:evenVBand="0" w:oddHBand="0" w:evenHBand="0" w:firstRowFirstColumn="0" w:firstRowLastColumn="0" w:lastRowFirstColumn="0" w:lastRowLastColumn="0"/>
+            </w:pPr>
+            <w:r>
               <w:rPr>
                 <w:i/>
                 <w:iCs/>
               </w:rPr>
-            </w:pPr>
+              <w:t>Cd</w:t>
+            </w:r>
           </w:p>
           <w:p>
             <w:pPr>
@@ -305,13 +305,31 @@
                 <w:iCs/>
               </w:rPr>
             </w:pPr>
-            <w:r>
+          </w:p>
+          <w:p>
+            <w:pPr>
+              <w:cnfStyle w:val="000000000000" w:firstRow="0" w:lastRow="0" w:firstColumn="0" w:lastColumn="0" w:oddVBand="0" w:evenVBand="0" w:oddHBand="0" w:evenHBand="0" w:firstRowFirstColumn="0" w:firstRowLastColumn="0" w:lastRowFirstColumn="0" w:lastRowLastColumn="0"/>
               <w:rPr>
                 <w:i/>
                 <w:iCs/>
               </w:rPr>
-              <w:t>Cd ..</w:t>
-            </w:r>
+            </w:pPr>
+            <w:r>
+              <w:rPr>
+                <w:i/>
+                <w:iCs/>
+              </w:rPr>
+              <w:t>Cd</w:t>
+            </w:r>
+            <w:proofErr w:type="gramStart"/>
+            <w:r>
+              <w:rPr>
+                <w:i/>
+                <w:iCs/>
+              </w:rPr>
+              <w:t xml:space="preserve"> ..</w:t>
+            </w:r>
+            <w:proofErr w:type="gramEnd"/>
           </w:p>
           <w:p>
             <w:pPr>
@@ -526,28 +544,52 @@
             </w:r>
             <w:proofErr w:type="spellEnd"/>
             <w:r>
-              <w:t>. Its contains the files of that package.</w:t>
-            </w:r>
-          </w:p>
-          <w:p>
-            <w:pPr>
-              <w:cnfStyle w:val="000000000000" w:firstRow="0" w:lastRow="0" w:firstColumn="0" w:lastColumn="0" w:oddVBand="0" w:evenVBand="0" w:oddHBand="0" w:evenHBand="0" w:firstRowFirstColumn="0" w:firstRowLastColumn="0" w:lastRowFirstColumn="0" w:lastRowLastColumn="0"/>
-            </w:pPr>
-          </w:p>
-          <w:p>
-            <w:pPr>
-              <w:cnfStyle w:val="000000000000" w:firstRow="0" w:lastRow="0" w:firstColumn="0" w:lastColumn="0" w:oddVBand="0" w:evenVBand="0" w:oddHBand="0" w:evenHBand="0" w:firstRowFirstColumn="0" w:firstRowLastColumn="0" w:lastRowFirstColumn="0" w:lastRowLastColumn="0"/>
-            </w:pPr>
-            <w:r>
-              <w:t>When we want to use that package we just create a variable and store it inside it. EX:</w:t>
-            </w:r>
-          </w:p>
-          <w:p>
-            <w:pPr>
-              <w:cnfStyle w:val="000000000000" w:firstRow="0" w:lastRow="0" w:firstColumn="0" w:lastColumn="0" w:oddVBand="0" w:evenVBand="0" w:oddHBand="0" w:evenHBand="0" w:firstRowFirstColumn="0" w:firstRowLastColumn="0" w:lastRowFirstColumn="0" w:lastRowLastColumn="0"/>
-            </w:pPr>
-            <w:r>
-              <w:t>Var something  = require(“package name”);</w:t>
+              <w:t xml:space="preserve">. </w:t>
+            </w:r>
+            <w:proofErr w:type="gramStart"/>
+            <w:r>
+              <w:t>Its</w:t>
+            </w:r>
+            <w:proofErr w:type="gramEnd"/>
+            <w:r>
+              <w:t xml:space="preserve"> contains the files of that package.</w:t>
+            </w:r>
+          </w:p>
+          <w:p>
+            <w:pPr>
+              <w:cnfStyle w:val="000000000000" w:firstRow="0" w:lastRow="0" w:firstColumn="0" w:lastColumn="0" w:oddVBand="0" w:evenVBand="0" w:oddHBand="0" w:evenHBand="0" w:firstRowFirstColumn="0" w:firstRowLastColumn="0" w:lastRowFirstColumn="0" w:lastRowLastColumn="0"/>
+            </w:pPr>
+          </w:p>
+          <w:p>
+            <w:pPr>
+              <w:cnfStyle w:val="000000000000" w:firstRow="0" w:lastRow="0" w:firstColumn="0" w:lastColumn="0" w:oddVBand="0" w:evenVBand="0" w:oddHBand="0" w:evenHBand="0" w:firstRowFirstColumn="0" w:firstRowLastColumn="0" w:lastRowFirstColumn="0" w:lastRowLastColumn="0"/>
+            </w:pPr>
+            <w:r>
+              <w:t xml:space="preserve">When we want to use that </w:t>
+            </w:r>
+            <w:proofErr w:type="gramStart"/>
+            <w:r>
+              <w:t>package</w:t>
+            </w:r>
+            <w:proofErr w:type="gramEnd"/>
+            <w:r>
+              <w:t xml:space="preserve"> we just create a variable and store it inside it. EX:</w:t>
+            </w:r>
+          </w:p>
+          <w:p>
+            <w:pPr>
+              <w:cnfStyle w:val="000000000000" w:firstRow="0" w:lastRow="0" w:firstColumn="0" w:lastColumn="0" w:oddVBand="0" w:evenVBand="0" w:oddHBand="0" w:evenHBand="0" w:firstRowFirstColumn="0" w:firstRowLastColumn="0" w:lastRowFirstColumn="0" w:lastRowLastColumn="0"/>
+            </w:pPr>
+            <w:r>
+              <w:t xml:space="preserve">Var </w:t>
+            </w:r>
+            <w:proofErr w:type="gramStart"/>
+            <w:r>
+              <w:t>something  =</w:t>
+            </w:r>
+            <w:proofErr w:type="gramEnd"/>
+            <w:r>
+              <w:t xml:space="preserve"> require(“package name”);</w:t>
             </w:r>
           </w:p>
         </w:tc>
@@ -607,10 +649,12 @@
               <w:t xml:space="preserve">Creates </w:t>
             </w:r>
             <w:proofErr w:type="spellStart"/>
+            <w:proofErr w:type="gramStart"/>
             <w:r>
               <w:t>package.json</w:t>
             </w:r>
             <w:proofErr w:type="spellEnd"/>
+            <w:proofErr w:type="gramEnd"/>
           </w:p>
         </w:tc>
       </w:tr>
@@ -682,15 +726,31 @@
               <w:cnfStyle w:val="000000000000" w:firstRow="0" w:lastRow="0" w:firstColumn="0" w:lastColumn="0" w:oddVBand="0" w:evenVBand="0" w:oddHBand="0" w:evenHBand="0" w:firstRowFirstColumn="0" w:firstRowLastColumn="0" w:lastRowFirstColumn="0" w:lastRowLastColumn="0"/>
             </w:pPr>
             <w:r>
-              <w:t>Now express has a lot of methods so just calling express(); wouldn’t do we call this method and store it inside a variable.</w:t>
-            </w:r>
-          </w:p>
-          <w:p>
-            <w:pPr>
-              <w:cnfStyle w:val="000000000000" w:firstRow="0" w:lastRow="0" w:firstColumn="0" w:lastColumn="0" w:oddVBand="0" w:evenVBand="0" w:oddHBand="0" w:evenHBand="0" w:firstRowFirstColumn="0" w:firstRowLastColumn="0" w:lastRowFirstColumn="0" w:lastRowLastColumn="0"/>
-            </w:pPr>
-            <w:r>
-              <w:t>Var app = express();</w:t>
+              <w:t xml:space="preserve">Now express has a lot of methods so just calling </w:t>
+            </w:r>
+            <w:proofErr w:type="gramStart"/>
+            <w:r>
+              <w:t>express(</w:t>
+            </w:r>
+            <w:proofErr w:type="gramEnd"/>
+            <w:r>
+              <w:t>); wouldn’t do we call this method and store it inside a variable.</w:t>
+            </w:r>
+          </w:p>
+          <w:p>
+            <w:pPr>
+              <w:cnfStyle w:val="000000000000" w:firstRow="0" w:lastRow="0" w:firstColumn="0" w:lastColumn="0" w:oddVBand="0" w:evenVBand="0" w:oddHBand="0" w:evenHBand="0" w:firstRowFirstColumn="0" w:firstRowLastColumn="0" w:lastRowFirstColumn="0" w:lastRowLastColumn="0"/>
+            </w:pPr>
+            <w:r>
+              <w:t xml:space="preserve">Var app = </w:t>
+            </w:r>
+            <w:proofErr w:type="gramStart"/>
+            <w:r>
+              <w:t>express(</w:t>
+            </w:r>
+            <w:proofErr w:type="gramEnd"/>
+            <w:r>
+              <w:t>);</w:t>
             </w:r>
           </w:p>
         </w:tc>
@@ -744,12 +804,17 @@
               <w:cnfStyle w:val="000000000000" w:firstRow="0" w:lastRow="0" w:firstColumn="0" w:lastColumn="0" w:oddVBand="0" w:evenVBand="0" w:oddHBand="0" w:evenHBand="0" w:firstRowFirstColumn="0" w:firstRowLastColumn="0" w:lastRowFirstColumn="0" w:lastRowLastColumn="0"/>
             </w:pPr>
             <w:proofErr w:type="spellStart"/>
+            <w:proofErr w:type="gramStart"/>
             <w:r>
               <w:t>app.get</w:t>
             </w:r>
             <w:proofErr w:type="spellEnd"/>
             <w:r>
-              <w:t>("/", function(</w:t>
+              <w:t>(</w:t>
+            </w:r>
+            <w:proofErr w:type="gramEnd"/>
+            <w:r>
+              <w:t>"/", function(</w:t>
             </w:r>
             <w:proofErr w:type="spellStart"/>
             <w:r>
@@ -781,8 +846,13 @@
               <w:t>Req is for request.</w:t>
             </w:r>
             <w:r>
-              <w:t xml:space="preserve"> What information was it requested with.</w:t>
-            </w:r>
+              <w:t xml:space="preserve"> What information was it requested </w:t>
+            </w:r>
+            <w:proofErr w:type="gramStart"/>
+            <w:r>
+              <w:t>with.</w:t>
+            </w:r>
+            <w:proofErr w:type="gramEnd"/>
           </w:p>
           <w:p>
             <w:pPr>
@@ -828,10 +898,12 @@
               <w:cnfStyle w:val="000000000000" w:firstRow="0" w:lastRow="0" w:firstColumn="0" w:lastColumn="0" w:oddVBand="0" w:evenVBand="0" w:oddHBand="0" w:evenHBand="0" w:firstRowFirstColumn="0" w:firstRowLastColumn="0" w:lastRowFirstColumn="0" w:lastRowLastColumn="0"/>
             </w:pPr>
             <w:proofErr w:type="spellStart"/>
+            <w:proofErr w:type="gramStart"/>
             <w:r>
               <w:t>app.listen</w:t>
             </w:r>
             <w:proofErr w:type="spellEnd"/>
+            <w:proofErr w:type="gramEnd"/>
             <w:r>
               <w:t>(</w:t>
             </w:r>
@@ -973,6 +1045,7 @@
               <w:t xml:space="preserve">Adds </w:t>
             </w:r>
             <w:proofErr w:type="spellStart"/>
+            <w:proofErr w:type="gramStart"/>
             <w:r>
               <w:t>dependencies.</w:t>
             </w:r>
@@ -980,6 +1053,7 @@
               <w:t>EX</w:t>
             </w:r>
             <w:proofErr w:type="spellEnd"/>
+            <w:proofErr w:type="gramEnd"/>
             <w:r>
               <w:t>:</w:t>
             </w:r>
@@ -1142,7 +1216,15 @@
             </w:r>
             <w:proofErr w:type="spellEnd"/>
             <w:r>
-              <w:t>("*",function(</w:t>
+              <w:t>("*</w:t>
+            </w:r>
+            <w:proofErr w:type="gramStart"/>
+            <w:r>
+              <w:t>",function</w:t>
+            </w:r>
+            <w:proofErr w:type="gramEnd"/>
+            <w:r>
+              <w:t>(</w:t>
             </w:r>
             <w:proofErr w:type="spellStart"/>
             <w:r>
@@ -1161,10 +1243,12 @@
               <w:t xml:space="preserve">    </w:t>
             </w:r>
             <w:proofErr w:type="spellStart"/>
+            <w:proofErr w:type="gramStart"/>
             <w:r>
               <w:t>res.send</w:t>
             </w:r>
             <w:proofErr w:type="spellEnd"/>
+            <w:proofErr w:type="gramEnd"/>
             <w:r>
               <w:t>("doesn’t exist");</w:t>
             </w:r>
@@ -1247,10 +1331,12 @@
               <w:t xml:space="preserve"> via </w:t>
             </w:r>
             <w:proofErr w:type="spellStart"/>
+            <w:proofErr w:type="gramStart"/>
             <w:r>
               <w:t>req.params</w:t>
             </w:r>
             <w:proofErr w:type="spellEnd"/>
+            <w:proofErr w:type="gramEnd"/>
             <w:r>
               <w:t xml:space="preserve"> this would return an object with attributes and values so for the given example we would get</w:t>
             </w:r>
@@ -1403,7 +1489,15 @@
               <w:cnfStyle w:val="000000000000" w:firstRow="0" w:lastRow="0" w:firstColumn="0" w:lastColumn="0" w:oddVBand="0" w:evenVBand="0" w:oddHBand="0" w:evenHBand="0" w:firstRowFirstColumn="0" w:firstRowLastColumn="0" w:lastRowFirstColumn="0" w:lastRowLastColumn="0"/>
             </w:pPr>
             <w:r>
-              <w:t xml:space="preserve">        Friends(this is the variable  that would be </w:t>
+              <w:t xml:space="preserve">        </w:t>
+            </w:r>
+            <w:proofErr w:type="gramStart"/>
+            <w:r>
+              <w:t>Friends(</w:t>
+            </w:r>
+            <w:proofErr w:type="gramEnd"/>
+            <w:r>
+              <w:t xml:space="preserve">this is the variable  that would be </w:t>
             </w:r>
             <w:proofErr w:type="spellStart"/>
             <w:r>
@@ -1432,7 +1526,15 @@
               <w:cnfStyle w:val="000000000000" w:firstRow="0" w:lastRow="0" w:firstColumn="0" w:lastColumn="0" w:oddVBand="0" w:evenVBand="0" w:oddHBand="0" w:evenHBand="0" w:firstRowFirstColumn="0" w:firstRowLastColumn="0" w:lastRowFirstColumn="0" w:lastRowLastColumn="0"/>
             </w:pPr>
             <w:r>
-              <w:t>In our EJS file we need to put value here to make the website dynamic. And we can have access to passed values through &lt;%=  TREATED AS JS %&gt;</w:t>
+              <w:t>In our EJS file we need to put value here to make the website dynamic. And we can have access to passed values through &lt;%</w:t>
+            </w:r>
+            <w:proofErr w:type="gramStart"/>
+            <w:r>
+              <w:t>=  TREATED</w:t>
+            </w:r>
+            <w:proofErr w:type="gramEnd"/>
+            <w:r>
+              <w:t xml:space="preserve"> AS JS %&gt;</w:t>
             </w:r>
           </w:p>
           <w:p>
@@ -1636,7 +1738,15 @@
               <w:cnfStyle w:val="000000000000" w:firstRow="0" w:lastRow="0" w:firstColumn="0" w:lastColumn="0" w:oddVBand="0" w:evenVBand="0" w:oddHBand="0" w:evenHBand="0" w:firstRowFirstColumn="0" w:firstRowLastColumn="0" w:lastRowFirstColumn="0" w:lastRowLastColumn="0"/>
             </w:pPr>
             <w:r>
-              <w:t>&lt;% include(“partials/file”)%&gt;</w:t>
+              <w:t>&lt;% include(“partials/file</w:t>
+            </w:r>
+            <w:proofErr w:type="gramStart"/>
+            <w:r>
+              <w:t>”)%</w:t>
+            </w:r>
+            <w:proofErr w:type="gramEnd"/>
+            <w:r>
+              <w:t>&gt;</w:t>
             </w:r>
           </w:p>
           <w:p>
@@ -1750,12 +1860,17 @@
               <w:cnfStyle w:val="000000000000" w:firstRow="0" w:lastRow="0" w:firstColumn="0" w:lastColumn="0" w:oddVBand="0" w:evenVBand="0" w:oddHBand="0" w:evenHBand="0" w:firstRowFirstColumn="0" w:firstRowLastColumn="0" w:lastRowFirstColumn="0" w:lastRowLastColumn="0"/>
             </w:pPr>
             <w:proofErr w:type="spellStart"/>
+            <w:proofErr w:type="gramStart"/>
             <w:r>
               <w:t>app.set</w:t>
             </w:r>
             <w:proofErr w:type="spellEnd"/>
             <w:r>
-              <w:t>(“view engine”, “</w:t>
+              <w:t>(</w:t>
+            </w:r>
+            <w:proofErr w:type="gramEnd"/>
+            <w:r>
+              <w:t>“view engine”, “</w:t>
             </w:r>
             <w:proofErr w:type="spellStart"/>
             <w:r>
@@ -1871,10 +1986,12 @@
               <w:t xml:space="preserve">To get values from a form we need to use </w:t>
             </w:r>
             <w:proofErr w:type="spellStart"/>
+            <w:proofErr w:type="gramStart"/>
             <w:r>
               <w:t>req.body</w:t>
             </w:r>
             <w:proofErr w:type="spellEnd"/>
+            <w:proofErr w:type="gramEnd"/>
             <w:r>
               <w:t xml:space="preserve"> however this wouldn’t work as express doesn’t support this so we need to install another package. Called body-parser which returns an object</w:t>
             </w:r>
@@ -1918,6 +2035,7 @@
               <w:cnfStyle w:val="000000000000" w:firstRow="0" w:lastRow="0" w:firstColumn="0" w:lastColumn="0" w:oddVBand="0" w:evenVBand="0" w:oddHBand="0" w:evenHBand="0" w:firstRowFirstColumn="0" w:firstRowLastColumn="0" w:lastRowFirstColumn="0" w:lastRowLastColumn="0"/>
             </w:pPr>
             <w:proofErr w:type="spellStart"/>
+            <w:proofErr w:type="gramStart"/>
             <w:r>
               <w:t>app.use</w:t>
             </w:r>
@@ -1926,6 +2044,7 @@
               <w:t>(</w:t>
             </w:r>
             <w:proofErr w:type="spellStart"/>
+            <w:proofErr w:type="gramEnd"/>
             <w:r>
               <w:t>bodyParser.urlencoded</w:t>
             </w:r>
@@ -1977,10 +2096,12 @@
               <w:cnfStyle w:val="000000000000" w:firstRow="0" w:lastRow="0" w:firstColumn="0" w:lastColumn="0" w:oddVBand="0" w:evenVBand="0" w:oddHBand="0" w:evenHBand="0" w:firstRowFirstColumn="0" w:firstRowLastColumn="0" w:lastRowFirstColumn="0" w:lastRowLastColumn="0"/>
             </w:pPr>
             <w:proofErr w:type="spellStart"/>
+            <w:proofErr w:type="gramStart"/>
             <w:r>
               <w:t>res.redirect</w:t>
             </w:r>
             <w:proofErr w:type="spellEnd"/>
+            <w:proofErr w:type="gramEnd"/>
             <w:r>
               <w:t>("/</w:t>
             </w:r>
@@ -2146,9 +2267,14 @@
             </w:r>
             <w:proofErr w:type="spellStart"/>
             <w:r>
-              <w:t>link’,function</w:t>
-            </w:r>
-            <w:proofErr w:type="spellEnd"/>
+              <w:t>link</w:t>
+            </w:r>
+            <w:proofErr w:type="gramStart"/>
+            <w:r>
+              <w:t>’,function</w:t>
+            </w:r>
+            <w:proofErr w:type="spellEnd"/>
+            <w:proofErr w:type="gramEnd"/>
             <w:r>
               <w:t>(</w:t>
             </w:r>
@@ -2264,7 +2390,17 @@
                 <w:sz w:val="24"/>
                 <w:szCs w:val="24"/>
               </w:rPr>
-              <w:t>'http://www.google.com'</w:t>
+              <w:t>'</w:t>
+            </w:r>
+            <w:proofErr w:type="gramStart"/>
+            <w:r>
+              <w:rPr>
+                <w:rFonts w:ascii="Consolas" w:eastAsia="Times New Roman" w:hAnsi="Consolas" w:cs="Times New Roman"/>
+                <w:color w:val="CE9178"/>
+                <w:sz w:val="24"/>
+                <w:szCs w:val="24"/>
+              </w:rPr>
+              <w:t>http://www.google.com'</w:t>
             </w:r>
             <w:r>
               <w:rPr>
@@ -2293,6 +2429,7 @@
               </w:rPr>
               <w:t>(error,response,body){</w:t>
             </w:r>
+            <w:proofErr w:type="gramEnd"/>
           </w:p>
           <w:p>
             <w:pPr>
@@ -2362,30 +2499,52 @@
                 <w:sz w:val="24"/>
                 <w:szCs w:val="24"/>
               </w:rPr>
-              <w:t>(error){</w:t>
-            </w:r>
-          </w:p>
-          <w:p>
-            <w:pPr>
-              <w:shd w:val="clear" w:color="auto" w:fill="1E1E1E"/>
-              <w:spacing w:line="330" w:lineRule="atLeast"/>
-              <w:cnfStyle w:val="000000000000" w:firstRow="0" w:lastRow="0" w:firstColumn="0" w:lastColumn="0" w:oddVBand="0" w:evenVBand="0" w:oddHBand="0" w:evenHBand="0" w:firstRowFirstColumn="0" w:firstRowLastColumn="0" w:lastRowFirstColumn="0" w:lastRowLastColumn="0"/>
-              <w:rPr>
-                <w:rFonts w:ascii="Consolas" w:eastAsia="Times New Roman" w:hAnsi="Consolas" w:cs="Times New Roman"/>
-                <w:color w:val="D4D4D4"/>
-                <w:sz w:val="24"/>
-                <w:szCs w:val="24"/>
-              </w:rPr>
-            </w:pPr>
-            <w:r>
-              <w:rPr>
-                <w:rFonts w:ascii="Consolas" w:eastAsia="Times New Roman" w:hAnsi="Consolas" w:cs="Times New Roman"/>
-                <w:color w:val="D4D4D4"/>
-                <w:sz w:val="24"/>
-                <w:szCs w:val="24"/>
-              </w:rPr>
-              <w:t>        console.log(</w:t>
-            </w:r>
+              <w:t>(error</w:t>
+            </w:r>
+            <w:proofErr w:type="gramStart"/>
+            <w:r>
+              <w:rPr>
+                <w:rFonts w:ascii="Consolas" w:eastAsia="Times New Roman" w:hAnsi="Consolas" w:cs="Times New Roman"/>
+                <w:color w:val="D4D4D4"/>
+                <w:sz w:val="24"/>
+                <w:szCs w:val="24"/>
+              </w:rPr>
+              <w:t>){</w:t>
+            </w:r>
+            <w:proofErr w:type="gramEnd"/>
+          </w:p>
+          <w:p>
+            <w:pPr>
+              <w:shd w:val="clear" w:color="auto" w:fill="1E1E1E"/>
+              <w:spacing w:line="330" w:lineRule="atLeast"/>
+              <w:cnfStyle w:val="000000000000" w:firstRow="0" w:lastRow="0" w:firstColumn="0" w:lastColumn="0" w:oddVBand="0" w:evenVBand="0" w:oddHBand="0" w:evenHBand="0" w:firstRowFirstColumn="0" w:firstRowLastColumn="0" w:lastRowFirstColumn="0" w:lastRowLastColumn="0"/>
+              <w:rPr>
+                <w:rFonts w:ascii="Consolas" w:eastAsia="Times New Roman" w:hAnsi="Consolas" w:cs="Times New Roman"/>
+                <w:color w:val="D4D4D4"/>
+                <w:sz w:val="24"/>
+                <w:szCs w:val="24"/>
+              </w:rPr>
+            </w:pPr>
+            <w:r>
+              <w:rPr>
+                <w:rFonts w:ascii="Consolas" w:eastAsia="Times New Roman" w:hAnsi="Consolas" w:cs="Times New Roman"/>
+                <w:color w:val="D4D4D4"/>
+                <w:sz w:val="24"/>
+                <w:szCs w:val="24"/>
+              </w:rPr>
+              <w:t>        </w:t>
+            </w:r>
+            <w:proofErr w:type="gramStart"/>
+            <w:r>
+              <w:rPr>
+                <w:rFonts w:ascii="Consolas" w:eastAsia="Times New Roman" w:hAnsi="Consolas" w:cs="Times New Roman"/>
+                <w:color w:val="D4D4D4"/>
+                <w:sz w:val="24"/>
+                <w:szCs w:val="24"/>
+              </w:rPr>
+              <w:t>console.log(</w:t>
+            </w:r>
+            <w:proofErr w:type="gramEnd"/>
             <w:r>
               <w:rPr>
                 <w:rFonts w:ascii="Consolas" w:eastAsia="Times New Roman" w:hAnsi="Consolas" w:cs="Times New Roman"/>
@@ -2486,6 +2645,7 @@
               </w:rPr>
               <w:t> </w:t>
             </w:r>
+            <w:proofErr w:type="gramStart"/>
             <w:r>
               <w:rPr>
                 <w:rFonts w:ascii="Consolas" w:eastAsia="Times New Roman" w:hAnsi="Consolas" w:cs="Times New Roman"/>
@@ -2505,6 +2665,7 @@
               <w:t>(</w:t>
             </w:r>
             <w:proofErr w:type="spellStart"/>
+            <w:proofErr w:type="gramEnd"/>
             <w:r>
               <w:rPr>
                 <w:rFonts w:ascii="Consolas" w:eastAsia="Times New Roman" w:hAnsi="Consolas" w:cs="Times New Roman"/>
@@ -2692,21 +2853,9 @@
                 <w:sz w:val="24"/>
                 <w:szCs w:val="24"/>
               </w:rPr>
-              <w:t>//Also we have another way of doing it (ES6 version)</w:t>
-            </w:r>
-          </w:p>
-          <w:p>
-            <w:pPr>
-              <w:shd w:val="clear" w:color="auto" w:fill="1E1E1E"/>
-              <w:spacing w:line="330" w:lineRule="atLeast"/>
-              <w:cnfStyle w:val="000000000000" w:firstRow="0" w:lastRow="0" w:firstColumn="0" w:lastColumn="0" w:oddVBand="0" w:evenVBand="0" w:oddHBand="0" w:evenHBand="0" w:firstRowFirstColumn="0" w:firstRowLastColumn="0" w:lastRowFirstColumn="0" w:lastRowLastColumn="0"/>
-              <w:rPr>
-                <w:rFonts w:ascii="Consolas" w:eastAsia="Times New Roman" w:hAnsi="Consolas" w:cs="Times New Roman"/>
-                <w:color w:val="D4D4D4"/>
-                <w:sz w:val="24"/>
-                <w:szCs w:val="24"/>
-              </w:rPr>
-            </w:pPr>
+              <w:t>//</w:t>
+            </w:r>
+            <w:proofErr w:type="gramStart"/>
             <w:r>
               <w:rPr>
                 <w:rFonts w:ascii="Consolas" w:eastAsia="Times New Roman" w:hAnsi="Consolas" w:cs="Times New Roman"/>
@@ -2714,6 +2863,38 @@
                 <w:sz w:val="24"/>
                 <w:szCs w:val="24"/>
               </w:rPr>
+              <w:t>Also</w:t>
+            </w:r>
+            <w:proofErr w:type="gramEnd"/>
+            <w:r>
+              <w:rPr>
+                <w:rFonts w:ascii="Consolas" w:eastAsia="Times New Roman" w:hAnsi="Consolas" w:cs="Times New Roman"/>
+                <w:color w:val="6A9955"/>
+                <w:sz w:val="24"/>
+                <w:szCs w:val="24"/>
+              </w:rPr>
+              <w:t> we have another way of doing it (ES6 version)</w:t>
+            </w:r>
+          </w:p>
+          <w:p>
+            <w:pPr>
+              <w:shd w:val="clear" w:color="auto" w:fill="1E1E1E"/>
+              <w:spacing w:line="330" w:lineRule="atLeast"/>
+              <w:cnfStyle w:val="000000000000" w:firstRow="0" w:lastRow="0" w:firstColumn="0" w:lastColumn="0" w:oddVBand="0" w:evenVBand="0" w:oddHBand="0" w:evenHBand="0" w:firstRowFirstColumn="0" w:firstRowLastColumn="0" w:lastRowFirstColumn="0" w:lastRowLastColumn="0"/>
+              <w:rPr>
+                <w:rFonts w:ascii="Consolas" w:eastAsia="Times New Roman" w:hAnsi="Consolas" w:cs="Times New Roman"/>
+                <w:color w:val="D4D4D4"/>
+                <w:sz w:val="24"/>
+                <w:szCs w:val="24"/>
+              </w:rPr>
+            </w:pPr>
+            <w:r>
+              <w:rPr>
+                <w:rFonts w:ascii="Consolas" w:eastAsia="Times New Roman" w:hAnsi="Consolas" w:cs="Times New Roman"/>
+                <w:color w:val="6A9955"/>
+                <w:sz w:val="24"/>
+                <w:szCs w:val="24"/>
+              </w:rPr>
               <w:t>//request as of now is depreicated instead we have request promise</w:t>
             </w:r>
           </w:p>
@@ -2946,14 +3127,25 @@
                 <w:szCs w:val="24"/>
               </w:rPr>
             </w:pPr>
-            <w:r>
-              <w:rPr>
-                <w:rFonts w:ascii="Consolas" w:eastAsia="Times New Roman" w:hAnsi="Consolas" w:cs="Times New Roman"/>
-                <w:color w:val="D4D4D4"/>
-                <w:sz w:val="24"/>
-                <w:szCs w:val="24"/>
-              </w:rPr>
-              <w:t>.then((body)</w:t>
+            <w:proofErr w:type="gramStart"/>
+            <w:r>
+              <w:rPr>
+                <w:rFonts w:ascii="Consolas" w:eastAsia="Times New Roman" w:hAnsi="Consolas" w:cs="Times New Roman"/>
+                <w:color w:val="D4D4D4"/>
+                <w:sz w:val="24"/>
+                <w:szCs w:val="24"/>
+              </w:rPr>
+              <w:t>.then</w:t>
+            </w:r>
+            <w:proofErr w:type="gramEnd"/>
+            <w:r>
+              <w:rPr>
+                <w:rFonts w:ascii="Consolas" w:eastAsia="Times New Roman" w:hAnsi="Consolas" w:cs="Times New Roman"/>
+                <w:color w:val="D4D4D4"/>
+                <w:sz w:val="24"/>
+                <w:szCs w:val="24"/>
+              </w:rPr>
+              <w:t>((body)</w:t>
             </w:r>
             <w:r>
               <w:rPr>
@@ -3082,7 +3274,27 @@
                 <w:sz w:val="24"/>
                 <w:szCs w:val="24"/>
               </w:rPr>
-              <w:t>    console.log(parsedData.name + </w:t>
+              <w:t>    </w:t>
+            </w:r>
+            <w:proofErr w:type="gramStart"/>
+            <w:r>
+              <w:rPr>
+                <w:rFonts w:ascii="Consolas" w:eastAsia="Times New Roman" w:hAnsi="Consolas" w:cs="Times New Roman"/>
+                <w:color w:val="D4D4D4"/>
+                <w:sz w:val="24"/>
+                <w:szCs w:val="24"/>
+              </w:rPr>
+              <w:t>console.log(</w:t>
+            </w:r>
+            <w:proofErr w:type="gramEnd"/>
+            <w:r>
+              <w:rPr>
+                <w:rFonts w:ascii="Consolas" w:eastAsia="Times New Roman" w:hAnsi="Consolas" w:cs="Times New Roman"/>
+                <w:color w:val="D4D4D4"/>
+                <w:sz w:val="24"/>
+                <w:szCs w:val="24"/>
+              </w:rPr>
+              <w:t>parsedData.name + </w:t>
             </w:r>
             <w:r>
               <w:rPr>
@@ -3137,14 +3349,25 @@
                 <w:szCs w:val="24"/>
               </w:rPr>
             </w:pPr>
-            <w:r>
-              <w:rPr>
-                <w:rFonts w:ascii="Consolas" w:eastAsia="Times New Roman" w:hAnsi="Consolas" w:cs="Times New Roman"/>
-                <w:color w:val="D4D4D4"/>
-                <w:sz w:val="24"/>
-                <w:szCs w:val="24"/>
-              </w:rPr>
-              <w:t>.catch((err)</w:t>
+            <w:proofErr w:type="gramStart"/>
+            <w:r>
+              <w:rPr>
+                <w:rFonts w:ascii="Consolas" w:eastAsia="Times New Roman" w:hAnsi="Consolas" w:cs="Times New Roman"/>
+                <w:color w:val="D4D4D4"/>
+                <w:sz w:val="24"/>
+                <w:szCs w:val="24"/>
+              </w:rPr>
+              <w:t>.catch</w:t>
+            </w:r>
+            <w:proofErr w:type="gramEnd"/>
+            <w:r>
+              <w:rPr>
+                <w:rFonts w:ascii="Consolas" w:eastAsia="Times New Roman" w:hAnsi="Consolas" w:cs="Times New Roman"/>
+                <w:color w:val="D4D4D4"/>
+                <w:sz w:val="24"/>
+                <w:szCs w:val="24"/>
+              </w:rPr>
+              <w:t>((err)</w:t>
             </w:r>
             <w:r>
               <w:rPr>
@@ -3184,8 +3407,19 @@
                 <w:sz w:val="24"/>
                 <w:szCs w:val="24"/>
               </w:rPr>
-              <w:t>    console.log(</w:t>
-            </w:r>
+              <w:t>    </w:t>
+            </w:r>
+            <w:proofErr w:type="gramStart"/>
+            <w:r>
+              <w:rPr>
+                <w:rFonts w:ascii="Consolas" w:eastAsia="Times New Roman" w:hAnsi="Consolas" w:cs="Times New Roman"/>
+                <w:color w:val="D4D4D4"/>
+                <w:sz w:val="24"/>
+                <w:szCs w:val="24"/>
+              </w:rPr>
+              <w:t>console.log(</w:t>
+            </w:r>
+            <w:proofErr w:type="gramEnd"/>
             <w:r>
               <w:rPr>
                 <w:rFonts w:ascii="Consolas" w:eastAsia="Times New Roman" w:hAnsi="Consolas" w:cs="Times New Roman"/>
@@ -3289,7 +3523,15 @@
               <w:cnfStyle w:val="000000000000" w:firstRow="0" w:lastRow="0" w:firstColumn="0" w:lastColumn="0" w:oddVBand="0" w:evenVBand="0" w:oddHBand="0" w:evenHBand="0" w:firstRowFirstColumn="0" w:firstRowLastColumn="0" w:lastRowFirstColumn="0" w:lastRowLastColumn="0"/>
             </w:pPr>
             <w:r>
-              <w:t xml:space="preserve">The response that comes in the body is always a string. So  when we want to get information given by an </w:t>
+              <w:t xml:space="preserve">The response that comes in the body is always a string. </w:t>
+            </w:r>
+            <w:proofErr w:type="gramStart"/>
+            <w:r>
+              <w:t>So  when</w:t>
+            </w:r>
+            <w:proofErr w:type="gramEnd"/>
+            <w:r>
+              <w:t xml:space="preserve"> we want to get information given by an </w:t>
             </w:r>
             <w:proofErr w:type="spellStart"/>
             <w:r>
@@ -3346,12 +3588,17 @@
               <w:cnfStyle w:val="000000000000" w:firstRow="0" w:lastRow="0" w:firstColumn="0" w:lastColumn="0" w:oddVBand="0" w:evenVBand="0" w:oddHBand="0" w:evenHBand="0" w:firstRowFirstColumn="0" w:firstRowLastColumn="0" w:lastRowFirstColumn="0" w:lastRowLastColumn="0"/>
             </w:pPr>
             <w:proofErr w:type="spellStart"/>
+            <w:proofErr w:type="gramStart"/>
             <w:r>
               <w:t>parsedData</w:t>
             </w:r>
             <w:proofErr w:type="spellEnd"/>
             <w:r>
-              <w:t>[“ ”][“ ”]</w:t>
+              <w:t>[</w:t>
+            </w:r>
+            <w:proofErr w:type="gramEnd"/>
+            <w:r>
+              <w:t>“ ”][“ ”]</w:t>
             </w:r>
             <w:r>
               <w:t xml:space="preserve"> or</w:t>
@@ -3362,10 +3609,12 @@
               <w:cnfStyle w:val="000000000000" w:firstRow="0" w:lastRow="0" w:firstColumn="0" w:lastColumn="0" w:oddVBand="0" w:evenVBand="0" w:oddHBand="0" w:evenHBand="0" w:firstRowFirstColumn="0" w:firstRowLastColumn="0" w:lastRowFirstColumn="0" w:lastRowLastColumn="0"/>
             </w:pPr>
             <w:proofErr w:type="spellStart"/>
+            <w:proofErr w:type="gramStart"/>
             <w:r>
               <w:t>parsedData.ObjectName.ObjectName</w:t>
             </w:r>
             <w:proofErr w:type="spellEnd"/>
+            <w:proofErr w:type="gramEnd"/>
             <w:r>
               <w:t xml:space="preserve"> or</w:t>
             </w:r>
@@ -3378,10 +3627,12 @@
               <w:t>‘$(</w:t>
             </w:r>
             <w:proofErr w:type="spellStart"/>
+            <w:proofErr w:type="gramStart"/>
             <w:r>
               <w:t>parsedData.ObjectName.ObjectName</w:t>
             </w:r>
             <w:proofErr w:type="spellEnd"/>
+            <w:proofErr w:type="gramEnd"/>
             <w:r>
               <w:t xml:space="preserve">) lives in </w:t>
             </w:r>
@@ -3496,10 +3747,12 @@
               <w:t xml:space="preserve">For example in the console we can use </w:t>
             </w:r>
             <w:proofErr w:type="spellStart"/>
+            <w:proofErr w:type="gramStart"/>
             <w:r>
               <w:t>response.statusCode</w:t>
             </w:r>
             <w:proofErr w:type="spellEnd"/>
+            <w:proofErr w:type="gramEnd"/>
             <w:r>
               <w:t xml:space="preserve"> to get the value. </w:t>
             </w:r>
@@ -3723,8 +3976,13 @@
             <w:pPr>
               <w:cnfStyle w:val="000000000000" w:firstRow="0" w:lastRow="0" w:firstColumn="0" w:lastColumn="0" w:oddVBand="0" w:evenVBand="0" w:oddHBand="0" w:evenHBand="0" w:firstRowFirstColumn="0" w:firstRowLastColumn="0" w:lastRowFirstColumn="0" w:lastRowLastColumn="0"/>
             </w:pPr>
-            <w:r>
-              <w:t xml:space="preserve">Db(refers to the current </w:t>
+            <w:proofErr w:type="gramStart"/>
+            <w:r>
+              <w:t>Db(</w:t>
+            </w:r>
+            <w:proofErr w:type="gramEnd"/>
+            <w:r>
+              <w:t xml:space="preserve">refers to the current </w:t>
             </w:r>
             <w:proofErr w:type="spellStart"/>
             <w:r>
@@ -3832,10 +4090,12 @@
               <w:cnfStyle w:val="000000000000" w:firstRow="0" w:lastRow="0" w:firstColumn="0" w:lastColumn="0" w:oddVBand="0" w:evenVBand="0" w:oddHBand="0" w:evenHBand="0" w:firstRowFirstColumn="0" w:firstRowLastColumn="0" w:lastRowFirstColumn="0" w:lastRowLastColumn="0"/>
             </w:pPr>
             <w:proofErr w:type="spellStart"/>
+            <w:proofErr w:type="gramStart"/>
             <w:r>
               <w:t>Db.collectionName.find</w:t>
             </w:r>
             <w:proofErr w:type="spellEnd"/>
+            <w:proofErr w:type="gramEnd"/>
             <w:r>
               <w:t>()</w:t>
             </w:r>
@@ -3866,10 +4126,12 @@
               <w:cnfStyle w:val="000000000000" w:firstRow="0" w:lastRow="0" w:firstColumn="0" w:lastColumn="0" w:oddVBand="0" w:evenVBand="0" w:oddHBand="0" w:evenHBand="0" w:firstRowFirstColumn="0" w:firstRowLastColumn="0" w:lastRowFirstColumn="0" w:lastRowLastColumn="0"/>
             </w:pPr>
             <w:proofErr w:type="spellStart"/>
+            <w:proofErr w:type="gramStart"/>
             <w:r>
               <w:t>Db.collectionName.find</w:t>
             </w:r>
             <w:proofErr w:type="spellEnd"/>
+            <w:proofErr w:type="gramEnd"/>
             <w:r>
               <w:t>({name: “value”}) =&gt; finds corresponding item.</w:t>
             </w:r>
@@ -3907,8 +4169,13 @@
               <w:cnfStyle w:val="000000000000" w:firstRow="0" w:lastRow="0" w:firstColumn="0" w:lastColumn="0" w:oddVBand="0" w:evenVBand="0" w:oddHBand="0" w:evenHBand="0" w:firstRowFirstColumn="0" w:firstRowLastColumn="0" w:lastRowFirstColumn="0" w:lastRowLastColumn="0"/>
             </w:pPr>
             <w:proofErr w:type="spellStart"/>
-            <w:r>
-              <w:t>Db.collection.update</w:t>
+            <w:proofErr w:type="gramStart"/>
+            <w:r>
+              <w:t>Db.collection</w:t>
+            </w:r>
+            <w:proofErr w:type="gramEnd"/>
+            <w:r>
+              <w:t>.update</w:t>
             </w:r>
             <w:r>
               <w:t>One</w:t>
@@ -3949,8 +4216,13 @@
               <w:cnfStyle w:val="000000000000" w:firstRow="0" w:lastRow="0" w:firstColumn="0" w:lastColumn="0" w:oddVBand="0" w:evenVBand="0" w:oddHBand="0" w:evenHBand="0" w:firstRowFirstColumn="0" w:firstRowLastColumn="0" w:lastRowFirstColumn="0" w:lastRowLastColumn="0"/>
             </w:pPr>
             <w:proofErr w:type="spellStart"/>
-            <w:r>
-              <w:t>Db.collection.updateMany</w:t>
+            <w:proofErr w:type="gramStart"/>
+            <w:r>
+              <w:t>Db.collection</w:t>
+            </w:r>
+            <w:proofErr w:type="gramEnd"/>
+            <w:r>
+              <w:t>.updateMany</w:t>
             </w:r>
             <w:proofErr w:type="spellEnd"/>
             <w:r>
@@ -3986,8 +4258,13 @@
               <w:cnfStyle w:val="000000000000" w:firstRow="0" w:lastRow="0" w:firstColumn="0" w:lastColumn="0" w:oddVBand="0" w:evenVBand="0" w:oddHBand="0" w:evenHBand="0" w:firstRowFirstColumn="0" w:firstRowLastColumn="0" w:lastRowFirstColumn="0" w:lastRowLastColumn="0"/>
             </w:pPr>
             <w:proofErr w:type="spellStart"/>
-            <w:r>
-              <w:t>Db.collection.update</w:t>
+            <w:proofErr w:type="gramStart"/>
+            <w:r>
+              <w:t>Db.collection</w:t>
+            </w:r>
+            <w:proofErr w:type="gramEnd"/>
+            <w:r>
+              <w:t>.update</w:t>
             </w:r>
             <w:proofErr w:type="spellEnd"/>
             <w:r>
@@ -4007,8 +4284,13 @@
               <w:cnfStyle w:val="000000000000" w:firstRow="0" w:lastRow="0" w:firstColumn="0" w:lastColumn="0" w:oddVBand="0" w:evenVBand="0" w:oddHBand="0" w:evenHBand="0" w:firstRowFirstColumn="0" w:firstRowLastColumn="0" w:lastRowFirstColumn="0" w:lastRowLastColumn="0"/>
             </w:pPr>
             <w:proofErr w:type="spellStart"/>
-            <w:r>
-              <w:t>Db.dogs.update</w:t>
+            <w:proofErr w:type="gramStart"/>
+            <w:r>
+              <w:t>Db.dogs</w:t>
+            </w:r>
+            <w:proofErr w:type="gramEnd"/>
+            <w:r>
+              <w:t>.update</w:t>
             </w:r>
             <w:proofErr w:type="spellEnd"/>
             <w:r>
@@ -4061,8 +4343,13 @@
               <w:cnfStyle w:val="000000000000" w:firstRow="0" w:lastRow="0" w:firstColumn="0" w:lastColumn="0" w:oddVBand="0" w:evenVBand="0" w:oddHBand="0" w:evenHBand="0" w:firstRowFirstColumn="0" w:firstRowLastColumn="0" w:lastRowFirstColumn="0" w:lastRowLastColumn="0"/>
             </w:pPr>
             <w:proofErr w:type="spellStart"/>
-            <w:r>
-              <w:t>Db.collection.</w:t>
+            <w:proofErr w:type="gramStart"/>
+            <w:r>
+              <w:t>Db.collection</w:t>
+            </w:r>
+            <w:proofErr w:type="gramEnd"/>
+            <w:r>
+              <w:t>.</w:t>
             </w:r>
             <w:r>
               <w:t>deleteOne</w:t>
@@ -4085,8 +4372,13 @@
               <w:cnfStyle w:val="000000000000" w:firstRow="0" w:lastRow="0" w:firstColumn="0" w:lastColumn="0" w:oddVBand="0" w:evenVBand="0" w:oddHBand="0" w:evenHBand="0" w:firstRowFirstColumn="0" w:firstRowLastColumn="0" w:lastRowFirstColumn="0" w:lastRowLastColumn="0"/>
             </w:pPr>
             <w:proofErr w:type="spellStart"/>
-            <w:r>
-              <w:t>Db.collection.delete</w:t>
+            <w:proofErr w:type="gramStart"/>
+            <w:r>
+              <w:t>Db.collection</w:t>
+            </w:r>
+            <w:proofErr w:type="gramEnd"/>
+            <w:r>
+              <w:t>.delete</w:t>
             </w:r>
             <w:r>
               <w:t>Many</w:t>
@@ -4294,10 +4586,12 @@
               <w:t xml:space="preserve"> = new </w:t>
             </w:r>
             <w:proofErr w:type="spellStart"/>
+            <w:proofErr w:type="gramStart"/>
             <w:r>
               <w:t>mongoose.Schema</w:t>
             </w:r>
             <w:proofErr w:type="spellEnd"/>
+            <w:proofErr w:type="gramEnd"/>
             <w:r>
               <w:t xml:space="preserve">( { </w:t>
             </w:r>
@@ -4342,10 +4636,12 @@
               <w:t xml:space="preserve"> = </w:t>
             </w:r>
             <w:proofErr w:type="spellStart"/>
+            <w:proofErr w:type="gramStart"/>
             <w:r>
               <w:t>mongoose.model</w:t>
             </w:r>
             <w:proofErr w:type="spellEnd"/>
+            <w:proofErr w:type="gramEnd"/>
             <w:r>
               <w:t>(“</w:t>
             </w:r>
@@ -4435,18 +4731,31 @@
               <w:cnfStyle w:val="000000000000" w:firstRow="0" w:lastRow="0" w:firstColumn="0" w:lastColumn="0" w:oddVBand="0" w:evenVBand="0" w:oddHBand="0" w:evenHBand="0" w:firstRowFirstColumn="0" w:firstRowLastColumn="0" w:lastRowFirstColumn="0" w:lastRowLastColumn="0"/>
             </w:pPr>
             <w:r>
-              <w:t>Var puffy = new cat({</w:t>
-            </w:r>
-          </w:p>
-          <w:p>
-            <w:pPr>
-              <w:cnfStyle w:val="000000000000" w:firstRow="0" w:lastRow="0" w:firstColumn="0" w:lastColumn="0" w:oddVBand="0" w:evenVBand="0" w:oddHBand="0" w:evenHBand="0" w:firstRowFirstColumn="0" w:firstRowLastColumn="0" w:lastRowFirstColumn="0" w:lastRowLastColumn="0"/>
-            </w:pPr>
-            <w:proofErr w:type="spellStart"/>
-            <w:r>
-              <w:t>Name:”puffy</w:t>
-            </w:r>
-            <w:proofErr w:type="spellEnd"/>
+              <w:t xml:space="preserve">Var puffy = new </w:t>
+            </w:r>
+            <w:proofErr w:type="gramStart"/>
+            <w:r>
+              <w:t>cat(</w:t>
+            </w:r>
+            <w:proofErr w:type="gramEnd"/>
+            <w:r>
+              <w:t>{</w:t>
+            </w:r>
+          </w:p>
+          <w:p>
+            <w:pPr>
+              <w:cnfStyle w:val="000000000000" w:firstRow="0" w:lastRow="0" w:firstColumn="0" w:lastColumn="0" w:oddVBand="0" w:evenVBand="0" w:oddHBand="0" w:evenHBand="0" w:firstRowFirstColumn="0" w:firstRowLastColumn="0" w:lastRowFirstColumn="0" w:lastRowLastColumn="0"/>
+            </w:pPr>
+            <w:proofErr w:type="spellStart"/>
+            <w:r>
+              <w:t>Name</w:t>
+            </w:r>
+            <w:proofErr w:type="gramStart"/>
+            <w:r>
+              <w:t>:”puffy</w:t>
+            </w:r>
+            <w:proofErr w:type="spellEnd"/>
+            <w:proofErr w:type="gramEnd"/>
             <w:r>
               <w:t>”,</w:t>
             </w:r>
@@ -4482,31 +4791,57 @@
             </w:r>
             <w:proofErr w:type="spellEnd"/>
             <w:r>
-              <w:t>(function(err, cat){</w:t>
-            </w:r>
-          </w:p>
-          <w:p>
-            <w:pPr>
-              <w:cnfStyle w:val="000000000000" w:firstRow="0" w:lastRow="0" w:firstColumn="0" w:lastColumn="0" w:oddVBand="0" w:evenVBand="0" w:oddHBand="0" w:evenHBand="0" w:firstRowFirstColumn="0" w:firstRowLastColumn="0" w:lastRowFirstColumn="0" w:lastRowLastColumn="0"/>
-            </w:pPr>
-            <w:r>
-              <w:t>If(err){</w:t>
-            </w:r>
-          </w:p>
-          <w:p>
-            <w:pPr>
-              <w:cnfStyle w:val="000000000000" w:firstRow="0" w:lastRow="0" w:firstColumn="0" w:lastColumn="0" w:oddVBand="0" w:evenVBand="0" w:oddHBand="0" w:evenHBand="0" w:firstRowFirstColumn="0" w:firstRowLastColumn="0" w:lastRowFirstColumn="0" w:lastRowLastColumn="0"/>
-            </w:pPr>
-            <w:r>
-              <w:t xml:space="preserve">   Console.log();</w:t>
-            </w:r>
-          </w:p>
-          <w:p>
-            <w:pPr>
-              <w:cnfStyle w:val="000000000000" w:firstRow="0" w:lastRow="0" w:firstColumn="0" w:lastColumn="0" w:oddVBand="0" w:evenVBand="0" w:oddHBand="0" w:evenHBand="0" w:firstRowFirstColumn="0" w:firstRowLastColumn="0" w:lastRowFirstColumn="0" w:lastRowLastColumn="0"/>
-            </w:pPr>
-            <w:r>
-              <w:t>}else{</w:t>
+              <w:t>(</w:t>
+            </w:r>
+            <w:proofErr w:type="gramStart"/>
+            <w:r>
+              <w:t>function(</w:t>
+            </w:r>
+            <w:proofErr w:type="gramEnd"/>
+            <w:r>
+              <w:t>err, cat){</w:t>
+            </w:r>
+          </w:p>
+          <w:p>
+            <w:pPr>
+              <w:cnfStyle w:val="000000000000" w:firstRow="0" w:lastRow="0" w:firstColumn="0" w:lastColumn="0" w:oddVBand="0" w:evenVBand="0" w:oddHBand="0" w:evenHBand="0" w:firstRowFirstColumn="0" w:firstRowLastColumn="0" w:lastRowFirstColumn="0" w:lastRowLastColumn="0"/>
+            </w:pPr>
+            <w:r>
+              <w:t>If(err</w:t>
+            </w:r>
+            <w:proofErr w:type="gramStart"/>
+            <w:r>
+              <w:t>){</w:t>
+            </w:r>
+            <w:proofErr w:type="gramEnd"/>
+          </w:p>
+          <w:p>
+            <w:pPr>
+              <w:cnfStyle w:val="000000000000" w:firstRow="0" w:lastRow="0" w:firstColumn="0" w:lastColumn="0" w:oddVBand="0" w:evenVBand="0" w:oddHBand="0" w:evenHBand="0" w:firstRowFirstColumn="0" w:firstRowLastColumn="0" w:lastRowFirstColumn="0" w:lastRowLastColumn="0"/>
+            </w:pPr>
+            <w:r>
+              <w:t xml:space="preserve">   </w:t>
+            </w:r>
+            <w:proofErr w:type="gramStart"/>
+            <w:r>
+              <w:t>Console.log(</w:t>
+            </w:r>
+            <w:proofErr w:type="gramEnd"/>
+            <w:r>
+              <w:t>);</w:t>
+            </w:r>
+          </w:p>
+          <w:p>
+            <w:pPr>
+              <w:cnfStyle w:val="000000000000" w:firstRow="0" w:lastRow="0" w:firstColumn="0" w:lastColumn="0" w:oddVBand="0" w:evenVBand="0" w:oddHBand="0" w:evenHBand="0" w:firstRowFirstColumn="0" w:firstRowLastColumn="0" w:lastRowFirstColumn="0" w:lastRowLastColumn="0"/>
+            </w:pPr>
+            <w:proofErr w:type="gramStart"/>
+            <w:r>
+              <w:t>}else</w:t>
+            </w:r>
+            <w:proofErr w:type="gramEnd"/>
+            <w:r>
+              <w:t>{</w:t>
             </w:r>
           </w:p>
           <w:p>
@@ -4592,10 +4927,12 @@
               <w:t xml:space="preserve">EX: </w:t>
             </w:r>
             <w:proofErr w:type="spellStart"/>
+            <w:proofErr w:type="gramStart"/>
             <w:r>
               <w:t>cat.create</w:t>
             </w:r>
             <w:proofErr w:type="spellEnd"/>
+            <w:proofErr w:type="gramEnd"/>
             <w:r>
               <w:t>({</w:t>
             </w:r>
@@ -4606,9 +4943,14 @@
             </w:pPr>
             <w:proofErr w:type="spellStart"/>
             <w:r>
-              <w:t>Name:”puffy</w:t>
-            </w:r>
-            <w:proofErr w:type="spellEnd"/>
+              <w:t>Name</w:t>
+            </w:r>
+            <w:proofErr w:type="gramStart"/>
+            <w:r>
+              <w:t>:”puffy</w:t>
+            </w:r>
+            <w:proofErr w:type="spellEnd"/>
+            <w:proofErr w:type="gramEnd"/>
             <w:r>
               <w:t>”,</w:t>
             </w:r>
@@ -4677,8 +5019,13 @@
               <w:cnfStyle w:val="000000000000" w:firstRow="0" w:lastRow="0" w:firstColumn="0" w:lastColumn="0" w:oddVBand="0" w:evenVBand="0" w:oddHBand="0" w:evenHBand="0" w:firstRowFirstColumn="0" w:firstRowLastColumn="0" w:lastRowFirstColumn="0" w:lastRowLastColumn="0"/>
             </w:pPr>
             <w:proofErr w:type="spellStart"/>
-            <w:r>
-              <w:t>Db.collection.drop</w:t>
+            <w:proofErr w:type="gramStart"/>
+            <w:r>
+              <w:t>Db.collection</w:t>
+            </w:r>
+            <w:proofErr w:type="gramEnd"/>
+            <w:r>
+              <w:t>.drop</w:t>
             </w:r>
             <w:proofErr w:type="spellEnd"/>
             <w:r>
@@ -4731,6 +5078,7 @@
               <w:t xml:space="preserve">EX: </w:t>
             </w:r>
             <w:proofErr w:type="spellStart"/>
+            <w:proofErr w:type="gramStart"/>
             <w:r>
               <w:t>campground.</w:t>
             </w:r>
@@ -4741,11 +5089,20 @@
               <w:t>indById</w:t>
             </w:r>
             <w:proofErr w:type="spellEnd"/>
+            <w:proofErr w:type="gramEnd"/>
             <w:r>
               <w:t>(id</w:t>
             </w:r>
             <w:r>
-              <w:t>. Function(){</w:t>
+              <w:t xml:space="preserve">. </w:t>
+            </w:r>
+            <w:proofErr w:type="gramStart"/>
+            <w:r>
+              <w:t>Function(</w:t>
+            </w:r>
+            <w:proofErr w:type="gramEnd"/>
+            <w:r>
+              <w:t>){</w:t>
             </w:r>
           </w:p>
           <w:p>
@@ -4797,10 +5154,12 @@
               <w:t xml:space="preserve">Adding default values to </w:t>
             </w:r>
             <w:proofErr w:type="spellStart"/>
+            <w:proofErr w:type="gramStart"/>
             <w:r>
               <w:t>a</w:t>
             </w:r>
             <w:proofErr w:type="spellEnd"/>
+            <w:proofErr w:type="gramEnd"/>
             <w:r>
               <w:t xml:space="preserve"> attribute</w:t>
             </w:r>
@@ -4825,14 +5184,25 @@
             <w:r>
               <w:t xml:space="preserve">EX: </w:t>
             </w:r>
-            <w:r>
-              <w:rPr>
-                <w:rFonts w:ascii="Consolas" w:eastAsia="Times New Roman" w:hAnsi="Consolas" w:cs="Times New Roman"/>
-                <w:color w:val="D4D4D4"/>
-                <w:sz w:val="24"/>
-                <w:szCs w:val="24"/>
-              </w:rPr>
-              <w:t>created :{type: Date, default: </w:t>
+            <w:proofErr w:type="gramStart"/>
+            <w:r>
+              <w:rPr>
+                <w:rFonts w:ascii="Consolas" w:eastAsia="Times New Roman" w:hAnsi="Consolas" w:cs="Times New Roman"/>
+                <w:color w:val="D4D4D4"/>
+                <w:sz w:val="24"/>
+                <w:szCs w:val="24"/>
+              </w:rPr>
+              <w:t>created :</w:t>
+            </w:r>
+            <w:proofErr w:type="gramEnd"/>
+            <w:r>
+              <w:rPr>
+                <w:rFonts w:ascii="Consolas" w:eastAsia="Times New Roman" w:hAnsi="Consolas" w:cs="Times New Roman"/>
+                <w:color w:val="D4D4D4"/>
+                <w:sz w:val="24"/>
+                <w:szCs w:val="24"/>
+              </w:rPr>
+              <w:t>{type: Date, default: </w:t>
             </w:r>
             <w:proofErr w:type="spellStart"/>
             <w:r>
@@ -5459,6 +5829,7 @@
               <w:t>(</w:t>
             </w:r>
             <w:proofErr w:type="spellStart"/>
+            <w:proofErr w:type="gramStart"/>
             <w:r>
               <w:rPr>
                 <w:rFonts w:ascii="Consolas" w:eastAsia="Times New Roman" w:hAnsi="Consolas" w:cs="Times New Roman"/>
@@ -5469,6 +5840,7 @@
               <w:t>express.static</w:t>
             </w:r>
             <w:proofErr w:type="spellEnd"/>
+            <w:proofErr w:type="gramEnd"/>
             <w:r>
               <w:rPr>
                 <w:rFonts w:ascii="Consolas" w:eastAsia="Times New Roman" w:hAnsi="Consolas" w:cs="Times New Roman"/>
@@ -5597,14 +5969,25 @@
               <w:t xml:space="preserve">What this will do is, instead of making the value for title available directly from </w:t>
             </w:r>
             <w:proofErr w:type="spellStart"/>
-            <w:r>
-              <w:rPr>
-                <w:rFonts w:ascii="Consolas" w:eastAsia="Times New Roman" w:hAnsi="Consolas" w:cs="Times New Roman"/>
-                <w:color w:val="D4D4D4"/>
-                <w:sz w:val="24"/>
-                <w:szCs w:val="24"/>
-              </w:rPr>
-              <w:t>req.body.title</w:t>
+            <w:proofErr w:type="gramStart"/>
+            <w:r>
+              <w:rPr>
+                <w:rFonts w:ascii="Consolas" w:eastAsia="Times New Roman" w:hAnsi="Consolas" w:cs="Times New Roman"/>
+                <w:color w:val="D4D4D4"/>
+                <w:sz w:val="24"/>
+                <w:szCs w:val="24"/>
+              </w:rPr>
+              <w:t>req.body</w:t>
+            </w:r>
+            <w:proofErr w:type="gramEnd"/>
+            <w:r>
+              <w:rPr>
+                <w:rFonts w:ascii="Consolas" w:eastAsia="Times New Roman" w:hAnsi="Consolas" w:cs="Times New Roman"/>
+                <w:color w:val="D4D4D4"/>
+                <w:sz w:val="24"/>
+                <w:szCs w:val="24"/>
+              </w:rPr>
+              <w:t>.title</w:t>
             </w:r>
             <w:proofErr w:type="spellEnd"/>
             <w:r>
@@ -5672,14 +6055,25 @@
               <w:t>Now all of the values from the inputs in the form get added into one object (</w:t>
             </w:r>
             <w:proofErr w:type="spellStart"/>
-            <w:r>
-              <w:rPr>
-                <w:rFonts w:ascii="Consolas" w:eastAsia="Times New Roman" w:hAnsi="Consolas" w:cs="Times New Roman"/>
-                <w:color w:val="D4D4D4"/>
-                <w:sz w:val="24"/>
-                <w:szCs w:val="24"/>
-              </w:rPr>
-              <w:t>req.body.blog</w:t>
+            <w:proofErr w:type="gramStart"/>
+            <w:r>
+              <w:rPr>
+                <w:rFonts w:ascii="Consolas" w:eastAsia="Times New Roman" w:hAnsi="Consolas" w:cs="Times New Roman"/>
+                <w:color w:val="D4D4D4"/>
+                <w:sz w:val="24"/>
+                <w:szCs w:val="24"/>
+              </w:rPr>
+              <w:t>req.body</w:t>
+            </w:r>
+            <w:proofErr w:type="gramEnd"/>
+            <w:r>
+              <w:rPr>
+                <w:rFonts w:ascii="Consolas" w:eastAsia="Times New Roman" w:hAnsi="Consolas" w:cs="Times New Roman"/>
+                <w:color w:val="D4D4D4"/>
+                <w:sz w:val="24"/>
+                <w:szCs w:val="24"/>
+              </w:rPr>
+              <w:t>.blog</w:t>
             </w:r>
             <w:proofErr w:type="spellEnd"/>
             <w:r>
@@ -6062,49 +6456,71 @@
                 <w:szCs w:val="24"/>
               </w:rPr>
             </w:pPr>
-            <w:r>
-              <w:rPr>
-                <w:rFonts w:ascii="Consolas" w:eastAsia="Times New Roman" w:hAnsi="Consolas" w:cs="Times New Roman"/>
-                <w:color w:val="D4D4D4"/>
-                <w:sz w:val="24"/>
-                <w:szCs w:val="24"/>
-              </w:rPr>
-              <w:t>./ means begin in the folder we are currently in (current working directory) and traverse forward/downward in the tree.</w:t>
-            </w:r>
-          </w:p>
-          <w:p>
-            <w:pPr>
-              <w:shd w:val="clear" w:color="auto" w:fill="1E1E1E"/>
-              <w:spacing w:line="330" w:lineRule="atLeast"/>
-              <w:cnfStyle w:val="000000000000" w:firstRow="0" w:lastRow="0" w:firstColumn="0" w:lastColumn="0" w:oddVBand="0" w:evenVBand="0" w:oddHBand="0" w:evenHBand="0" w:firstRowFirstColumn="0" w:firstRowLastColumn="0" w:lastRowFirstColumn="0" w:lastRowLastColumn="0"/>
-              <w:rPr>
-                <w:rFonts w:ascii="Consolas" w:eastAsia="Times New Roman" w:hAnsi="Consolas" w:cs="Times New Roman"/>
-                <w:color w:val="D4D4D4"/>
-                <w:sz w:val="24"/>
-                <w:szCs w:val="24"/>
-              </w:rPr>
-            </w:pPr>
-          </w:p>
-          <w:p>
-            <w:pPr>
-              <w:shd w:val="clear" w:color="auto" w:fill="1E1E1E"/>
-              <w:spacing w:line="330" w:lineRule="atLeast"/>
-              <w:cnfStyle w:val="000000000000" w:firstRow="0" w:lastRow="0" w:firstColumn="0" w:lastColumn="0" w:oddVBand="0" w:evenVBand="0" w:oddHBand="0" w:evenHBand="0" w:firstRowFirstColumn="0" w:firstRowLastColumn="0" w:lastRowFirstColumn="0" w:lastRowLastColumn="0"/>
-              <w:rPr>
-                <w:rFonts w:ascii="Consolas" w:eastAsia="Times New Roman" w:hAnsi="Consolas" w:cs="Times New Roman"/>
-                <w:color w:val="D4D4D4"/>
-                <w:sz w:val="24"/>
-                <w:szCs w:val="24"/>
-              </w:rPr>
-            </w:pPr>
-            <w:r>
-              <w:rPr>
-                <w:rFonts w:ascii="Consolas" w:eastAsia="Times New Roman" w:hAnsi="Consolas" w:cs="Times New Roman"/>
-                <w:color w:val="D4D4D4"/>
-                <w:sz w:val="24"/>
-                <w:szCs w:val="24"/>
-              </w:rPr>
-              <w:t>../ means go up one directory, then begin the traverse.</w:t>
+            <w:proofErr w:type="gramStart"/>
+            <w:r>
+              <w:rPr>
+                <w:rFonts w:ascii="Consolas" w:eastAsia="Times New Roman" w:hAnsi="Consolas" w:cs="Times New Roman"/>
+                <w:color w:val="D4D4D4"/>
+                <w:sz w:val="24"/>
+                <w:szCs w:val="24"/>
+              </w:rPr>
+              <w:t>./</w:t>
+            </w:r>
+            <w:proofErr w:type="gramEnd"/>
+            <w:r>
+              <w:rPr>
+                <w:rFonts w:ascii="Consolas" w:eastAsia="Times New Roman" w:hAnsi="Consolas" w:cs="Times New Roman"/>
+                <w:color w:val="D4D4D4"/>
+                <w:sz w:val="24"/>
+                <w:szCs w:val="24"/>
+              </w:rPr>
+              <w:t xml:space="preserve"> means begin in the folder we are currently in (current working directory) and traverse forward/downward in the tree.</w:t>
+            </w:r>
+          </w:p>
+          <w:p>
+            <w:pPr>
+              <w:shd w:val="clear" w:color="auto" w:fill="1E1E1E"/>
+              <w:spacing w:line="330" w:lineRule="atLeast"/>
+              <w:cnfStyle w:val="000000000000" w:firstRow="0" w:lastRow="0" w:firstColumn="0" w:lastColumn="0" w:oddVBand="0" w:evenVBand="0" w:oddHBand="0" w:evenHBand="0" w:firstRowFirstColumn="0" w:firstRowLastColumn="0" w:lastRowFirstColumn="0" w:lastRowLastColumn="0"/>
+              <w:rPr>
+                <w:rFonts w:ascii="Consolas" w:eastAsia="Times New Roman" w:hAnsi="Consolas" w:cs="Times New Roman"/>
+                <w:color w:val="D4D4D4"/>
+                <w:sz w:val="24"/>
+                <w:szCs w:val="24"/>
+              </w:rPr>
+            </w:pPr>
+          </w:p>
+          <w:p>
+            <w:pPr>
+              <w:shd w:val="clear" w:color="auto" w:fill="1E1E1E"/>
+              <w:spacing w:line="330" w:lineRule="atLeast"/>
+              <w:cnfStyle w:val="000000000000" w:firstRow="0" w:lastRow="0" w:firstColumn="0" w:lastColumn="0" w:oddVBand="0" w:evenVBand="0" w:oddHBand="0" w:evenHBand="0" w:firstRowFirstColumn="0" w:firstRowLastColumn="0" w:lastRowFirstColumn="0" w:lastRowLastColumn="0"/>
+              <w:rPr>
+                <w:rFonts w:ascii="Consolas" w:eastAsia="Times New Roman" w:hAnsi="Consolas" w:cs="Times New Roman"/>
+                <w:color w:val="D4D4D4"/>
+                <w:sz w:val="24"/>
+                <w:szCs w:val="24"/>
+              </w:rPr>
+            </w:pPr>
+            <w:proofErr w:type="gramStart"/>
+            <w:r>
+              <w:rPr>
+                <w:rFonts w:ascii="Consolas" w:eastAsia="Times New Roman" w:hAnsi="Consolas" w:cs="Times New Roman"/>
+                <w:color w:val="D4D4D4"/>
+                <w:sz w:val="24"/>
+                <w:szCs w:val="24"/>
+              </w:rPr>
+              <w:t>..</w:t>
+            </w:r>
+            <w:proofErr w:type="gramEnd"/>
+            <w:r>
+              <w:rPr>
+                <w:rFonts w:ascii="Consolas" w:eastAsia="Times New Roman" w:hAnsi="Consolas" w:cs="Times New Roman"/>
+                <w:color w:val="D4D4D4"/>
+                <w:sz w:val="24"/>
+                <w:szCs w:val="24"/>
+              </w:rPr>
+              <w:t>/ means go up one directory, then begin the traverse.</w:t>
             </w:r>
           </w:p>
         </w:tc>
@@ -6157,6 +6573,7 @@
                 <w:szCs w:val="24"/>
               </w:rPr>
             </w:pPr>
+            <w:proofErr w:type="gramStart"/>
             <w:r>
               <w:rPr>
                 <w:rFonts w:ascii="Consolas" w:eastAsia="Times New Roman" w:hAnsi="Consolas" w:cs="Times New Roman"/>
@@ -6177,6 +6594,7 @@
               <w:t>toDateString</w:t>
             </w:r>
             <w:proofErr w:type="spellEnd"/>
+            <w:proofErr w:type="gramEnd"/>
             <w:r>
               <w:rPr>
                 <w:rFonts w:ascii="Consolas" w:eastAsia="Times New Roman" w:hAnsi="Consolas" w:cs="Times New Roman"/>
@@ -6296,6 +6714,7 @@
               <w:t xml:space="preserve">- </w:t>
             </w:r>
             <w:proofErr w:type="spellStart"/>
+            <w:proofErr w:type="gramStart"/>
             <w:r>
               <w:rPr>
                 <w:rFonts w:ascii="Consolas" w:eastAsia="Times New Roman" w:hAnsi="Consolas" w:cs="Times New Roman"/>
@@ -6306,6 +6725,7 @@
               <w:t>blog.body</w:t>
             </w:r>
             <w:proofErr w:type="spellEnd"/>
+            <w:proofErr w:type="gramEnd"/>
             <w:r>
               <w:rPr>
                 <w:rFonts w:ascii="Consolas" w:eastAsia="Times New Roman" w:hAnsi="Consolas" w:cs="Times New Roman"/>
@@ -6414,7 +6834,27 @@
                 <w:szCs w:val="24"/>
               </w:rPr>
               <w:lastRenderedPageBreak/>
-              <w:t>What this will do is it would rather than substituting the value there it would evaluate the content inside. So run HTML if there are any inside.</w:t>
+              <w:t xml:space="preserve">What this will do is it would rather than substituting the value there it would evaluate the content inside. </w:t>
+            </w:r>
+            <w:proofErr w:type="gramStart"/>
+            <w:r>
+              <w:rPr>
+                <w:rFonts w:ascii="Consolas" w:eastAsia="Times New Roman" w:hAnsi="Consolas" w:cs="Times New Roman"/>
+                <w:color w:val="D4D4D4"/>
+                <w:sz w:val="24"/>
+                <w:szCs w:val="24"/>
+              </w:rPr>
+              <w:t>So</w:t>
+            </w:r>
+            <w:proofErr w:type="gramEnd"/>
+            <w:r>
+              <w:rPr>
+                <w:rFonts w:ascii="Consolas" w:eastAsia="Times New Roman" w:hAnsi="Consolas" w:cs="Times New Roman"/>
+                <w:color w:val="D4D4D4"/>
+                <w:sz w:val="24"/>
+                <w:szCs w:val="24"/>
+              </w:rPr>
+              <w:t xml:space="preserve"> run HTML if there are any inside.</w:t>
             </w:r>
           </w:p>
           <w:p>
@@ -6503,6 +6943,7 @@
                 <w:szCs w:val="24"/>
               </w:rPr>
             </w:pPr>
+            <w:proofErr w:type="gramStart"/>
             <w:r>
               <w:rPr>
                 <w:rFonts w:ascii="Consolas" w:eastAsia="Times New Roman" w:hAnsi="Consolas" w:cs="Times New Roman"/>
@@ -6519,7 +6960,17 @@
                 <w:sz w:val="24"/>
                 <w:szCs w:val="24"/>
               </w:rPr>
-              <w:t>substring(0,100)</w:t>
+              <w:t>substring</w:t>
+            </w:r>
+            <w:proofErr w:type="gramEnd"/>
+            <w:r>
+              <w:rPr>
+                <w:rFonts w:ascii="Consolas" w:eastAsia="Times New Roman" w:hAnsi="Consolas" w:cs="Times New Roman"/>
+                <w:color w:val="D4D4D4"/>
+                <w:sz w:val="24"/>
+                <w:szCs w:val="24"/>
+              </w:rPr>
+              <w:t>(0,100)</w:t>
             </w:r>
           </w:p>
           <w:p>
@@ -6592,7 +7043,67 @@
                 <w:sz w:val="24"/>
                 <w:szCs w:val="24"/>
               </w:rPr>
-              <w:t xml:space="preserve">PUT request is basically a get request because HTML forms don’t support put request they only support GET and POST. So when we say method=”POST” then the it actually goes to the GET route with all the values inside the form in the URL. So how can we use PUT as it is still an HTTP request that updates values. So for that we need to do the </w:t>
+              <w:t xml:space="preserve">PUT request is basically a get request because HTML forms don’t support put </w:t>
+            </w:r>
+            <w:proofErr w:type="gramStart"/>
+            <w:r>
+              <w:rPr>
+                <w:rFonts w:ascii="Consolas" w:eastAsia="Times New Roman" w:hAnsi="Consolas" w:cs="Times New Roman"/>
+                <w:color w:val="D4D4D4"/>
+                <w:sz w:val="24"/>
+                <w:szCs w:val="24"/>
+              </w:rPr>
+              <w:t>request</w:t>
+            </w:r>
+            <w:proofErr w:type="gramEnd"/>
+            <w:r>
+              <w:rPr>
+                <w:rFonts w:ascii="Consolas" w:eastAsia="Times New Roman" w:hAnsi="Consolas" w:cs="Times New Roman"/>
+                <w:color w:val="D4D4D4"/>
+                <w:sz w:val="24"/>
+                <w:szCs w:val="24"/>
+              </w:rPr>
+              <w:t xml:space="preserve"> they only support GET and POST. So when we say method</w:t>
+            </w:r>
+            <w:proofErr w:type="gramStart"/>
+            <w:r>
+              <w:rPr>
+                <w:rFonts w:ascii="Consolas" w:eastAsia="Times New Roman" w:hAnsi="Consolas" w:cs="Times New Roman"/>
+                <w:color w:val="D4D4D4"/>
+                <w:sz w:val="24"/>
+                <w:szCs w:val="24"/>
+              </w:rPr>
+              <w:t>=”POST</w:t>
+            </w:r>
+            <w:proofErr w:type="gramEnd"/>
+            <w:r>
+              <w:rPr>
+                <w:rFonts w:ascii="Consolas" w:eastAsia="Times New Roman" w:hAnsi="Consolas" w:cs="Times New Roman"/>
+                <w:color w:val="D4D4D4"/>
+                <w:sz w:val="24"/>
+                <w:szCs w:val="24"/>
+              </w:rPr>
+              <w:t xml:space="preserve">” then the it actually goes to the GET route with all the values inside the form in the URL. So how can we use PUT as it is still an HTTP request that updates values. </w:t>
+            </w:r>
+            <w:proofErr w:type="gramStart"/>
+            <w:r>
+              <w:rPr>
+                <w:rFonts w:ascii="Consolas" w:eastAsia="Times New Roman" w:hAnsi="Consolas" w:cs="Times New Roman"/>
+                <w:color w:val="D4D4D4"/>
+                <w:sz w:val="24"/>
+                <w:szCs w:val="24"/>
+              </w:rPr>
+              <w:t>So</w:t>
+            </w:r>
+            <w:proofErr w:type="gramEnd"/>
+            <w:r>
+              <w:rPr>
+                <w:rFonts w:ascii="Consolas" w:eastAsia="Times New Roman" w:hAnsi="Consolas" w:cs="Times New Roman"/>
+                <w:color w:val="D4D4D4"/>
+                <w:sz w:val="24"/>
+                <w:szCs w:val="24"/>
+              </w:rPr>
+              <w:t xml:space="preserve"> for that we need to do the </w:t>
             </w:r>
             <w:proofErr w:type="spellStart"/>
             <w:r>
@@ -6649,6 +7160,7 @@
                 <w:szCs w:val="24"/>
               </w:rPr>
             </w:pPr>
+            <w:proofErr w:type="gramStart"/>
             <w:r>
               <w:rPr>
                 <w:rFonts w:ascii="Consolas" w:eastAsia="Times New Roman" w:hAnsi="Consolas" w:cs="Times New Roman"/>
@@ -6658,7 +7170,19 @@
                 <w:sz w:val="24"/>
                 <w:szCs w:val="24"/>
               </w:rPr>
-              <w:t>?_method=”PUT”</w:t>
+              <w:t>?_</w:t>
+            </w:r>
+            <w:proofErr w:type="gramEnd"/>
+            <w:r>
+              <w:rPr>
+                <w:rFonts w:ascii="Consolas" w:eastAsia="Times New Roman" w:hAnsi="Consolas" w:cs="Times New Roman"/>
+                <w:b/>
+                <w:bCs/>
+                <w:color w:val="D4D4D4"/>
+                <w:sz w:val="24"/>
+                <w:szCs w:val="24"/>
+              </w:rPr>
+              <w:t>method=”PUT”</w:t>
             </w:r>
           </w:p>
           <w:p>
@@ -6818,7 +7342,27 @@
                 <w:sz w:val="24"/>
                 <w:szCs w:val="24"/>
               </w:rPr>
-              <w:t>%=blog._id%&gt;?_method=PUT"</w:t>
+              <w:t>%=</w:t>
+            </w:r>
+            <w:proofErr w:type="gramStart"/>
+            <w:r>
+              <w:rPr>
+                <w:rFonts w:ascii="Consolas" w:eastAsia="Times New Roman" w:hAnsi="Consolas" w:cs="Times New Roman"/>
+                <w:color w:val="CE9178"/>
+                <w:sz w:val="24"/>
+                <w:szCs w:val="24"/>
+              </w:rPr>
+              <w:t>blog._</w:t>
+            </w:r>
+            <w:proofErr w:type="gramEnd"/>
+            <w:r>
+              <w:rPr>
+                <w:rFonts w:ascii="Consolas" w:eastAsia="Times New Roman" w:hAnsi="Consolas" w:cs="Times New Roman"/>
+                <w:color w:val="CE9178"/>
+                <w:sz w:val="24"/>
+                <w:szCs w:val="24"/>
+              </w:rPr>
+              <w:t>id%&gt;?_method=PUT"</w:t>
             </w:r>
             <w:r>
               <w:rPr>
@@ -7047,6 +7591,7 @@
               <w:t> </w:t>
             </w:r>
             <w:proofErr w:type="spellStart"/>
+            <w:proofErr w:type="gramStart"/>
             <w:r>
               <w:rPr>
                 <w:rFonts w:ascii="Consolas" w:eastAsia="Times New Roman" w:hAnsi="Consolas" w:cs="Times New Roman"/>
@@ -7064,7 +7609,17 @@
                 <w:sz w:val="24"/>
                 <w:szCs w:val="24"/>
               </w:rPr>
-              <w:t>  = require(</w:t>
+              <w:t>  =</w:t>
+            </w:r>
+            <w:proofErr w:type="gramEnd"/>
+            <w:r>
+              <w:rPr>
+                <w:rFonts w:ascii="Consolas" w:eastAsia="Times New Roman" w:hAnsi="Consolas" w:cs="Times New Roman"/>
+                <w:color w:val="D4D4D4"/>
+                <w:sz w:val="24"/>
+                <w:szCs w:val="24"/>
+              </w:rPr>
+              <w:t> require(</w:t>
             </w:r>
             <w:r>
               <w:rPr>
@@ -7194,6 +7749,7 @@
                 <w:szCs w:val="24"/>
               </w:rPr>
             </w:pPr>
+            <w:proofErr w:type="gramStart"/>
             <w:r>
               <w:rPr>
                 <w:rFonts w:ascii="Consolas" w:eastAsia="Times New Roman" w:hAnsi="Consolas" w:cs="Times New Roman"/>
@@ -7202,7 +7758,17 @@
                 <w:szCs w:val="24"/>
               </w:rPr>
               <w:lastRenderedPageBreak/>
-              <w:t xml:space="preserve">So what this is saying that whenever in the </w:t>
+              <w:t>So</w:t>
+            </w:r>
+            <w:proofErr w:type="gramEnd"/>
+            <w:r>
+              <w:rPr>
+                <w:rFonts w:ascii="Consolas" w:eastAsia="Times New Roman" w:hAnsi="Consolas" w:cs="Times New Roman"/>
+                <w:color w:val="D4D4D4"/>
+                <w:sz w:val="24"/>
+                <w:szCs w:val="24"/>
+              </w:rPr>
+              <w:t xml:space="preserve"> what this is saying that whenever in the </w:t>
             </w:r>
             <w:proofErr w:type="spellStart"/>
             <w:r>
@@ -7343,6 +7909,7 @@
               <w:t> </w:t>
             </w:r>
             <w:proofErr w:type="spellStart"/>
+            <w:proofErr w:type="gramStart"/>
             <w:r>
               <w:rPr>
                 <w:rFonts w:ascii="Consolas" w:eastAsia="Times New Roman" w:hAnsi="Consolas" w:cs="Times New Roman"/>
@@ -7353,6 +7920,7 @@
               <w:t>blog.findByIdAndUpdate</w:t>
             </w:r>
             <w:proofErr w:type="spellEnd"/>
+            <w:proofErr w:type="gramEnd"/>
             <w:r>
               <w:rPr>
                 <w:rFonts w:ascii="Consolas" w:eastAsia="Times New Roman" w:hAnsi="Consolas" w:cs="Times New Roman"/>
@@ -7551,22 +8119,43 @@
                 <w:sz w:val="24"/>
                 <w:szCs w:val="24"/>
               </w:rPr>
-              <w:t>As we are following the RESTful convention we have to use this,</w:t>
-            </w:r>
-          </w:p>
-          <w:p>
-            <w:pPr>
-              <w:shd w:val="clear" w:color="auto" w:fill="1E1E1E"/>
-              <w:spacing w:line="330" w:lineRule="atLeast"/>
-              <w:cnfStyle w:val="000000000000" w:firstRow="0" w:lastRow="0" w:firstColumn="0" w:lastColumn="0" w:oddVBand="0" w:evenVBand="0" w:oddHBand="0" w:evenHBand="0" w:firstRowFirstColumn="0" w:firstRowLastColumn="0" w:lastRowFirstColumn="0" w:lastRowLastColumn="0"/>
-              <w:rPr>
-                <w:rFonts w:ascii="Consolas" w:eastAsia="Times New Roman" w:hAnsi="Consolas" w:cs="Times New Roman"/>
-                <w:color w:val="D4D4D4"/>
-                <w:sz w:val="24"/>
-                <w:szCs w:val="24"/>
-              </w:rPr>
-            </w:pPr>
-            <w:proofErr w:type="spellStart"/>
+              <w:t xml:space="preserve">As we are following the RESTful </w:t>
+            </w:r>
+            <w:proofErr w:type="gramStart"/>
+            <w:r>
+              <w:rPr>
+                <w:rFonts w:ascii="Consolas" w:eastAsia="Times New Roman" w:hAnsi="Consolas" w:cs="Times New Roman"/>
+                <w:color w:val="D4D4D4"/>
+                <w:sz w:val="24"/>
+                <w:szCs w:val="24"/>
+              </w:rPr>
+              <w:t>convention</w:t>
+            </w:r>
+            <w:proofErr w:type="gramEnd"/>
+            <w:r>
+              <w:rPr>
+                <w:rFonts w:ascii="Consolas" w:eastAsia="Times New Roman" w:hAnsi="Consolas" w:cs="Times New Roman"/>
+                <w:color w:val="D4D4D4"/>
+                <w:sz w:val="24"/>
+                <w:szCs w:val="24"/>
+              </w:rPr>
+              <w:t xml:space="preserve"> we have to use this,</w:t>
+            </w:r>
+          </w:p>
+          <w:p>
+            <w:pPr>
+              <w:shd w:val="clear" w:color="auto" w:fill="1E1E1E"/>
+              <w:spacing w:line="330" w:lineRule="atLeast"/>
+              <w:cnfStyle w:val="000000000000" w:firstRow="0" w:lastRow="0" w:firstColumn="0" w:lastColumn="0" w:oddVBand="0" w:evenVBand="0" w:oddHBand="0" w:evenHBand="0" w:firstRowFirstColumn="0" w:firstRowLastColumn="0" w:lastRowFirstColumn="0" w:lastRowLastColumn="0"/>
+              <w:rPr>
+                <w:rFonts w:ascii="Consolas" w:eastAsia="Times New Roman" w:hAnsi="Consolas" w:cs="Times New Roman"/>
+                <w:color w:val="D4D4D4"/>
+                <w:sz w:val="24"/>
+                <w:szCs w:val="24"/>
+              </w:rPr>
+            </w:pPr>
+            <w:proofErr w:type="spellStart"/>
+            <w:proofErr w:type="gramStart"/>
             <w:r>
               <w:rPr>
                 <w:rFonts w:ascii="Consolas" w:eastAsia="Times New Roman" w:hAnsi="Consolas" w:cs="Times New Roman"/>
@@ -7577,6 +8166,7 @@
               <w:t>app.delete</w:t>
             </w:r>
             <w:proofErr w:type="spellEnd"/>
+            <w:proofErr w:type="gramEnd"/>
             <w:r>
               <w:rPr>
                 <w:rFonts w:ascii="Consolas" w:eastAsia="Times New Roman" w:hAnsi="Consolas" w:cs="Times New Roman"/>
@@ -7738,8 +8328,9 @@
                 <w:sz w:val="24"/>
                 <w:szCs w:val="24"/>
               </w:rPr>
-              <w:t>%=blog._id%&gt;?_method=</w:t>
-            </w:r>
+              <w:t>%=</w:t>
+            </w:r>
+            <w:proofErr w:type="gramStart"/>
             <w:r>
               <w:rPr>
                 <w:rFonts w:ascii="Consolas" w:eastAsia="Times New Roman" w:hAnsi="Consolas" w:cs="Times New Roman"/>
@@ -7747,6 +8338,25 @@
                 <w:sz w:val="24"/>
                 <w:szCs w:val="24"/>
               </w:rPr>
+              <w:t>blog._</w:t>
+            </w:r>
+            <w:proofErr w:type="gramEnd"/>
+            <w:r>
+              <w:rPr>
+                <w:rFonts w:ascii="Consolas" w:eastAsia="Times New Roman" w:hAnsi="Consolas" w:cs="Times New Roman"/>
+                <w:color w:val="CE9178"/>
+                <w:sz w:val="24"/>
+                <w:szCs w:val="24"/>
+              </w:rPr>
+              <w:t>id%&gt;?_method=</w:t>
+            </w:r>
+            <w:r>
+              <w:rPr>
+                <w:rFonts w:ascii="Consolas" w:eastAsia="Times New Roman" w:hAnsi="Consolas" w:cs="Times New Roman"/>
+                <w:color w:val="CE9178"/>
+                <w:sz w:val="24"/>
+                <w:szCs w:val="24"/>
+              </w:rPr>
               <w:t>DELETE</w:t>
             </w:r>
             <w:r>
@@ -7901,6 +8511,7 @@
               </w:rPr>
             </w:pPr>
             <w:proofErr w:type="spellStart"/>
+            <w:proofErr w:type="gramStart"/>
             <w:r>
               <w:rPr>
                 <w:rFonts w:ascii="Consolas" w:eastAsia="Times New Roman" w:hAnsi="Consolas" w:cs="Times New Roman"/>
@@ -7929,6 +8540,7 @@
               </w:rPr>
               <w:t>(</w:t>
             </w:r>
+            <w:proofErr w:type="gramEnd"/>
             <w:r>
               <w:rPr>
                 <w:rFonts w:ascii="Consolas" w:eastAsia="Times New Roman" w:hAnsi="Consolas" w:cs="Times New Roman"/>
@@ -8296,6 +8908,7 @@
               <w:t>(</w:t>
             </w:r>
             <w:proofErr w:type="spellStart"/>
+            <w:proofErr w:type="gramStart"/>
             <w:r>
               <w:rPr>
                 <w:rFonts w:ascii="Consolas" w:eastAsia="Times New Roman" w:hAnsi="Consolas" w:cs="Times New Roman"/>
@@ -8313,35 +8926,46 @@
                 <w:sz w:val="24"/>
                 <w:szCs w:val="24"/>
               </w:rPr>
-              <w:t>());</w:t>
-            </w:r>
-          </w:p>
-          <w:p>
-            <w:pPr>
-              <w:shd w:val="clear" w:color="auto" w:fill="1E1E1E"/>
-              <w:spacing w:line="330" w:lineRule="atLeast"/>
-              <w:cnfStyle w:val="000000000000" w:firstRow="0" w:lastRow="0" w:firstColumn="0" w:lastColumn="0" w:oddVBand="0" w:evenVBand="0" w:oddHBand="0" w:evenHBand="0" w:firstRowFirstColumn="0" w:firstRowLastColumn="0" w:lastRowFirstColumn="0" w:lastRowLastColumn="0"/>
-              <w:rPr>
-                <w:rFonts w:ascii="Consolas" w:eastAsia="Times New Roman" w:hAnsi="Consolas" w:cs="Times New Roman"/>
-                <w:color w:val="D4D4D4"/>
-                <w:sz w:val="24"/>
-                <w:szCs w:val="24"/>
-              </w:rPr>
-            </w:pPr>
-          </w:p>
-          <w:p>
-            <w:pPr>
-              <w:shd w:val="clear" w:color="auto" w:fill="1E1E1E"/>
-              <w:spacing w:line="330" w:lineRule="atLeast"/>
-              <w:cnfStyle w:val="000000000000" w:firstRow="0" w:lastRow="0" w:firstColumn="0" w:lastColumn="0" w:oddVBand="0" w:evenVBand="0" w:oddHBand="0" w:evenHBand="0" w:firstRowFirstColumn="0" w:firstRowLastColumn="0" w:lastRowFirstColumn="0" w:lastRowLastColumn="0"/>
-              <w:rPr>
-                <w:rFonts w:ascii="Consolas" w:eastAsia="Times New Roman" w:hAnsi="Consolas" w:cs="Times New Roman"/>
-                <w:color w:val="D4D4D4"/>
-                <w:sz w:val="24"/>
-                <w:szCs w:val="24"/>
-              </w:rPr>
-            </w:pPr>
-            <w:proofErr w:type="spellStart"/>
+              <w:t>(</w:t>
+            </w:r>
+            <w:proofErr w:type="gramEnd"/>
+            <w:r>
+              <w:rPr>
+                <w:rFonts w:ascii="Consolas" w:eastAsia="Times New Roman" w:hAnsi="Consolas" w:cs="Times New Roman"/>
+                <w:color w:val="D4D4D4"/>
+                <w:sz w:val="24"/>
+                <w:szCs w:val="24"/>
+              </w:rPr>
+              <w:t>));</w:t>
+            </w:r>
+          </w:p>
+          <w:p>
+            <w:pPr>
+              <w:shd w:val="clear" w:color="auto" w:fill="1E1E1E"/>
+              <w:spacing w:line="330" w:lineRule="atLeast"/>
+              <w:cnfStyle w:val="000000000000" w:firstRow="0" w:lastRow="0" w:firstColumn="0" w:lastColumn="0" w:oddVBand="0" w:evenVBand="0" w:oddHBand="0" w:evenHBand="0" w:firstRowFirstColumn="0" w:firstRowLastColumn="0" w:lastRowFirstColumn="0" w:lastRowLastColumn="0"/>
+              <w:rPr>
+                <w:rFonts w:ascii="Consolas" w:eastAsia="Times New Roman" w:hAnsi="Consolas" w:cs="Times New Roman"/>
+                <w:color w:val="D4D4D4"/>
+                <w:sz w:val="24"/>
+                <w:szCs w:val="24"/>
+              </w:rPr>
+            </w:pPr>
+          </w:p>
+          <w:p>
+            <w:pPr>
+              <w:shd w:val="clear" w:color="auto" w:fill="1E1E1E"/>
+              <w:spacing w:line="330" w:lineRule="atLeast"/>
+              <w:cnfStyle w:val="000000000000" w:firstRow="0" w:lastRow="0" w:firstColumn="0" w:lastColumn="0" w:oddVBand="0" w:evenVBand="0" w:oddHBand="0" w:evenHBand="0" w:firstRowFirstColumn="0" w:firstRowLastColumn="0" w:lastRowFirstColumn="0" w:lastRowLastColumn="0"/>
+              <w:rPr>
+                <w:rFonts w:ascii="Consolas" w:eastAsia="Times New Roman" w:hAnsi="Consolas" w:cs="Times New Roman"/>
+                <w:color w:val="D4D4D4"/>
+                <w:sz w:val="24"/>
+                <w:szCs w:val="24"/>
+              </w:rPr>
+            </w:pPr>
+            <w:proofErr w:type="spellStart"/>
+            <w:proofErr w:type="gramStart"/>
             <w:r>
               <w:rPr>
                 <w:rFonts w:ascii="Consolas" w:eastAsia="Times New Roman" w:hAnsi="Consolas" w:cs="Times New Roman"/>
@@ -8352,6 +8976,7 @@
               <w:t>req.sanitize</w:t>
             </w:r>
             <w:proofErr w:type="spellEnd"/>
+            <w:proofErr w:type="gramEnd"/>
             <w:r>
               <w:rPr>
                 <w:rFonts w:ascii="Consolas" w:eastAsia="Times New Roman" w:hAnsi="Consolas" w:cs="Times New Roman"/>
@@ -8415,14 +9040,25 @@
               </w:rPr>
             </w:pPr>
             <w:proofErr w:type="spellStart"/>
-            <w:r>
-              <w:rPr>
-                <w:rFonts w:ascii="Consolas" w:eastAsia="Times New Roman" w:hAnsi="Consolas" w:cs="Times New Roman"/>
-                <w:color w:val="D4D4D4"/>
-                <w:sz w:val="24"/>
-                <w:szCs w:val="24"/>
-              </w:rPr>
-              <w:t>req.body.blog.body</w:t>
+            <w:proofErr w:type="gramStart"/>
+            <w:r>
+              <w:rPr>
+                <w:rFonts w:ascii="Consolas" w:eastAsia="Times New Roman" w:hAnsi="Consolas" w:cs="Times New Roman"/>
+                <w:color w:val="D4D4D4"/>
+                <w:sz w:val="24"/>
+                <w:szCs w:val="24"/>
+              </w:rPr>
+              <w:t>req.body</w:t>
+            </w:r>
+            <w:proofErr w:type="gramEnd"/>
+            <w:r>
+              <w:rPr>
+                <w:rFonts w:ascii="Consolas" w:eastAsia="Times New Roman" w:hAnsi="Consolas" w:cs="Times New Roman"/>
+                <w:color w:val="D4D4D4"/>
+                <w:sz w:val="24"/>
+                <w:szCs w:val="24"/>
+              </w:rPr>
+              <w:t>.blog.body</w:t>
             </w:r>
             <w:proofErr w:type="spellEnd"/>
             <w:r>
@@ -8448,6 +9084,7 @@
               </w:rPr>
             </w:pPr>
             <w:proofErr w:type="spellStart"/>
+            <w:proofErr w:type="gramStart"/>
             <w:r>
               <w:rPr>
                 <w:rFonts w:ascii="Consolas" w:eastAsia="Times New Roman" w:hAnsi="Consolas" w:cs="Times New Roman"/>
@@ -8458,6 +9095,7 @@
               <w:t>req.sanitize</w:t>
             </w:r>
             <w:proofErr w:type="spellEnd"/>
+            <w:proofErr w:type="gramEnd"/>
             <w:r>
               <w:rPr>
                 <w:rFonts w:ascii="Consolas" w:eastAsia="Times New Roman" w:hAnsi="Consolas" w:cs="Times New Roman"/>
@@ -8558,7 +9196,27 @@
                 <w:sz w:val="24"/>
                 <w:szCs w:val="24"/>
               </w:rPr>
-              <w:t xml:space="preserve">To have a one to many or many to many relationship we need to update our schema to </w:t>
+              <w:t xml:space="preserve">To have a one to many or many to many </w:t>
+            </w:r>
+            <w:proofErr w:type="gramStart"/>
+            <w:r>
+              <w:rPr>
+                <w:rFonts w:ascii="Consolas" w:eastAsia="Times New Roman" w:hAnsi="Consolas" w:cs="Times New Roman"/>
+                <w:color w:val="D4D4D4"/>
+                <w:sz w:val="24"/>
+                <w:szCs w:val="24"/>
+              </w:rPr>
+              <w:t>relationship</w:t>
+            </w:r>
+            <w:proofErr w:type="gramEnd"/>
+            <w:r>
+              <w:rPr>
+                <w:rFonts w:ascii="Consolas" w:eastAsia="Times New Roman" w:hAnsi="Consolas" w:cs="Times New Roman"/>
+                <w:color w:val="D4D4D4"/>
+                <w:sz w:val="24"/>
+                <w:szCs w:val="24"/>
+              </w:rPr>
+              <w:t xml:space="preserve"> we need to update our schema to </w:t>
             </w:r>
             <w:r>
               <w:rPr>
@@ -8596,6 +9254,7 @@
                 <w:szCs w:val="24"/>
               </w:rPr>
             </w:pPr>
+            <w:proofErr w:type="gramStart"/>
             <w:r>
               <w:rPr>
                 <w:rFonts w:ascii="Consolas" w:eastAsia="Times New Roman" w:hAnsi="Consolas" w:cs="Times New Roman"/>
@@ -8606,6 +9265,7 @@
               <w:t>posts:[</w:t>
             </w:r>
             <w:proofErr w:type="spellStart"/>
+            <w:proofErr w:type="gramEnd"/>
             <w:r>
               <w:rPr>
                 <w:rFonts w:ascii="Consolas" w:eastAsia="Times New Roman" w:hAnsi="Consolas" w:cs="Times New Roman"/>
@@ -8684,30 +9344,61 @@
                 <w:sz w:val="24"/>
                 <w:szCs w:val="24"/>
               </w:rPr>
-              <w:t>Rather than putting the corresponding post in one array. So an array would have something like this,</w:t>
-            </w:r>
-          </w:p>
-          <w:p>
-            <w:pPr>
-              <w:shd w:val="clear" w:color="auto" w:fill="1E1E1E"/>
-              <w:spacing w:line="330" w:lineRule="atLeast"/>
-              <w:cnfStyle w:val="000000000000" w:firstRow="0" w:lastRow="0" w:firstColumn="0" w:lastColumn="0" w:oddVBand="0" w:evenVBand="0" w:oddHBand="0" w:evenHBand="0" w:firstRowFirstColumn="0" w:firstRowLastColumn="0" w:lastRowFirstColumn="0" w:lastRowLastColumn="0"/>
-              <w:rPr>
-                <w:rFonts w:ascii="Consolas" w:eastAsia="Times New Roman" w:hAnsi="Consolas" w:cs="Times New Roman"/>
-                <w:color w:val="D4D4D4"/>
-                <w:sz w:val="24"/>
-                <w:szCs w:val="24"/>
-              </w:rPr>
-            </w:pPr>
-            <w:r>
-              <w:rPr>
-                <w:rFonts w:ascii="Consolas" w:eastAsia="Times New Roman" w:hAnsi="Consolas" w:cs="Times New Roman"/>
-                <w:color w:val="D4D4D4"/>
-                <w:sz w:val="24"/>
-                <w:szCs w:val="24"/>
-              </w:rPr>
-              <w:t>Post =[</w:t>
-            </w:r>
+              <w:t xml:space="preserve">Rather than putting the corresponding post in one array. </w:t>
+            </w:r>
+            <w:proofErr w:type="gramStart"/>
+            <w:r>
+              <w:rPr>
+                <w:rFonts w:ascii="Consolas" w:eastAsia="Times New Roman" w:hAnsi="Consolas" w:cs="Times New Roman"/>
+                <w:color w:val="D4D4D4"/>
+                <w:sz w:val="24"/>
+                <w:szCs w:val="24"/>
+              </w:rPr>
+              <w:t>So</w:t>
+            </w:r>
+            <w:proofErr w:type="gramEnd"/>
+            <w:r>
+              <w:rPr>
+                <w:rFonts w:ascii="Consolas" w:eastAsia="Times New Roman" w:hAnsi="Consolas" w:cs="Times New Roman"/>
+                <w:color w:val="D4D4D4"/>
+                <w:sz w:val="24"/>
+                <w:szCs w:val="24"/>
+              </w:rPr>
+              <w:t xml:space="preserve"> an array would have something like this,</w:t>
+            </w:r>
+          </w:p>
+          <w:p>
+            <w:pPr>
+              <w:shd w:val="clear" w:color="auto" w:fill="1E1E1E"/>
+              <w:spacing w:line="330" w:lineRule="atLeast"/>
+              <w:cnfStyle w:val="000000000000" w:firstRow="0" w:lastRow="0" w:firstColumn="0" w:lastColumn="0" w:oddVBand="0" w:evenVBand="0" w:oddHBand="0" w:evenHBand="0" w:firstRowFirstColumn="0" w:firstRowLastColumn="0" w:lastRowFirstColumn="0" w:lastRowLastColumn="0"/>
+              <w:rPr>
+                <w:rFonts w:ascii="Consolas" w:eastAsia="Times New Roman" w:hAnsi="Consolas" w:cs="Times New Roman"/>
+                <w:color w:val="D4D4D4"/>
+                <w:sz w:val="24"/>
+                <w:szCs w:val="24"/>
+              </w:rPr>
+            </w:pPr>
+            <w:r>
+              <w:rPr>
+                <w:rFonts w:ascii="Consolas" w:eastAsia="Times New Roman" w:hAnsi="Consolas" w:cs="Times New Roman"/>
+                <w:color w:val="D4D4D4"/>
+                <w:sz w:val="24"/>
+                <w:szCs w:val="24"/>
+              </w:rPr>
+              <w:t xml:space="preserve">Post </w:t>
+            </w:r>
+            <w:proofErr w:type="gramStart"/>
+            <w:r>
+              <w:rPr>
+                <w:rFonts w:ascii="Consolas" w:eastAsia="Times New Roman" w:hAnsi="Consolas" w:cs="Times New Roman"/>
+                <w:color w:val="D4D4D4"/>
+                <w:sz w:val="24"/>
+                <w:szCs w:val="24"/>
+              </w:rPr>
+              <w:t>=[</w:t>
+            </w:r>
+            <w:proofErr w:type="gramEnd"/>
           </w:p>
           <w:p>
             <w:pPr>
@@ -8750,7 +9441,17 @@
                 <w:sz w:val="24"/>
                 <w:szCs w:val="24"/>
               </w:rPr>
-              <w:t>Title:”</w:t>
+              <w:t>Title</w:t>
+            </w:r>
+            <w:proofErr w:type="gramStart"/>
+            <w:r>
+              <w:rPr>
+                <w:rFonts w:ascii="Consolas" w:eastAsia="Times New Roman" w:hAnsi="Consolas" w:cs="Times New Roman"/>
+                <w:color w:val="D4D4D4"/>
+                <w:sz w:val="24"/>
+                <w:szCs w:val="24"/>
+              </w:rPr>
+              <w:t>:”</w:t>
             </w:r>
             <w:proofErr w:type="spellStart"/>
             <w:r>
@@ -8763,6 +9464,7 @@
               <w:t>asdasdas</w:t>
             </w:r>
             <w:proofErr w:type="spellEnd"/>
+            <w:proofErr w:type="gramEnd"/>
             <w:r>
               <w:rPr>
                 <w:rFonts w:ascii="Consolas" w:eastAsia="Times New Roman" w:hAnsi="Consolas" w:cs="Times New Roman"/>
@@ -8792,7 +9494,17 @@
                 <w:sz w:val="24"/>
                 <w:szCs w:val="24"/>
               </w:rPr>
-              <w:t>Author:”</w:t>
+              <w:t>Author</w:t>
+            </w:r>
+            <w:proofErr w:type="gramStart"/>
+            <w:r>
+              <w:rPr>
+                <w:rFonts w:ascii="Consolas" w:eastAsia="Times New Roman" w:hAnsi="Consolas" w:cs="Times New Roman"/>
+                <w:color w:val="D4D4D4"/>
+                <w:sz w:val="24"/>
+                <w:szCs w:val="24"/>
+              </w:rPr>
+              <w:t>:”</w:t>
             </w:r>
             <w:proofErr w:type="spellStart"/>
             <w:r>
@@ -8805,6 +9517,7 @@
               <w:t>asasdasd</w:t>
             </w:r>
             <w:proofErr w:type="spellEnd"/>
+            <w:proofErr w:type="gramEnd"/>
             <w:r>
               <w:rPr>
                 <w:rFonts w:ascii="Consolas" w:eastAsia="Times New Roman" w:hAnsi="Consolas" w:cs="Times New Roman"/>
@@ -8916,6 +9629,7 @@
               <w:t xml:space="preserve">We can put references to these post in the </w:t>
             </w:r>
             <w:proofErr w:type="spellStart"/>
+            <w:proofErr w:type="gramStart"/>
             <w:r>
               <w:rPr>
                 <w:rFonts w:ascii="Consolas" w:eastAsia="Times New Roman" w:hAnsi="Consolas" w:cs="Times New Roman"/>
@@ -8926,6 +9640,7 @@
               <w:t>array.So</w:t>
             </w:r>
             <w:proofErr w:type="spellEnd"/>
+            <w:proofErr w:type="gramEnd"/>
             <w:r>
               <w:rPr>
                 <w:rFonts w:ascii="Consolas" w:eastAsia="Times New Roman" w:hAnsi="Consolas" w:cs="Times New Roman"/>
@@ -8968,8 +9683,19 @@
                 <w:sz w:val="24"/>
                 <w:szCs w:val="24"/>
               </w:rPr>
-              <w:t>Post =[</w:t>
-            </w:r>
+              <w:t xml:space="preserve">Post </w:t>
+            </w:r>
+            <w:proofErr w:type="gramStart"/>
+            <w:r>
+              <w:rPr>
+                <w:rFonts w:ascii="Consolas" w:eastAsia="Times New Roman" w:hAnsi="Consolas" w:cs="Times New Roman"/>
+                <w:color w:val="D4D4D4"/>
+                <w:sz w:val="24"/>
+                <w:szCs w:val="24"/>
+              </w:rPr>
+              <w:t>=[</w:t>
+            </w:r>
+            <w:proofErr w:type="gramEnd"/>
           </w:p>
           <w:p>
             <w:pPr>
@@ -9178,7 +9904,17 @@
                 <w:sz w:val="24"/>
                 <w:szCs w:val="24"/>
               </w:rPr>
-              <w:t>Title:”</w:t>
+              <w:t>Title</w:t>
+            </w:r>
+            <w:proofErr w:type="gramStart"/>
+            <w:r>
+              <w:rPr>
+                <w:rFonts w:ascii="Consolas" w:eastAsia="Times New Roman" w:hAnsi="Consolas" w:cs="Times New Roman"/>
+                <w:color w:val="D4D4D4"/>
+                <w:sz w:val="24"/>
+                <w:szCs w:val="24"/>
+              </w:rPr>
+              <w:t>:”</w:t>
             </w:r>
             <w:proofErr w:type="spellStart"/>
             <w:r>
@@ -9191,6 +9927,7 @@
               <w:t>asdasdas</w:t>
             </w:r>
             <w:proofErr w:type="spellEnd"/>
+            <w:proofErr w:type="gramEnd"/>
             <w:r>
               <w:rPr>
                 <w:rFonts w:ascii="Consolas" w:eastAsia="Times New Roman" w:hAnsi="Consolas" w:cs="Times New Roman"/>
@@ -9220,7 +9957,17 @@
                 <w:sz w:val="24"/>
                 <w:szCs w:val="24"/>
               </w:rPr>
-              <w:t>Author:”</w:t>
+              <w:t>Author</w:t>
+            </w:r>
+            <w:proofErr w:type="gramStart"/>
+            <w:r>
+              <w:rPr>
+                <w:rFonts w:ascii="Consolas" w:eastAsia="Times New Roman" w:hAnsi="Consolas" w:cs="Times New Roman"/>
+                <w:color w:val="D4D4D4"/>
+                <w:sz w:val="24"/>
+                <w:szCs w:val="24"/>
+              </w:rPr>
+              <w:t>:”</w:t>
             </w:r>
             <w:proofErr w:type="spellStart"/>
             <w:r>
@@ -9233,6 +9980,7 @@
               <w:t>asasdasd</w:t>
             </w:r>
             <w:proofErr w:type="spellEnd"/>
+            <w:proofErr w:type="gramEnd"/>
             <w:r>
               <w:rPr>
                 <w:rFonts w:ascii="Consolas" w:eastAsia="Times New Roman" w:hAnsi="Consolas" w:cs="Times New Roman"/>
@@ -9312,6 +10060,7 @@
                 <w:szCs w:val="24"/>
               </w:rPr>
             </w:pPr>
+            <w:proofErr w:type="gramStart"/>
             <w:r>
               <w:rPr>
                 <w:rFonts w:ascii="Consolas" w:eastAsia="Times New Roman" w:hAnsi="Consolas" w:cs="Times New Roman"/>
@@ -9322,6 +10071,7 @@
               <w:lastRenderedPageBreak/>
               <w:t>Posts:[</w:t>
             </w:r>
+            <w:proofErr w:type="gramEnd"/>
           </w:p>
           <w:p>
             <w:pPr>
@@ -9358,14 +10108,25 @@
               </w:rPr>
             </w:pPr>
             <w:proofErr w:type="spellStart"/>
-            <w:r>
-              <w:rPr>
-                <w:rFonts w:ascii="Consolas" w:eastAsia="Times New Roman" w:hAnsi="Consolas" w:cs="Times New Roman"/>
-                <w:color w:val="D4D4D4"/>
-                <w:sz w:val="24"/>
-                <w:szCs w:val="24"/>
-              </w:rPr>
-              <w:t>Type:mongoose.Schema.Types.ObjectId</w:t>
+            <w:proofErr w:type="gramStart"/>
+            <w:r>
+              <w:rPr>
+                <w:rFonts w:ascii="Consolas" w:eastAsia="Times New Roman" w:hAnsi="Consolas" w:cs="Times New Roman"/>
+                <w:color w:val="D4D4D4"/>
+                <w:sz w:val="24"/>
+                <w:szCs w:val="24"/>
+              </w:rPr>
+              <w:t>Type:mongoose</w:t>
+            </w:r>
+            <w:proofErr w:type="gramEnd"/>
+            <w:r>
+              <w:rPr>
+                <w:rFonts w:ascii="Consolas" w:eastAsia="Times New Roman" w:hAnsi="Consolas" w:cs="Times New Roman"/>
+                <w:color w:val="D4D4D4"/>
+                <w:sz w:val="24"/>
+                <w:szCs w:val="24"/>
+              </w:rPr>
+              <w:t>.Schema.Types.ObjectId</w:t>
             </w:r>
             <w:proofErr w:type="spellEnd"/>
             <w:r>
@@ -9407,9 +10168,20 @@
                 <w:sz w:val="24"/>
                 <w:szCs w:val="24"/>
               </w:rPr>
-              <w:t>ef:”model</w:t>
-            </w:r>
-            <w:proofErr w:type="spellEnd"/>
+              <w:t>ef</w:t>
+            </w:r>
+            <w:proofErr w:type="gramStart"/>
+            <w:r>
+              <w:rPr>
+                <w:rFonts w:ascii="Consolas" w:eastAsia="Times New Roman" w:hAnsi="Consolas" w:cs="Times New Roman"/>
+                <w:color w:val="D4D4D4"/>
+                <w:sz w:val="24"/>
+                <w:szCs w:val="24"/>
+              </w:rPr>
+              <w:t>:”model</w:t>
+            </w:r>
+            <w:proofErr w:type="spellEnd"/>
+            <w:proofErr w:type="gramEnd"/>
             <w:r>
               <w:rPr>
                 <w:rFonts w:ascii="Consolas" w:eastAsia="Times New Roman" w:hAnsi="Consolas" w:cs="Times New Roman"/>
@@ -9489,14 +10261,25 @@
                 <w:szCs w:val="24"/>
               </w:rPr>
             </w:pPr>
-            <w:r>
-              <w:rPr>
-                <w:rFonts w:ascii="Consolas" w:eastAsia="Times New Roman" w:hAnsi="Consolas" w:cs="Times New Roman"/>
-                <w:color w:val="D4D4D4"/>
-                <w:sz w:val="24"/>
-                <w:szCs w:val="24"/>
-              </w:rPr>
-              <w:t xml:space="preserve">So what this is saying is that </w:t>
+            <w:proofErr w:type="gramStart"/>
+            <w:r>
+              <w:rPr>
+                <w:rFonts w:ascii="Consolas" w:eastAsia="Times New Roman" w:hAnsi="Consolas" w:cs="Times New Roman"/>
+                <w:color w:val="D4D4D4"/>
+                <w:sz w:val="24"/>
+                <w:szCs w:val="24"/>
+              </w:rPr>
+              <w:t>So</w:t>
+            </w:r>
+            <w:proofErr w:type="gramEnd"/>
+            <w:r>
+              <w:rPr>
+                <w:rFonts w:ascii="Consolas" w:eastAsia="Times New Roman" w:hAnsi="Consolas" w:cs="Times New Roman"/>
+                <w:color w:val="D4D4D4"/>
+                <w:sz w:val="24"/>
+                <w:szCs w:val="24"/>
+              </w:rPr>
+              <w:t xml:space="preserve"> what this is saying is that </w:t>
             </w:r>
             <w:r>
               <w:rPr>
@@ -9602,6 +10385,7 @@
               </w:rPr>
             </w:pPr>
             <w:proofErr w:type="spellStart"/>
+            <w:proofErr w:type="gramStart"/>
             <w:r>
               <w:rPr>
                 <w:rFonts w:ascii="Consolas" w:eastAsia="Times New Roman" w:hAnsi="Consolas" w:cs="Times New Roman"/>
@@ -9621,6 +10405,7 @@
               <w:t>odule.exports</w:t>
             </w:r>
             <w:proofErr w:type="spellEnd"/>
+            <w:proofErr w:type="gramEnd"/>
             <w:r>
               <w:rPr>
                 <w:rFonts w:ascii="Consolas" w:eastAsia="Times New Roman" w:hAnsi="Consolas" w:cs="Times New Roman"/>
@@ -9692,7 +10477,27 @@
                 <w:sz w:val="24"/>
                 <w:szCs w:val="24"/>
               </w:rPr>
-              <w:t xml:space="preserve"> = require(“./models/post”)</w:t>
+              <w:t xml:space="preserve"> = require(</w:t>
+            </w:r>
+            <w:proofErr w:type="gramStart"/>
+            <w:r>
+              <w:rPr>
+                <w:rFonts w:ascii="Consolas" w:eastAsia="Times New Roman" w:hAnsi="Consolas" w:cs="Times New Roman"/>
+                <w:color w:val="D4D4D4"/>
+                <w:sz w:val="24"/>
+                <w:szCs w:val="24"/>
+              </w:rPr>
+              <w:t>“./</w:t>
+            </w:r>
+            <w:proofErr w:type="gramEnd"/>
+            <w:r>
+              <w:rPr>
+                <w:rFonts w:ascii="Consolas" w:eastAsia="Times New Roman" w:hAnsi="Consolas" w:cs="Times New Roman"/>
+                <w:color w:val="D4D4D4"/>
+                <w:sz w:val="24"/>
+                <w:szCs w:val="24"/>
+              </w:rPr>
+              <w:t>models/post”)</w:t>
             </w:r>
           </w:p>
           <w:p>
@@ -9728,6 +10533,381 @@
                 <w:szCs w:val="24"/>
               </w:rPr>
               <w:t>This is basically the return statement.</w:t>
+            </w:r>
+          </w:p>
+        </w:tc>
+      </w:tr>
+      <w:tr>
+        <w:tc>
+          <w:tcPr>
+            <w:cnfStyle w:val="001000000000" w:firstRow="0" w:lastRow="0" w:firstColumn="1" w:lastColumn="0" w:oddVBand="0" w:evenVBand="0" w:oddHBand="0" w:evenHBand="0" w:firstRowFirstColumn="0" w:firstRowLastColumn="0" w:lastRowFirstColumn="0" w:lastRowLastColumn="0"/>
+            <w:tcW w:w="1260" w:type="dxa"/>
+          </w:tcPr>
+          <w:p>
+            <w:pPr>
+              <w:pStyle w:val="ListParagraph"/>
+              <w:numPr>
+                <w:ilvl w:val="0"/>
+                <w:numId w:val="1"/>
+              </w:numPr>
+            </w:pPr>
+            <w:r>
+              <w:t>326</w:t>
+            </w:r>
+          </w:p>
+        </w:tc>
+        <w:tc>
+          <w:tcPr>
+            <w:tcW w:w="2700" w:type="dxa"/>
+          </w:tcPr>
+          <w:p>
+            <w:pPr>
+              <w:cnfStyle w:val="000000000000" w:firstRow="0" w:lastRow="0" w:firstColumn="0" w:lastColumn="0" w:oddVBand="0" w:evenVBand="0" w:oddHBand="0" w:evenHBand="0" w:firstRowFirstColumn="0" w:firstRowLastColumn="0" w:lastRowFirstColumn="0" w:lastRowLastColumn="0"/>
+            </w:pPr>
+            <w:r>
+              <w:t>Save vs update</w:t>
+            </w:r>
+          </w:p>
+        </w:tc>
+        <w:tc>
+          <w:tcPr>
+            <w:tcW w:w="6115" w:type="dxa"/>
+          </w:tcPr>
+          <w:p>
+            <w:pPr>
+              <w:shd w:val="clear" w:color="auto" w:fill="1E1E1E"/>
+              <w:spacing w:line="330" w:lineRule="atLeast"/>
+              <w:cnfStyle w:val="000000000000" w:firstRow="0" w:lastRow="0" w:firstColumn="0" w:lastColumn="0" w:oddVBand="0" w:evenVBand="0" w:oddHBand="0" w:evenHBand="0" w:firstRowFirstColumn="0" w:firstRowLastColumn="0" w:lastRowFirstColumn="0" w:lastRowLastColumn="0"/>
+              <w:rPr>
+                <w:rFonts w:ascii="Consolas" w:eastAsia="Times New Roman" w:hAnsi="Consolas" w:cs="Times New Roman"/>
+                <w:color w:val="D4D4D4"/>
+                <w:sz w:val="24"/>
+                <w:szCs w:val="24"/>
+              </w:rPr>
+            </w:pPr>
+            <w:r>
+              <w:rPr>
+                <w:rFonts w:ascii="Consolas" w:eastAsia="Times New Roman" w:hAnsi="Consolas" w:cs="Times New Roman"/>
+                <w:color w:val="D4D4D4"/>
+                <w:sz w:val="24"/>
+                <w:szCs w:val="24"/>
+              </w:rPr>
+              <w:t xml:space="preserve">The main difference is that </w:t>
+            </w:r>
+            <w:proofErr w:type="gramStart"/>
+            <w:r>
+              <w:rPr>
+                <w:rFonts w:ascii="Consolas" w:eastAsia="Times New Roman" w:hAnsi="Consolas" w:cs="Times New Roman"/>
+                <w:color w:val="D4D4D4"/>
+                <w:sz w:val="24"/>
+                <w:szCs w:val="24"/>
+              </w:rPr>
+              <w:t>with .save</w:t>
+            </w:r>
+            <w:proofErr w:type="gramEnd"/>
+            <w:r>
+              <w:rPr>
+                <w:rFonts w:ascii="Consolas" w:eastAsia="Times New Roman" w:hAnsi="Consolas" w:cs="Times New Roman"/>
+                <w:color w:val="D4D4D4"/>
+                <w:sz w:val="24"/>
+                <w:szCs w:val="24"/>
+              </w:rPr>
+              <w:t>() you already have an object in your client side code or had to retrieve the data from the server before you are writing it back, and you are writing back the whole thing.</w:t>
+            </w:r>
+          </w:p>
+          <w:p>
+            <w:pPr>
+              <w:shd w:val="clear" w:color="auto" w:fill="1E1E1E"/>
+              <w:spacing w:line="330" w:lineRule="atLeast"/>
+              <w:cnfStyle w:val="000000000000" w:firstRow="0" w:lastRow="0" w:firstColumn="0" w:lastColumn="0" w:oddVBand="0" w:evenVBand="0" w:oddHBand="0" w:evenHBand="0" w:firstRowFirstColumn="0" w:firstRowLastColumn="0" w:lastRowFirstColumn="0" w:lastRowLastColumn="0"/>
+              <w:rPr>
+                <w:rFonts w:ascii="Consolas" w:eastAsia="Times New Roman" w:hAnsi="Consolas" w:cs="Times New Roman"/>
+                <w:color w:val="D4D4D4"/>
+                <w:sz w:val="24"/>
+                <w:szCs w:val="24"/>
+              </w:rPr>
+            </w:pPr>
+          </w:p>
+          <w:p>
+            <w:pPr>
+              <w:shd w:val="clear" w:color="auto" w:fill="1E1E1E"/>
+              <w:spacing w:line="330" w:lineRule="atLeast"/>
+              <w:cnfStyle w:val="000000000000" w:firstRow="0" w:lastRow="0" w:firstColumn="0" w:lastColumn="0" w:oddVBand="0" w:evenVBand="0" w:oddHBand="0" w:evenHBand="0" w:firstRowFirstColumn="0" w:firstRowLastColumn="0" w:lastRowFirstColumn="0" w:lastRowLastColumn="0"/>
+              <w:rPr>
+                <w:rFonts w:ascii="Consolas" w:eastAsia="Times New Roman" w:hAnsi="Consolas" w:cs="Times New Roman"/>
+                <w:color w:val="D4D4D4"/>
+                <w:sz w:val="24"/>
+                <w:szCs w:val="24"/>
+              </w:rPr>
+            </w:pPr>
+            <w:r>
+              <w:rPr>
+                <w:rFonts w:ascii="Consolas" w:eastAsia="Times New Roman" w:hAnsi="Consolas" w:cs="Times New Roman"/>
+                <w:color w:val="D4D4D4"/>
+                <w:sz w:val="24"/>
+                <w:szCs w:val="24"/>
+              </w:rPr>
+              <w:t xml:space="preserve">On the other </w:t>
+            </w:r>
+            <w:proofErr w:type="gramStart"/>
+            <w:r>
+              <w:rPr>
+                <w:rFonts w:ascii="Consolas" w:eastAsia="Times New Roman" w:hAnsi="Consolas" w:cs="Times New Roman"/>
+                <w:color w:val="D4D4D4"/>
+                <w:sz w:val="24"/>
+                <w:szCs w:val="24"/>
+              </w:rPr>
+              <w:t>hand .update</w:t>
+            </w:r>
+            <w:proofErr w:type="gramEnd"/>
+            <w:r>
+              <w:rPr>
+                <w:rFonts w:ascii="Consolas" w:eastAsia="Times New Roman" w:hAnsi="Consolas" w:cs="Times New Roman"/>
+                <w:color w:val="D4D4D4"/>
+                <w:sz w:val="24"/>
+                <w:szCs w:val="24"/>
+              </w:rPr>
+              <w:t xml:space="preserve">() does not require the data to be loaded to the client from the server. All of the interaction happens server side without retrieving to the </w:t>
+            </w:r>
+            <w:proofErr w:type="spellStart"/>
+            <w:proofErr w:type="gramStart"/>
+            <w:r>
+              <w:rPr>
+                <w:rFonts w:ascii="Consolas" w:eastAsia="Times New Roman" w:hAnsi="Consolas" w:cs="Times New Roman"/>
+                <w:color w:val="D4D4D4"/>
+                <w:sz w:val="24"/>
+                <w:szCs w:val="24"/>
+              </w:rPr>
+              <w:t>client.So</w:t>
+            </w:r>
+            <w:proofErr w:type="spellEnd"/>
+            <w:proofErr w:type="gramEnd"/>
+            <w:r>
+              <w:rPr>
+                <w:rFonts w:ascii="Consolas" w:eastAsia="Times New Roman" w:hAnsi="Consolas" w:cs="Times New Roman"/>
+                <w:color w:val="D4D4D4"/>
+                <w:sz w:val="24"/>
+                <w:szCs w:val="24"/>
+              </w:rPr>
+              <w:t xml:space="preserve"> .update() can be very efficient in this way when you are adding content to existing documents.</w:t>
+            </w:r>
+          </w:p>
+          <w:p>
+            <w:pPr>
+              <w:shd w:val="clear" w:color="auto" w:fill="1E1E1E"/>
+              <w:spacing w:line="330" w:lineRule="atLeast"/>
+              <w:cnfStyle w:val="000000000000" w:firstRow="0" w:lastRow="0" w:firstColumn="0" w:lastColumn="0" w:oddVBand="0" w:evenVBand="0" w:oddHBand="0" w:evenHBand="0" w:firstRowFirstColumn="0" w:firstRowLastColumn="0" w:lastRowFirstColumn="0" w:lastRowLastColumn="0"/>
+              <w:rPr>
+                <w:rFonts w:ascii="Consolas" w:eastAsia="Times New Roman" w:hAnsi="Consolas" w:cs="Times New Roman"/>
+                <w:color w:val="D4D4D4"/>
+                <w:sz w:val="24"/>
+                <w:szCs w:val="24"/>
+              </w:rPr>
+            </w:pPr>
+          </w:p>
+          <w:p>
+            <w:pPr>
+              <w:shd w:val="clear" w:color="auto" w:fill="1E1E1E"/>
+              <w:spacing w:line="330" w:lineRule="atLeast"/>
+              <w:cnfStyle w:val="000000000000" w:firstRow="0" w:lastRow="0" w:firstColumn="0" w:lastColumn="0" w:oddVBand="0" w:evenVBand="0" w:oddHBand="0" w:evenHBand="0" w:firstRowFirstColumn="0" w:firstRowLastColumn="0" w:lastRowFirstColumn="0" w:lastRowLastColumn="0"/>
+              <w:rPr>
+                <w:rFonts w:ascii="Consolas" w:eastAsia="Times New Roman" w:hAnsi="Consolas" w:cs="Times New Roman"/>
+                <w:color w:val="D4D4D4"/>
+                <w:sz w:val="24"/>
+                <w:szCs w:val="24"/>
+              </w:rPr>
+            </w:pPr>
+            <w:r>
+              <w:rPr>
+                <w:rFonts w:ascii="Consolas" w:eastAsia="Times New Roman" w:hAnsi="Consolas" w:cs="Times New Roman"/>
+                <w:color w:val="D4D4D4"/>
+                <w:sz w:val="24"/>
+                <w:szCs w:val="24"/>
+              </w:rPr>
+              <w:t xml:space="preserve">In addition, there is the multi parameter </w:t>
+            </w:r>
+            <w:proofErr w:type="gramStart"/>
+            <w:r>
+              <w:rPr>
+                <w:rFonts w:ascii="Consolas" w:eastAsia="Times New Roman" w:hAnsi="Consolas" w:cs="Times New Roman"/>
+                <w:color w:val="D4D4D4"/>
+                <w:sz w:val="24"/>
+                <w:szCs w:val="24"/>
+              </w:rPr>
+              <w:t>to .update</w:t>
+            </w:r>
+            <w:proofErr w:type="gramEnd"/>
+            <w:r>
+              <w:rPr>
+                <w:rFonts w:ascii="Consolas" w:eastAsia="Times New Roman" w:hAnsi="Consolas" w:cs="Times New Roman"/>
+                <w:color w:val="D4D4D4"/>
+                <w:sz w:val="24"/>
+                <w:szCs w:val="24"/>
+              </w:rPr>
+              <w:t>() that allows the actions to be performed on more than one document that matches the query condition.</w:t>
+            </w:r>
+          </w:p>
+          <w:p>
+            <w:pPr>
+              <w:shd w:val="clear" w:color="auto" w:fill="1E1E1E"/>
+              <w:spacing w:line="330" w:lineRule="atLeast"/>
+              <w:cnfStyle w:val="000000000000" w:firstRow="0" w:lastRow="0" w:firstColumn="0" w:lastColumn="0" w:oddVBand="0" w:evenVBand="0" w:oddHBand="0" w:evenHBand="0" w:firstRowFirstColumn="0" w:firstRowLastColumn="0" w:lastRowFirstColumn="0" w:lastRowLastColumn="0"/>
+              <w:rPr>
+                <w:rFonts w:ascii="Consolas" w:eastAsia="Times New Roman" w:hAnsi="Consolas" w:cs="Times New Roman"/>
+                <w:color w:val="D4D4D4"/>
+                <w:sz w:val="24"/>
+                <w:szCs w:val="24"/>
+              </w:rPr>
+            </w:pPr>
+          </w:p>
+          <w:p>
+            <w:pPr>
+              <w:shd w:val="clear" w:color="auto" w:fill="1E1E1E"/>
+              <w:spacing w:line="330" w:lineRule="atLeast"/>
+              <w:cnfStyle w:val="000000000000" w:firstRow="0" w:lastRow="0" w:firstColumn="0" w:lastColumn="0" w:oddVBand="0" w:evenVBand="0" w:oddHBand="0" w:evenHBand="0" w:firstRowFirstColumn="0" w:firstRowLastColumn="0" w:lastRowFirstColumn="0" w:lastRowLastColumn="0"/>
+              <w:rPr>
+                <w:rFonts w:ascii="Consolas" w:eastAsia="Times New Roman" w:hAnsi="Consolas" w:cs="Times New Roman"/>
+                <w:color w:val="D4D4D4"/>
+                <w:sz w:val="24"/>
+                <w:szCs w:val="24"/>
+              </w:rPr>
+            </w:pPr>
+            <w:r>
+              <w:rPr>
+                <w:rFonts w:ascii="Consolas" w:eastAsia="Times New Roman" w:hAnsi="Consolas" w:cs="Times New Roman"/>
+                <w:color w:val="D4D4D4"/>
+                <w:sz w:val="24"/>
+                <w:szCs w:val="24"/>
+              </w:rPr>
+              <w:lastRenderedPageBreak/>
+              <w:t xml:space="preserve">There are some things in convenience methods that you lose when </w:t>
+            </w:r>
+            <w:proofErr w:type="gramStart"/>
+            <w:r>
+              <w:rPr>
+                <w:rFonts w:ascii="Consolas" w:eastAsia="Times New Roman" w:hAnsi="Consolas" w:cs="Times New Roman"/>
+                <w:color w:val="D4D4D4"/>
+                <w:sz w:val="24"/>
+                <w:szCs w:val="24"/>
+              </w:rPr>
+              <w:t>using .update</w:t>
+            </w:r>
+            <w:proofErr w:type="gramEnd"/>
+            <w:r>
+              <w:rPr>
+                <w:rFonts w:ascii="Consolas" w:eastAsia="Times New Roman" w:hAnsi="Consolas" w:cs="Times New Roman"/>
+                <w:color w:val="D4D4D4"/>
+                <w:sz w:val="24"/>
+                <w:szCs w:val="24"/>
+              </w:rPr>
+              <w:t>() as a call, but the benefits for certain operations is the "trade-off" you have to bear. For more information on this, and the options available, see the documentation.</w:t>
+            </w:r>
+          </w:p>
+          <w:p>
+            <w:pPr>
+              <w:shd w:val="clear" w:color="auto" w:fill="1E1E1E"/>
+              <w:spacing w:line="330" w:lineRule="atLeast"/>
+              <w:cnfStyle w:val="000000000000" w:firstRow="0" w:lastRow="0" w:firstColumn="0" w:lastColumn="0" w:oddVBand="0" w:evenVBand="0" w:oddHBand="0" w:evenHBand="0" w:firstRowFirstColumn="0" w:firstRowLastColumn="0" w:lastRowFirstColumn="0" w:lastRowLastColumn="0"/>
+              <w:rPr>
+                <w:rFonts w:ascii="Consolas" w:eastAsia="Times New Roman" w:hAnsi="Consolas" w:cs="Times New Roman"/>
+                <w:color w:val="D4D4D4"/>
+                <w:sz w:val="24"/>
+                <w:szCs w:val="24"/>
+              </w:rPr>
+            </w:pPr>
+          </w:p>
+          <w:p>
+            <w:pPr>
+              <w:shd w:val="clear" w:color="auto" w:fill="1E1E1E"/>
+              <w:spacing w:line="330" w:lineRule="atLeast"/>
+              <w:cnfStyle w:val="000000000000" w:firstRow="0" w:lastRow="0" w:firstColumn="0" w:lastColumn="0" w:oddVBand="0" w:evenVBand="0" w:oddHBand="0" w:evenHBand="0" w:firstRowFirstColumn="0" w:firstRowLastColumn="0" w:lastRowFirstColumn="0" w:lastRowLastColumn="0"/>
+              <w:rPr>
+                <w:rFonts w:ascii="Consolas" w:eastAsia="Times New Roman" w:hAnsi="Consolas" w:cs="Times New Roman"/>
+                <w:color w:val="D4D4D4"/>
+                <w:sz w:val="24"/>
+                <w:szCs w:val="24"/>
+              </w:rPr>
+            </w:pPr>
+            <w:hyperlink r:id="rId6" w:history="1">
+              <w:r>
+                <w:rPr>
+                  <w:rStyle w:val="Hyperlink"/>
+                  <w:rFonts w:ascii="Consolas" w:eastAsia="Times New Roman" w:hAnsi="Consolas" w:cs="Times New Roman"/>
+                  <w:sz w:val="24"/>
+                  <w:szCs w:val="24"/>
+                </w:rPr>
+                <w:t>https://stackoverflow.com/questions/22278761/mongoose-difference-between-save-and-using-update/22278847</w:t>
+              </w:r>
+            </w:hyperlink>
+          </w:p>
+          <w:p>
+            <w:pPr>
+              <w:shd w:val="clear" w:color="auto" w:fill="1E1E1E"/>
+              <w:spacing w:line="330" w:lineRule="atLeast"/>
+              <w:cnfStyle w:val="000000000000" w:firstRow="0" w:lastRow="0" w:firstColumn="0" w:lastColumn="0" w:oddVBand="0" w:evenVBand="0" w:oddHBand="0" w:evenHBand="0" w:firstRowFirstColumn="0" w:firstRowLastColumn="0" w:lastRowFirstColumn="0" w:lastRowLastColumn="0"/>
+              <w:rPr>
+                <w:rFonts w:ascii="Consolas" w:eastAsia="Times New Roman" w:hAnsi="Consolas" w:cs="Times New Roman"/>
+                <w:color w:val="D4D4D4"/>
+                <w:sz w:val="24"/>
+                <w:szCs w:val="24"/>
+              </w:rPr>
+            </w:pPr>
+          </w:p>
+          <w:p>
+            <w:pPr>
+              <w:shd w:val="clear" w:color="auto" w:fill="1E1E1E"/>
+              <w:spacing w:line="330" w:lineRule="atLeast"/>
+              <w:cnfStyle w:val="000000000000" w:firstRow="0" w:lastRow="0" w:firstColumn="0" w:lastColumn="0" w:oddVBand="0" w:evenVBand="0" w:oddHBand="0" w:evenHBand="0" w:firstRowFirstColumn="0" w:firstRowLastColumn="0" w:lastRowFirstColumn="0" w:lastRowLastColumn="0"/>
+              <w:rPr>
+                <w:rFonts w:ascii="Consolas" w:eastAsia="Times New Roman" w:hAnsi="Consolas" w:cs="Times New Roman"/>
+                <w:color w:val="D4D4D4"/>
+                <w:sz w:val="24"/>
+                <w:szCs w:val="24"/>
+              </w:rPr>
+            </w:pPr>
+          </w:p>
+          <w:p>
+            <w:pPr>
+              <w:shd w:val="clear" w:color="auto" w:fill="1E1E1E"/>
+              <w:spacing w:line="330" w:lineRule="atLeast"/>
+              <w:cnfStyle w:val="000000000000" w:firstRow="0" w:lastRow="0" w:firstColumn="0" w:lastColumn="0" w:oddVBand="0" w:evenVBand="0" w:oddHBand="0" w:evenHBand="0" w:firstRowFirstColumn="0" w:firstRowLastColumn="0" w:lastRowFirstColumn="0" w:lastRowLastColumn="0"/>
+              <w:rPr>
+                <w:rFonts w:ascii="Consolas" w:eastAsia="Times New Roman" w:hAnsi="Consolas" w:cs="Times New Roman"/>
+                <w:color w:val="D4D4D4"/>
+                <w:sz w:val="24"/>
+                <w:szCs w:val="24"/>
+              </w:rPr>
+            </w:pPr>
+            <w:r>
+              <w:rPr>
+                <w:rFonts w:ascii="Consolas" w:eastAsia="Times New Roman" w:hAnsi="Consolas" w:cs="Times New Roman"/>
+                <w:color w:val="D4D4D4"/>
+                <w:sz w:val="24"/>
+                <w:szCs w:val="24"/>
+              </w:rPr>
+              <w:t>save doesn’t take parameters. EX:</w:t>
+            </w:r>
+          </w:p>
+          <w:p>
+            <w:pPr>
+              <w:shd w:val="clear" w:color="auto" w:fill="1E1E1E"/>
+              <w:spacing w:line="330" w:lineRule="atLeast"/>
+              <w:cnfStyle w:val="000000000000" w:firstRow="0" w:lastRow="0" w:firstColumn="0" w:lastColumn="0" w:oddVBand="0" w:evenVBand="0" w:oddHBand="0" w:evenHBand="0" w:firstRowFirstColumn="0" w:firstRowLastColumn="0" w:lastRowFirstColumn="0" w:lastRowLastColumn="0"/>
+              <w:rPr>
+                <w:rFonts w:ascii="Consolas" w:eastAsia="Times New Roman" w:hAnsi="Consolas" w:cs="Times New Roman"/>
+                <w:color w:val="D4D4D4"/>
+                <w:sz w:val="24"/>
+                <w:szCs w:val="24"/>
+              </w:rPr>
+            </w:pPr>
+            <w:r>
+              <w:rPr>
+                <w:rFonts w:ascii="Consolas" w:eastAsia="Times New Roman" w:hAnsi="Consolas" w:cs="Times New Roman"/>
+                <w:color w:val="D4D4D4"/>
+                <w:sz w:val="24"/>
+                <w:szCs w:val="24"/>
+              </w:rPr>
+              <w:t>found</w:t>
             </w:r>
           </w:p>
         </w:tc>
@@ -10994,6 +12174,29 @@
       </w:rPr>
     </w:tblStylePr>
   </w:style>
+  <w:style w:type="character" w:styleId="Hyperlink">
+    <w:name w:val="Hyperlink"/>
+    <w:basedOn w:val="DefaultParagraphFont"/>
+    <w:uiPriority w:val="99"/>
+    <w:unhideWhenUsed/>
+    <w:rsid w:val="002F5A86"/>
+    <w:rPr>
+      <w:color w:val="0563C1" w:themeColor="hyperlink"/>
+      <w:u w:val="single"/>
+    </w:rPr>
+  </w:style>
+  <w:style w:type="character" w:styleId="UnresolvedMention">
+    <w:name w:val="Unresolved Mention"/>
+    <w:basedOn w:val="DefaultParagraphFont"/>
+    <w:uiPriority w:val="99"/>
+    <w:semiHidden/>
+    <w:unhideWhenUsed/>
+    <w:rsid w:val="002F5A86"/>
+    <w:rPr>
+      <w:color w:val="605E5C"/>
+      <w:shd w:val="clear" w:color="auto" w:fill="E1DFDD"/>
+    </w:rPr>
+  </w:style>
 </w:styles>
 </file>
 

</xml_diff>